<commit_message>
10-Creating an EventArgs Class
</commit_message>
<xml_diff>
--- a/EventsDelegatesAndLambda/ReadMe.docx
+++ b/EventsDelegatesAndLambda/ReadMe.docx
@@ -7215,8 +7215,6 @@
         </w:rPr>
         <w:t>}</w:t>
       </w:r>
-      <w:bookmarkStart w:id="0" w:name="_GoBack"/>
-      <w:bookmarkEnd w:id="0"/>
     </w:p>
     <w:p>
       <w:pPr>
@@ -7951,6 +7949,1027 @@
       <w:r>
         <w:t>”</w:t>
       </w:r>
+    </w:p>
+    <w:p>
+      <w:pPr>
+        <w:pStyle w:val="Heading2"/>
+      </w:pPr>
+      <w:r>
+        <w:lastRenderedPageBreak/>
+        <w:t>10-Creating an EventArgs Class</w:t>
+      </w:r>
+    </w:p>
+    <w:p/>
+    <w:p>
+      <w:pPr>
+        <w:pStyle w:val="ListParagraph"/>
+        <w:numPr>
+          <w:ilvl w:val="0"/>
+          <w:numId w:val="2"/>
+        </w:numPr>
+      </w:pPr>
+      <w:r>
+        <w:t>In previous example we were passing 2 variables, what if we want to send 15 or 16 parameters, in .net we have standard way of raising the event and passing the data to it through “Sender” and “EventArgs”.</w:t>
+      </w:r>
+    </w:p>
+    <w:p>
+      <w:pPr>
+        <w:pStyle w:val="ListParagraph"/>
+        <w:numPr>
+          <w:ilvl w:val="0"/>
+          <w:numId w:val="2"/>
+        </w:numPr>
+      </w:pPr>
+      <w:r>
+        <w:t>Now we need to change our delegate and how raising event.</w:t>
+      </w:r>
+    </w:p>
+    <w:p>
+      <w:pPr>
+        <w:pStyle w:val="Heading3"/>
+      </w:pPr>
+      <w:r>
+        <w:t>Creating a custom EventArgs Class</w:t>
+      </w:r>
+    </w:p>
+    <w:p/>
+    <w:p>
+      <w:pPr>
+        <w:pStyle w:val="ListParagraph"/>
+        <w:numPr>
+          <w:ilvl w:val="0"/>
+          <w:numId w:val="2"/>
+        </w:numPr>
+      </w:pPr>
+      <w:r>
+        <w:t xml:space="preserve">The </w:t>
+      </w:r>
+      <w:r>
+        <w:rPr>
+          <w:b/>
+          <w:bCs/>
+        </w:rPr>
+        <w:t>EventArgs</w:t>
+      </w:r>
+      <w:r>
+        <w:t xml:space="preserve"> class is used in the signature of many delegates and event handlers</w:t>
+      </w:r>
+    </w:p>
+    <w:p>
+      <w:pPr>
+        <w:pStyle w:val="ListParagraph"/>
+        <w:numPr>
+          <w:ilvl w:val="0"/>
+          <w:numId w:val="2"/>
+        </w:numPr>
+      </w:pPr>
+      <w:r>
+        <w:t xml:space="preserve">When custom data needs to be passed the </w:t>
+      </w:r>
+      <w:r>
+        <w:rPr>
+          <w:b/>
+          <w:bCs/>
+        </w:rPr>
+        <w:t>EventArgs</w:t>
+      </w:r>
+      <w:r>
+        <w:t xml:space="preserve"> </w:t>
+      </w:r>
+      <w:r>
+        <w:t>class to be extended</w:t>
+      </w:r>
+    </w:p>
+    <w:p>
+      <w:pPr>
+        <w:pStyle w:val="ListParagraph"/>
+      </w:pPr>
+    </w:p>
+    <w:p>
+      <w:pPr>
+        <w:pStyle w:val="ListParagraph"/>
+        <w:shd w:val="clear" w:color="auto" w:fill="FFFFFF"/>
+        <w:spacing w:after="0" w:line="240" w:lineRule="auto"/>
+        <w:rPr>
+          <w:rFonts w:ascii="Courier New" w:eastAsia="Times New Roman" w:hAnsi="Courier New" w:cs="Courier New"/>
+          <w:color w:val="000000"/>
+          <w:sz w:val="20"/>
+          <w:szCs w:val="20"/>
+        </w:rPr>
+      </w:pPr>
+      <w:proofErr w:type="gramStart"/>
+      <w:r>
+        <w:rPr>
+          <w:rFonts w:ascii="Courier New" w:eastAsia="Times New Roman" w:hAnsi="Courier New" w:cs="Courier New"/>
+          <w:b/>
+          <w:bCs/>
+          <w:color w:val="0000FF"/>
+          <w:sz w:val="20"/>
+          <w:szCs w:val="20"/>
+        </w:rPr>
+        <w:t>public</w:t>
+      </w:r>
+      <w:proofErr w:type="gramEnd"/>
+      <w:r>
+        <w:rPr>
+          <w:rFonts w:ascii="Courier New" w:eastAsia="Times New Roman" w:hAnsi="Courier New" w:cs="Courier New"/>
+          <w:color w:val="000000"/>
+          <w:sz w:val="20"/>
+          <w:szCs w:val="20"/>
+        </w:rPr>
+        <w:t xml:space="preserve"> </w:t>
+      </w:r>
+      <w:r>
+        <w:rPr>
+          <w:rFonts w:ascii="Courier New" w:eastAsia="Times New Roman" w:hAnsi="Courier New" w:cs="Courier New"/>
+          <w:color w:val="8000FF"/>
+          <w:sz w:val="20"/>
+          <w:szCs w:val="20"/>
+        </w:rPr>
+        <w:t>class</w:t>
+      </w:r>
+      <w:r>
+        <w:rPr>
+          <w:rFonts w:ascii="Courier New" w:eastAsia="Times New Roman" w:hAnsi="Courier New" w:cs="Courier New"/>
+          <w:color w:val="000000"/>
+          <w:sz w:val="20"/>
+          <w:szCs w:val="20"/>
+        </w:rPr>
+        <w:t xml:space="preserve"> </w:t>
+      </w:r>
+      <w:proofErr w:type="spellStart"/>
+      <w:r>
+        <w:rPr>
+          <w:rFonts w:ascii="Courier New" w:eastAsia="Times New Roman" w:hAnsi="Courier New" w:cs="Courier New"/>
+          <w:color w:val="000000"/>
+          <w:sz w:val="20"/>
+          <w:szCs w:val="20"/>
+        </w:rPr>
+        <w:t>WorkPerformedEventArgs</w:t>
+      </w:r>
+      <w:proofErr w:type="spellEnd"/>
+      <w:r>
+        <w:rPr>
+          <w:rFonts w:ascii="Courier New" w:eastAsia="Times New Roman" w:hAnsi="Courier New" w:cs="Courier New"/>
+          <w:b/>
+          <w:bCs/>
+          <w:color w:val="000080"/>
+          <w:sz w:val="20"/>
+          <w:szCs w:val="20"/>
+          <w:highlight w:val="yellow"/>
+        </w:rPr>
+        <w:t>:</w:t>
+      </w:r>
+      <w:r>
+        <w:rPr>
+          <w:rFonts w:ascii="Courier New" w:eastAsia="Times New Roman" w:hAnsi="Courier New" w:cs="Courier New"/>
+          <w:color w:val="000000"/>
+          <w:sz w:val="20"/>
+          <w:szCs w:val="20"/>
+          <w:highlight w:val="yellow"/>
+        </w:rPr>
+        <w:t xml:space="preserve"> </w:t>
+      </w:r>
+      <w:proofErr w:type="spellStart"/>
+      <w:r>
+        <w:rPr>
+          <w:rFonts w:ascii="Courier New" w:eastAsia="Times New Roman" w:hAnsi="Courier New" w:cs="Courier New"/>
+          <w:color w:val="000000"/>
+          <w:sz w:val="20"/>
+          <w:szCs w:val="20"/>
+          <w:highlight w:val="yellow"/>
+        </w:rPr>
+        <w:t>system</w:t>
+      </w:r>
+      <w:r>
+        <w:rPr>
+          <w:rFonts w:ascii="Courier New" w:eastAsia="Times New Roman" w:hAnsi="Courier New" w:cs="Courier New"/>
+          <w:b/>
+          <w:bCs/>
+          <w:color w:val="000080"/>
+          <w:sz w:val="20"/>
+          <w:szCs w:val="20"/>
+          <w:highlight w:val="yellow"/>
+        </w:rPr>
+        <w:t>.</w:t>
+      </w:r>
+      <w:r>
+        <w:rPr>
+          <w:rFonts w:ascii="Courier New" w:eastAsia="Times New Roman" w:hAnsi="Courier New" w:cs="Courier New"/>
+          <w:color w:val="000000"/>
+          <w:sz w:val="20"/>
+          <w:szCs w:val="20"/>
+          <w:highlight w:val="yellow"/>
+        </w:rPr>
+        <w:t>EventArgs</w:t>
+      </w:r>
+      <w:proofErr w:type="spellEnd"/>
+    </w:p>
+    <w:p>
+      <w:pPr>
+        <w:pStyle w:val="ListParagraph"/>
+        <w:shd w:val="clear" w:color="auto" w:fill="FFFFFF"/>
+        <w:spacing w:after="0" w:line="240" w:lineRule="auto"/>
+        <w:rPr>
+          <w:rFonts w:ascii="Courier New" w:eastAsia="Times New Roman" w:hAnsi="Courier New" w:cs="Courier New"/>
+          <w:color w:val="000000"/>
+          <w:sz w:val="20"/>
+          <w:szCs w:val="20"/>
+        </w:rPr>
+      </w:pPr>
+      <w:r>
+        <w:rPr>
+          <w:rFonts w:ascii="Courier New" w:eastAsia="Times New Roman" w:hAnsi="Courier New" w:cs="Courier New"/>
+          <w:b/>
+          <w:bCs/>
+          <w:color w:val="000080"/>
+          <w:sz w:val="20"/>
+          <w:szCs w:val="20"/>
+        </w:rPr>
+        <w:t>{</w:t>
+      </w:r>
+      <w:bookmarkStart w:id="0" w:name="_GoBack"/>
+      <w:bookmarkEnd w:id="0"/>
+    </w:p>
+    <w:p>
+      <w:pPr>
+        <w:pStyle w:val="ListParagraph"/>
+        <w:shd w:val="clear" w:color="auto" w:fill="FFFFFF"/>
+        <w:spacing w:after="0" w:line="240" w:lineRule="auto"/>
+        <w:rPr>
+          <w:rFonts w:ascii="Courier New" w:eastAsia="Times New Roman" w:hAnsi="Courier New" w:cs="Courier New"/>
+          <w:color w:val="000000"/>
+          <w:sz w:val="20"/>
+          <w:szCs w:val="20"/>
+        </w:rPr>
+      </w:pPr>
+      <w:r>
+        <w:rPr>
+          <w:rFonts w:ascii="Courier New" w:eastAsia="Times New Roman" w:hAnsi="Courier New" w:cs="Courier New"/>
+          <w:color w:val="000000"/>
+          <w:sz w:val="20"/>
+          <w:szCs w:val="20"/>
+        </w:rPr>
+        <w:t xml:space="preserve">   </w:t>
+      </w:r>
+      <w:proofErr w:type="gramStart"/>
+      <w:r>
+        <w:rPr>
+          <w:rFonts w:ascii="Courier New" w:eastAsia="Times New Roman" w:hAnsi="Courier New" w:cs="Courier New"/>
+          <w:b/>
+          <w:bCs/>
+          <w:color w:val="0000FF"/>
+          <w:sz w:val="20"/>
+          <w:szCs w:val="20"/>
+        </w:rPr>
+        <w:t>public</w:t>
+      </w:r>
+      <w:proofErr w:type="gramEnd"/>
+      <w:r>
+        <w:rPr>
+          <w:rFonts w:ascii="Courier New" w:eastAsia="Times New Roman" w:hAnsi="Courier New" w:cs="Courier New"/>
+          <w:color w:val="000000"/>
+          <w:sz w:val="20"/>
+          <w:szCs w:val="20"/>
+        </w:rPr>
+        <w:t xml:space="preserve"> </w:t>
+      </w:r>
+      <w:r>
+        <w:rPr>
+          <w:rFonts w:ascii="Courier New" w:eastAsia="Times New Roman" w:hAnsi="Courier New" w:cs="Courier New"/>
+          <w:color w:val="8000FF"/>
+          <w:sz w:val="20"/>
+          <w:szCs w:val="20"/>
+        </w:rPr>
+        <w:t>int</w:t>
+      </w:r>
+      <w:r>
+        <w:rPr>
+          <w:rFonts w:ascii="Courier New" w:eastAsia="Times New Roman" w:hAnsi="Courier New" w:cs="Courier New"/>
+          <w:color w:val="000000"/>
+          <w:sz w:val="20"/>
+          <w:szCs w:val="20"/>
+        </w:rPr>
+        <w:t xml:space="preserve"> hours </w:t>
+      </w:r>
+      <w:r>
+        <w:rPr>
+          <w:rFonts w:ascii="Courier New" w:eastAsia="Times New Roman" w:hAnsi="Courier New" w:cs="Courier New"/>
+          <w:b/>
+          <w:bCs/>
+          <w:color w:val="000080"/>
+          <w:sz w:val="20"/>
+          <w:szCs w:val="20"/>
+        </w:rPr>
+        <w:t>{</w:t>
+      </w:r>
+      <w:r>
+        <w:rPr>
+          <w:rFonts w:ascii="Courier New" w:eastAsia="Times New Roman" w:hAnsi="Courier New" w:cs="Courier New"/>
+          <w:color w:val="000000"/>
+          <w:sz w:val="20"/>
+          <w:szCs w:val="20"/>
+        </w:rPr>
+        <w:t>get</w:t>
+      </w:r>
+      <w:r>
+        <w:rPr>
+          <w:rFonts w:ascii="Courier New" w:eastAsia="Times New Roman" w:hAnsi="Courier New" w:cs="Courier New"/>
+          <w:b/>
+          <w:bCs/>
+          <w:color w:val="000080"/>
+          <w:sz w:val="20"/>
+          <w:szCs w:val="20"/>
+        </w:rPr>
+        <w:t>;</w:t>
+      </w:r>
+      <w:r>
+        <w:rPr>
+          <w:rFonts w:ascii="Courier New" w:eastAsia="Times New Roman" w:hAnsi="Courier New" w:cs="Courier New"/>
+          <w:color w:val="000000"/>
+          <w:sz w:val="20"/>
+          <w:szCs w:val="20"/>
+        </w:rPr>
+        <w:t xml:space="preserve"> set</w:t>
+      </w:r>
+      <w:r>
+        <w:rPr>
+          <w:rFonts w:ascii="Courier New" w:eastAsia="Times New Roman" w:hAnsi="Courier New" w:cs="Courier New"/>
+          <w:b/>
+          <w:bCs/>
+          <w:color w:val="000080"/>
+          <w:sz w:val="20"/>
+          <w:szCs w:val="20"/>
+        </w:rPr>
+        <w:t>;}</w:t>
+      </w:r>
+    </w:p>
+    <w:p>
+      <w:pPr>
+        <w:pStyle w:val="ListParagraph"/>
+        <w:shd w:val="clear" w:color="auto" w:fill="FFFFFF"/>
+        <w:spacing w:after="0" w:line="240" w:lineRule="auto"/>
+        <w:rPr>
+          <w:rFonts w:ascii="Courier New" w:eastAsia="Times New Roman" w:hAnsi="Courier New" w:cs="Courier New"/>
+          <w:color w:val="000000"/>
+          <w:sz w:val="20"/>
+          <w:szCs w:val="20"/>
+        </w:rPr>
+      </w:pPr>
+      <w:r>
+        <w:rPr>
+          <w:rFonts w:ascii="Courier New" w:eastAsia="Times New Roman" w:hAnsi="Courier New" w:cs="Courier New"/>
+          <w:color w:val="000000"/>
+          <w:sz w:val="20"/>
+          <w:szCs w:val="20"/>
+        </w:rPr>
+        <w:t xml:space="preserve">   </w:t>
+      </w:r>
+      <w:proofErr w:type="gramStart"/>
+      <w:r>
+        <w:rPr>
+          <w:rFonts w:ascii="Courier New" w:eastAsia="Times New Roman" w:hAnsi="Courier New" w:cs="Courier New"/>
+          <w:b/>
+          <w:bCs/>
+          <w:color w:val="0000FF"/>
+          <w:sz w:val="20"/>
+          <w:szCs w:val="20"/>
+        </w:rPr>
+        <w:t>public</w:t>
+      </w:r>
+      <w:proofErr w:type="gramEnd"/>
+      <w:r>
+        <w:rPr>
+          <w:rFonts w:ascii="Courier New" w:eastAsia="Times New Roman" w:hAnsi="Courier New" w:cs="Courier New"/>
+          <w:color w:val="000000"/>
+          <w:sz w:val="20"/>
+          <w:szCs w:val="20"/>
+        </w:rPr>
+        <w:t xml:space="preserve"> WorkType </w:t>
+      </w:r>
+      <w:proofErr w:type="spellStart"/>
+      <w:r>
+        <w:rPr>
+          <w:rFonts w:ascii="Courier New" w:eastAsia="Times New Roman" w:hAnsi="Courier New" w:cs="Courier New"/>
+          <w:color w:val="000000"/>
+          <w:sz w:val="20"/>
+          <w:szCs w:val="20"/>
+        </w:rPr>
+        <w:t>workType</w:t>
+      </w:r>
+      <w:proofErr w:type="spellEnd"/>
+      <w:r>
+        <w:rPr>
+          <w:rFonts w:ascii="Courier New" w:eastAsia="Times New Roman" w:hAnsi="Courier New" w:cs="Courier New"/>
+          <w:color w:val="000000"/>
+          <w:sz w:val="20"/>
+          <w:szCs w:val="20"/>
+        </w:rPr>
+        <w:t xml:space="preserve"> </w:t>
+      </w:r>
+      <w:r>
+        <w:rPr>
+          <w:rFonts w:ascii="Courier New" w:eastAsia="Times New Roman" w:hAnsi="Courier New" w:cs="Courier New"/>
+          <w:b/>
+          <w:bCs/>
+          <w:color w:val="000080"/>
+          <w:sz w:val="20"/>
+          <w:szCs w:val="20"/>
+        </w:rPr>
+        <w:t>{</w:t>
+      </w:r>
+      <w:r>
+        <w:rPr>
+          <w:rFonts w:ascii="Courier New" w:eastAsia="Times New Roman" w:hAnsi="Courier New" w:cs="Courier New"/>
+          <w:color w:val="000000"/>
+          <w:sz w:val="20"/>
+          <w:szCs w:val="20"/>
+        </w:rPr>
+        <w:t>get</w:t>
+      </w:r>
+      <w:r>
+        <w:rPr>
+          <w:rFonts w:ascii="Courier New" w:eastAsia="Times New Roman" w:hAnsi="Courier New" w:cs="Courier New"/>
+          <w:b/>
+          <w:bCs/>
+          <w:color w:val="000080"/>
+          <w:sz w:val="20"/>
+          <w:szCs w:val="20"/>
+        </w:rPr>
+        <w:t>;</w:t>
+      </w:r>
+      <w:r>
+        <w:rPr>
+          <w:rFonts w:ascii="Courier New" w:eastAsia="Times New Roman" w:hAnsi="Courier New" w:cs="Courier New"/>
+          <w:color w:val="000000"/>
+          <w:sz w:val="20"/>
+          <w:szCs w:val="20"/>
+        </w:rPr>
+        <w:t xml:space="preserve"> set</w:t>
+      </w:r>
+      <w:r>
+        <w:rPr>
+          <w:rFonts w:ascii="Courier New" w:eastAsia="Times New Roman" w:hAnsi="Courier New" w:cs="Courier New"/>
+          <w:b/>
+          <w:bCs/>
+          <w:color w:val="000080"/>
+          <w:sz w:val="20"/>
+          <w:szCs w:val="20"/>
+        </w:rPr>
+        <w:t>;}</w:t>
+      </w:r>
+    </w:p>
+    <w:p>
+      <w:pPr>
+        <w:pStyle w:val="ListParagraph"/>
+        <w:shd w:val="clear" w:color="auto" w:fill="FFFFFF"/>
+        <w:spacing w:after="0" w:line="240" w:lineRule="auto"/>
+        <w:rPr>
+          <w:rFonts w:ascii="Courier New" w:eastAsia="Times New Roman" w:hAnsi="Courier New" w:cs="Courier New"/>
+          <w:b/>
+          <w:bCs/>
+          <w:color w:val="000080"/>
+          <w:sz w:val="20"/>
+          <w:szCs w:val="20"/>
+        </w:rPr>
+      </w:pPr>
+      <w:r>
+        <w:rPr>
+          <w:rFonts w:ascii="Courier New" w:eastAsia="Times New Roman" w:hAnsi="Courier New" w:cs="Courier New"/>
+          <w:b/>
+          <w:bCs/>
+          <w:color w:val="000080"/>
+          <w:sz w:val="20"/>
+          <w:szCs w:val="20"/>
+        </w:rPr>
+        <w:t>}</w:t>
+      </w:r>
+    </w:p>
+    <w:p>
+      <w:pPr>
+        <w:pStyle w:val="ListParagraph"/>
+        <w:shd w:val="clear" w:color="auto" w:fill="FFFFFF"/>
+        <w:spacing w:after="0" w:line="240" w:lineRule="auto"/>
+        <w:rPr>
+          <w:rFonts w:ascii="Courier New" w:eastAsia="Times New Roman" w:hAnsi="Courier New" w:cs="Courier New"/>
+          <w:b/>
+          <w:bCs/>
+          <w:color w:val="000080"/>
+          <w:sz w:val="20"/>
+          <w:szCs w:val="20"/>
+        </w:rPr>
+      </w:pPr>
+    </w:p>
+    <w:p>
+      <w:pPr>
+        <w:pStyle w:val="ListParagraph"/>
+        <w:numPr>
+          <w:ilvl w:val="0"/>
+          <w:numId w:val="2"/>
+        </w:numPr>
+        <w:shd w:val="clear" w:color="auto" w:fill="FFFFFF"/>
+        <w:spacing w:after="0" w:line="240" w:lineRule="auto"/>
+        <w:rPr>
+          <w:rFonts w:eastAsia="Times New Roman" w:cs="Times New Roman"/>
+        </w:rPr>
+      </w:pPr>
+      <w:r>
+        <w:rPr>
+          <w:rFonts w:eastAsia="Times New Roman" w:cs="Courier New"/>
+        </w:rPr>
+        <w:t xml:space="preserve">To use a </w:t>
+      </w:r>
+      <w:r>
+        <w:rPr>
+          <w:rFonts w:eastAsia="Times New Roman" w:cs="Courier New"/>
+          <w:b/>
+          <w:bCs/>
+        </w:rPr>
+        <w:t>custom</w:t>
+      </w:r>
+      <w:r>
+        <w:rPr>
+          <w:rFonts w:eastAsia="Times New Roman" w:cs="Courier New"/>
+        </w:rPr>
+        <w:t xml:space="preserve"> </w:t>
+      </w:r>
+      <w:r>
+        <w:rPr>
+          <w:rFonts w:eastAsia="Times New Roman" w:cs="Courier New"/>
+          <w:b/>
+          <w:bCs/>
+        </w:rPr>
+        <w:t>EventArgs</w:t>
+      </w:r>
+      <w:r>
+        <w:rPr>
+          <w:rFonts w:eastAsia="Times New Roman" w:cs="Courier New"/>
+        </w:rPr>
+        <w:t xml:space="preserve"> class, the </w:t>
+      </w:r>
+      <w:r>
+        <w:rPr>
+          <w:rFonts w:eastAsia="Times New Roman" w:cs="Courier New"/>
+          <w:b/>
+          <w:bCs/>
+        </w:rPr>
+        <w:t>delegate</w:t>
+      </w:r>
+      <w:r>
+        <w:rPr>
+          <w:rFonts w:eastAsia="Times New Roman" w:cs="Courier New"/>
+        </w:rPr>
+        <w:t xml:space="preserve"> must reference the class in its signature</w:t>
+      </w:r>
+    </w:p>
+    <w:p>
+      <w:pPr>
+        <w:pStyle w:val="ListParagraph"/>
+        <w:shd w:val="clear" w:color="auto" w:fill="FFFFFF"/>
+        <w:spacing w:after="0" w:line="240" w:lineRule="auto"/>
+        <w:rPr>
+          <w:rFonts w:ascii="Courier New" w:eastAsia="Times New Roman" w:hAnsi="Courier New" w:cs="Courier New"/>
+          <w:b/>
+          <w:bCs/>
+          <w:color w:val="0000FF"/>
+          <w:sz w:val="20"/>
+          <w:szCs w:val="20"/>
+        </w:rPr>
+      </w:pPr>
+    </w:p>
+    <w:p>
+      <w:pPr>
+        <w:pStyle w:val="ListParagraph"/>
+        <w:shd w:val="clear" w:color="auto" w:fill="FFFFFF"/>
+        <w:spacing w:after="0" w:line="240" w:lineRule="auto"/>
+        <w:rPr>
+          <w:rFonts w:ascii="Courier New" w:eastAsia="Times New Roman" w:hAnsi="Courier New" w:cs="Courier New"/>
+          <w:b/>
+          <w:bCs/>
+          <w:strike/>
+          <w:color w:val="000080"/>
+          <w:sz w:val="20"/>
+          <w:szCs w:val="20"/>
+        </w:rPr>
+      </w:pPr>
+      <w:proofErr w:type="gramStart"/>
+      <w:r>
+        <w:rPr>
+          <w:rFonts w:ascii="Courier New" w:eastAsia="Times New Roman" w:hAnsi="Courier New" w:cs="Courier New"/>
+          <w:b/>
+          <w:bCs/>
+          <w:strike/>
+          <w:color w:val="0000FF"/>
+          <w:sz w:val="20"/>
+          <w:szCs w:val="20"/>
+        </w:rPr>
+        <w:t>public</w:t>
+      </w:r>
+      <w:proofErr w:type="gramEnd"/>
+      <w:r>
+        <w:rPr>
+          <w:rFonts w:ascii="Courier New" w:eastAsia="Times New Roman" w:hAnsi="Courier New" w:cs="Courier New"/>
+          <w:strike/>
+          <w:color w:val="000000"/>
+          <w:sz w:val="20"/>
+          <w:szCs w:val="20"/>
+        </w:rPr>
+        <w:t xml:space="preserve"> </w:t>
+      </w:r>
+      <w:r>
+        <w:rPr>
+          <w:rFonts w:ascii="Courier New" w:eastAsia="Times New Roman" w:hAnsi="Courier New" w:cs="Courier New"/>
+          <w:b/>
+          <w:bCs/>
+          <w:strike/>
+          <w:color w:val="0000FF"/>
+          <w:sz w:val="20"/>
+          <w:szCs w:val="20"/>
+        </w:rPr>
+        <w:t>delegate</w:t>
+      </w:r>
+      <w:r>
+        <w:rPr>
+          <w:rFonts w:ascii="Courier New" w:eastAsia="Times New Roman" w:hAnsi="Courier New" w:cs="Courier New"/>
+          <w:strike/>
+          <w:color w:val="000000"/>
+          <w:sz w:val="20"/>
+          <w:szCs w:val="20"/>
+        </w:rPr>
+        <w:t xml:space="preserve"> </w:t>
+      </w:r>
+      <w:r>
+        <w:rPr>
+          <w:rFonts w:ascii="Courier New" w:eastAsia="Times New Roman" w:hAnsi="Courier New" w:cs="Courier New"/>
+          <w:strike/>
+          <w:color w:val="8000FF"/>
+          <w:sz w:val="20"/>
+          <w:szCs w:val="20"/>
+        </w:rPr>
+        <w:t>void</w:t>
+      </w:r>
+      <w:r>
+        <w:rPr>
+          <w:rFonts w:ascii="Courier New" w:eastAsia="Times New Roman" w:hAnsi="Courier New" w:cs="Courier New"/>
+          <w:strike/>
+          <w:color w:val="000000"/>
+          <w:sz w:val="20"/>
+          <w:szCs w:val="20"/>
+        </w:rPr>
+        <w:t xml:space="preserve"> WorkPerformedHandler</w:t>
+      </w:r>
+      <w:r>
+        <w:rPr>
+          <w:rFonts w:ascii="Courier New" w:eastAsia="Times New Roman" w:hAnsi="Courier New" w:cs="Courier New"/>
+          <w:b/>
+          <w:bCs/>
+          <w:strike/>
+          <w:color w:val="000080"/>
+          <w:sz w:val="20"/>
+          <w:szCs w:val="20"/>
+        </w:rPr>
+        <w:t>(</w:t>
+      </w:r>
+      <w:r>
+        <w:rPr>
+          <w:rFonts w:ascii="Courier New" w:eastAsia="Times New Roman" w:hAnsi="Courier New" w:cs="Courier New"/>
+          <w:b/>
+          <w:bCs/>
+          <w:strike/>
+          <w:color w:val="0000FF"/>
+          <w:sz w:val="20"/>
+          <w:szCs w:val="20"/>
+        </w:rPr>
+        <w:t>object</w:t>
+      </w:r>
+      <w:r>
+        <w:rPr>
+          <w:rFonts w:ascii="Courier New" w:eastAsia="Times New Roman" w:hAnsi="Courier New" w:cs="Courier New"/>
+          <w:strike/>
+          <w:color w:val="000000"/>
+          <w:sz w:val="20"/>
+          <w:szCs w:val="20"/>
+        </w:rPr>
+        <w:t xml:space="preserve"> sender</w:t>
+      </w:r>
+      <w:r>
+        <w:rPr>
+          <w:rFonts w:ascii="Courier New" w:eastAsia="Times New Roman" w:hAnsi="Courier New" w:cs="Courier New"/>
+          <w:b/>
+          <w:bCs/>
+          <w:strike/>
+          <w:color w:val="000080"/>
+          <w:sz w:val="20"/>
+          <w:szCs w:val="20"/>
+        </w:rPr>
+        <w:t>,</w:t>
+      </w:r>
+      <w:r>
+        <w:rPr>
+          <w:rFonts w:ascii="Courier New" w:eastAsia="Times New Roman" w:hAnsi="Courier New" w:cs="Courier New"/>
+          <w:strike/>
+          <w:color w:val="000000"/>
+          <w:sz w:val="20"/>
+          <w:szCs w:val="20"/>
+        </w:rPr>
+        <w:t xml:space="preserve"> </w:t>
+      </w:r>
+      <w:proofErr w:type="spellStart"/>
+      <w:r>
+        <w:rPr>
+          <w:rFonts w:ascii="Courier New" w:eastAsia="Times New Roman" w:hAnsi="Courier New" w:cs="Courier New"/>
+          <w:strike/>
+          <w:color w:val="000000"/>
+          <w:sz w:val="20"/>
+          <w:szCs w:val="20"/>
+        </w:rPr>
+        <w:t>WorkPerformedEventArgs</w:t>
+      </w:r>
+      <w:proofErr w:type="spellEnd"/>
+      <w:r>
+        <w:rPr>
+          <w:rFonts w:ascii="Courier New" w:eastAsia="Times New Roman" w:hAnsi="Courier New" w:cs="Courier New"/>
+          <w:strike/>
+          <w:color w:val="000000"/>
+          <w:sz w:val="20"/>
+          <w:szCs w:val="20"/>
+        </w:rPr>
+        <w:t xml:space="preserve"> e</w:t>
+      </w:r>
+      <w:r>
+        <w:rPr>
+          <w:rFonts w:ascii="Courier New" w:eastAsia="Times New Roman" w:hAnsi="Courier New" w:cs="Courier New"/>
+          <w:b/>
+          <w:bCs/>
+          <w:strike/>
+          <w:color w:val="000080"/>
+          <w:sz w:val="20"/>
+          <w:szCs w:val="20"/>
+        </w:rPr>
+        <w:t>)</w:t>
+      </w:r>
+    </w:p>
+    <w:p>
+      <w:pPr>
+        <w:pStyle w:val="ListParagraph"/>
+        <w:shd w:val="clear" w:color="auto" w:fill="FFFFFF"/>
+        <w:spacing w:after="0" w:line="240" w:lineRule="auto"/>
+        <w:rPr>
+          <w:rFonts w:ascii="Times New Roman" w:eastAsia="Times New Roman" w:hAnsi="Times New Roman" w:cs="Times New Roman"/>
+          <w:strike/>
+          <w:sz w:val="24"/>
+          <w:szCs w:val="24"/>
+        </w:rPr>
+      </w:pPr>
+    </w:p>
+    <w:p>
+      <w:pPr>
+        <w:pStyle w:val="ListParagraph"/>
+        <w:numPr>
+          <w:ilvl w:val="0"/>
+          <w:numId w:val="2"/>
+        </w:numPr>
+      </w:pPr>
+      <w:r>
+        <w:rPr>
+          <w:rFonts w:eastAsia="Times New Roman" w:cs="Courier New"/>
+        </w:rPr>
+        <w:t xml:space="preserve">.Net includes a generic </w:t>
+      </w:r>
+      <w:proofErr w:type="spellStart"/>
+      <w:r>
+        <w:rPr>
+          <w:rFonts w:eastAsia="Times New Roman" w:cs="Courier New"/>
+          <w:b/>
+          <w:bCs/>
+        </w:rPr>
+        <w:t>EventHandler</w:t>
+      </w:r>
+      <w:proofErr w:type="spellEnd"/>
+      <w:r>
+        <w:rPr>
+          <w:rFonts w:eastAsia="Times New Roman" w:cs="Courier New"/>
+          <w:b/>
+          <w:bCs/>
+        </w:rPr>
+        <w:t>&lt;T&gt;</w:t>
+      </w:r>
+      <w:r>
+        <w:rPr>
+          <w:rFonts w:eastAsia="Times New Roman" w:cs="Courier New"/>
+        </w:rPr>
+        <w:t xml:space="preserve"> class that can be used instead of a custom delegate.</w:t>
+      </w:r>
+    </w:p>
+    <w:p>
+      <w:pPr>
+        <w:pStyle w:val="ListParagraph"/>
+        <w:numPr>
+          <w:ilvl w:val="0"/>
+          <w:numId w:val="2"/>
+        </w:numPr>
+      </w:pPr>
+      <w:proofErr w:type="spellStart"/>
+      <w:r>
+        <w:rPr>
+          <w:rFonts w:eastAsia="Times New Roman" w:cs="Courier New"/>
+          <w:b/>
+          <w:bCs/>
+        </w:rPr>
+        <w:t>EventHandler</w:t>
+      </w:r>
+      <w:proofErr w:type="spellEnd"/>
+      <w:r>
+        <w:rPr>
+          <w:rFonts w:eastAsia="Times New Roman" w:cs="Courier New"/>
+          <w:b/>
+          <w:bCs/>
+        </w:rPr>
+        <w:t>&lt;T&gt;</w:t>
+      </w:r>
+      <w:r>
+        <w:rPr>
+          <w:rFonts w:eastAsia="Times New Roman" w:cs="Courier New"/>
+        </w:rPr>
+        <w:t xml:space="preserve"> is a </w:t>
+      </w:r>
+      <w:r>
+        <w:rPr>
+          <w:rFonts w:eastAsia="Times New Roman" w:cs="Courier New"/>
+          <w:b/>
+          <w:bCs/>
+        </w:rPr>
+        <w:t>generic</w:t>
+      </w:r>
+      <w:r>
+        <w:rPr>
+          <w:rFonts w:eastAsia="Times New Roman" w:cs="Courier New"/>
+        </w:rPr>
+        <w:t xml:space="preserve"> </w:t>
+      </w:r>
+      <w:r>
+        <w:rPr>
+          <w:rFonts w:eastAsia="Times New Roman" w:cs="Courier New"/>
+          <w:b/>
+          <w:bCs/>
+        </w:rPr>
+        <w:t>delegate</w:t>
+      </w:r>
+      <w:r>
+        <w:rPr>
+          <w:rFonts w:eastAsia="Times New Roman" w:cs="Courier New"/>
+        </w:rPr>
+        <w:t xml:space="preserve"> where </w:t>
+      </w:r>
+      <w:r>
+        <w:rPr>
+          <w:rFonts w:eastAsia="Times New Roman" w:cs="Courier New"/>
+          <w:b/>
+          <w:bCs/>
+        </w:rPr>
+        <w:t>T</w:t>
+      </w:r>
+      <w:r>
+        <w:rPr>
+          <w:rFonts w:eastAsia="Times New Roman" w:cs="Courier New"/>
+        </w:rPr>
+        <w:t xml:space="preserve"> represent </w:t>
+      </w:r>
+      <w:proofErr w:type="spellStart"/>
+      <w:r>
+        <w:rPr>
+          <w:rFonts w:eastAsia="Times New Roman" w:cs="Courier New"/>
+          <w:b/>
+          <w:bCs/>
+        </w:rPr>
+        <w:t>event</w:t>
+      </w:r>
+      <w:r>
+        <w:rPr>
+          <w:rFonts w:eastAsia="Times New Roman" w:cs="Courier New"/>
+          <w:b/>
+          <w:bCs/>
+        </w:rPr>
+        <w:t>args</w:t>
+      </w:r>
+      <w:proofErr w:type="spellEnd"/>
+    </w:p>
+    <w:p>
+      <w:pPr>
+        <w:pStyle w:val="ListParagraph"/>
+      </w:pPr>
+    </w:p>
+    <w:p>
+      <w:pPr>
+        <w:shd w:val="clear" w:color="auto" w:fill="FFFFFF"/>
+        <w:spacing w:after="0" w:line="240" w:lineRule="auto"/>
+        <w:ind w:firstLine="720"/>
+        <w:rPr>
+          <w:rFonts w:ascii="Times New Roman" w:eastAsia="Times New Roman" w:hAnsi="Times New Roman" w:cs="Times New Roman"/>
+          <w:sz w:val="24"/>
+          <w:szCs w:val="24"/>
+        </w:rPr>
+      </w:pPr>
+      <w:proofErr w:type="gramStart"/>
+      <w:r>
+        <w:rPr>
+          <w:rFonts w:ascii="Courier New" w:eastAsia="Times New Roman" w:hAnsi="Courier New" w:cs="Courier New"/>
+          <w:b/>
+          <w:bCs/>
+          <w:color w:val="0000FF"/>
+          <w:sz w:val="20"/>
+          <w:szCs w:val="20"/>
+        </w:rPr>
+        <w:t>public</w:t>
+      </w:r>
+      <w:proofErr w:type="gramEnd"/>
+      <w:r>
+        <w:rPr>
+          <w:rFonts w:ascii="Courier New" w:eastAsia="Times New Roman" w:hAnsi="Courier New" w:cs="Courier New"/>
+          <w:color w:val="000000"/>
+          <w:sz w:val="20"/>
+          <w:szCs w:val="20"/>
+        </w:rPr>
+        <w:t xml:space="preserve"> </w:t>
+      </w:r>
+      <w:r>
+        <w:rPr>
+          <w:rFonts w:ascii="Courier New" w:eastAsia="Times New Roman" w:hAnsi="Courier New" w:cs="Courier New"/>
+          <w:b/>
+          <w:bCs/>
+          <w:color w:val="0000FF"/>
+          <w:sz w:val="20"/>
+          <w:szCs w:val="20"/>
+        </w:rPr>
+        <w:t>event</w:t>
+      </w:r>
+      <w:r>
+        <w:rPr>
+          <w:rFonts w:ascii="Courier New" w:eastAsia="Times New Roman" w:hAnsi="Courier New" w:cs="Courier New"/>
+          <w:color w:val="000000"/>
+          <w:sz w:val="20"/>
+          <w:szCs w:val="20"/>
+        </w:rPr>
+        <w:t xml:space="preserve"> </w:t>
+      </w:r>
+      <w:proofErr w:type="spellStart"/>
+      <w:r>
+        <w:rPr>
+          <w:rFonts w:ascii="Courier New" w:eastAsia="Times New Roman" w:hAnsi="Courier New" w:cs="Courier New"/>
+          <w:color w:val="000000"/>
+          <w:sz w:val="20"/>
+          <w:szCs w:val="20"/>
+        </w:rPr>
+        <w:t>EventHandler</w:t>
+      </w:r>
+      <w:proofErr w:type="spellEnd"/>
+      <w:r>
+        <w:rPr>
+          <w:rFonts w:ascii="Courier New" w:eastAsia="Times New Roman" w:hAnsi="Courier New" w:cs="Courier New"/>
+          <w:b/>
+          <w:bCs/>
+          <w:color w:val="000080"/>
+          <w:sz w:val="20"/>
+          <w:szCs w:val="20"/>
+        </w:rPr>
+        <w:t>&lt;</w:t>
+      </w:r>
+      <w:proofErr w:type="spellStart"/>
+      <w:r>
+        <w:rPr>
+          <w:rFonts w:ascii="Courier New" w:eastAsia="Times New Roman" w:hAnsi="Courier New" w:cs="Courier New"/>
+          <w:color w:val="000000"/>
+          <w:sz w:val="20"/>
+          <w:szCs w:val="20"/>
+        </w:rPr>
+        <w:t>WorkPerformedEventArgs</w:t>
+      </w:r>
+      <w:proofErr w:type="spellEnd"/>
+      <w:r>
+        <w:rPr>
+          <w:rFonts w:ascii="Courier New" w:eastAsia="Times New Roman" w:hAnsi="Courier New" w:cs="Courier New"/>
+          <w:b/>
+          <w:bCs/>
+          <w:color w:val="000080"/>
+          <w:sz w:val="20"/>
+          <w:szCs w:val="20"/>
+        </w:rPr>
+        <w:t>&gt;</w:t>
+      </w:r>
+      <w:r>
+        <w:rPr>
+          <w:rFonts w:ascii="Courier New" w:eastAsia="Times New Roman" w:hAnsi="Courier New" w:cs="Courier New"/>
+          <w:color w:val="000000"/>
+          <w:sz w:val="20"/>
+          <w:szCs w:val="20"/>
+        </w:rPr>
+        <w:t xml:space="preserve"> WorkPerformed</w:t>
+      </w:r>
+    </w:p>
+    <w:p>
+      <w:pPr>
+        <w:pStyle w:val="ListParagraph"/>
+      </w:pPr>
     </w:p>
     <w:sectPr>
       <w:pgSz w:w="12240" w:h="15840"/>

</xml_diff>

<commit_message>
11-Demo Creating an EventArgs Class
</commit_message>
<xml_diff>
--- a/EventsDelegatesAndLambda/ReadMe.docx
+++ b/EventsDelegatesAndLambda/ReadMe.docx
@@ -683,15 +683,7 @@
         <w:t>handler</w:t>
       </w:r>
       <w:r>
-        <w:t xml:space="preserve">”, </w:t>
-      </w:r>
-      <w:proofErr w:type="gramStart"/>
-      <w:r>
-        <w:t>That</w:t>
-      </w:r>
-      <w:proofErr w:type="gramEnd"/>
-      <w:r>
-        <w:t xml:space="preserve"> allows “</w:t>
+        <w:t>”, That allows “</w:t>
       </w:r>
       <w:r>
         <w:rPr>
@@ -798,7 +790,6 @@
       <w:r>
         <w:t>Based on a “</w:t>
       </w:r>
-      <w:proofErr w:type="spellStart"/>
       <w:r>
         <w:rPr>
           <w:b/>
@@ -806,7 +797,6 @@
         </w:rPr>
         <w:t>MultiCastDelegate</w:t>
       </w:r>
-      <w:proofErr w:type="spellEnd"/>
       <w:r>
         <w:t xml:space="preserve">” base class, it is a class that tracks </w:t>
       </w:r>
@@ -6788,7 +6778,6 @@
         </w:rPr>
         <w:t xml:space="preserve">    </w:t>
       </w:r>
-      <w:proofErr w:type="gramStart"/>
       <w:r>
         <w:rPr>
           <w:rFonts w:ascii="Courier New" w:eastAsia="Times New Roman" w:hAnsi="Courier New" w:cs="Courier New"/>
@@ -6800,7 +6789,6 @@
         </w:rPr>
         <w:t>public</w:t>
       </w:r>
-      <w:proofErr w:type="gramEnd"/>
       <w:r>
         <w:rPr>
           <w:rFonts w:ascii="Courier New" w:eastAsia="Times New Roman" w:hAnsi="Courier New" w:cs="Courier New"/>
@@ -6895,7 +6883,6 @@
         </w:rPr>
         <w:t xml:space="preserve">    </w:t>
       </w:r>
-      <w:proofErr w:type="gramStart"/>
       <w:r>
         <w:rPr>
           <w:rFonts w:ascii="Courier New" w:eastAsia="Times New Roman" w:hAnsi="Courier New" w:cs="Courier New"/>
@@ -6907,7 +6894,6 @@
         </w:rPr>
         <w:t>public</w:t>
       </w:r>
-      <w:proofErr w:type="gramEnd"/>
       <w:r>
         <w:rPr>
           <w:rFonts w:ascii="Courier New" w:eastAsia="Times New Roman" w:hAnsi="Courier New" w:cs="Courier New"/>
@@ -7939,15 +7925,7 @@
         </w:numPr>
       </w:pPr>
       <w:r>
-        <w:t>The best practice is to take the name of the event and make a method called “</w:t>
-      </w:r>
-      <w:proofErr w:type="spellStart"/>
-      <w:r>
-        <w:t>OnEventName</w:t>
-      </w:r>
-      <w:proofErr w:type="spellEnd"/>
-      <w:r>
-        <w:t>”</w:t>
+        <w:t>The best practice is to take the name of the event and make a method called “OnEventName”</w:t>
       </w:r>
     </w:p>
     <w:p>
@@ -8057,7 +8035,6 @@
           <w:szCs w:val="20"/>
         </w:rPr>
       </w:pPr>
-      <w:proofErr w:type="gramStart"/>
       <w:r>
         <w:rPr>
           <w:rFonts w:ascii="Courier New" w:eastAsia="Times New Roman" w:hAnsi="Courier New" w:cs="Courier New"/>
@@ -8069,7 +8046,6 @@
         </w:rPr>
         <w:t>public</w:t>
       </w:r>
-      <w:proofErr w:type="gramEnd"/>
       <w:r>
         <w:rPr>
           <w:rFonts w:ascii="Courier New" w:eastAsia="Times New Roman" w:hAnsi="Courier New" w:cs="Courier New"/>
@@ -8095,19 +8071,8 @@
           <w:sz w:val="20"/>
           <w:szCs w:val="20"/>
         </w:rPr>
-        <w:t xml:space="preserve"> </w:t>
-      </w:r>
-      <w:proofErr w:type="spellStart"/>
-      <w:r>
-        <w:rPr>
-          <w:rFonts w:ascii="Courier New" w:eastAsia="Times New Roman" w:hAnsi="Courier New" w:cs="Courier New"/>
-          <w:color w:val="000000"/>
-          <w:sz w:val="20"/>
-          <w:szCs w:val="20"/>
-        </w:rPr>
-        <w:t>WorkPerformedEventArgs</w:t>
-      </w:r>
-      <w:proofErr w:type="spellEnd"/>
+        <w:t xml:space="preserve"> WorkPerformedEventArgs</w:t>
+      </w:r>
       <w:r>
         <w:rPr>
           <w:rFonts w:ascii="Courier New" w:eastAsia="Times New Roman" w:hAnsi="Courier New" w:cs="Courier New"/>
@@ -8128,42 +8093,30 @@
           <w:szCs w:val="20"/>
           <w:highlight w:val="yellow"/>
         </w:rPr>
-        <w:t xml:space="preserve"> </w:t>
-      </w:r>
-      <w:proofErr w:type="spellStart"/>
-      <w:r>
-        <w:rPr>
-          <w:rFonts w:ascii="Courier New" w:eastAsia="Times New Roman" w:hAnsi="Courier New" w:cs="Courier New"/>
-          <w:color w:val="000000"/>
+        <w:t xml:space="preserve"> system</w:t>
+      </w:r>
+      <w:r>
+        <w:rPr>
+          <w:rFonts w:ascii="Courier New" w:eastAsia="Times New Roman" w:hAnsi="Courier New" w:cs="Courier New"/>
+          <w:b/>
+          <w:bCs/>
+          <w:color w:val="000080"/>
           <w:sz w:val="20"/>
           <w:szCs w:val="20"/>
           <w:highlight w:val="yellow"/>
         </w:rPr>
-        <w:t>system</w:t>
-      </w:r>
-      <w:r>
-        <w:rPr>
-          <w:rFonts w:ascii="Courier New" w:eastAsia="Times New Roman" w:hAnsi="Courier New" w:cs="Courier New"/>
-          <w:b/>
-          <w:bCs/>
-          <w:color w:val="000080"/>
+        <w:t>.</w:t>
+      </w:r>
+      <w:r>
+        <w:rPr>
+          <w:rFonts w:ascii="Courier New" w:eastAsia="Times New Roman" w:hAnsi="Courier New" w:cs="Courier New"/>
+          <w:color w:val="000000"/>
           <w:sz w:val="20"/>
           <w:szCs w:val="20"/>
           <w:highlight w:val="yellow"/>
         </w:rPr>
-        <w:t>.</w:t>
-      </w:r>
-      <w:r>
-        <w:rPr>
-          <w:rFonts w:ascii="Courier New" w:eastAsia="Times New Roman" w:hAnsi="Courier New" w:cs="Courier New"/>
-          <w:color w:val="000000"/>
-          <w:sz w:val="20"/>
-          <w:szCs w:val="20"/>
-          <w:highlight w:val="yellow"/>
-        </w:rPr>
         <w:t>EventArgs</w:t>
       </w:r>
-      <w:proofErr w:type="spellEnd"/>
     </w:p>
     <w:p>
       <w:pPr>
@@ -8188,8 +8141,6 @@
         </w:rPr>
         <w:t>{</w:t>
       </w:r>
-      <w:bookmarkStart w:id="0" w:name="_GoBack"/>
-      <w:bookmarkEnd w:id="0"/>
     </w:p>
     <w:p>
       <w:pPr>
@@ -8212,7 +8163,6 @@
         </w:rPr>
         <w:t xml:space="preserve">   </w:t>
       </w:r>
-      <w:proofErr w:type="gramStart"/>
       <w:r>
         <w:rPr>
           <w:rFonts w:ascii="Courier New" w:eastAsia="Times New Roman" w:hAnsi="Courier New" w:cs="Courier New"/>
@@ -8224,7 +8174,6 @@
         </w:rPr>
         <w:t>public</w:t>
       </w:r>
-      <w:proofErr w:type="gramEnd"/>
       <w:r>
         <w:rPr>
           <w:rFonts w:ascii="Courier New" w:eastAsia="Times New Roman" w:hAnsi="Courier New" w:cs="Courier New"/>
@@ -8325,7 +8274,6 @@
         </w:rPr>
         <w:t xml:space="preserve">   </w:t>
       </w:r>
-      <w:proofErr w:type="gramStart"/>
       <w:r>
         <w:rPr>
           <w:rFonts w:ascii="Courier New" w:eastAsia="Times New Roman" w:hAnsi="Courier New" w:cs="Courier New"/>
@@ -8337,35 +8285,14 @@
         </w:rPr>
         <w:t>public</w:t>
       </w:r>
-      <w:proofErr w:type="gramEnd"/>
-      <w:r>
-        <w:rPr>
-          <w:rFonts w:ascii="Courier New" w:eastAsia="Times New Roman" w:hAnsi="Courier New" w:cs="Courier New"/>
-          <w:color w:val="000000"/>
-          <w:sz w:val="20"/>
-          <w:szCs w:val="20"/>
-        </w:rPr>
-        <w:t xml:space="preserve"> WorkType </w:t>
-      </w:r>
-      <w:proofErr w:type="spellStart"/>
-      <w:r>
-        <w:rPr>
-          <w:rFonts w:ascii="Courier New" w:eastAsia="Times New Roman" w:hAnsi="Courier New" w:cs="Courier New"/>
-          <w:color w:val="000000"/>
-          <w:sz w:val="20"/>
-          <w:szCs w:val="20"/>
-        </w:rPr>
-        <w:t>workType</w:t>
-      </w:r>
-      <w:proofErr w:type="spellEnd"/>
-      <w:r>
-        <w:rPr>
-          <w:rFonts w:ascii="Courier New" w:eastAsia="Times New Roman" w:hAnsi="Courier New" w:cs="Courier New"/>
-          <w:color w:val="000000"/>
-          <w:sz w:val="20"/>
-          <w:szCs w:val="20"/>
-        </w:rPr>
-        <w:t xml:space="preserve"> </w:t>
+      <w:r>
+        <w:rPr>
+          <w:rFonts w:ascii="Courier New" w:eastAsia="Times New Roman" w:hAnsi="Courier New" w:cs="Courier New"/>
+          <w:color w:val="000000"/>
+          <w:sz w:val="20"/>
+          <w:szCs w:val="20"/>
+        </w:rPr>
+        <w:t xml:space="preserve"> WorkType workType </w:t>
       </w:r>
       <w:r>
         <w:rPr>
@@ -8552,7 +8479,6 @@
           <w:szCs w:val="20"/>
         </w:rPr>
       </w:pPr>
-      <w:proofErr w:type="gramStart"/>
       <w:r>
         <w:rPr>
           <w:rFonts w:ascii="Courier New" w:eastAsia="Times New Roman" w:hAnsi="Courier New" w:cs="Courier New"/>
@@ -8565,7 +8491,6 @@
         </w:rPr>
         <w:t>public</w:t>
       </w:r>
-      <w:proofErr w:type="gramEnd"/>
       <w:r>
         <w:rPr>
           <w:rFonts w:ascii="Courier New" w:eastAsia="Times New Roman" w:hAnsi="Courier New" w:cs="Courier New"/>
@@ -8672,29 +8597,7 @@
           <w:sz w:val="20"/>
           <w:szCs w:val="20"/>
         </w:rPr>
-        <w:t xml:space="preserve"> </w:t>
-      </w:r>
-      <w:proofErr w:type="spellStart"/>
-      <w:r>
-        <w:rPr>
-          <w:rFonts w:ascii="Courier New" w:eastAsia="Times New Roman" w:hAnsi="Courier New" w:cs="Courier New"/>
-          <w:strike/>
-          <w:color w:val="000000"/>
-          <w:sz w:val="20"/>
-          <w:szCs w:val="20"/>
-        </w:rPr>
-        <w:t>WorkPerformedEventArgs</w:t>
-      </w:r>
-      <w:proofErr w:type="spellEnd"/>
-      <w:r>
-        <w:rPr>
-          <w:rFonts w:ascii="Courier New" w:eastAsia="Times New Roman" w:hAnsi="Courier New" w:cs="Courier New"/>
-          <w:strike/>
-          <w:color w:val="000000"/>
-          <w:sz w:val="20"/>
-          <w:szCs w:val="20"/>
-        </w:rPr>
-        <w:t xml:space="preserve"> e</w:t>
+        <w:t xml:space="preserve"> WorkPerformedEventArgs e</w:t>
       </w:r>
       <w:r>
         <w:rPr>
@@ -8736,30 +8639,28 @@
         </w:rPr>
         <w:t xml:space="preserve">.Net includes a generic </w:t>
       </w:r>
-      <w:proofErr w:type="spellStart"/>
       <w:r>
         <w:rPr>
           <w:rFonts w:eastAsia="Times New Roman" w:cs="Courier New"/>
           <w:b/>
           <w:bCs/>
         </w:rPr>
-        <w:t>EventHandler</w:t>
-      </w:r>
-      <w:proofErr w:type="spellEnd"/>
+        <w:t>EventHandler&lt;T&gt;</w:t>
+      </w:r>
       <w:r>
         <w:rPr>
           <w:rFonts w:eastAsia="Times New Roman" w:cs="Courier New"/>
-          <w:b/>
-          <w:bCs/>
-        </w:rPr>
-        <w:t>&lt;T&gt;</w:t>
+        </w:rPr>
+        <w:t xml:space="preserve"> class that can be us</w:t>
       </w:r>
       <w:r>
         <w:rPr>
           <w:rFonts w:eastAsia="Times New Roman" w:cs="Courier New"/>
         </w:rPr>
-        <w:t xml:space="preserve"> class that can be used instead of a custom delegate.</w:t>
-      </w:r>
+        <w:t>ed instead of a custom delegate, as it provides a simple way to create custom delegate for an event.</w:t>
+      </w:r>
+      <w:bookmarkStart w:id="0" w:name="_GoBack"/>
+      <w:bookmarkEnd w:id="0"/>
     </w:p>
     <w:p>
       <w:pPr>
@@ -8769,90 +8670,78 @@
           <w:numId w:val="2"/>
         </w:numPr>
       </w:pPr>
-      <w:proofErr w:type="spellStart"/>
       <w:r>
         <w:rPr>
           <w:rFonts w:eastAsia="Times New Roman" w:cs="Courier New"/>
           <w:b/>
           <w:bCs/>
         </w:rPr>
-        <w:t>EventHandler</w:t>
-      </w:r>
-      <w:proofErr w:type="spellEnd"/>
+        <w:t>EventHandler&lt;T&gt;</w:t>
+      </w:r>
       <w:r>
         <w:rPr>
           <w:rFonts w:eastAsia="Times New Roman" w:cs="Courier New"/>
-          <w:b/>
-          <w:bCs/>
-        </w:rPr>
-        <w:t>&lt;T&gt;</w:t>
+        </w:rPr>
+        <w:t xml:space="preserve"> is a </w:t>
       </w:r>
       <w:r>
         <w:rPr>
           <w:rFonts w:eastAsia="Times New Roman" w:cs="Courier New"/>
-        </w:rPr>
-        <w:t xml:space="preserve"> is a </w:t>
+          <w:b/>
+          <w:bCs/>
+        </w:rPr>
+        <w:t>generic</w:t>
       </w:r>
       <w:r>
         <w:rPr>
           <w:rFonts w:eastAsia="Times New Roman" w:cs="Courier New"/>
-          <w:b/>
-          <w:bCs/>
-        </w:rPr>
-        <w:t>generic</w:t>
+        </w:rPr>
+        <w:t xml:space="preserve"> </w:t>
       </w:r>
       <w:r>
         <w:rPr>
           <w:rFonts w:eastAsia="Times New Roman" w:cs="Courier New"/>
-        </w:rPr>
-        <w:t xml:space="preserve"> </w:t>
+          <w:b/>
+          <w:bCs/>
+        </w:rPr>
+        <w:t>delegate</w:t>
       </w:r>
       <w:r>
         <w:rPr>
           <w:rFonts w:eastAsia="Times New Roman" w:cs="Courier New"/>
-          <w:b/>
-          <w:bCs/>
-        </w:rPr>
-        <w:t>delegate</w:t>
+        </w:rPr>
+        <w:t xml:space="preserve"> where </w:t>
       </w:r>
       <w:r>
         <w:rPr>
           <w:rFonts w:eastAsia="Times New Roman" w:cs="Courier New"/>
-        </w:rPr>
-        <w:t xml:space="preserve"> where </w:t>
+          <w:b/>
+          <w:bCs/>
+        </w:rPr>
+        <w:t>T</w:t>
       </w:r>
       <w:r>
         <w:rPr>
           <w:rFonts w:eastAsia="Times New Roman" w:cs="Courier New"/>
-          <w:b/>
-          <w:bCs/>
-        </w:rPr>
-        <w:t>T</w:t>
+        </w:rPr>
+        <w:t xml:space="preserve"> represent </w:t>
       </w:r>
       <w:r>
         <w:rPr>
           <w:rFonts w:eastAsia="Times New Roman" w:cs="Courier New"/>
-        </w:rPr>
-        <w:t xml:space="preserve"> represent </w:t>
-      </w:r>
-      <w:proofErr w:type="spellStart"/>
+          <w:b/>
+          <w:bCs/>
+        </w:rPr>
+        <w:t>event</w:t>
+      </w:r>
       <w:r>
         <w:rPr>
           <w:rFonts w:eastAsia="Times New Roman" w:cs="Courier New"/>
           <w:b/>
           <w:bCs/>
         </w:rPr>
-        <w:t>event</w:t>
-      </w:r>
-      <w:r>
-        <w:rPr>
-          <w:rFonts w:eastAsia="Times New Roman" w:cs="Courier New"/>
-          <w:b/>
-          <w:bCs/>
-        </w:rPr>
         <w:t>args</w:t>
       </w:r>
-      <w:proofErr w:type="spellEnd"/>
     </w:p>
     <w:p>
       <w:pPr>
@@ -8870,7 +8759,6 @@
           <w:szCs w:val="24"/>
         </w:rPr>
       </w:pPr>
-      <w:proofErr w:type="gramStart"/>
       <w:r>
         <w:rPr>
           <w:rFonts w:ascii="Courier New" w:eastAsia="Times New Roman" w:hAnsi="Courier New" w:cs="Courier New"/>
@@ -8882,7 +8770,6 @@
         </w:rPr>
         <w:t>public</w:t>
       </w:r>
-      <w:proofErr w:type="gramEnd"/>
       <w:r>
         <w:rPr>
           <w:rFonts w:ascii="Courier New" w:eastAsia="Times New Roman" w:hAnsi="Courier New" w:cs="Courier New"/>
@@ -8910,19 +8797,8 @@
           <w:sz w:val="20"/>
           <w:szCs w:val="20"/>
         </w:rPr>
-        <w:t xml:space="preserve"> </w:t>
-      </w:r>
-      <w:proofErr w:type="spellStart"/>
-      <w:r>
-        <w:rPr>
-          <w:rFonts w:ascii="Courier New" w:eastAsia="Times New Roman" w:hAnsi="Courier New" w:cs="Courier New"/>
-          <w:color w:val="000000"/>
-          <w:sz w:val="20"/>
-          <w:szCs w:val="20"/>
-        </w:rPr>
-        <w:t>EventHandler</w:t>
-      </w:r>
-      <w:proofErr w:type="spellEnd"/>
+        <w:t xml:space="preserve"> EventHandler</w:t>
+      </w:r>
       <w:r>
         <w:rPr>
           <w:rFonts w:ascii="Courier New" w:eastAsia="Times New Roman" w:hAnsi="Courier New" w:cs="Courier New"/>
@@ -8934,7 +8810,6 @@
         </w:rPr>
         <w:t>&lt;</w:t>
       </w:r>
-      <w:proofErr w:type="spellStart"/>
       <w:r>
         <w:rPr>
           <w:rFonts w:ascii="Courier New" w:eastAsia="Times New Roman" w:hAnsi="Courier New" w:cs="Courier New"/>
@@ -8944,7 +8819,6 @@
         </w:rPr>
         <w:t>WorkPerformedEventArgs</w:t>
       </w:r>
-      <w:proofErr w:type="spellEnd"/>
       <w:r>
         <w:rPr>
           <w:rFonts w:ascii="Courier New" w:eastAsia="Times New Roman" w:hAnsi="Courier New" w:cs="Courier New"/>

</xml_diff>

<commit_message>
add more explanation for eventhandler delegate
</commit_message>
<xml_diff>
--- a/EventsDelegatesAndLambda/ReadMe.docx
+++ b/EventsDelegatesAndLambda/ReadMe.docx
@@ -186,14 +186,27 @@
                             <w:r>
                               <w:t xml:space="preserve">Figure </w:t>
                             </w:r>
-                            <w:fldSimple w:instr=" SEQ Figure \* ARABIC ">
-                              <w:r>
-                                <w:rPr>
-                                  <w:noProof/>
-                                </w:rPr>
-                                <w:t>1</w:t>
-                              </w:r>
-                            </w:fldSimple>
+                            <w:r>
+                              <w:fldChar w:fldCharType="begin"/>
+                            </w:r>
+                            <w:r>
+                              <w:instrText xml:space="preserve"> SEQ Figure \* ARABIC </w:instrText>
+                            </w:r>
+                            <w:r>
+                              <w:fldChar w:fldCharType="separate"/>
+                            </w:r>
+                            <w:r>
+                              <w:rPr>
+                                <w:noProof/>
+                              </w:rPr>
+                              <w:t>1</w:t>
+                            </w:r>
+                            <w:r>
+                              <w:rPr>
+                                <w:noProof/>
+                              </w:rPr>
+                              <w:fldChar w:fldCharType="end"/>
+                            </w:r>
                             <w:r>
                               <w:t xml:space="preserve"> Introduction</w:t>
                             </w:r>
@@ -459,7 +472,15 @@
         <w:t xml:space="preserve">” provides </w:t>
       </w:r>
       <w:r>
-        <w:t>a way to trigger notifications from end users or from objects, you can think it as user that loudly announces to a group of people that something is going to happen.</w:t>
+        <w:t xml:space="preserve">a way to trigger notifications from end users or from </w:t>
+      </w:r>
+      <w:proofErr w:type="gramStart"/>
+      <w:r>
+        <w:t>objects,</w:t>
+      </w:r>
+      <w:proofErr w:type="gramEnd"/>
+      <w:r>
+        <w:t xml:space="preserve"> you can think it as user that loudly announces to a group of people that something is going to happen.</w:t>
       </w:r>
     </w:p>
     <w:p>
@@ -532,7 +553,15 @@
         <w:t>Event</w:t>
       </w:r>
       <w:r>
-        <w:t>” signal the occurrence of an action/notification.</w:t>
+        <w:t xml:space="preserve">” </w:t>
+      </w:r>
+      <w:proofErr w:type="gramStart"/>
+      <w:r>
+        <w:t>signal</w:t>
+      </w:r>
+      <w:proofErr w:type="gramEnd"/>
+      <w:r>
+        <w:t xml:space="preserve"> the occurrence of an action/notification.</w:t>
       </w:r>
     </w:p>
     <w:p>
@@ -683,7 +712,10 @@
         <w:t>handler</w:t>
       </w:r>
       <w:r>
-        <w:t>”, That allows “</w:t>
+        <w:t>”, which</w:t>
+      </w:r>
+      <w:r>
+        <w:t xml:space="preserve"> allows “</w:t>
       </w:r>
       <w:r>
         <w:rPr>
@@ -1033,14 +1065,27 @@
                             <w:r>
                               <w:t xml:space="preserve">Figure </w:t>
                             </w:r>
-                            <w:fldSimple w:instr=" SEQ Figure \* ARABIC ">
-                              <w:r>
-                                <w:rPr>
-                                  <w:noProof/>
-                                </w:rPr>
-                                <w:t>2</w:t>
-                              </w:r>
-                            </w:fldSimple>
+                            <w:r>
+                              <w:fldChar w:fldCharType="begin"/>
+                            </w:r>
+                            <w:r>
+                              <w:instrText xml:space="preserve"> SEQ Figure \* ARABIC </w:instrText>
+                            </w:r>
+                            <w:r>
+                              <w:fldChar w:fldCharType="separate"/>
+                            </w:r>
+                            <w:r>
+                              <w:rPr>
+                                <w:noProof/>
+                              </w:rPr>
+                              <w:t>2</w:t>
+                            </w:r>
+                            <w:r>
+                              <w:rPr>
+                                <w:noProof/>
+                              </w:rPr>
+                              <w:fldChar w:fldCharType="end"/>
+                            </w:r>
                             <w:r>
                               <w:t xml:space="preserve"> Delegates</w:t>
                             </w:r>
@@ -1583,6 +1628,7 @@
           <w:szCs w:val="24"/>
         </w:rPr>
       </w:pPr>
+      <w:proofErr w:type="gramStart"/>
       <w:r>
         <w:rPr>
           <w:rFonts w:ascii="Courier New" w:eastAsia="Times New Roman" w:hAnsi="Courier New" w:cs="Courier New"/>
@@ -1599,7 +1645,17 @@
           <w:sz w:val="20"/>
           <w:szCs w:val="20"/>
         </w:rPr>
-        <w:t xml:space="preserve">ublic </w:t>
+        <w:t>ublic</w:t>
+      </w:r>
+      <w:proofErr w:type="gramEnd"/>
+      <w:r>
+        <w:rPr>
+          <w:rFonts w:ascii="Courier New" w:eastAsia="Times New Roman" w:hAnsi="Courier New" w:cs="Courier New"/>
+          <w:color w:val="000000"/>
+          <w:sz w:val="20"/>
+          <w:szCs w:val="20"/>
+        </w:rPr>
+        <w:t xml:space="preserve"> </w:t>
       </w:r>
       <w:r>
         <w:rPr>
@@ -1637,8 +1693,19 @@
           <w:sz w:val="20"/>
           <w:szCs w:val="20"/>
         </w:rPr>
-        <w:t xml:space="preserve"> WorkPerformedHandler</w:t>
-      </w:r>
+        <w:t xml:space="preserve"> </w:t>
+      </w:r>
+      <w:proofErr w:type="spellStart"/>
+      <w:r>
+        <w:rPr>
+          <w:rFonts w:ascii="Courier New" w:eastAsia="Times New Roman" w:hAnsi="Courier New" w:cs="Courier New"/>
+          <w:color w:val="000000"/>
+          <w:sz w:val="20"/>
+          <w:szCs w:val="20"/>
+        </w:rPr>
+        <w:t>WorkPerformedHandler</w:t>
+      </w:r>
+      <w:proofErr w:type="spellEnd"/>
       <w:r>
         <w:rPr>
           <w:rFonts w:ascii="Courier New" w:eastAsia="Times New Roman" w:hAnsi="Courier New" w:cs="Courier New"/>
@@ -1650,6 +1717,7 @@
         </w:rPr>
         <w:t>(</w:t>
       </w:r>
+      <w:proofErr w:type="spellStart"/>
       <w:r>
         <w:rPr>
           <w:rFonts w:ascii="Courier New" w:eastAsia="Times New Roman" w:hAnsi="Courier New" w:cs="Courier New"/>
@@ -1659,6 +1727,7 @@
         </w:rPr>
         <w:t>int</w:t>
       </w:r>
+      <w:proofErr w:type="spellEnd"/>
       <w:r>
         <w:rPr>
           <w:rFonts w:ascii="Courier New" w:eastAsia="Times New Roman" w:hAnsi="Courier New" w:cs="Courier New"/>
@@ -1686,8 +1755,39 @@
           <w:sz w:val="20"/>
           <w:szCs w:val="20"/>
         </w:rPr>
-        <w:t xml:space="preserve"> workType workType</w:t>
-      </w:r>
+        <w:t xml:space="preserve"> </w:t>
+      </w:r>
+      <w:proofErr w:type="spellStart"/>
+      <w:r>
+        <w:rPr>
+          <w:rFonts w:ascii="Courier New" w:eastAsia="Times New Roman" w:hAnsi="Courier New" w:cs="Courier New"/>
+          <w:color w:val="000000"/>
+          <w:sz w:val="20"/>
+          <w:szCs w:val="20"/>
+        </w:rPr>
+        <w:t>workType</w:t>
+      </w:r>
+      <w:proofErr w:type="spellEnd"/>
+      <w:r>
+        <w:rPr>
+          <w:rFonts w:ascii="Courier New" w:eastAsia="Times New Roman" w:hAnsi="Courier New" w:cs="Courier New"/>
+          <w:color w:val="000000"/>
+          <w:sz w:val="20"/>
+          <w:szCs w:val="20"/>
+        </w:rPr>
+        <w:t xml:space="preserve"> </w:t>
+      </w:r>
+      <w:proofErr w:type="spellStart"/>
+      <w:r>
+        <w:rPr>
+          <w:rFonts w:ascii="Courier New" w:eastAsia="Times New Roman" w:hAnsi="Courier New" w:cs="Courier New"/>
+          <w:color w:val="000000"/>
+          <w:sz w:val="20"/>
+          <w:szCs w:val="20"/>
+        </w:rPr>
+        <w:t>workType</w:t>
+      </w:r>
+      <w:proofErr w:type="spellEnd"/>
       <w:r>
         <w:rPr>
           <w:rFonts w:ascii="Courier New" w:eastAsia="Times New Roman" w:hAnsi="Courier New" w:cs="Courier New"/>
@@ -1731,6 +1831,7 @@
       <w:r>
         <w:t>You can think of the above created delegate as a one way pipeline, the name of the delegate is “</w:t>
       </w:r>
+      <w:proofErr w:type="spellStart"/>
       <w:r>
         <w:rPr>
           <w:rFonts w:ascii="Courier New" w:eastAsia="Times New Roman" w:hAnsi="Courier New" w:cs="Courier New"/>
@@ -1742,9 +1843,11 @@
         </w:rPr>
         <w:t>WorkPerformedHandler</w:t>
       </w:r>
+      <w:proofErr w:type="spellEnd"/>
       <w:r>
         <w:t>”, and it takes “</w:t>
       </w:r>
+      <w:proofErr w:type="spellStart"/>
       <w:r>
         <w:rPr>
           <w:rFonts w:ascii="Courier New" w:eastAsia="Times New Roman" w:hAnsi="Courier New" w:cs="Courier New"/>
@@ -1754,6 +1857,7 @@
         </w:rPr>
         <w:t>int</w:t>
       </w:r>
+      <w:proofErr w:type="spellEnd"/>
       <w:r>
         <w:rPr>
           <w:rFonts w:ascii="Courier New" w:eastAsia="Times New Roman" w:hAnsi="Courier New" w:cs="Courier New"/>
@@ -1763,6 +1867,7 @@
         </w:rPr>
         <w:t>” and “</w:t>
       </w:r>
+      <w:proofErr w:type="spellStart"/>
       <w:r>
         <w:rPr>
           <w:rFonts w:ascii="Courier New" w:eastAsia="Times New Roman" w:hAnsi="Courier New" w:cs="Courier New"/>
@@ -1772,6 +1877,7 @@
         </w:rPr>
         <w:t>workType</w:t>
       </w:r>
+      <w:proofErr w:type="spellEnd"/>
       <w:r>
         <w:rPr>
           <w:rFonts w:ascii="Courier New" w:eastAsia="Times New Roman" w:hAnsi="Courier New" w:cs="Courier New"/>
@@ -1928,6 +2034,7 @@
       <w:r>
         <w:t>“</w:t>
       </w:r>
+      <w:proofErr w:type="spellStart"/>
       <w:r>
         <w:rPr>
           <w:rFonts w:ascii="Courier New" w:eastAsia="Times New Roman" w:hAnsi="Courier New" w:cs="Courier New"/>
@@ -1937,6 +2044,7 @@
         </w:rPr>
         <w:t>int</w:t>
       </w:r>
+      <w:proofErr w:type="spellEnd"/>
       <w:r>
         <w:rPr>
           <w:rFonts w:ascii="Courier New" w:eastAsia="Times New Roman" w:hAnsi="Courier New" w:cs="Courier New"/>
@@ -1946,6 +2054,7 @@
         </w:rPr>
         <w:t>” and “</w:t>
       </w:r>
+      <w:proofErr w:type="spellStart"/>
       <w:r>
         <w:rPr>
           <w:rFonts w:ascii="Courier New" w:eastAsia="Times New Roman" w:hAnsi="Courier New" w:cs="Courier New"/>
@@ -1955,6 +2064,7 @@
         </w:rPr>
         <w:t>workType</w:t>
       </w:r>
+      <w:proofErr w:type="spellEnd"/>
       <w:r>
         <w:rPr>
           <w:rFonts w:ascii="Courier New" w:eastAsia="Times New Roman" w:hAnsi="Courier New" w:cs="Courier New"/>
@@ -2008,6 +2118,7 @@
       <w:r>
         <w:t>“</w:t>
       </w:r>
+      <w:proofErr w:type="spellStart"/>
       <w:r>
         <w:rPr>
           <w:rFonts w:ascii="Courier New" w:eastAsia="Times New Roman" w:hAnsi="Courier New" w:cs="Courier New"/>
@@ -2017,6 +2128,7 @@
         </w:rPr>
         <w:t>int</w:t>
       </w:r>
+      <w:proofErr w:type="spellEnd"/>
       <w:r>
         <w:rPr>
           <w:rFonts w:ascii="Courier New" w:eastAsia="Times New Roman" w:hAnsi="Courier New" w:cs="Courier New"/>
@@ -2026,6 +2138,7 @@
         </w:rPr>
         <w:t>” and “</w:t>
       </w:r>
+      <w:proofErr w:type="spellStart"/>
       <w:r>
         <w:rPr>
           <w:rFonts w:ascii="Courier New" w:eastAsia="Times New Roman" w:hAnsi="Courier New" w:cs="Courier New"/>
@@ -2035,6 +2148,7 @@
         </w:rPr>
         <w:t>workType</w:t>
       </w:r>
+      <w:proofErr w:type="spellEnd"/>
       <w:r>
         <w:rPr>
           <w:rFonts w:ascii="Courier New" w:eastAsia="Times New Roman" w:hAnsi="Courier New" w:cs="Courier New"/>
@@ -2068,6 +2182,7 @@
           <w:szCs w:val="20"/>
         </w:rPr>
       </w:pPr>
+      <w:proofErr w:type="gramStart"/>
       <w:r>
         <w:rPr>
           <w:rFonts w:ascii="Courier New" w:eastAsia="Times New Roman" w:hAnsi="Courier New" w:cs="Courier New"/>
@@ -2079,6 +2194,7 @@
         </w:rPr>
         <w:t>public</w:t>
       </w:r>
+      <w:proofErr w:type="gramEnd"/>
       <w:r>
         <w:rPr>
           <w:rFonts w:ascii="Courier New" w:eastAsia="Times New Roman" w:hAnsi="Courier New" w:cs="Courier New"/>
@@ -2137,6 +2253,7 @@
         </w:rPr>
         <w:t>(</w:t>
       </w:r>
+      <w:proofErr w:type="spellStart"/>
       <w:r>
         <w:rPr>
           <w:rFonts w:ascii="Courier New" w:eastAsia="Times New Roman" w:hAnsi="Courier New" w:cs="Courier New"/>
@@ -2147,15 +2264,27 @@
         </w:rPr>
         <w:t>int</w:t>
       </w:r>
-      <w:r>
-        <w:rPr>
-          <w:rFonts w:ascii="Courier New" w:eastAsia="Times New Roman" w:hAnsi="Courier New" w:cs="Courier New"/>
-          <w:color w:val="000000"/>
-          <w:sz w:val="20"/>
-          <w:szCs w:val="20"/>
-        </w:rPr>
-        <w:t xml:space="preserve"> workHours</w:t>
-      </w:r>
+      <w:proofErr w:type="spellEnd"/>
+      <w:r>
+        <w:rPr>
+          <w:rFonts w:ascii="Courier New" w:eastAsia="Times New Roman" w:hAnsi="Courier New" w:cs="Courier New"/>
+          <w:color w:val="000000"/>
+          <w:sz w:val="20"/>
+          <w:szCs w:val="20"/>
+        </w:rPr>
+        <w:t xml:space="preserve"> </w:t>
+      </w:r>
+      <w:proofErr w:type="spellStart"/>
+      <w:r>
+        <w:rPr>
+          <w:rFonts w:ascii="Courier New" w:eastAsia="Times New Roman" w:hAnsi="Courier New" w:cs="Courier New"/>
+          <w:color w:val="000000"/>
+          <w:sz w:val="20"/>
+          <w:szCs w:val="20"/>
+        </w:rPr>
+        <w:t>workHours</w:t>
+      </w:r>
+      <w:proofErr w:type="spellEnd"/>
       <w:r>
         <w:rPr>
           <w:rFonts w:ascii="Courier New" w:eastAsia="Times New Roman" w:hAnsi="Courier New" w:cs="Courier New"/>
@@ -2176,6 +2305,7 @@
         </w:rPr>
         <w:t xml:space="preserve"> </w:t>
       </w:r>
+      <w:proofErr w:type="spellStart"/>
       <w:r>
         <w:rPr>
           <w:rFonts w:ascii="Courier New" w:eastAsia="Times New Roman" w:hAnsi="Courier New" w:cs="Courier New"/>
@@ -2186,15 +2316,27 @@
         </w:rPr>
         <w:t>WorkType</w:t>
       </w:r>
-      <w:r>
-        <w:rPr>
-          <w:rFonts w:ascii="Courier New" w:eastAsia="Times New Roman" w:hAnsi="Courier New" w:cs="Courier New"/>
-          <w:color w:val="000000"/>
-          <w:sz w:val="20"/>
-          <w:szCs w:val="20"/>
-        </w:rPr>
-        <w:t xml:space="preserve"> wType</w:t>
-      </w:r>
+      <w:proofErr w:type="spellEnd"/>
+      <w:r>
+        <w:rPr>
+          <w:rFonts w:ascii="Courier New" w:eastAsia="Times New Roman" w:hAnsi="Courier New" w:cs="Courier New"/>
+          <w:color w:val="000000"/>
+          <w:sz w:val="20"/>
+          <w:szCs w:val="20"/>
+        </w:rPr>
+        <w:t xml:space="preserve"> </w:t>
+      </w:r>
+      <w:proofErr w:type="spellStart"/>
+      <w:r>
+        <w:rPr>
+          <w:rFonts w:ascii="Courier New" w:eastAsia="Times New Roman" w:hAnsi="Courier New" w:cs="Courier New"/>
+          <w:color w:val="000000"/>
+          <w:sz w:val="20"/>
+          <w:szCs w:val="20"/>
+        </w:rPr>
+        <w:t>wType</w:t>
+      </w:r>
+      <w:proofErr w:type="spellEnd"/>
       <w:r>
         <w:rPr>
           <w:rFonts w:ascii="Courier New" w:eastAsia="Times New Roman" w:hAnsi="Courier New" w:cs="Courier New"/>
@@ -2804,6 +2946,8 @@
         </w:rPr>
         <w:t xml:space="preserve"> </w:t>
       </w:r>
+      <w:proofErr w:type="spellStart"/>
+      <w:proofErr w:type="gramStart"/>
       <w:r>
         <w:rPr>
           <w:rFonts w:ascii="Courier New" w:eastAsia="Times New Roman" w:hAnsi="Courier New" w:cs="Courier New"/>
@@ -2814,6 +2958,7 @@
         </w:rPr>
         <w:t>WorkPerformedHandler</w:t>
       </w:r>
+      <w:proofErr w:type="spellEnd"/>
       <w:r>
         <w:rPr>
           <w:rFonts w:ascii="Courier New" w:eastAsia="Times New Roman" w:hAnsi="Courier New" w:cs="Courier New"/>
@@ -2825,6 +2970,8 @@
         </w:rPr>
         <w:t>(</w:t>
       </w:r>
+      <w:proofErr w:type="spellStart"/>
+      <w:proofErr w:type="gramEnd"/>
       <w:r>
         <w:rPr>
           <w:rFonts w:ascii="Courier New" w:eastAsia="Times New Roman" w:hAnsi="Courier New" w:cs="Courier New"/>
@@ -2834,6 +2981,7 @@
         </w:rPr>
         <w:t>int</w:t>
       </w:r>
+      <w:proofErr w:type="spellEnd"/>
       <w:r>
         <w:rPr>
           <w:rFonts w:ascii="Courier New" w:eastAsia="Times New Roman" w:hAnsi="Courier New" w:cs="Courier New"/>
@@ -2861,8 +3009,39 @@
           <w:sz w:val="20"/>
           <w:szCs w:val="20"/>
         </w:rPr>
-        <w:t xml:space="preserve"> workType workType</w:t>
-      </w:r>
+        <w:t xml:space="preserve"> </w:t>
+      </w:r>
+      <w:proofErr w:type="spellStart"/>
+      <w:r>
+        <w:rPr>
+          <w:rFonts w:ascii="Courier New" w:eastAsia="Times New Roman" w:hAnsi="Courier New" w:cs="Courier New"/>
+          <w:color w:val="000000"/>
+          <w:sz w:val="20"/>
+          <w:szCs w:val="20"/>
+        </w:rPr>
+        <w:t>workType</w:t>
+      </w:r>
+      <w:proofErr w:type="spellEnd"/>
+      <w:r>
+        <w:rPr>
+          <w:rFonts w:ascii="Courier New" w:eastAsia="Times New Roman" w:hAnsi="Courier New" w:cs="Courier New"/>
+          <w:color w:val="000000"/>
+          <w:sz w:val="20"/>
+          <w:szCs w:val="20"/>
+        </w:rPr>
+        <w:t xml:space="preserve"> </w:t>
+      </w:r>
+      <w:proofErr w:type="spellStart"/>
+      <w:r>
+        <w:rPr>
+          <w:rFonts w:ascii="Courier New" w:eastAsia="Times New Roman" w:hAnsi="Courier New" w:cs="Courier New"/>
+          <w:color w:val="000000"/>
+          <w:sz w:val="20"/>
+          <w:szCs w:val="20"/>
+        </w:rPr>
+        <w:t>workType</w:t>
+      </w:r>
+      <w:proofErr w:type="spellEnd"/>
       <w:r>
         <w:rPr>
           <w:rFonts w:ascii="Courier New" w:eastAsia="Times New Roman" w:hAnsi="Courier New" w:cs="Courier New"/>
@@ -2953,6 +3132,7 @@
         </w:rPr>
         <w:t xml:space="preserve"> </w:t>
       </w:r>
+      <w:proofErr w:type="spellStart"/>
       <w:r>
         <w:rPr>
           <w:rFonts w:ascii="Courier New" w:eastAsia="Times New Roman" w:hAnsi="Courier New" w:cs="Courier New"/>
@@ -2963,6 +3143,7 @@
         </w:rPr>
         <w:t>WorkPerdormedHandler</w:t>
       </w:r>
+      <w:proofErr w:type="spellEnd"/>
       <w:r>
         <w:rPr>
           <w:rFonts w:ascii="Courier New" w:eastAsia="Times New Roman" w:hAnsi="Courier New" w:cs="Courier New"/>
@@ -3012,6 +3193,8 @@
         </w:rPr>
         <w:t xml:space="preserve"> </w:t>
       </w:r>
+      <w:proofErr w:type="spellStart"/>
+      <w:proofErr w:type="gramStart"/>
       <w:r>
         <w:rPr>
           <w:rFonts w:ascii="Courier New" w:eastAsia="Times New Roman" w:hAnsi="Courier New" w:cs="Courier New"/>
@@ -3021,6 +3204,7 @@
         </w:rPr>
         <w:t>WorkPerdormedHandler</w:t>
       </w:r>
+      <w:proofErr w:type="spellEnd"/>
       <w:r>
         <w:rPr>
           <w:rFonts w:ascii="Courier New" w:eastAsia="Times New Roman" w:hAnsi="Courier New" w:cs="Courier New"/>
@@ -3032,6 +3216,7 @@
         </w:rPr>
         <w:t>(</w:t>
       </w:r>
+      <w:proofErr w:type="gramEnd"/>
       <w:r>
         <w:rPr>
           <w:rFonts w:ascii="Courier New" w:eastAsia="Times New Roman" w:hAnsi="Courier New" w:cs="Courier New"/>
@@ -3148,6 +3333,7 @@
         </w:rPr>
         <w:t xml:space="preserve"> </w:t>
       </w:r>
+      <w:proofErr w:type="gramStart"/>
       <w:r>
         <w:rPr>
           <w:rFonts w:ascii="Courier New" w:eastAsia="Times New Roman" w:hAnsi="Courier New" w:cs="Courier New"/>
@@ -3169,6 +3355,8 @@
         </w:rPr>
         <w:t>(</w:t>
       </w:r>
+      <w:proofErr w:type="spellStart"/>
+      <w:proofErr w:type="gramEnd"/>
       <w:r>
         <w:rPr>
           <w:rFonts w:ascii="Courier New" w:eastAsia="Times New Roman" w:hAnsi="Courier New" w:cs="Courier New"/>
@@ -3178,15 +3366,27 @@
         </w:rPr>
         <w:t>int</w:t>
       </w:r>
-      <w:r>
-        <w:rPr>
-          <w:rFonts w:ascii="Courier New" w:eastAsia="Times New Roman" w:hAnsi="Courier New" w:cs="Courier New"/>
-          <w:color w:val="000000"/>
-          <w:sz w:val="20"/>
-          <w:szCs w:val="20"/>
-        </w:rPr>
-        <w:t xml:space="preserve"> workHours</w:t>
-      </w:r>
+      <w:proofErr w:type="spellEnd"/>
+      <w:r>
+        <w:rPr>
+          <w:rFonts w:ascii="Courier New" w:eastAsia="Times New Roman" w:hAnsi="Courier New" w:cs="Courier New"/>
+          <w:color w:val="000000"/>
+          <w:sz w:val="20"/>
+          <w:szCs w:val="20"/>
+        </w:rPr>
+        <w:t xml:space="preserve"> </w:t>
+      </w:r>
+      <w:proofErr w:type="spellStart"/>
+      <w:r>
+        <w:rPr>
+          <w:rFonts w:ascii="Courier New" w:eastAsia="Times New Roman" w:hAnsi="Courier New" w:cs="Courier New"/>
+          <w:color w:val="000000"/>
+          <w:sz w:val="20"/>
+          <w:szCs w:val="20"/>
+        </w:rPr>
+        <w:t>workHours</w:t>
+      </w:r>
+      <w:proofErr w:type="spellEnd"/>
       <w:r>
         <w:rPr>
           <w:rFonts w:ascii="Courier New" w:eastAsia="Times New Roman" w:hAnsi="Courier New" w:cs="Courier New"/>
@@ -3205,8 +3405,39 @@
           <w:sz w:val="20"/>
           <w:szCs w:val="20"/>
         </w:rPr>
-        <w:t xml:space="preserve"> WorkType wType</w:t>
-      </w:r>
+        <w:t xml:space="preserve"> </w:t>
+      </w:r>
+      <w:proofErr w:type="spellStart"/>
+      <w:r>
+        <w:rPr>
+          <w:rFonts w:ascii="Courier New" w:eastAsia="Times New Roman" w:hAnsi="Courier New" w:cs="Courier New"/>
+          <w:color w:val="000000"/>
+          <w:sz w:val="20"/>
+          <w:szCs w:val="20"/>
+        </w:rPr>
+        <w:t>WorkType</w:t>
+      </w:r>
+      <w:proofErr w:type="spellEnd"/>
+      <w:r>
+        <w:rPr>
+          <w:rFonts w:ascii="Courier New" w:eastAsia="Times New Roman" w:hAnsi="Courier New" w:cs="Courier New"/>
+          <w:color w:val="000000"/>
+          <w:sz w:val="20"/>
+          <w:szCs w:val="20"/>
+        </w:rPr>
+        <w:t xml:space="preserve"> </w:t>
+      </w:r>
+      <w:proofErr w:type="spellStart"/>
+      <w:r>
+        <w:rPr>
+          <w:rFonts w:ascii="Courier New" w:eastAsia="Times New Roman" w:hAnsi="Courier New" w:cs="Courier New"/>
+          <w:color w:val="000000"/>
+          <w:sz w:val="20"/>
+          <w:szCs w:val="20"/>
+        </w:rPr>
+        <w:t>wType</w:t>
+      </w:r>
+      <w:proofErr w:type="spellEnd"/>
       <w:r>
         <w:rPr>
           <w:rFonts w:ascii="Courier New" w:eastAsia="Times New Roman" w:hAnsi="Courier New" w:cs="Courier New"/>
@@ -3241,6 +3472,8 @@
         </w:rPr>
         <w:t>{</w:t>
       </w:r>
+      <w:proofErr w:type="spellStart"/>
+      <w:proofErr w:type="gramStart"/>
       <w:r>
         <w:rPr>
           <w:rFonts w:ascii="Courier New" w:eastAsia="Times New Roman" w:hAnsi="Courier New" w:cs="Courier New"/>
@@ -3250,6 +3483,7 @@
         </w:rPr>
         <w:t>Console.WriteLine</w:t>
       </w:r>
+      <w:proofErr w:type="spellEnd"/>
       <w:r>
         <w:rPr>
           <w:rFonts w:ascii="Courier New" w:eastAsia="Times New Roman" w:hAnsi="Courier New" w:cs="Courier New"/>
@@ -3261,6 +3495,7 @@
         </w:rPr>
         <w:t>(</w:t>
       </w:r>
+      <w:proofErr w:type="gramEnd"/>
       <w:r>
         <w:rPr>
           <w:rFonts w:ascii="Courier New" w:eastAsia="Times New Roman" w:hAnsi="Courier New" w:cs="Courier New"/>
@@ -3449,7 +3684,27 @@
           <w:sz w:val="20"/>
           <w:szCs w:val="20"/>
         </w:rPr>
-        <w:t xml:space="preserve"> WorkPerdormedHandler </w:t>
+        <w:t xml:space="preserve"> </w:t>
+      </w:r>
+      <w:proofErr w:type="spellStart"/>
+      <w:r>
+        <w:rPr>
+          <w:rFonts w:ascii="Courier New" w:eastAsia="Times New Roman" w:hAnsi="Courier New" w:cs="Courier New"/>
+          <w:color w:val="000000"/>
+          <w:sz w:val="20"/>
+          <w:szCs w:val="20"/>
+        </w:rPr>
+        <w:t>WorkPerdormedHandler</w:t>
+      </w:r>
+      <w:proofErr w:type="spellEnd"/>
+      <w:r>
+        <w:rPr>
+          <w:rFonts w:ascii="Courier New" w:eastAsia="Times New Roman" w:hAnsi="Courier New" w:cs="Courier New"/>
+          <w:color w:val="000000"/>
+          <w:sz w:val="20"/>
+          <w:szCs w:val="20"/>
+        </w:rPr>
+        <w:t xml:space="preserve"> </w:t>
       </w:r>
       <w:r>
         <w:rPr>
@@ -3508,8 +3763,20 @@
           <w:sz w:val="20"/>
           <w:szCs w:val="20"/>
         </w:rPr>
-        <w:t xml:space="preserve"> WorkPerdormedHandler</w:t>
-      </w:r>
+        <w:t xml:space="preserve"> </w:t>
+      </w:r>
+      <w:proofErr w:type="spellStart"/>
+      <w:proofErr w:type="gramStart"/>
+      <w:r>
+        <w:rPr>
+          <w:rFonts w:ascii="Courier New" w:eastAsia="Times New Roman" w:hAnsi="Courier New" w:cs="Courier New"/>
+          <w:color w:val="000000"/>
+          <w:sz w:val="20"/>
+          <w:szCs w:val="20"/>
+        </w:rPr>
+        <w:t>WorkPerdormedHandler</w:t>
+      </w:r>
+      <w:proofErr w:type="spellEnd"/>
       <w:r>
         <w:rPr>
           <w:rFonts w:ascii="Courier New" w:eastAsia="Times New Roman" w:hAnsi="Courier New" w:cs="Courier New"/>
@@ -3521,6 +3788,7 @@
         </w:rPr>
         <w:t>(</w:t>
       </w:r>
+      <w:proofErr w:type="gramEnd"/>
       <w:r>
         <w:rPr>
           <w:rFonts w:ascii="Courier New" w:eastAsia="Times New Roman" w:hAnsi="Courier New" w:cs="Courier New"/>
@@ -3609,6 +3877,7 @@
         </w:rPr>
         <w:t xml:space="preserve"> </w:t>
       </w:r>
+      <w:proofErr w:type="gramStart"/>
       <w:r>
         <w:rPr>
           <w:rFonts w:ascii="Courier New" w:eastAsia="Times New Roman" w:hAnsi="Courier New" w:cs="Courier New"/>
@@ -3630,6 +3899,7 @@
         </w:rPr>
         <w:t>(</w:t>
       </w:r>
+      <w:proofErr w:type="gramEnd"/>
       <w:r>
         <w:rPr>
           <w:rFonts w:ascii="Courier New" w:eastAsia="Times New Roman" w:hAnsi="Courier New" w:cs="Courier New"/>
@@ -3657,7 +3927,17 @@
           <w:sz w:val="20"/>
           <w:szCs w:val="20"/>
         </w:rPr>
-        <w:t xml:space="preserve"> WorkType</w:t>
+        <w:t xml:space="preserve"> </w:t>
+      </w:r>
+      <w:proofErr w:type="spellStart"/>
+      <w:r>
+        <w:rPr>
+          <w:rFonts w:ascii="Courier New" w:eastAsia="Times New Roman" w:hAnsi="Courier New" w:cs="Courier New"/>
+          <w:color w:val="000000"/>
+          <w:sz w:val="20"/>
+          <w:szCs w:val="20"/>
+        </w:rPr>
+        <w:t>WorkType</w:t>
       </w:r>
       <w:r>
         <w:rPr>
@@ -3679,6 +3959,7 @@
         </w:rPr>
         <w:t>Golf</w:t>
       </w:r>
+      <w:proofErr w:type="spellEnd"/>
       <w:r>
         <w:rPr>
           <w:rFonts w:ascii="Courier New" w:eastAsia="Times New Roman" w:hAnsi="Courier New" w:cs="Courier New"/>
@@ -3783,7 +4064,17 @@
           <w:sz w:val="20"/>
           <w:szCs w:val="20"/>
         </w:rPr>
-        <w:t xml:space="preserve"> WorkPerformed1</w:t>
+        <w:t xml:space="preserve"> </w:t>
+      </w:r>
+      <w:proofErr w:type="gramStart"/>
+      <w:r>
+        <w:rPr>
+          <w:rFonts w:ascii="Courier New" w:eastAsia="Times New Roman" w:hAnsi="Courier New" w:cs="Courier New"/>
+          <w:color w:val="000000"/>
+          <w:sz w:val="20"/>
+          <w:szCs w:val="20"/>
+        </w:rPr>
+        <w:t>WorkPerformed1</w:t>
       </w:r>
       <w:r>
         <w:rPr>
@@ -3796,6 +4087,8 @@
         </w:rPr>
         <w:t>(</w:t>
       </w:r>
+      <w:proofErr w:type="spellStart"/>
+      <w:proofErr w:type="gramEnd"/>
       <w:r>
         <w:rPr>
           <w:rFonts w:ascii="Courier New" w:eastAsia="Times New Roman" w:hAnsi="Courier New" w:cs="Courier New"/>
@@ -3805,15 +4098,27 @@
         </w:rPr>
         <w:t>int</w:t>
       </w:r>
-      <w:r>
-        <w:rPr>
-          <w:rFonts w:ascii="Courier New" w:eastAsia="Times New Roman" w:hAnsi="Courier New" w:cs="Courier New"/>
-          <w:color w:val="000000"/>
-          <w:sz w:val="20"/>
-          <w:szCs w:val="20"/>
-        </w:rPr>
-        <w:t xml:space="preserve"> workHours</w:t>
-      </w:r>
+      <w:proofErr w:type="spellEnd"/>
+      <w:r>
+        <w:rPr>
+          <w:rFonts w:ascii="Courier New" w:eastAsia="Times New Roman" w:hAnsi="Courier New" w:cs="Courier New"/>
+          <w:color w:val="000000"/>
+          <w:sz w:val="20"/>
+          <w:szCs w:val="20"/>
+        </w:rPr>
+        <w:t xml:space="preserve"> </w:t>
+      </w:r>
+      <w:proofErr w:type="spellStart"/>
+      <w:r>
+        <w:rPr>
+          <w:rFonts w:ascii="Courier New" w:eastAsia="Times New Roman" w:hAnsi="Courier New" w:cs="Courier New"/>
+          <w:color w:val="000000"/>
+          <w:sz w:val="20"/>
+          <w:szCs w:val="20"/>
+        </w:rPr>
+        <w:t>workHours</w:t>
+      </w:r>
+      <w:proofErr w:type="spellEnd"/>
       <w:r>
         <w:rPr>
           <w:rFonts w:ascii="Courier New" w:eastAsia="Times New Roman" w:hAnsi="Courier New" w:cs="Courier New"/>
@@ -3832,8 +4137,39 @@
           <w:sz w:val="20"/>
           <w:szCs w:val="20"/>
         </w:rPr>
-        <w:t xml:space="preserve"> WorkType wType</w:t>
-      </w:r>
+        <w:t xml:space="preserve"> </w:t>
+      </w:r>
+      <w:proofErr w:type="spellStart"/>
+      <w:r>
+        <w:rPr>
+          <w:rFonts w:ascii="Courier New" w:eastAsia="Times New Roman" w:hAnsi="Courier New" w:cs="Courier New"/>
+          <w:color w:val="000000"/>
+          <w:sz w:val="20"/>
+          <w:szCs w:val="20"/>
+        </w:rPr>
+        <w:t>WorkType</w:t>
+      </w:r>
+      <w:proofErr w:type="spellEnd"/>
+      <w:r>
+        <w:rPr>
+          <w:rFonts w:ascii="Courier New" w:eastAsia="Times New Roman" w:hAnsi="Courier New" w:cs="Courier New"/>
+          <w:color w:val="000000"/>
+          <w:sz w:val="20"/>
+          <w:szCs w:val="20"/>
+        </w:rPr>
+        <w:t xml:space="preserve"> </w:t>
+      </w:r>
+      <w:proofErr w:type="spellStart"/>
+      <w:r>
+        <w:rPr>
+          <w:rFonts w:ascii="Courier New" w:eastAsia="Times New Roman" w:hAnsi="Courier New" w:cs="Courier New"/>
+          <w:color w:val="000000"/>
+          <w:sz w:val="20"/>
+          <w:szCs w:val="20"/>
+        </w:rPr>
+        <w:t>wType</w:t>
+      </w:r>
+      <w:proofErr w:type="spellEnd"/>
       <w:r>
         <w:rPr>
           <w:rFonts w:ascii="Courier New" w:eastAsia="Times New Roman" w:hAnsi="Courier New" w:cs="Courier New"/>
@@ -3871,6 +4207,8 @@
         </w:rPr>
         <w:t>{</w:t>
       </w:r>
+      <w:proofErr w:type="spellStart"/>
+      <w:proofErr w:type="gramStart"/>
       <w:r>
         <w:rPr>
           <w:rFonts w:ascii="Courier New" w:eastAsia="Times New Roman" w:hAnsi="Courier New" w:cs="Courier New"/>
@@ -3880,6 +4218,7 @@
         </w:rPr>
         <w:t>Console.WriteLine</w:t>
       </w:r>
+      <w:proofErr w:type="spellEnd"/>
       <w:r>
         <w:rPr>
           <w:rFonts w:ascii="Courier New" w:eastAsia="Times New Roman" w:hAnsi="Courier New" w:cs="Courier New"/>
@@ -3891,6 +4230,7 @@
         </w:rPr>
         <w:t>(</w:t>
       </w:r>
+      <w:proofErr w:type="gramEnd"/>
       <w:r>
         <w:rPr>
           <w:rFonts w:ascii="Courier New" w:eastAsia="Times New Roman" w:hAnsi="Courier New" w:cs="Courier New"/>
@@ -4247,7 +4587,27 @@
           <w:sz w:val="20"/>
           <w:szCs w:val="20"/>
         </w:rPr>
-        <w:t xml:space="preserve"> WorkPerdormedHandler del1 </w:t>
+        <w:t xml:space="preserve"> </w:t>
+      </w:r>
+      <w:proofErr w:type="spellStart"/>
+      <w:r>
+        <w:rPr>
+          <w:rFonts w:ascii="Courier New" w:eastAsia="Times New Roman" w:hAnsi="Courier New" w:cs="Courier New"/>
+          <w:color w:val="000000"/>
+          <w:sz w:val="20"/>
+          <w:szCs w:val="20"/>
+        </w:rPr>
+        <w:t>WorkPerdormedHandler</w:t>
+      </w:r>
+      <w:proofErr w:type="spellEnd"/>
+      <w:r>
+        <w:rPr>
+          <w:rFonts w:ascii="Courier New" w:eastAsia="Times New Roman" w:hAnsi="Courier New" w:cs="Courier New"/>
+          <w:color w:val="000000"/>
+          <w:sz w:val="20"/>
+          <w:szCs w:val="20"/>
+        </w:rPr>
+        <w:t xml:space="preserve"> del1 </w:t>
       </w:r>
       <w:r>
         <w:rPr>
@@ -4287,8 +4647,20 @@
           <w:sz w:val="20"/>
           <w:szCs w:val="20"/>
         </w:rPr>
-        <w:t xml:space="preserve"> WorkPerdormedHandler</w:t>
-      </w:r>
+        <w:t xml:space="preserve"> </w:t>
+      </w:r>
+      <w:proofErr w:type="spellStart"/>
+      <w:proofErr w:type="gramStart"/>
+      <w:r>
+        <w:rPr>
+          <w:rFonts w:ascii="Courier New" w:eastAsia="Times New Roman" w:hAnsi="Courier New" w:cs="Courier New"/>
+          <w:color w:val="000000"/>
+          <w:sz w:val="20"/>
+          <w:szCs w:val="20"/>
+        </w:rPr>
+        <w:t>WorkPerdormedHandler</w:t>
+      </w:r>
+      <w:proofErr w:type="spellEnd"/>
       <w:r>
         <w:rPr>
           <w:rFonts w:ascii="Courier New" w:eastAsia="Times New Roman" w:hAnsi="Courier New" w:cs="Courier New"/>
@@ -4300,6 +4672,7 @@
         </w:rPr>
         <w:t>(</w:t>
       </w:r>
+      <w:proofErr w:type="gramEnd"/>
       <w:r>
         <w:rPr>
           <w:rFonts w:ascii="Courier New" w:eastAsia="Times New Roman" w:hAnsi="Courier New" w:cs="Courier New"/>
@@ -4372,7 +4745,27 @@
           <w:sz w:val="20"/>
           <w:szCs w:val="20"/>
         </w:rPr>
-        <w:t xml:space="preserve"> WorkPerdormedHandler del2 </w:t>
+        <w:t xml:space="preserve"> </w:t>
+      </w:r>
+      <w:proofErr w:type="spellStart"/>
+      <w:r>
+        <w:rPr>
+          <w:rFonts w:ascii="Courier New" w:eastAsia="Times New Roman" w:hAnsi="Courier New" w:cs="Courier New"/>
+          <w:color w:val="000000"/>
+          <w:sz w:val="20"/>
+          <w:szCs w:val="20"/>
+        </w:rPr>
+        <w:t>WorkPerdormedHandler</w:t>
+      </w:r>
+      <w:proofErr w:type="spellEnd"/>
+      <w:r>
+        <w:rPr>
+          <w:rFonts w:ascii="Courier New" w:eastAsia="Times New Roman" w:hAnsi="Courier New" w:cs="Courier New"/>
+          <w:color w:val="000000"/>
+          <w:sz w:val="20"/>
+          <w:szCs w:val="20"/>
+        </w:rPr>
+        <w:t xml:space="preserve"> del2 </w:t>
       </w:r>
       <w:r>
         <w:rPr>
@@ -4412,8 +4805,20 @@
           <w:sz w:val="20"/>
           <w:szCs w:val="20"/>
         </w:rPr>
-        <w:t xml:space="preserve"> WorkPerdormedHandler</w:t>
-      </w:r>
+        <w:t xml:space="preserve"> </w:t>
+      </w:r>
+      <w:proofErr w:type="spellStart"/>
+      <w:proofErr w:type="gramStart"/>
+      <w:r>
+        <w:rPr>
+          <w:rFonts w:ascii="Courier New" w:eastAsia="Times New Roman" w:hAnsi="Courier New" w:cs="Courier New"/>
+          <w:color w:val="000000"/>
+          <w:sz w:val="20"/>
+          <w:szCs w:val="20"/>
+        </w:rPr>
+        <w:t>WorkPerdormedHandler</w:t>
+      </w:r>
+      <w:proofErr w:type="spellEnd"/>
       <w:r>
         <w:rPr>
           <w:rFonts w:ascii="Courier New" w:eastAsia="Times New Roman" w:hAnsi="Courier New" w:cs="Courier New"/>
@@ -4425,6 +4830,7 @@
         </w:rPr>
         <w:t>(</w:t>
       </w:r>
+      <w:proofErr w:type="gramEnd"/>
       <w:r>
         <w:rPr>
           <w:rFonts w:ascii="Courier New" w:eastAsia="Times New Roman" w:hAnsi="Courier New" w:cs="Courier New"/>
@@ -4522,6 +4928,7 @@
           <w:szCs w:val="24"/>
         </w:rPr>
       </w:pPr>
+      <w:proofErr w:type="gramStart"/>
       <w:r>
         <w:rPr>
           <w:rFonts w:ascii="Courier New" w:eastAsia="Times New Roman" w:hAnsi="Courier New" w:cs="Courier New"/>
@@ -4542,6 +4949,7 @@
         </w:rPr>
         <w:t>(</w:t>
       </w:r>
+      <w:proofErr w:type="gramEnd"/>
       <w:r>
         <w:rPr>
           <w:rFonts w:ascii="Courier New" w:eastAsia="Times New Roman" w:hAnsi="Courier New" w:cs="Courier New"/>
@@ -4569,7 +4977,17 @@
           <w:sz w:val="20"/>
           <w:szCs w:val="20"/>
         </w:rPr>
-        <w:t xml:space="preserve"> WorkType</w:t>
+        <w:t xml:space="preserve"> </w:t>
+      </w:r>
+      <w:proofErr w:type="spellStart"/>
+      <w:r>
+        <w:rPr>
+          <w:rFonts w:ascii="Courier New" w:eastAsia="Times New Roman" w:hAnsi="Courier New" w:cs="Courier New"/>
+          <w:color w:val="000000"/>
+          <w:sz w:val="20"/>
+          <w:szCs w:val="20"/>
+        </w:rPr>
+        <w:t>WorkType</w:t>
       </w:r>
       <w:r>
         <w:rPr>
@@ -4591,6 +5009,7 @@
         </w:rPr>
         <w:t>Golf</w:t>
       </w:r>
+      <w:proofErr w:type="spellEnd"/>
       <w:r>
         <w:rPr>
           <w:rFonts w:ascii="Courier New" w:eastAsia="Times New Roman" w:hAnsi="Courier New" w:cs="Courier New"/>
@@ -4661,6 +5080,7 @@
           <w:szCs w:val="20"/>
         </w:rPr>
       </w:pPr>
+      <w:proofErr w:type="gramStart"/>
       <w:r>
         <w:rPr>
           <w:rFonts w:ascii="Courier New" w:eastAsia="Times New Roman" w:hAnsi="Courier New" w:cs="Courier New"/>
@@ -4672,6 +5092,7 @@
         </w:rPr>
         <w:t>public</w:t>
       </w:r>
+      <w:proofErr w:type="gramEnd"/>
       <w:r>
         <w:rPr>
           <w:rFonts w:ascii="Courier New" w:eastAsia="Times New Roman" w:hAnsi="Courier New" w:cs="Courier New"/>
@@ -4701,6 +5122,7 @@
         </w:rPr>
         <w:t xml:space="preserve"> </w:t>
       </w:r>
+      <w:proofErr w:type="spellStart"/>
       <w:r>
         <w:rPr>
           <w:rFonts w:ascii="Courier New" w:eastAsia="Times New Roman" w:hAnsi="Courier New" w:cs="Courier New"/>
@@ -4711,6 +5133,7 @@
         </w:rPr>
         <w:t>WorkPerformedHandler</w:t>
       </w:r>
+      <w:proofErr w:type="spellEnd"/>
       <w:r>
         <w:rPr>
           <w:rFonts w:ascii="Courier New" w:eastAsia="Times New Roman" w:hAnsi="Courier New" w:cs="Courier New"/>
@@ -4745,6 +5168,7 @@
           <w:shd w:val="clear" w:color="auto" w:fill="FFFF00"/>
         </w:rPr>
       </w:pPr>
+      <w:proofErr w:type="gramStart"/>
       <w:r>
         <w:rPr>
           <w:rFonts w:ascii="Courier New" w:eastAsia="Times New Roman" w:hAnsi="Courier New" w:cs="Courier New"/>
@@ -4754,8 +5178,21 @@
           <w:sz w:val="20"/>
           <w:szCs w:val="20"/>
         </w:rPr>
-        <w:t xml:space="preserve">where </w:t>
-      </w:r>
+        <w:t>where</w:t>
+      </w:r>
+      <w:proofErr w:type="gramEnd"/>
+      <w:r>
+        <w:rPr>
+          <w:rFonts w:ascii="Courier New" w:eastAsia="Times New Roman" w:hAnsi="Courier New" w:cs="Courier New"/>
+          <w:b/>
+          <w:bCs/>
+          <w:color w:val="0000FF"/>
+          <w:sz w:val="20"/>
+          <w:szCs w:val="20"/>
+        </w:rPr>
+        <w:t xml:space="preserve"> </w:t>
+      </w:r>
+      <w:proofErr w:type="spellStart"/>
       <w:r>
         <w:rPr>
           <w:rFonts w:ascii="Courier New" w:eastAsia="Times New Roman" w:hAnsi="Courier New" w:cs="Courier New"/>
@@ -4766,6 +5203,7 @@
         </w:rPr>
         <w:t>WorkPerformedHandler</w:t>
       </w:r>
+      <w:proofErr w:type="spellEnd"/>
       <w:r>
         <w:rPr>
           <w:rFonts w:ascii="Courier New" w:eastAsia="Times New Roman" w:hAnsi="Courier New" w:cs="Courier New"/>
@@ -4774,7 +5212,27 @@
           <w:szCs w:val="20"/>
           <w:shd w:val="clear" w:color="auto" w:fill="FFFF00"/>
         </w:rPr>
-        <w:t xml:space="preserve"> is our delegate</w:t>
+        <w:t xml:space="preserve"> is our </w:t>
+      </w:r>
+      <w:r>
+        <w:rPr>
+          <w:rFonts w:ascii="Courier New" w:eastAsia="Times New Roman" w:hAnsi="Courier New" w:cs="Courier New"/>
+          <w:color w:val="000000"/>
+          <w:sz w:val="20"/>
+          <w:szCs w:val="20"/>
+          <w:shd w:val="clear" w:color="auto" w:fill="FFFF00"/>
+        </w:rPr>
+        <w:t xml:space="preserve">created </w:t>
+      </w:r>
+      <w:r>
+        <w:rPr>
+          <w:rFonts w:ascii="Courier New" w:eastAsia="Times New Roman" w:hAnsi="Courier New" w:cs="Courier New"/>
+          <w:color w:val="000000"/>
+          <w:sz w:val="20"/>
+          <w:szCs w:val="20"/>
+          <w:shd w:val="clear" w:color="auto" w:fill="FFFF00"/>
+        </w:rPr>
+        <w:t>delegate</w:t>
       </w:r>
     </w:p>
     <w:p>
@@ -4788,6 +5246,7 @@
           <w:szCs w:val="24"/>
         </w:rPr>
       </w:pPr>
+      <w:proofErr w:type="gramStart"/>
       <w:r>
         <w:rPr>
           <w:rFonts w:ascii="Courier New" w:eastAsia="Times New Roman" w:hAnsi="Courier New" w:cs="Courier New"/>
@@ -4797,7 +5256,19 @@
           <w:sz w:val="20"/>
           <w:szCs w:val="20"/>
         </w:rPr>
-        <w:t xml:space="preserve">where </w:t>
+        <w:t>where</w:t>
+      </w:r>
+      <w:proofErr w:type="gramEnd"/>
+      <w:r>
+        <w:rPr>
+          <w:rFonts w:ascii="Courier New" w:eastAsia="Times New Roman" w:hAnsi="Courier New" w:cs="Courier New"/>
+          <w:b/>
+          <w:bCs/>
+          <w:color w:val="0000FF"/>
+          <w:sz w:val="20"/>
+          <w:szCs w:val="20"/>
+        </w:rPr>
+        <w:t xml:space="preserve"> </w:t>
       </w:r>
       <w:r>
         <w:rPr>
@@ -4881,6 +5352,7 @@
       <w:r>
         <w:t xml:space="preserve"> of the “</w:t>
       </w:r>
+      <w:proofErr w:type="spellStart"/>
       <w:r>
         <w:rPr>
           <w:rFonts w:ascii="Courier New" w:eastAsia="Times New Roman" w:hAnsi="Courier New" w:cs="Courier New"/>
@@ -4891,6 +5363,7 @@
         </w:rPr>
         <w:t>WorkPerformedHandler</w:t>
       </w:r>
+      <w:proofErr w:type="spellEnd"/>
       <w:r>
         <w:t>”</w:t>
       </w:r>
@@ -4904,7 +5377,15 @@
         </w:numPr>
       </w:pPr>
       <w:r>
-        <w:t>In addition to simple way of using “event” keyword, the “delegate” in the event name, if you want more control over how the “listener” added/remove to the invocationList so we can use Add/Remove accessor.</w:t>
+        <w:t xml:space="preserve">In addition to simple way of using “event” keyword, the “delegate” in the event name, if you want more control over how the “listener” added/remove to the invocationList so we can use Add/Remove </w:t>
+      </w:r>
+      <w:proofErr w:type="spellStart"/>
+      <w:r>
+        <w:t>accessor</w:t>
+      </w:r>
+      <w:proofErr w:type="spellEnd"/>
+      <w:r>
+        <w:t>.</w:t>
       </w:r>
     </w:p>
     <w:p>
@@ -4916,8 +5397,13 @@
         </w:numPr>
       </w:pPr>
       <w:r>
-        <w:t>Events can be defined using add/remove accessors</w:t>
-      </w:r>
+        <w:t xml:space="preserve">Events can be defined using add/remove </w:t>
+      </w:r>
+      <w:proofErr w:type="spellStart"/>
+      <w:r>
+        <w:t>accessors</w:t>
+      </w:r>
+      <w:proofErr w:type="spellEnd"/>
     </w:p>
     <w:p>
       <w:pPr>
@@ -4946,6 +5432,7 @@
           <w:szCs w:val="20"/>
         </w:rPr>
       </w:pPr>
+      <w:proofErr w:type="gramStart"/>
       <w:r>
         <w:rPr>
           <w:rFonts w:ascii="Courier New" w:eastAsia="Times New Roman" w:hAnsi="Courier New" w:cs="Courier New"/>
@@ -4957,6 +5444,7 @@
         </w:rPr>
         <w:t>public</w:t>
       </w:r>
+      <w:proofErr w:type="gramEnd"/>
       <w:r>
         <w:rPr>
           <w:rFonts w:ascii="Courier New" w:eastAsia="Times New Roman" w:hAnsi="Courier New" w:cs="Courier New"/>
@@ -4984,8 +5472,39 @@
           <w:sz w:val="20"/>
           <w:szCs w:val="20"/>
         </w:rPr>
-        <w:t xml:space="preserve"> WorkPerformedHandler workperformed</w:t>
-      </w:r>
+        <w:t xml:space="preserve"> </w:t>
+      </w:r>
+      <w:proofErr w:type="spellStart"/>
+      <w:r>
+        <w:rPr>
+          <w:rFonts w:ascii="Courier New" w:eastAsia="Times New Roman" w:hAnsi="Courier New" w:cs="Courier New"/>
+          <w:color w:val="000000"/>
+          <w:sz w:val="20"/>
+          <w:szCs w:val="20"/>
+        </w:rPr>
+        <w:t>WorkPerformedHandler</w:t>
+      </w:r>
+      <w:proofErr w:type="spellEnd"/>
+      <w:r>
+        <w:rPr>
+          <w:rFonts w:ascii="Courier New" w:eastAsia="Times New Roman" w:hAnsi="Courier New" w:cs="Courier New"/>
+          <w:color w:val="000000"/>
+          <w:sz w:val="20"/>
+          <w:szCs w:val="20"/>
+        </w:rPr>
+        <w:t xml:space="preserve"> </w:t>
+      </w:r>
+      <w:proofErr w:type="spellStart"/>
+      <w:r>
+        <w:rPr>
+          <w:rFonts w:ascii="Courier New" w:eastAsia="Times New Roman" w:hAnsi="Courier New" w:cs="Courier New"/>
+          <w:color w:val="000000"/>
+          <w:sz w:val="20"/>
+          <w:szCs w:val="20"/>
+        </w:rPr>
+        <w:t>workperformed</w:t>
+      </w:r>
+      <w:proofErr w:type="spellEnd"/>
     </w:p>
     <w:p>
       <w:pPr>
@@ -5043,6 +5562,8 @@
         </w:rPr>
         <w:t>[</w:t>
       </w:r>
+      <w:proofErr w:type="spellStart"/>
+      <w:proofErr w:type="gramStart"/>
       <w:r>
         <w:rPr>
           <w:rFonts w:ascii="Courier New" w:eastAsia="Times New Roman" w:hAnsi="Courier New" w:cs="Courier New"/>
@@ -5052,6 +5573,7 @@
         </w:rPr>
         <w:t>MethodImpl</w:t>
       </w:r>
+      <w:proofErr w:type="spellEnd"/>
       <w:r>
         <w:rPr>
           <w:rFonts w:ascii="Courier New" w:eastAsia="Times New Roman" w:hAnsi="Courier New" w:cs="Courier New"/>
@@ -5063,6 +5585,8 @@
         </w:rPr>
         <w:t>(</w:t>
       </w:r>
+      <w:proofErr w:type="spellStart"/>
+      <w:proofErr w:type="gramEnd"/>
       <w:r>
         <w:rPr>
           <w:rFonts w:ascii="Courier New" w:eastAsia="Times New Roman" w:hAnsi="Courier New" w:cs="Courier New"/>
@@ -5093,6 +5617,7 @@
         </w:rPr>
         <w:t>Synchronized</w:t>
       </w:r>
+      <w:proofErr w:type="spellEnd"/>
       <w:r>
         <w:rPr>
           <w:rFonts w:ascii="Courier New" w:eastAsia="Times New Roman" w:hAnsi="Courier New" w:cs="Courier New"/>
@@ -5126,6 +5651,7 @@
         </w:rPr>
         <w:t xml:space="preserve">    </w:t>
       </w:r>
+      <w:proofErr w:type="gramStart"/>
       <w:r>
         <w:rPr>
           <w:rFonts w:ascii="Courier New" w:eastAsia="Times New Roman" w:hAnsi="Courier New" w:cs="Courier New"/>
@@ -5136,6 +5662,7 @@
         </w:rPr>
         <w:t>add</w:t>
       </w:r>
+      <w:proofErr w:type="gramEnd"/>
     </w:p>
     <w:p>
       <w:pPr>
@@ -5191,7 +5718,27 @@
           <w:sz w:val="20"/>
           <w:szCs w:val="20"/>
         </w:rPr>
-        <w:t xml:space="preserve">        _WorkPerformedHandler </w:t>
+        <w:t xml:space="preserve">        _</w:t>
+      </w:r>
+      <w:proofErr w:type="spellStart"/>
+      <w:r>
+        <w:rPr>
+          <w:rFonts w:ascii="Courier New" w:eastAsia="Times New Roman" w:hAnsi="Courier New" w:cs="Courier New"/>
+          <w:color w:val="000000"/>
+          <w:sz w:val="20"/>
+          <w:szCs w:val="20"/>
+        </w:rPr>
+        <w:t>WorkPerformedHandler</w:t>
+      </w:r>
+      <w:proofErr w:type="spellEnd"/>
+      <w:r>
+        <w:rPr>
+          <w:rFonts w:ascii="Courier New" w:eastAsia="Times New Roman" w:hAnsi="Courier New" w:cs="Courier New"/>
+          <w:color w:val="000000"/>
+          <w:sz w:val="20"/>
+          <w:szCs w:val="20"/>
+        </w:rPr>
+        <w:t xml:space="preserve"> </w:t>
       </w:r>
       <w:r>
         <w:rPr>
@@ -5224,6 +5771,7 @@
         </w:rPr>
         <w:t>(</w:t>
       </w:r>
+      <w:proofErr w:type="spellStart"/>
       <w:r>
         <w:rPr>
           <w:rFonts w:ascii="Courier New" w:eastAsia="Times New Roman" w:hAnsi="Courier New" w:cs="Courier New"/>
@@ -5233,6 +5781,8 @@
         </w:rPr>
         <w:t>WorkPerformedHandler</w:t>
       </w:r>
+      <w:proofErr w:type="spellEnd"/>
+      <w:proofErr w:type="gramStart"/>
       <w:r>
         <w:rPr>
           <w:rFonts w:ascii="Courier New" w:eastAsia="Times New Roman" w:hAnsi="Courier New" w:cs="Courier New"/>
@@ -5244,6 +5794,7 @@
         </w:rPr>
         <w:t>)</w:t>
       </w:r>
+      <w:proofErr w:type="spellStart"/>
       <w:r>
         <w:rPr>
           <w:rFonts w:ascii="Courier New" w:eastAsia="Times New Roman" w:hAnsi="Courier New" w:cs="Courier New"/>
@@ -5273,6 +5824,8 @@
         </w:rPr>
         <w:t>Combine</w:t>
       </w:r>
+      <w:proofErr w:type="spellEnd"/>
+      <w:proofErr w:type="gramEnd"/>
       <w:r>
         <w:rPr>
           <w:rFonts w:ascii="Courier New" w:eastAsia="Times New Roman" w:hAnsi="Courier New" w:cs="Courier New"/>
@@ -5291,8 +5844,19 @@
           <w:sz w:val="20"/>
           <w:szCs w:val="20"/>
         </w:rPr>
-        <w:t>_WorkPerformedHandler</w:t>
-      </w:r>
+        <w:t>_</w:t>
+      </w:r>
+      <w:proofErr w:type="spellStart"/>
+      <w:r>
+        <w:rPr>
+          <w:rFonts w:ascii="Courier New" w:eastAsia="Times New Roman" w:hAnsi="Courier New" w:cs="Courier New"/>
+          <w:color w:val="000000"/>
+          <w:sz w:val="20"/>
+          <w:szCs w:val="20"/>
+        </w:rPr>
+        <w:t>WorkPerformedHandler</w:t>
+      </w:r>
+      <w:proofErr w:type="spellEnd"/>
       <w:r>
         <w:rPr>
           <w:rFonts w:ascii="Courier New" w:eastAsia="Times New Roman" w:hAnsi="Courier New" w:cs="Courier New"/>
@@ -5414,6 +5978,8 @@
         </w:rPr>
         <w:t>[</w:t>
       </w:r>
+      <w:proofErr w:type="spellStart"/>
+      <w:proofErr w:type="gramStart"/>
       <w:r>
         <w:rPr>
           <w:rFonts w:ascii="Courier New" w:eastAsia="Times New Roman" w:hAnsi="Courier New" w:cs="Courier New"/>
@@ -5423,6 +5989,7 @@
         </w:rPr>
         <w:t>MethodImpl</w:t>
       </w:r>
+      <w:proofErr w:type="spellEnd"/>
       <w:r>
         <w:rPr>
           <w:rFonts w:ascii="Courier New" w:eastAsia="Times New Roman" w:hAnsi="Courier New" w:cs="Courier New"/>
@@ -5434,6 +6001,8 @@
         </w:rPr>
         <w:t>(</w:t>
       </w:r>
+      <w:proofErr w:type="spellStart"/>
+      <w:proofErr w:type="gramEnd"/>
       <w:r>
         <w:rPr>
           <w:rFonts w:ascii="Courier New" w:eastAsia="Times New Roman" w:hAnsi="Courier New" w:cs="Courier New"/>
@@ -5463,6 +6032,7 @@
         </w:rPr>
         <w:t>Synchronized</w:t>
       </w:r>
+      <w:proofErr w:type="spellEnd"/>
       <w:r>
         <w:rPr>
           <w:rFonts w:ascii="Courier New" w:eastAsia="Times New Roman" w:hAnsi="Courier New" w:cs="Courier New"/>
@@ -5496,6 +6066,7 @@
         </w:rPr>
         <w:t xml:space="preserve">    </w:t>
       </w:r>
+      <w:proofErr w:type="gramStart"/>
       <w:r>
         <w:rPr>
           <w:rFonts w:ascii="Courier New" w:eastAsia="Times New Roman" w:hAnsi="Courier New" w:cs="Courier New"/>
@@ -5506,6 +6077,7 @@
         </w:rPr>
         <w:t>remove</w:t>
       </w:r>
+      <w:proofErr w:type="gramEnd"/>
     </w:p>
     <w:p>
       <w:pPr>
@@ -5561,7 +6133,27 @@
           <w:sz w:val="20"/>
           <w:szCs w:val="20"/>
         </w:rPr>
-        <w:t xml:space="preserve">        _WorkPerformedHandler </w:t>
+        <w:t xml:space="preserve">        _</w:t>
+      </w:r>
+      <w:proofErr w:type="spellStart"/>
+      <w:r>
+        <w:rPr>
+          <w:rFonts w:ascii="Courier New" w:eastAsia="Times New Roman" w:hAnsi="Courier New" w:cs="Courier New"/>
+          <w:color w:val="000000"/>
+          <w:sz w:val="20"/>
+          <w:szCs w:val="20"/>
+        </w:rPr>
+        <w:t>WorkPerformedHandler</w:t>
+      </w:r>
+      <w:proofErr w:type="spellEnd"/>
+      <w:r>
+        <w:rPr>
+          <w:rFonts w:ascii="Courier New" w:eastAsia="Times New Roman" w:hAnsi="Courier New" w:cs="Courier New"/>
+          <w:color w:val="000000"/>
+          <w:sz w:val="20"/>
+          <w:szCs w:val="20"/>
+        </w:rPr>
+        <w:t xml:space="preserve"> </w:t>
       </w:r>
       <w:r>
         <w:rPr>
@@ -5594,6 +6186,7 @@
         </w:rPr>
         <w:t>(</w:t>
       </w:r>
+      <w:proofErr w:type="spellStart"/>
       <w:r>
         <w:rPr>
           <w:rFonts w:ascii="Courier New" w:eastAsia="Times New Roman" w:hAnsi="Courier New" w:cs="Courier New"/>
@@ -5603,6 +6196,8 @@
         </w:rPr>
         <w:t>WorkPerformedHandler</w:t>
       </w:r>
+      <w:proofErr w:type="spellEnd"/>
+      <w:proofErr w:type="gramStart"/>
       <w:r>
         <w:rPr>
           <w:rFonts w:ascii="Courier New" w:eastAsia="Times New Roman" w:hAnsi="Courier New" w:cs="Courier New"/>
@@ -5643,6 +6238,7 @@
         </w:rPr>
         <w:t>Remove</w:t>
       </w:r>
+      <w:proofErr w:type="gramEnd"/>
       <w:r>
         <w:rPr>
           <w:rFonts w:ascii="Courier New" w:eastAsia="Times New Roman" w:hAnsi="Courier New" w:cs="Courier New"/>
@@ -5661,8 +6257,19 @@
           <w:sz w:val="20"/>
           <w:szCs w:val="20"/>
         </w:rPr>
-        <w:t>_WorkPerformedHandler</w:t>
-      </w:r>
+        <w:t>_</w:t>
+      </w:r>
+      <w:proofErr w:type="spellStart"/>
+      <w:r>
+        <w:rPr>
+          <w:rFonts w:ascii="Courier New" w:eastAsia="Times New Roman" w:hAnsi="Courier New" w:cs="Courier New"/>
+          <w:color w:val="000000"/>
+          <w:sz w:val="20"/>
+          <w:szCs w:val="20"/>
+        </w:rPr>
+        <w:t>WorkPerformedHandler</w:t>
+      </w:r>
+      <w:proofErr w:type="spellEnd"/>
       <w:r>
         <w:rPr>
           <w:rFonts w:ascii="Courier New" w:eastAsia="Times New Roman" w:hAnsi="Courier New" w:cs="Courier New"/>
@@ -5844,8 +6451,16 @@
         <w:rPr>
           <w:rFonts w:eastAsia="Times New Roman" w:cs="Times New Roman"/>
         </w:rPr>
-        <w:t xml:space="preserve"> be attached, if you need more controls in add/removing from invocation list, then you can use add/remove accessors</w:t>
-      </w:r>
+        <w:t xml:space="preserve"> be attached, if you need more controls in add/removing from invocation list, then you can use add/remove </w:t>
+      </w:r>
+      <w:proofErr w:type="spellStart"/>
+      <w:r>
+        <w:rPr>
+          <w:rFonts w:eastAsia="Times New Roman" w:cs="Times New Roman"/>
+        </w:rPr>
+        <w:t>accessors</w:t>
+      </w:r>
+      <w:proofErr w:type="spellEnd"/>
     </w:p>
     <w:p/>
     <w:p/>
@@ -5925,6 +6540,7 @@
           <w:szCs w:val="20"/>
         </w:rPr>
       </w:pPr>
+      <w:proofErr w:type="gramStart"/>
       <w:r>
         <w:rPr>
           <w:rFonts w:ascii="Courier New" w:eastAsia="Times New Roman" w:hAnsi="Courier New" w:cs="Courier New"/>
@@ -5947,6 +6563,7 @@
         </w:rPr>
         <w:t>(</w:t>
       </w:r>
+      <w:proofErr w:type="gramEnd"/>
       <w:r>
         <w:rPr>
           <w:rFonts w:ascii="Courier New" w:eastAsia="Times New Roman" w:hAnsi="Courier New" w:cs="Courier New"/>
@@ -6042,7 +6659,17 @@
           <w:sz w:val="20"/>
           <w:szCs w:val="20"/>
         </w:rPr>
-        <w:t xml:space="preserve">    WorkPerformed</w:t>
+        <w:t xml:space="preserve">    </w:t>
+      </w:r>
+      <w:proofErr w:type="gramStart"/>
+      <w:r>
+        <w:rPr>
+          <w:rFonts w:ascii="Courier New" w:eastAsia="Times New Roman" w:hAnsi="Courier New" w:cs="Courier New"/>
+          <w:color w:val="000000"/>
+          <w:sz w:val="20"/>
+          <w:szCs w:val="20"/>
+        </w:rPr>
+        <w:t>WorkPerformed</w:t>
       </w:r>
       <w:r>
         <w:rPr>
@@ -6055,6 +6682,7 @@
         </w:rPr>
         <w:t>(</w:t>
       </w:r>
+      <w:proofErr w:type="gramEnd"/>
       <w:r>
         <w:rPr>
           <w:rFonts w:ascii="Courier New" w:eastAsia="Times New Roman" w:hAnsi="Courier New" w:cs="Courier New"/>
@@ -6082,7 +6710,17 @@
           <w:sz w:val="20"/>
           <w:szCs w:val="20"/>
         </w:rPr>
-        <w:t xml:space="preserve"> WorkType</w:t>
+        <w:t xml:space="preserve"> </w:t>
+      </w:r>
+      <w:proofErr w:type="spellStart"/>
+      <w:r>
+        <w:rPr>
+          <w:rFonts w:ascii="Courier New" w:eastAsia="Times New Roman" w:hAnsi="Courier New" w:cs="Courier New"/>
+          <w:color w:val="000000"/>
+          <w:sz w:val="20"/>
+          <w:szCs w:val="20"/>
+        </w:rPr>
+        <w:t>WorkType</w:t>
       </w:r>
       <w:r>
         <w:rPr>
@@ -6104,6 +6742,7 @@
         </w:rPr>
         <w:t>GenerateReports</w:t>
       </w:r>
+      <w:proofErr w:type="spellEnd"/>
       <w:r>
         <w:rPr>
           <w:rFonts w:ascii="Courier New" w:eastAsia="Times New Roman" w:hAnsi="Courier New" w:cs="Courier New"/>
@@ -6173,14 +6812,45 @@
           <w:szCs w:val="20"/>
         </w:rPr>
       </w:pPr>
-      <w:r>
-        <w:rPr>
-          <w:rFonts w:ascii="Courier New" w:eastAsia="Times New Roman" w:hAnsi="Courier New" w:cs="Courier New"/>
-          <w:color w:val="000000"/>
-          <w:sz w:val="20"/>
-          <w:szCs w:val="20"/>
-        </w:rPr>
-        <w:t xml:space="preserve">WorkPerformedHandler del </w:t>
+      <w:proofErr w:type="spellStart"/>
+      <w:r>
+        <w:rPr>
+          <w:rFonts w:ascii="Courier New" w:eastAsia="Times New Roman" w:hAnsi="Courier New" w:cs="Courier New"/>
+          <w:color w:val="000000"/>
+          <w:sz w:val="20"/>
+          <w:szCs w:val="20"/>
+        </w:rPr>
+        <w:t>WorkPerformedHandler</w:t>
+      </w:r>
+      <w:proofErr w:type="spellEnd"/>
+      <w:r>
+        <w:rPr>
+          <w:rFonts w:ascii="Courier New" w:eastAsia="Times New Roman" w:hAnsi="Courier New" w:cs="Courier New"/>
+          <w:color w:val="000000"/>
+          <w:sz w:val="20"/>
+          <w:szCs w:val="20"/>
+        </w:rPr>
+        <w:t xml:space="preserve"> </w:t>
+      </w:r>
+      <w:proofErr w:type="gramStart"/>
+      <w:r>
+        <w:rPr>
+          <w:rFonts w:ascii="Courier New" w:eastAsia="Times New Roman" w:hAnsi="Courier New" w:cs="Courier New"/>
+          <w:color w:val="000000"/>
+          <w:sz w:val="20"/>
+          <w:szCs w:val="20"/>
+        </w:rPr>
+        <w:t>del</w:t>
+      </w:r>
+      <w:proofErr w:type="gramEnd"/>
+      <w:r>
+        <w:rPr>
+          <w:rFonts w:ascii="Courier New" w:eastAsia="Times New Roman" w:hAnsi="Courier New" w:cs="Courier New"/>
+          <w:color w:val="000000"/>
+          <w:sz w:val="20"/>
+          <w:szCs w:val="20"/>
+        </w:rPr>
+        <w:t xml:space="preserve"> </w:t>
       </w:r>
       <w:r>
         <w:rPr>
@@ -6220,8 +6890,19 @@
           <w:sz w:val="20"/>
           <w:szCs w:val="20"/>
         </w:rPr>
-        <w:t xml:space="preserve"> WorkPerformHandler</w:t>
-      </w:r>
+        <w:t xml:space="preserve"> </w:t>
+      </w:r>
+      <w:proofErr w:type="spellStart"/>
+      <w:r>
+        <w:rPr>
+          <w:rFonts w:ascii="Courier New" w:eastAsia="Times New Roman" w:hAnsi="Courier New" w:cs="Courier New"/>
+          <w:color w:val="000000"/>
+          <w:sz w:val="20"/>
+          <w:szCs w:val="20"/>
+        </w:rPr>
+        <w:t>WorkPerformHandler</w:t>
+      </w:r>
+      <w:proofErr w:type="spellEnd"/>
       <w:r>
         <w:rPr>
           <w:rFonts w:ascii="Courier New" w:eastAsia="Times New Roman" w:hAnsi="Courier New" w:cs="Courier New"/>
@@ -6246,6 +6927,7 @@
           <w:szCs w:val="20"/>
         </w:rPr>
       </w:pPr>
+      <w:proofErr w:type="gramStart"/>
       <w:r>
         <w:rPr>
           <w:rFonts w:ascii="Courier New" w:eastAsia="Times New Roman" w:hAnsi="Courier New" w:cs="Courier New"/>
@@ -6268,6 +6950,7 @@
         </w:rPr>
         <w:t>(</w:t>
       </w:r>
+      <w:proofErr w:type="gramEnd"/>
       <w:r>
         <w:rPr>
           <w:rFonts w:ascii="Courier New" w:eastAsia="Times New Roman" w:hAnsi="Courier New" w:cs="Courier New"/>
@@ -6363,7 +7046,17 @@
           <w:sz w:val="20"/>
           <w:szCs w:val="20"/>
         </w:rPr>
-        <w:t xml:space="preserve">    del</w:t>
+        <w:t xml:space="preserve">    </w:t>
+      </w:r>
+      <w:proofErr w:type="gramStart"/>
+      <w:r>
+        <w:rPr>
+          <w:rFonts w:ascii="Courier New" w:eastAsia="Times New Roman" w:hAnsi="Courier New" w:cs="Courier New"/>
+          <w:color w:val="000000"/>
+          <w:sz w:val="20"/>
+          <w:szCs w:val="20"/>
+        </w:rPr>
+        <w:t>del</w:t>
       </w:r>
       <w:r>
         <w:rPr>
@@ -6376,6 +7069,7 @@
         </w:rPr>
         <w:t>(</w:t>
       </w:r>
+      <w:proofErr w:type="gramEnd"/>
       <w:r>
         <w:rPr>
           <w:rFonts w:ascii="Courier New" w:eastAsia="Times New Roman" w:hAnsi="Courier New" w:cs="Courier New"/>
@@ -6403,7 +7097,17 @@
           <w:sz w:val="20"/>
           <w:szCs w:val="20"/>
         </w:rPr>
-        <w:t xml:space="preserve"> WorkType</w:t>
+        <w:t xml:space="preserve"> </w:t>
+      </w:r>
+      <w:proofErr w:type="spellStart"/>
+      <w:r>
+        <w:rPr>
+          <w:rFonts w:ascii="Courier New" w:eastAsia="Times New Roman" w:hAnsi="Courier New" w:cs="Courier New"/>
+          <w:color w:val="000000"/>
+          <w:sz w:val="20"/>
+          <w:szCs w:val="20"/>
+        </w:rPr>
+        <w:t>WorkType</w:t>
       </w:r>
       <w:r>
         <w:rPr>
@@ -6425,6 +7129,7 @@
         </w:rPr>
         <w:t>GenerateReports</w:t>
       </w:r>
+      <w:proofErr w:type="spellEnd"/>
       <w:r>
         <w:rPr>
           <w:rFonts w:ascii="Courier New" w:eastAsia="Times New Roman" w:hAnsi="Courier New" w:cs="Courier New"/>
@@ -6485,6 +7190,7 @@
           <w:szCs w:val="20"/>
         </w:rPr>
       </w:pPr>
+      <w:proofErr w:type="gramStart"/>
       <w:r>
         <w:rPr>
           <w:rFonts w:ascii="Courier New" w:eastAsia="Times New Roman" w:hAnsi="Courier New" w:cs="Courier New"/>
@@ -6496,6 +7202,7 @@
         </w:rPr>
         <w:t>public</w:t>
       </w:r>
+      <w:proofErr w:type="gramEnd"/>
       <w:r>
         <w:rPr>
           <w:rFonts w:ascii="Courier New" w:eastAsia="Times New Roman" w:hAnsi="Courier New" w:cs="Courier New"/>
@@ -6541,8 +7248,19 @@
           <w:sz w:val="20"/>
           <w:szCs w:val="20"/>
         </w:rPr>
-        <w:t xml:space="preserve"> WorkPerformHandler</w:t>
-      </w:r>
+        <w:t xml:space="preserve"> </w:t>
+      </w:r>
+      <w:proofErr w:type="spellStart"/>
+      <w:r>
+        <w:rPr>
+          <w:rFonts w:ascii="Courier New" w:eastAsia="Times New Roman" w:hAnsi="Courier New" w:cs="Courier New"/>
+          <w:color w:val="000000"/>
+          <w:sz w:val="20"/>
+          <w:szCs w:val="20"/>
+        </w:rPr>
+        <w:t>WorkPerformHandler</w:t>
+      </w:r>
+      <w:proofErr w:type="spellEnd"/>
       <w:r>
         <w:rPr>
           <w:rFonts w:ascii="Courier New" w:eastAsia="Times New Roman" w:hAnsi="Courier New" w:cs="Courier New"/>
@@ -6554,6 +7272,7 @@
         </w:rPr>
         <w:t>(</w:t>
       </w:r>
+      <w:proofErr w:type="spellStart"/>
       <w:r>
         <w:rPr>
           <w:rFonts w:ascii="Courier New" w:eastAsia="Times New Roman" w:hAnsi="Courier New" w:cs="Courier New"/>
@@ -6563,6 +7282,7 @@
         </w:rPr>
         <w:t>int</w:t>
       </w:r>
+      <w:proofErr w:type="spellEnd"/>
       <w:r>
         <w:rPr>
           <w:rFonts w:ascii="Courier New" w:eastAsia="Times New Roman" w:hAnsi="Courier New" w:cs="Courier New"/>
@@ -6590,8 +7310,39 @@
           <w:sz w:val="20"/>
           <w:szCs w:val="20"/>
         </w:rPr>
-        <w:t xml:space="preserve"> WorkType workType</w:t>
-      </w:r>
+        <w:t xml:space="preserve"> </w:t>
+      </w:r>
+      <w:proofErr w:type="spellStart"/>
+      <w:r>
+        <w:rPr>
+          <w:rFonts w:ascii="Courier New" w:eastAsia="Times New Roman" w:hAnsi="Courier New" w:cs="Courier New"/>
+          <w:color w:val="000000"/>
+          <w:sz w:val="20"/>
+          <w:szCs w:val="20"/>
+        </w:rPr>
+        <w:t>WorkType</w:t>
+      </w:r>
+      <w:proofErr w:type="spellEnd"/>
+      <w:r>
+        <w:rPr>
+          <w:rFonts w:ascii="Courier New" w:eastAsia="Times New Roman" w:hAnsi="Courier New" w:cs="Courier New"/>
+          <w:color w:val="000000"/>
+          <w:sz w:val="20"/>
+          <w:szCs w:val="20"/>
+        </w:rPr>
+        <w:t xml:space="preserve"> </w:t>
+      </w:r>
+      <w:proofErr w:type="spellStart"/>
+      <w:r>
+        <w:rPr>
+          <w:rFonts w:ascii="Courier New" w:eastAsia="Times New Roman" w:hAnsi="Courier New" w:cs="Courier New"/>
+          <w:color w:val="000000"/>
+          <w:sz w:val="20"/>
+          <w:szCs w:val="20"/>
+        </w:rPr>
+        <w:t>workType</w:t>
+      </w:r>
+      <w:proofErr w:type="spellEnd"/>
       <w:r>
         <w:rPr>
           <w:rFonts w:ascii="Courier New" w:eastAsia="Times New Roman" w:hAnsi="Courier New" w:cs="Courier New"/>
@@ -6626,6 +7377,7 @@
           <w:szCs w:val="20"/>
         </w:rPr>
       </w:pPr>
+      <w:proofErr w:type="gramStart"/>
       <w:r>
         <w:rPr>
           <w:rFonts w:ascii="Courier New" w:eastAsia="Times New Roman" w:hAnsi="Courier New" w:cs="Courier New"/>
@@ -6637,6 +7389,7 @@
         </w:rPr>
         <w:t>public</w:t>
       </w:r>
+      <w:proofErr w:type="gramEnd"/>
       <w:r>
         <w:rPr>
           <w:rFonts w:ascii="Courier New" w:eastAsia="Times New Roman" w:hAnsi="Courier New" w:cs="Courier New"/>
@@ -6778,6 +7531,7 @@
         </w:rPr>
         <w:t xml:space="preserve">    </w:t>
       </w:r>
+      <w:proofErr w:type="gramStart"/>
       <w:r>
         <w:rPr>
           <w:rFonts w:ascii="Courier New" w:eastAsia="Times New Roman" w:hAnsi="Courier New" w:cs="Courier New"/>
@@ -6789,6 +7543,7 @@
         </w:rPr>
         <w:t>public</w:t>
       </w:r>
+      <w:proofErr w:type="gramEnd"/>
       <w:r>
         <w:rPr>
           <w:rFonts w:ascii="Courier New" w:eastAsia="Times New Roman" w:hAnsi="Courier New" w:cs="Courier New"/>
@@ -6816,7 +7571,27 @@
           <w:sz w:val="20"/>
           <w:szCs w:val="20"/>
         </w:rPr>
-        <w:t xml:space="preserve"> WorkPerformHandler WorkPerformed</w:t>
+        <w:t xml:space="preserve"> </w:t>
+      </w:r>
+      <w:proofErr w:type="spellStart"/>
+      <w:r>
+        <w:rPr>
+          <w:rFonts w:ascii="Courier New" w:eastAsia="Times New Roman" w:hAnsi="Courier New" w:cs="Courier New"/>
+          <w:color w:val="000000"/>
+          <w:sz w:val="20"/>
+          <w:szCs w:val="20"/>
+        </w:rPr>
+        <w:t>WorkPerformHandler</w:t>
+      </w:r>
+      <w:proofErr w:type="spellEnd"/>
+      <w:r>
+        <w:rPr>
+          <w:rFonts w:ascii="Courier New" w:eastAsia="Times New Roman" w:hAnsi="Courier New" w:cs="Courier New"/>
+          <w:color w:val="000000"/>
+          <w:sz w:val="20"/>
+          <w:szCs w:val="20"/>
+        </w:rPr>
+        <w:t xml:space="preserve"> WorkPerformed</w:t>
       </w:r>
       <w:r>
         <w:rPr>
@@ -6883,6 +7658,7 @@
         </w:rPr>
         <w:t xml:space="preserve">    </w:t>
       </w:r>
+      <w:proofErr w:type="gramStart"/>
       <w:r>
         <w:rPr>
           <w:rFonts w:ascii="Courier New" w:eastAsia="Times New Roman" w:hAnsi="Courier New" w:cs="Courier New"/>
@@ -6894,6 +7670,7 @@
         </w:rPr>
         <w:t>public</w:t>
       </w:r>
+      <w:proofErr w:type="gramEnd"/>
       <w:r>
         <w:rPr>
           <w:rFonts w:ascii="Courier New" w:eastAsia="Times New Roman" w:hAnsi="Courier New" w:cs="Courier New"/>
@@ -6939,8 +7716,19 @@
           <w:sz w:val="20"/>
           <w:szCs w:val="20"/>
         </w:rPr>
-        <w:t xml:space="preserve"> DoWork</w:t>
-      </w:r>
+        <w:t xml:space="preserve"> </w:t>
+      </w:r>
+      <w:proofErr w:type="spellStart"/>
+      <w:r>
+        <w:rPr>
+          <w:rFonts w:ascii="Courier New" w:eastAsia="Times New Roman" w:hAnsi="Courier New" w:cs="Courier New"/>
+          <w:color w:val="000000"/>
+          <w:sz w:val="20"/>
+          <w:szCs w:val="20"/>
+        </w:rPr>
+        <w:t>DoWork</w:t>
+      </w:r>
+      <w:proofErr w:type="spellEnd"/>
       <w:r>
         <w:rPr>
           <w:rFonts w:ascii="Courier New" w:eastAsia="Times New Roman" w:hAnsi="Courier New" w:cs="Courier New"/>
@@ -6952,6 +7740,7 @@
         </w:rPr>
         <w:t>(</w:t>
       </w:r>
+      <w:proofErr w:type="spellStart"/>
       <w:r>
         <w:rPr>
           <w:rFonts w:ascii="Courier New" w:eastAsia="Times New Roman" w:hAnsi="Courier New" w:cs="Courier New"/>
@@ -6961,6 +7750,7 @@
         </w:rPr>
         <w:t>int</w:t>
       </w:r>
+      <w:proofErr w:type="spellEnd"/>
       <w:r>
         <w:rPr>
           <w:rFonts w:ascii="Courier New" w:eastAsia="Times New Roman" w:hAnsi="Courier New" w:cs="Courier New"/>
@@ -6988,8 +7778,39 @@
           <w:sz w:val="20"/>
           <w:szCs w:val="20"/>
         </w:rPr>
-        <w:t xml:space="preserve"> WorkType workType</w:t>
-      </w:r>
+        <w:t xml:space="preserve"> </w:t>
+      </w:r>
+      <w:proofErr w:type="spellStart"/>
+      <w:r>
+        <w:rPr>
+          <w:rFonts w:ascii="Courier New" w:eastAsia="Times New Roman" w:hAnsi="Courier New" w:cs="Courier New"/>
+          <w:color w:val="000000"/>
+          <w:sz w:val="20"/>
+          <w:szCs w:val="20"/>
+        </w:rPr>
+        <w:t>WorkType</w:t>
+      </w:r>
+      <w:proofErr w:type="spellEnd"/>
+      <w:r>
+        <w:rPr>
+          <w:rFonts w:ascii="Courier New" w:eastAsia="Times New Roman" w:hAnsi="Courier New" w:cs="Courier New"/>
+          <w:color w:val="000000"/>
+          <w:sz w:val="20"/>
+          <w:szCs w:val="20"/>
+        </w:rPr>
+        <w:t xml:space="preserve"> </w:t>
+      </w:r>
+      <w:proofErr w:type="spellStart"/>
+      <w:r>
+        <w:rPr>
+          <w:rFonts w:ascii="Courier New" w:eastAsia="Times New Roman" w:hAnsi="Courier New" w:cs="Courier New"/>
+          <w:color w:val="000000"/>
+          <w:sz w:val="20"/>
+          <w:szCs w:val="20"/>
+        </w:rPr>
+        <w:t>workType</w:t>
+      </w:r>
+      <w:proofErr w:type="spellEnd"/>
       <w:r>
         <w:rPr>
           <w:rFonts w:ascii="Courier New" w:eastAsia="Times New Roman" w:hAnsi="Courier New" w:cs="Courier New"/>
@@ -7070,30 +7891,94 @@
         <w:spacing w:after="0" w:line="240" w:lineRule="auto"/>
         <w:rPr>
           <w:rFonts w:ascii="Courier New" w:eastAsia="Times New Roman" w:hAnsi="Courier New" w:cs="Courier New"/>
-          <w:color w:val="008000"/>
-          <w:sz w:val="20"/>
-          <w:szCs w:val="20"/>
-        </w:rPr>
-      </w:pPr>
-      <w:r>
-        <w:rPr>
-          <w:rFonts w:ascii="Courier New" w:eastAsia="Times New Roman" w:hAnsi="Courier New" w:cs="Courier New"/>
-          <w:color w:val="008000"/>
-          <w:sz w:val="20"/>
-          <w:szCs w:val="20"/>
-        </w:rPr>
-        <w:tab/>
-        <w:t xml:space="preserve">  // </w:t>
-      </w:r>
-      <w:r>
-        <w:rPr>
-          <w:rFonts w:ascii="Courier New" w:eastAsia="Times New Roman" w:hAnsi="Courier New" w:cs="Courier New"/>
-          <w:color w:val="008000"/>
-          <w:sz w:val="20"/>
-          <w:szCs w:val="20"/>
-          <w:highlight w:val="yellow"/>
-        </w:rPr>
-        <w:t>this method handle the raising of the event.</w:t>
+          <w:color w:val="000000"/>
+          <w:sz w:val="20"/>
+          <w:szCs w:val="20"/>
+        </w:rPr>
+      </w:pPr>
+      <w:r>
+        <w:rPr>
+          <w:rFonts w:ascii="Courier New" w:eastAsia="Times New Roman" w:hAnsi="Courier New" w:cs="Courier New"/>
+          <w:color w:val="000000"/>
+          <w:sz w:val="20"/>
+          <w:szCs w:val="20"/>
+        </w:rPr>
+        <w:t xml:space="preserve">        </w:t>
+      </w:r>
+      <w:proofErr w:type="spellStart"/>
+      <w:proofErr w:type="gramStart"/>
+      <w:r>
+        <w:rPr>
+          <w:rFonts w:ascii="Courier New" w:eastAsia="Times New Roman" w:hAnsi="Courier New" w:cs="Courier New"/>
+          <w:color w:val="000000"/>
+          <w:sz w:val="20"/>
+          <w:szCs w:val="20"/>
+        </w:rPr>
+        <w:t>OnWorkPerformed</w:t>
+      </w:r>
+      <w:proofErr w:type="spellEnd"/>
+      <w:r>
+        <w:rPr>
+          <w:rFonts w:ascii="Courier New" w:eastAsia="Times New Roman" w:hAnsi="Courier New" w:cs="Courier New"/>
+          <w:b/>
+          <w:bCs/>
+          <w:color w:val="000080"/>
+          <w:sz w:val="20"/>
+          <w:szCs w:val="20"/>
+        </w:rPr>
+        <w:t>(</w:t>
+      </w:r>
+      <w:proofErr w:type="gramEnd"/>
+      <w:r>
+        <w:rPr>
+          <w:rFonts w:ascii="Courier New" w:eastAsia="Times New Roman" w:hAnsi="Courier New" w:cs="Courier New"/>
+          <w:color w:val="000000"/>
+          <w:sz w:val="20"/>
+          <w:szCs w:val="20"/>
+        </w:rPr>
+        <w:t>hours</w:t>
+      </w:r>
+      <w:r>
+        <w:rPr>
+          <w:rFonts w:ascii="Courier New" w:eastAsia="Times New Roman" w:hAnsi="Courier New" w:cs="Courier New"/>
+          <w:b/>
+          <w:bCs/>
+          <w:color w:val="000080"/>
+          <w:sz w:val="20"/>
+          <w:szCs w:val="20"/>
+        </w:rPr>
+        <w:t>,</w:t>
+      </w:r>
+      <w:r>
+        <w:rPr>
+          <w:rFonts w:ascii="Courier New" w:eastAsia="Times New Roman" w:hAnsi="Courier New" w:cs="Courier New"/>
+          <w:color w:val="000000"/>
+          <w:sz w:val="20"/>
+          <w:szCs w:val="20"/>
+        </w:rPr>
+        <w:t xml:space="preserve"> </w:t>
+      </w:r>
+      <w:proofErr w:type="spellStart"/>
+      <w:r>
+        <w:rPr>
+          <w:rFonts w:ascii="Courier New" w:eastAsia="Times New Roman" w:hAnsi="Courier New" w:cs="Courier New"/>
+          <w:color w:val="000000"/>
+          <w:sz w:val="20"/>
+          <w:szCs w:val="20"/>
+        </w:rPr>
+        <w:t>workType</w:t>
+      </w:r>
+      <w:proofErr w:type="spellEnd"/>
+      <w:r>
+        <w:rPr>
+          <w:rFonts w:ascii="Courier New" w:eastAsia="Times New Roman" w:hAnsi="Courier New" w:cs="Courier New"/>
+          <w:b/>
+          <w:bCs/>
+          <w:color w:val="000080"/>
+          <w:sz w:val="20"/>
+          <w:szCs w:val="20"/>
+        </w:rPr>
+        <w:t>);</w:t>
       </w:r>
     </w:p>
     <w:p>
@@ -7102,70 +7987,32 @@
         <w:spacing w:after="0" w:line="240" w:lineRule="auto"/>
         <w:rPr>
           <w:rFonts w:ascii="Courier New" w:eastAsia="Times New Roman" w:hAnsi="Courier New" w:cs="Courier New"/>
-          <w:color w:val="000000"/>
-          <w:sz w:val="20"/>
-          <w:szCs w:val="20"/>
-        </w:rPr>
-      </w:pPr>
-      <w:r>
-        <w:rPr>
-          <w:rFonts w:ascii="Courier New" w:eastAsia="Times New Roman" w:hAnsi="Courier New" w:cs="Courier New"/>
-          <w:color w:val="000000"/>
-          <w:sz w:val="20"/>
-          <w:szCs w:val="20"/>
-        </w:rPr>
-        <w:t xml:space="preserve">        OnWorkPerformed</w:t>
-      </w:r>
-      <w:r>
-        <w:rPr>
-          <w:rFonts w:ascii="Courier New" w:eastAsia="Times New Roman" w:hAnsi="Courier New" w:cs="Courier New"/>
-          <w:b/>
-          <w:bCs/>
-          <w:color w:val="000080"/>
-          <w:sz w:val="20"/>
-          <w:szCs w:val="20"/>
-        </w:rPr>
-        <w:t>(</w:t>
-      </w:r>
-      <w:r>
-        <w:rPr>
-          <w:rFonts w:ascii="Courier New" w:eastAsia="Times New Roman" w:hAnsi="Courier New" w:cs="Courier New"/>
-          <w:color w:val="000000"/>
-          <w:sz w:val="20"/>
-          <w:szCs w:val="20"/>
-        </w:rPr>
-        <w:t>hours</w:t>
-      </w:r>
-      <w:r>
-        <w:rPr>
-          <w:rFonts w:ascii="Courier New" w:eastAsia="Times New Roman" w:hAnsi="Courier New" w:cs="Courier New"/>
-          <w:b/>
-          <w:bCs/>
-          <w:color w:val="000080"/>
-          <w:sz w:val="20"/>
-          <w:szCs w:val="20"/>
-        </w:rPr>
-        <w:t>,</w:t>
-      </w:r>
-      <w:r>
-        <w:rPr>
-          <w:rFonts w:ascii="Courier New" w:eastAsia="Times New Roman" w:hAnsi="Courier New" w:cs="Courier New"/>
-          <w:color w:val="000000"/>
-          <w:sz w:val="20"/>
-          <w:szCs w:val="20"/>
-        </w:rPr>
-        <w:t xml:space="preserve"> workType</w:t>
-      </w:r>
-      <w:r>
-        <w:rPr>
-          <w:rFonts w:ascii="Courier New" w:eastAsia="Times New Roman" w:hAnsi="Courier New" w:cs="Courier New"/>
-          <w:b/>
-          <w:bCs/>
-          <w:color w:val="000080"/>
-          <w:sz w:val="20"/>
-          <w:szCs w:val="20"/>
-        </w:rPr>
-        <w:t>);</w:t>
+          <w:b/>
+          <w:bCs/>
+          <w:color w:val="000080"/>
+          <w:sz w:val="20"/>
+          <w:szCs w:val="20"/>
+        </w:rPr>
+      </w:pPr>
+      <w:r>
+        <w:rPr>
+          <w:rFonts w:ascii="Courier New" w:eastAsia="Times New Roman" w:hAnsi="Courier New" w:cs="Courier New"/>
+          <w:color w:val="000000"/>
+          <w:sz w:val="20"/>
+          <w:szCs w:val="20"/>
+        </w:rPr>
+        <w:t xml:space="preserve">    </w:t>
+      </w:r>
+      <w:r>
+        <w:rPr>
+          <w:rFonts w:ascii="Courier New" w:eastAsia="Times New Roman" w:hAnsi="Courier New" w:cs="Courier New"/>
+          <w:b/>
+          <w:bCs/>
+          <w:color w:val="000080"/>
+          <w:sz w:val="20"/>
+          <w:szCs w:val="20"/>
+        </w:rPr>
+        <w:t>}</w:t>
       </w:r>
     </w:p>
     <w:p>
@@ -7181,26 +8028,6 @@
           <w:szCs w:val="20"/>
         </w:rPr>
       </w:pPr>
-      <w:r>
-        <w:rPr>
-          <w:rFonts w:ascii="Courier New" w:eastAsia="Times New Roman" w:hAnsi="Courier New" w:cs="Courier New"/>
-          <w:color w:val="000000"/>
-          <w:sz w:val="20"/>
-          <w:szCs w:val="20"/>
-        </w:rPr>
-        <w:t xml:space="preserve">    </w:t>
-      </w:r>
-      <w:r>
-        <w:rPr>
-          <w:rFonts w:ascii="Courier New" w:eastAsia="Times New Roman" w:hAnsi="Courier New" w:cs="Courier New"/>
-          <w:b/>
-          <w:bCs/>
-          <w:color w:val="000080"/>
-          <w:sz w:val="20"/>
-          <w:szCs w:val="20"/>
-        </w:rPr>
-        <w:t>}</w:t>
-      </w:r>
     </w:p>
     <w:p>
       <w:pPr>
@@ -7208,20 +8035,6 @@
         <w:spacing w:after="0" w:line="240" w:lineRule="auto"/>
         <w:rPr>
           <w:rFonts w:ascii="Courier New" w:eastAsia="Times New Roman" w:hAnsi="Courier New" w:cs="Courier New"/>
-          <w:b/>
-          <w:bCs/>
-          <w:color w:val="000080"/>
-          <w:sz w:val="20"/>
-          <w:szCs w:val="20"/>
-        </w:rPr>
-      </w:pPr>
-    </w:p>
-    <w:p>
-      <w:pPr>
-        <w:shd w:val="clear" w:color="auto" w:fill="FFFFFF"/>
-        <w:spacing w:after="0" w:line="240" w:lineRule="auto"/>
-        <w:rPr>
-          <w:rFonts w:ascii="Courier New" w:eastAsia="Times New Roman" w:hAnsi="Courier New" w:cs="Courier New"/>
           <w:color w:val="000000"/>
           <w:sz w:val="20"/>
           <w:szCs w:val="20"/>
@@ -7236,6 +8049,7 @@
         </w:rPr>
         <w:t xml:space="preserve">    </w:t>
       </w:r>
+      <w:proofErr w:type="gramStart"/>
       <w:r>
         <w:rPr>
           <w:rFonts w:ascii="Courier New" w:eastAsia="Times New Roman" w:hAnsi="Courier New" w:cs="Courier New"/>
@@ -7247,6 +8061,7 @@
         </w:rPr>
         <w:t>protected</w:t>
       </w:r>
+      <w:proofErr w:type="gramEnd"/>
       <w:r>
         <w:rPr>
           <w:rFonts w:ascii="Courier New" w:eastAsia="Times New Roman" w:hAnsi="Courier New" w:cs="Courier New"/>
@@ -7292,30 +8107,31 @@
           <w:sz w:val="20"/>
           <w:szCs w:val="20"/>
         </w:rPr>
-        <w:t xml:space="preserve"> OnWorkPerformed</w:t>
-      </w:r>
-      <w:r>
-        <w:rPr>
-          <w:rFonts w:ascii="Courier New" w:eastAsia="Times New Roman" w:hAnsi="Courier New" w:cs="Courier New"/>
-          <w:b/>
-          <w:bCs/>
-          <w:color w:val="000080"/>
-          <w:sz w:val="20"/>
-          <w:szCs w:val="20"/>
-        </w:rPr>
         <w:t xml:space="preserve"> </w:t>
       </w:r>
-      <w:r>
-        <w:rPr>
-          <w:rFonts w:ascii="Courier New" w:eastAsia="Times New Roman" w:hAnsi="Courier New" w:cs="Courier New"/>
-          <w:b/>
-          <w:bCs/>
-          <w:color w:val="000080"/>
-          <w:sz w:val="20"/>
-          <w:szCs w:val="20"/>
-        </w:rPr>
-        <w:t>(</w:t>
-      </w:r>
+      <w:proofErr w:type="spellStart"/>
+      <w:r>
+        <w:rPr>
+          <w:rFonts w:ascii="Courier New" w:eastAsia="Times New Roman" w:hAnsi="Courier New" w:cs="Courier New"/>
+          <w:color w:val="000000"/>
+          <w:sz w:val="20"/>
+          <w:szCs w:val="20"/>
+        </w:rPr>
+        <w:t>OnWorkPerformed</w:t>
+      </w:r>
+      <w:proofErr w:type="spellEnd"/>
+      <w:r>
+        <w:rPr>
+          <w:rFonts w:ascii="Courier New" w:eastAsia="Times New Roman" w:hAnsi="Courier New" w:cs="Courier New"/>
+          <w:b/>
+          <w:bCs/>
+          <w:color w:val="000080"/>
+          <w:sz w:val="20"/>
+          <w:szCs w:val="20"/>
+        </w:rPr>
+        <w:t xml:space="preserve"> (</w:t>
+      </w:r>
+      <w:proofErr w:type="spellStart"/>
       <w:r>
         <w:rPr>
           <w:rFonts w:ascii="Courier New" w:eastAsia="Times New Roman" w:hAnsi="Courier New" w:cs="Courier New"/>
@@ -7325,6 +8141,7 @@
         </w:rPr>
         <w:t>int</w:t>
       </w:r>
+      <w:proofErr w:type="spellEnd"/>
       <w:r>
         <w:rPr>
           <w:rFonts w:ascii="Courier New" w:eastAsia="Times New Roman" w:hAnsi="Courier New" w:cs="Courier New"/>
@@ -7352,8 +8169,39 @@
           <w:sz w:val="20"/>
           <w:szCs w:val="20"/>
         </w:rPr>
-        <w:t xml:space="preserve"> WorkType workType</w:t>
-      </w:r>
+        <w:t xml:space="preserve"> </w:t>
+      </w:r>
+      <w:proofErr w:type="spellStart"/>
+      <w:r>
+        <w:rPr>
+          <w:rFonts w:ascii="Courier New" w:eastAsia="Times New Roman" w:hAnsi="Courier New" w:cs="Courier New"/>
+          <w:color w:val="000000"/>
+          <w:sz w:val="20"/>
+          <w:szCs w:val="20"/>
+        </w:rPr>
+        <w:t>WorkType</w:t>
+      </w:r>
+      <w:proofErr w:type="spellEnd"/>
+      <w:r>
+        <w:rPr>
+          <w:rFonts w:ascii="Courier New" w:eastAsia="Times New Roman" w:hAnsi="Courier New" w:cs="Courier New"/>
+          <w:color w:val="000000"/>
+          <w:sz w:val="20"/>
+          <w:szCs w:val="20"/>
+        </w:rPr>
+        <w:t xml:space="preserve"> </w:t>
+      </w:r>
+      <w:proofErr w:type="spellStart"/>
+      <w:r>
+        <w:rPr>
+          <w:rFonts w:ascii="Courier New" w:eastAsia="Times New Roman" w:hAnsi="Courier New" w:cs="Courier New"/>
+          <w:color w:val="000000"/>
+          <w:sz w:val="20"/>
+          <w:szCs w:val="20"/>
+        </w:rPr>
+        <w:t>workType</w:t>
+      </w:r>
+      <w:proofErr w:type="spellEnd"/>
       <w:r>
         <w:rPr>
           <w:rFonts w:ascii="Courier New" w:eastAsia="Times New Roman" w:hAnsi="Courier New" w:cs="Courier New"/>
@@ -7421,6 +8269,7 @@
         </w:rPr>
         <w:t xml:space="preserve">  </w:t>
       </w:r>
+      <w:proofErr w:type="spellStart"/>
       <w:r>
         <w:rPr>
           <w:rFonts w:ascii="Courier New" w:eastAsia="Times New Roman" w:hAnsi="Courier New" w:cs="Courier New"/>
@@ -7430,14 +8279,35 @@
         </w:rPr>
         <w:t>WorkPerformHandler</w:t>
       </w:r>
-      <w:r>
-        <w:rPr>
-          <w:rFonts w:ascii="Courier New" w:eastAsia="Times New Roman" w:hAnsi="Courier New" w:cs="Courier New"/>
-          <w:color w:val="000000"/>
-          <w:sz w:val="20"/>
-          <w:szCs w:val="20"/>
-        </w:rPr>
-        <w:t xml:space="preserve"> del = </w:t>
+      <w:proofErr w:type="spellEnd"/>
+      <w:r>
+        <w:rPr>
+          <w:rFonts w:ascii="Courier New" w:eastAsia="Times New Roman" w:hAnsi="Courier New" w:cs="Courier New"/>
+          <w:color w:val="000000"/>
+          <w:sz w:val="20"/>
+          <w:szCs w:val="20"/>
+        </w:rPr>
+        <w:t xml:space="preserve"> </w:t>
+      </w:r>
+      <w:proofErr w:type="gramStart"/>
+      <w:r>
+        <w:rPr>
+          <w:rFonts w:ascii="Courier New" w:eastAsia="Times New Roman" w:hAnsi="Courier New" w:cs="Courier New"/>
+          <w:color w:val="000000"/>
+          <w:sz w:val="20"/>
+          <w:szCs w:val="20"/>
+        </w:rPr>
+        <w:t>del</w:t>
+      </w:r>
+      <w:proofErr w:type="gramEnd"/>
+      <w:r>
+        <w:rPr>
+          <w:rFonts w:ascii="Courier New" w:eastAsia="Times New Roman" w:hAnsi="Courier New" w:cs="Courier New"/>
+          <w:color w:val="000000"/>
+          <w:sz w:val="20"/>
+          <w:szCs w:val="20"/>
+        </w:rPr>
+        <w:t xml:space="preserve"> = </w:t>
       </w:r>
       <w:r>
         <w:rPr>
@@ -7457,6 +8327,7 @@
         </w:rPr>
         <w:t xml:space="preserve"> as </w:t>
       </w:r>
+      <w:proofErr w:type="spellStart"/>
       <w:r>
         <w:rPr>
           <w:rFonts w:ascii="Courier New" w:eastAsia="Times New Roman" w:hAnsi="Courier New" w:cs="Courier New"/>
@@ -7466,6 +8337,7 @@
         </w:rPr>
         <w:t>WorkPerformHandler</w:t>
       </w:r>
+      <w:proofErr w:type="spellEnd"/>
       <w:r>
         <w:rPr>
           <w:rFonts w:ascii="Courier New" w:eastAsia="Times New Roman" w:hAnsi="Courier New" w:cs="Courier New"/>
@@ -7497,6 +8369,7 @@
         </w:rPr>
         <w:t xml:space="preserve">  </w:t>
       </w:r>
+      <w:proofErr w:type="gramStart"/>
       <w:r>
         <w:rPr>
           <w:rFonts w:ascii="Courier New" w:eastAsia="Times New Roman" w:hAnsi="Courier New" w:cs="Courier New"/>
@@ -7519,6 +8392,7 @@
         </w:rPr>
         <w:t>(</w:t>
       </w:r>
+      <w:proofErr w:type="gramEnd"/>
       <w:r>
         <w:rPr>
           <w:rFonts w:ascii="Courier New" w:eastAsia="Times New Roman" w:hAnsi="Courier New" w:cs="Courier New"/>
@@ -7719,6 +8593,7 @@
         </w:rPr>
         <w:tab/>
       </w:r>
+      <w:proofErr w:type="gramStart"/>
       <w:r>
         <w:rPr>
           <w:rFonts w:ascii="Courier New" w:eastAsia="Times New Roman" w:hAnsi="Courier New" w:cs="Courier New"/>
@@ -7739,6 +8614,7 @@
         </w:rPr>
         <w:t>(</w:t>
       </w:r>
+      <w:proofErr w:type="gramEnd"/>
       <w:r>
         <w:rPr>
           <w:rFonts w:ascii="Courier New" w:eastAsia="Times New Roman" w:hAnsi="Courier New" w:cs="Courier New"/>
@@ -7766,8 +8642,19 @@
           <w:sz w:val="20"/>
           <w:szCs w:val="20"/>
         </w:rPr>
-        <w:t xml:space="preserve"> workType</w:t>
-      </w:r>
+        <w:t xml:space="preserve"> </w:t>
+      </w:r>
+      <w:proofErr w:type="spellStart"/>
+      <w:r>
+        <w:rPr>
+          <w:rFonts w:ascii="Courier New" w:eastAsia="Times New Roman" w:hAnsi="Courier New" w:cs="Courier New"/>
+          <w:color w:val="000000"/>
+          <w:sz w:val="20"/>
+          <w:szCs w:val="20"/>
+        </w:rPr>
+        <w:t>workType</w:t>
+      </w:r>
+      <w:proofErr w:type="spellEnd"/>
       <w:r>
         <w:rPr>
           <w:rFonts w:ascii="Courier New" w:eastAsia="Times New Roman" w:hAnsi="Courier New" w:cs="Courier New"/>
@@ -7925,7 +8812,15 @@
         </w:numPr>
       </w:pPr>
       <w:r>
-        <w:t>The best practice is to take the name of the event and make a method called “OnEventName”</w:t>
+        <w:t>The best practice is to take the name of the event and make a method called “</w:t>
+      </w:r>
+      <w:proofErr w:type="spellStart"/>
+      <w:r>
+        <w:t>OnEventName</w:t>
+      </w:r>
+      <w:proofErr w:type="spellEnd"/>
+      <w:r>
+        <w:t>”</w:t>
       </w:r>
     </w:p>
     <w:p>
@@ -8012,10 +8907,7 @@
         <w:t>EventArgs</w:t>
       </w:r>
       <w:r>
-        <w:t xml:space="preserve"> </w:t>
-      </w:r>
-      <w:r>
-        <w:t>class to be extended</w:t>
+        <w:t xml:space="preserve"> class to be extended</w:t>
       </w:r>
     </w:p>
     <w:p>
@@ -8035,6 +8927,7 @@
           <w:szCs w:val="20"/>
         </w:rPr>
       </w:pPr>
+      <w:proofErr w:type="gramStart"/>
       <w:r>
         <w:rPr>
           <w:rFonts w:ascii="Courier New" w:eastAsia="Times New Roman" w:hAnsi="Courier New" w:cs="Courier New"/>
@@ -8046,6 +8939,7 @@
         </w:rPr>
         <w:t>public</w:t>
       </w:r>
+      <w:proofErr w:type="gramEnd"/>
       <w:r>
         <w:rPr>
           <w:rFonts w:ascii="Courier New" w:eastAsia="Times New Roman" w:hAnsi="Courier New" w:cs="Courier New"/>
@@ -8071,8 +8965,19 @@
           <w:sz w:val="20"/>
           <w:szCs w:val="20"/>
         </w:rPr>
-        <w:t xml:space="preserve"> WorkPerformedEventArgs</w:t>
-      </w:r>
+        <w:t xml:space="preserve"> </w:t>
+      </w:r>
+      <w:proofErr w:type="spellStart"/>
+      <w:r>
+        <w:rPr>
+          <w:rFonts w:ascii="Courier New" w:eastAsia="Times New Roman" w:hAnsi="Courier New" w:cs="Courier New"/>
+          <w:color w:val="000000"/>
+          <w:sz w:val="20"/>
+          <w:szCs w:val="20"/>
+        </w:rPr>
+        <w:t>WorkPerformedEventArgs</w:t>
+      </w:r>
+      <w:proofErr w:type="spellEnd"/>
       <w:r>
         <w:rPr>
           <w:rFonts w:ascii="Courier New" w:eastAsia="Times New Roman" w:hAnsi="Courier New" w:cs="Courier New"/>
@@ -8093,18 +8998,29 @@
           <w:szCs w:val="20"/>
           <w:highlight w:val="yellow"/>
         </w:rPr>
-        <w:t xml:space="preserve"> system</w:t>
-      </w:r>
-      <w:r>
-        <w:rPr>
-          <w:rFonts w:ascii="Courier New" w:eastAsia="Times New Roman" w:hAnsi="Courier New" w:cs="Courier New"/>
-          <w:b/>
-          <w:bCs/>
-          <w:color w:val="000080"/>
+        <w:t xml:space="preserve"> </w:t>
+      </w:r>
+      <w:proofErr w:type="spellStart"/>
+      <w:r>
+        <w:rPr>
+          <w:rFonts w:ascii="Courier New" w:eastAsia="Times New Roman" w:hAnsi="Courier New" w:cs="Courier New"/>
+          <w:color w:val="000000"/>
           <w:sz w:val="20"/>
           <w:szCs w:val="20"/>
           <w:highlight w:val="yellow"/>
         </w:rPr>
+        <w:t>system</w:t>
+      </w:r>
+      <w:r>
+        <w:rPr>
+          <w:rFonts w:ascii="Courier New" w:eastAsia="Times New Roman" w:hAnsi="Courier New" w:cs="Courier New"/>
+          <w:b/>
+          <w:bCs/>
+          <w:color w:val="000080"/>
+          <w:sz w:val="20"/>
+          <w:szCs w:val="20"/>
+          <w:highlight w:val="yellow"/>
+        </w:rPr>
         <w:t>.</w:t>
       </w:r>
       <w:r>
@@ -8117,6 +9033,7 @@
         </w:rPr>
         <w:t>EventArgs</w:t>
       </w:r>
+      <w:proofErr w:type="spellEnd"/>
     </w:p>
     <w:p>
       <w:pPr>
@@ -8163,6 +9080,7 @@
         </w:rPr>
         <w:t xml:space="preserve">   </w:t>
       </w:r>
+      <w:proofErr w:type="gramStart"/>
       <w:r>
         <w:rPr>
           <w:rFonts w:ascii="Courier New" w:eastAsia="Times New Roman" w:hAnsi="Courier New" w:cs="Courier New"/>
@@ -8174,6 +9092,7 @@
         </w:rPr>
         <w:t>public</w:t>
       </w:r>
+      <w:proofErr w:type="gramEnd"/>
       <w:r>
         <w:rPr>
           <w:rFonts w:ascii="Courier New" w:eastAsia="Times New Roman" w:hAnsi="Courier New" w:cs="Courier New"/>
@@ -8183,6 +9102,7 @@
         </w:rPr>
         <w:t xml:space="preserve"> </w:t>
       </w:r>
+      <w:proofErr w:type="spellStart"/>
       <w:r>
         <w:rPr>
           <w:rFonts w:ascii="Courier New" w:eastAsia="Times New Roman" w:hAnsi="Courier New" w:cs="Courier New"/>
@@ -8192,6 +9112,7 @@
         </w:rPr>
         <w:t>int</w:t>
       </w:r>
+      <w:proofErr w:type="spellEnd"/>
       <w:r>
         <w:rPr>
           <w:rFonts w:ascii="Courier New" w:eastAsia="Times New Roman" w:hAnsi="Courier New" w:cs="Courier New"/>
@@ -8252,6 +9173,8 @@
         </w:rPr>
         <w:t>;}</w:t>
       </w:r>
+      <w:bookmarkStart w:id="0" w:name="_GoBack"/>
+      <w:bookmarkEnd w:id="0"/>
     </w:p>
     <w:p>
       <w:pPr>
@@ -8274,6 +9197,7 @@
         </w:rPr>
         <w:t xml:space="preserve">   </w:t>
       </w:r>
+      <w:proofErr w:type="gramStart"/>
       <w:r>
         <w:rPr>
           <w:rFonts w:ascii="Courier New" w:eastAsia="Times New Roman" w:hAnsi="Courier New" w:cs="Courier New"/>
@@ -8285,14 +9209,55 @@
         </w:rPr>
         <w:t>public</w:t>
       </w:r>
-      <w:r>
-        <w:rPr>
-          <w:rFonts w:ascii="Courier New" w:eastAsia="Times New Roman" w:hAnsi="Courier New" w:cs="Courier New"/>
-          <w:color w:val="000000"/>
-          <w:sz w:val="20"/>
-          <w:szCs w:val="20"/>
-        </w:rPr>
-        <w:t xml:space="preserve"> WorkType workType </w:t>
+      <w:proofErr w:type="gramEnd"/>
+      <w:r>
+        <w:rPr>
+          <w:rFonts w:ascii="Courier New" w:eastAsia="Times New Roman" w:hAnsi="Courier New" w:cs="Courier New"/>
+          <w:color w:val="000000"/>
+          <w:sz w:val="20"/>
+          <w:szCs w:val="20"/>
+        </w:rPr>
+        <w:t xml:space="preserve"> </w:t>
+      </w:r>
+      <w:proofErr w:type="spellStart"/>
+      <w:r>
+        <w:rPr>
+          <w:rFonts w:ascii="Courier New" w:eastAsia="Times New Roman" w:hAnsi="Courier New" w:cs="Courier New"/>
+          <w:color w:val="000000"/>
+          <w:sz w:val="20"/>
+          <w:szCs w:val="20"/>
+        </w:rPr>
+        <w:t>WorkType</w:t>
+      </w:r>
+      <w:proofErr w:type="spellEnd"/>
+      <w:r>
+        <w:rPr>
+          <w:rFonts w:ascii="Courier New" w:eastAsia="Times New Roman" w:hAnsi="Courier New" w:cs="Courier New"/>
+          <w:color w:val="000000"/>
+          <w:sz w:val="20"/>
+          <w:szCs w:val="20"/>
+        </w:rPr>
+        <w:t xml:space="preserve"> </w:t>
+      </w:r>
+      <w:proofErr w:type="spellStart"/>
+      <w:r>
+        <w:rPr>
+          <w:rFonts w:ascii="Courier New" w:eastAsia="Times New Roman" w:hAnsi="Courier New" w:cs="Courier New"/>
+          <w:color w:val="000000"/>
+          <w:sz w:val="20"/>
+          <w:szCs w:val="20"/>
+        </w:rPr>
+        <w:t>workType</w:t>
+      </w:r>
+      <w:proofErr w:type="spellEnd"/>
+      <w:r>
+        <w:rPr>
+          <w:rFonts w:ascii="Courier New" w:eastAsia="Times New Roman" w:hAnsi="Courier New" w:cs="Courier New"/>
+          <w:color w:val="000000"/>
+          <w:sz w:val="20"/>
+          <w:szCs w:val="20"/>
+        </w:rPr>
+        <w:t xml:space="preserve"> </w:t>
       </w:r>
       <w:r>
         <w:rPr>
@@ -8479,6 +9444,7 @@
           <w:szCs w:val="20"/>
         </w:rPr>
       </w:pPr>
+      <w:proofErr w:type="gramStart"/>
       <w:r>
         <w:rPr>
           <w:rFonts w:ascii="Courier New" w:eastAsia="Times New Roman" w:hAnsi="Courier New" w:cs="Courier New"/>
@@ -8491,6 +9457,7 @@
         </w:rPr>
         <w:t>public</w:t>
       </w:r>
+      <w:proofErr w:type="gramEnd"/>
       <w:r>
         <w:rPr>
           <w:rFonts w:ascii="Courier New" w:eastAsia="Times New Roman" w:hAnsi="Courier New" w:cs="Courier New"/>
@@ -8541,8 +9508,20 @@
           <w:sz w:val="20"/>
           <w:szCs w:val="20"/>
         </w:rPr>
-        <w:t xml:space="preserve"> WorkPerformedHandler</w:t>
-      </w:r>
+        <w:t xml:space="preserve"> </w:t>
+      </w:r>
+      <w:proofErr w:type="spellStart"/>
+      <w:r>
+        <w:rPr>
+          <w:rFonts w:ascii="Courier New" w:eastAsia="Times New Roman" w:hAnsi="Courier New" w:cs="Courier New"/>
+          <w:strike/>
+          <w:color w:val="000000"/>
+          <w:sz w:val="20"/>
+          <w:szCs w:val="20"/>
+        </w:rPr>
+        <w:t>WorkPerformedHandler</w:t>
+      </w:r>
+      <w:proofErr w:type="spellEnd"/>
       <w:r>
         <w:rPr>
           <w:rFonts w:ascii="Courier New" w:eastAsia="Times New Roman" w:hAnsi="Courier New" w:cs="Courier New"/>
@@ -8597,7 +9576,29 @@
           <w:sz w:val="20"/>
           <w:szCs w:val="20"/>
         </w:rPr>
-        <w:t xml:space="preserve"> WorkPerformedEventArgs e</w:t>
+        <w:t xml:space="preserve"> </w:t>
+      </w:r>
+      <w:proofErr w:type="spellStart"/>
+      <w:r>
+        <w:rPr>
+          <w:rFonts w:ascii="Courier New" w:eastAsia="Times New Roman" w:hAnsi="Courier New" w:cs="Courier New"/>
+          <w:strike/>
+          <w:color w:val="000000"/>
+          <w:sz w:val="20"/>
+          <w:szCs w:val="20"/>
+        </w:rPr>
+        <w:t>WorkPerformedEventArgs</w:t>
+      </w:r>
+      <w:proofErr w:type="spellEnd"/>
+      <w:r>
+        <w:rPr>
+          <w:rFonts w:ascii="Courier New" w:eastAsia="Times New Roman" w:hAnsi="Courier New" w:cs="Courier New"/>
+          <w:strike/>
+          <w:color w:val="000000"/>
+          <w:sz w:val="20"/>
+          <w:szCs w:val="20"/>
+        </w:rPr>
+        <w:t xml:space="preserve"> e</w:t>
       </w:r>
       <w:r>
         <w:rPr>
@@ -8659,8 +9660,6 @@
         </w:rPr>
         <w:t>ed instead of a custom delegate, as it provides a simple way to create custom delegate for an event.</w:t>
       </w:r>
-      <w:bookmarkStart w:id="0" w:name="_GoBack"/>
-      <w:bookmarkEnd w:id="0"/>
     </w:p>
     <w:p>
       <w:pPr>
@@ -8746,6 +9745,88 @@
     <w:p>
       <w:pPr>
         <w:pStyle w:val="ListParagraph"/>
+        <w:numPr>
+          <w:ilvl w:val="0"/>
+          <w:numId w:val="2"/>
+        </w:numPr>
+      </w:pPr>
+      <w:r>
+        <w:rPr>
+          <w:rFonts w:eastAsia="Times New Roman" w:cs="Courier New"/>
+          <w:b/>
+          <w:bCs/>
+        </w:rPr>
+        <w:t>In previous:</w:t>
+      </w:r>
+    </w:p>
+    <w:p>
+      <w:pPr>
+        <w:pStyle w:val="ListParagraph"/>
+        <w:numPr>
+          <w:ilvl w:val="1"/>
+          <w:numId w:val="2"/>
+        </w:numPr>
+      </w:pPr>
+      <w:r>
+        <w:rPr>
+          <w:rFonts w:eastAsia="Times New Roman" w:cs="Courier New"/>
+          <w:b/>
+          <w:bCs/>
+        </w:rPr>
+        <w:t>We create a class that inherits from “system.eventArgs” and add the required properties to it.</w:t>
+      </w:r>
+    </w:p>
+    <w:p>
+      <w:pPr>
+        <w:pStyle w:val="ListParagraph"/>
+        <w:numPr>
+          <w:ilvl w:val="1"/>
+          <w:numId w:val="2"/>
+        </w:numPr>
+      </w:pPr>
+      <w:r>
+        <w:rPr>
+          <w:rFonts w:eastAsia="Times New Roman" w:cs="Courier New"/>
+          <w:b/>
+          <w:bCs/>
+        </w:rPr>
+        <w:t xml:space="preserve">We </w:t>
+      </w:r>
+      <w:r>
+        <w:rPr>
+          <w:rFonts w:eastAsia="Times New Roman" w:cs="Courier New"/>
+          <w:b/>
+          <w:bCs/>
+        </w:rPr>
+        <w:t>create the delegate that takes previous class as input</w:t>
+      </w:r>
+    </w:p>
+    <w:p>
+      <w:pPr>
+        <w:pStyle w:val="ListParagraph"/>
+        <w:numPr>
+          <w:ilvl w:val="1"/>
+          <w:numId w:val="2"/>
+        </w:numPr>
+      </w:pPr>
+      <w:r>
+        <w:rPr>
+          <w:rFonts w:eastAsia="Times New Roman" w:cs="Courier New"/>
+          <w:b/>
+          <w:bCs/>
+        </w:rPr>
+        <w:t>Instead .Net provides an more easy way that you will not need to create the delegate they are already created it for you (“Event Handler”), and you just will create “eventargs class”</w:t>
+      </w:r>
+    </w:p>
+    <w:p>
+      <w:pPr>
+        <w:pStyle w:val="ListParagraph"/>
+        <w:ind w:left="1440"/>
+      </w:pPr>
+    </w:p>
+    <w:p>
+      <w:pPr>
+        <w:pStyle w:val="ListParagraph"/>
       </w:pPr>
     </w:p>
     <w:p>
@@ -8759,6 +9840,7 @@
           <w:szCs w:val="24"/>
         </w:rPr>
       </w:pPr>
+      <w:proofErr w:type="gramStart"/>
       <w:r>
         <w:rPr>
           <w:rFonts w:ascii="Courier New" w:eastAsia="Times New Roman" w:hAnsi="Courier New" w:cs="Courier New"/>
@@ -8770,6 +9852,7 @@
         </w:rPr>
         <w:t>public</w:t>
       </w:r>
+      <w:proofErr w:type="gramEnd"/>
       <w:r>
         <w:rPr>
           <w:rFonts w:ascii="Courier New" w:eastAsia="Times New Roman" w:hAnsi="Courier New" w:cs="Courier New"/>
@@ -8810,6 +9893,7 @@
         </w:rPr>
         <w:t>&lt;</w:t>
       </w:r>
+      <w:proofErr w:type="spellStart"/>
       <w:r>
         <w:rPr>
           <w:rFonts w:ascii="Courier New" w:eastAsia="Times New Roman" w:hAnsi="Courier New" w:cs="Courier New"/>
@@ -8819,6 +9903,7 @@
         </w:rPr>
         <w:t>WorkPerformedEventArgs</w:t>
       </w:r>
+      <w:proofErr w:type="spellEnd"/>
       <w:r>
         <w:rPr>
           <w:rFonts w:ascii="Courier New" w:eastAsia="Times New Roman" w:hAnsi="Courier New" w:cs="Courier New"/>
@@ -11511,7 +12596,7 @@
   <a:extraClrSchemeLst/>
   <a:extLst>
     <a:ext uri="{05A4C25C-085E-4340-85A3-A5531E510DB2}">
-      <thm15:themeFamily xmlns="" xmlns:thm15="http://schemas.microsoft.com/office/thememl/2012/main" name="Office Theme" id="{62F939B6-93AF-4DB8-9C6B-D6C7DFDC589F}" vid="{4A3C46E8-61CC-4603-A589-7422A47A8E4A}"/>
+      <thm15:themeFamily xmlns:thm15="http://schemas.microsoft.com/office/thememl/2012/main" xmlns="" name="Office Theme" id="{62F939B6-93AF-4DB8-9C6B-D6C7DFDC589F}" vid="{4A3C46E8-61CC-4603-A589-7422A47A8E4A}"/>
     </a:ext>
   </a:extLst>
 </a:theme>

</xml_diff>

<commit_message>
3-Demo Instantiating Delegates and Handling Events
</commit_message>
<xml_diff>
--- a/EventsDelegatesAndLambda/ReadMe.docx
+++ b/EventsDelegatesAndLambda/ReadMe.docx
@@ -247,14 +247,27 @@
                       <w:r>
                         <w:t xml:space="preserve">Figure </w:t>
                       </w:r>
-                      <w:fldSimple w:instr=" SEQ Figure \* ARABIC ">
-                        <w:r>
-                          <w:rPr>
-                            <w:noProof/>
-                          </w:rPr>
-                          <w:t>1</w:t>
-                        </w:r>
-                      </w:fldSimple>
+                      <w:r>
+                        <w:fldChar w:fldCharType="begin"/>
+                      </w:r>
+                      <w:r>
+                        <w:instrText xml:space="preserve"> SEQ Figure \* ARABIC </w:instrText>
+                      </w:r>
+                      <w:r>
+                        <w:fldChar w:fldCharType="separate"/>
+                      </w:r>
+                      <w:r>
+                        <w:rPr>
+                          <w:noProof/>
+                        </w:rPr>
+                        <w:t>1</w:t>
+                      </w:r>
+                      <w:r>
+                        <w:rPr>
+                          <w:noProof/>
+                        </w:rPr>
+                        <w:fldChar w:fldCharType="end"/>
+                      </w:r>
                       <w:r>
                         <w:t xml:space="preserve"> Introduction</w:t>
                       </w:r>
@@ -1122,14 +1135,27 @@
                       <w:r>
                         <w:t xml:space="preserve">Figure </w:t>
                       </w:r>
-                      <w:fldSimple w:instr=" SEQ Figure \* ARABIC ">
-                        <w:r>
-                          <w:rPr>
-                            <w:noProof/>
-                          </w:rPr>
-                          <w:t>2</w:t>
-                        </w:r>
-                      </w:fldSimple>
+                      <w:r>
+                        <w:fldChar w:fldCharType="begin"/>
+                      </w:r>
+                      <w:r>
+                        <w:instrText xml:space="preserve"> SEQ Figure \* ARABIC </w:instrText>
+                      </w:r>
+                      <w:r>
+                        <w:fldChar w:fldCharType="separate"/>
+                      </w:r>
+                      <w:r>
+                        <w:rPr>
+                          <w:noProof/>
+                        </w:rPr>
+                        <w:t>2</w:t>
+                      </w:r>
+                      <w:r>
+                        <w:rPr>
+                          <w:noProof/>
+                        </w:rPr>
+                        <w:fldChar w:fldCharType="end"/>
+                      </w:r>
                       <w:r>
                         <w:t xml:space="preserve"> Delegates</w:t>
                       </w:r>
@@ -7716,19 +7742,8 @@
           <w:sz w:val="20"/>
           <w:szCs w:val="20"/>
         </w:rPr>
-        <w:t xml:space="preserve"> </w:t>
-      </w:r>
-      <w:proofErr w:type="spellStart"/>
-      <w:r>
-        <w:rPr>
-          <w:rFonts w:ascii="Courier New" w:eastAsia="Times New Roman" w:hAnsi="Courier New" w:cs="Courier New"/>
-          <w:color w:val="000000"/>
-          <w:sz w:val="20"/>
-          <w:szCs w:val="20"/>
-        </w:rPr>
-        <w:t>DoWork</w:t>
-      </w:r>
-      <w:proofErr w:type="spellEnd"/>
+        <w:t xml:space="preserve"> DoWork</w:t>
+      </w:r>
       <w:r>
         <w:rPr>
           <w:rFonts w:ascii="Courier New" w:eastAsia="Times New Roman" w:hAnsi="Courier New" w:cs="Courier New"/>
@@ -9173,8 +9188,6 @@
         </w:rPr>
         <w:t>;}</w:t>
       </w:r>
-      <w:bookmarkStart w:id="0" w:name="_GoBack"/>
-      <w:bookmarkEnd w:id="0"/>
     </w:p>
     <w:p>
       <w:pPr>
@@ -9790,15 +9803,7 @@
           <w:b/>
           <w:bCs/>
         </w:rPr>
-        <w:t xml:space="preserve">We </w:t>
-      </w:r>
-      <w:r>
-        <w:rPr>
-          <w:rFonts w:eastAsia="Times New Roman" w:cs="Courier New"/>
-          <w:b/>
-          <w:bCs/>
-        </w:rPr>
-        <w:t>create the delegate that takes previous class as input</w:t>
+        <w:t>We create the delegate that takes previous class as input</w:t>
       </w:r>
     </w:p>
     <w:p>
@@ -9929,6 +9934,2372 @@
       <w:pPr>
         <w:pStyle w:val="ListParagraph"/>
       </w:pPr>
+    </w:p>
+    <w:p>
+      <w:pPr>
+        <w:pStyle w:val="ListParagraph"/>
+      </w:pPr>
+    </w:p>
+    <w:p>
+      <w:pPr>
+        <w:pStyle w:val="ListParagraph"/>
+      </w:pPr>
+    </w:p>
+    <w:p>
+      <w:pPr>
+        <w:pStyle w:val="ListParagraph"/>
+      </w:pPr>
+    </w:p>
+    <w:p>
+      <w:pPr>
+        <w:pStyle w:val="ListParagraph"/>
+      </w:pPr>
+    </w:p>
+    <w:p>
+      <w:pPr>
+        <w:pStyle w:val="ListParagraph"/>
+      </w:pPr>
+    </w:p>
+    <w:p>
+      <w:pPr>
+        <w:pStyle w:val="ListParagraph"/>
+      </w:pPr>
+    </w:p>
+    <w:p>
+      <w:pPr>
+        <w:pStyle w:val="ListParagraph"/>
+      </w:pPr>
+    </w:p>
+    <w:p>
+      <w:pPr>
+        <w:pStyle w:val="ListParagraph"/>
+      </w:pPr>
+    </w:p>
+    <w:p>
+      <w:pPr>
+        <w:pStyle w:val="Heading1"/>
+        <w:numPr>
+          <w:ilvl w:val="0"/>
+          <w:numId w:val="5"/>
+        </w:numPr>
+      </w:pPr>
+      <w:r>
+        <w:lastRenderedPageBreak/>
+        <w:t>Handling Events</w:t>
+      </w:r>
+    </w:p>
+    <w:p>
+      <w:pPr>
+        <w:pStyle w:val="Heading2"/>
+        <w:numPr>
+          <w:ilvl w:val="0"/>
+          <w:numId w:val="6"/>
+        </w:numPr>
+      </w:pPr>
+      <w:r>
+        <w:t>Introduction:</w:t>
+      </w:r>
+    </w:p>
+    <w:p>
+      <w:pPr>
+        <w:pStyle w:val="ListParagraph"/>
+        <w:numPr>
+          <w:ilvl w:val="0"/>
+          <w:numId w:val="2"/>
+        </w:numPr>
+      </w:pPr>
+      <w:r>
+        <w:t>Objectives:</w:t>
+      </w:r>
+    </w:p>
+    <w:p>
+      <w:pPr>
+        <w:pStyle w:val="ListParagraph"/>
+        <w:numPr>
+          <w:ilvl w:val="1"/>
+          <w:numId w:val="2"/>
+        </w:numPr>
+      </w:pPr>
+      <w:r>
+        <w:t>Instantiating Delegates, wire them to events and Handling Events</w:t>
+      </w:r>
+    </w:p>
+    <w:p>
+      <w:pPr>
+        <w:pStyle w:val="ListParagraph"/>
+        <w:numPr>
+          <w:ilvl w:val="1"/>
+          <w:numId w:val="2"/>
+        </w:numPr>
+      </w:pPr>
+      <w:r>
+        <w:t>Delegate inference</w:t>
+      </w:r>
+    </w:p>
+    <w:p>
+      <w:pPr>
+        <w:pStyle w:val="ListParagraph"/>
+        <w:numPr>
+          <w:ilvl w:val="1"/>
+          <w:numId w:val="2"/>
+        </w:numPr>
+      </w:pPr>
+      <w:r>
+        <w:t>Using Anonymous Methods and shows how we can attach a method directly to the event</w:t>
+      </w:r>
+    </w:p>
+    <w:p>
+      <w:pPr>
+        <w:pStyle w:val="Heading2"/>
+        <w:numPr>
+          <w:ilvl w:val="0"/>
+          <w:numId w:val="6"/>
+        </w:numPr>
+        <w:spacing w:line="360" w:lineRule="auto"/>
+      </w:pPr>
+      <w:r>
+        <w:t>Instantiating delegates and handling events</w:t>
+      </w:r>
+    </w:p>
+    <w:p>
+      <w:pPr>
+        <w:pStyle w:val="ListParagraph"/>
+        <w:numPr>
+          <w:ilvl w:val="0"/>
+          <w:numId w:val="2"/>
+        </w:numPr>
+      </w:pPr>
+      <w:r>
+        <w:t>How you actually attach a “</w:t>
+      </w:r>
+      <w:r>
+        <w:rPr>
+          <w:b/>
+          <w:bCs/>
+        </w:rPr>
+        <w:t>delegate</w:t>
+      </w:r>
+      <w:r>
+        <w:t>” into an “</w:t>
+      </w:r>
+      <w:r>
+        <w:rPr>
+          <w:b/>
+          <w:bCs/>
+        </w:rPr>
+        <w:t>event</w:t>
+      </w:r>
+      <w:r>
+        <w:t>”?</w:t>
+      </w:r>
+    </w:p>
+    <w:p>
+      <w:pPr>
+        <w:pStyle w:val="ListParagraph"/>
+        <w:numPr>
+          <w:ilvl w:val="0"/>
+          <w:numId w:val="2"/>
+        </w:numPr>
+      </w:pPr>
+      <w:r>
+        <w:t>In below example we are not using “</w:t>
+      </w:r>
+      <w:r>
+        <w:rPr>
+          <w:b/>
+          <w:bCs/>
+        </w:rPr>
+        <w:t>custom</w:t>
+      </w:r>
+      <w:r>
+        <w:t xml:space="preserve"> </w:t>
+      </w:r>
+      <w:r>
+        <w:rPr>
+          <w:b/>
+          <w:bCs/>
+        </w:rPr>
+        <w:t>delegate</w:t>
+      </w:r>
+      <w:r>
+        <w:t>” but we are using built in “</w:t>
+      </w:r>
+      <w:r>
+        <w:rPr>
+          <w:b/>
+          <w:bCs/>
+        </w:rPr>
+        <w:t>EventHandler</w:t>
+      </w:r>
+      <w:r>
+        <w:t>&lt;T&gt;”, such that he create the delegate for us.</w:t>
+      </w:r>
+    </w:p>
+    <w:p>
+      <w:pPr>
+        <w:pStyle w:val="ListParagraph"/>
+        <w:numPr>
+          <w:ilvl w:val="0"/>
+          <w:numId w:val="2"/>
+        </w:numPr>
+      </w:pPr>
+      <w:r>
+        <w:t>When the event is fired it will call event handler (</w:t>
+      </w:r>
+      <w:r>
+        <w:rPr>
+          <w:b/>
+          <w:bCs/>
+        </w:rPr>
+        <w:t>worker</w:t>
+      </w:r>
+      <w:r>
+        <w:t>_</w:t>
+      </w:r>
+      <w:r>
+        <w:rPr>
+          <w:b/>
+          <w:bCs/>
+        </w:rPr>
+        <w:t>workperformed</w:t>
+      </w:r>
+      <w:r>
+        <w:t>)</w:t>
+      </w:r>
+      <w:r>
+        <w:t>) method.</w:t>
+      </w:r>
+    </w:p>
+    <w:p>
+      <w:pPr>
+        <w:pStyle w:val="ListParagraph"/>
+        <w:numPr>
+          <w:ilvl w:val="0"/>
+          <w:numId w:val="2"/>
+        </w:numPr>
+      </w:pPr>
+      <w:r>
+        <w:t>When “</w:t>
+      </w:r>
+      <w:r>
+        <w:rPr>
+          <w:b/>
+          <w:bCs/>
+        </w:rPr>
+        <w:t>WorkPerformed</w:t>
+      </w:r>
+      <w:r>
+        <w:rPr>
+          <w:b/>
+          <w:bCs/>
+        </w:rPr>
+        <w:t xml:space="preserve">” event </w:t>
+      </w:r>
+      <w:r>
+        <w:t>that</w:t>
+      </w:r>
+      <w:r>
+        <w:rPr>
+          <w:b/>
+          <w:bCs/>
+        </w:rPr>
+        <w:t xml:space="preserve"> </w:t>
+      </w:r>
+      <w:r>
+        <w:t>is</w:t>
+      </w:r>
+      <w:r>
+        <w:rPr>
+          <w:b/>
+          <w:bCs/>
+        </w:rPr>
+        <w:t xml:space="preserve"> </w:t>
+      </w:r>
+      <w:r>
+        <w:t>found</w:t>
+      </w:r>
+      <w:r>
+        <w:rPr>
+          <w:b/>
+          <w:bCs/>
+        </w:rPr>
+        <w:t xml:space="preserve"> </w:t>
+      </w:r>
+      <w:r>
+        <w:t>in</w:t>
+      </w:r>
+      <w:r>
+        <w:rPr>
+          <w:b/>
+          <w:bCs/>
+        </w:rPr>
+        <w:t xml:space="preserve"> worker </w:t>
+      </w:r>
+      <w:r>
+        <w:t>class</w:t>
+      </w:r>
+      <w:r>
+        <w:rPr>
+          <w:b/>
+          <w:bCs/>
+        </w:rPr>
+        <w:t xml:space="preserve"> </w:t>
+      </w:r>
+      <w:r>
+        <w:t>is</w:t>
+      </w:r>
+      <w:r>
+        <w:rPr>
+          <w:b/>
+          <w:bCs/>
+        </w:rPr>
+        <w:t xml:space="preserve"> </w:t>
+      </w:r>
+      <w:r>
+        <w:rPr>
+          <w:b/>
+          <w:bCs/>
+        </w:rPr>
+        <w:t>fired</w:t>
+      </w:r>
+      <w:r>
+        <w:t xml:space="preserve">, route the </w:t>
+      </w:r>
+      <w:r>
+        <w:rPr>
+          <w:b/>
+          <w:bCs/>
+        </w:rPr>
+        <w:t>data</w:t>
+      </w:r>
+      <w:r>
+        <w:t xml:space="preserve"> through this </w:t>
+      </w:r>
+      <w:r>
+        <w:rPr>
+          <w:b/>
+          <w:bCs/>
+        </w:rPr>
+        <w:t>delegate</w:t>
+      </w:r>
+      <w:r>
+        <w:t xml:space="preserve"> (</w:t>
+      </w:r>
+      <w:r>
+        <w:rPr>
+          <w:b/>
+          <w:bCs/>
+        </w:rPr>
+        <w:t>EventHandler</w:t>
+      </w:r>
+      <w:r>
+        <w:rPr>
+          <w:b/>
+          <w:bCs/>
+        </w:rPr>
+        <w:t>&lt;T&gt;</w:t>
+      </w:r>
+      <w:r>
+        <w:t xml:space="preserve">) and dump it in </w:t>
+      </w:r>
+      <w:r>
+        <w:rPr>
+          <w:b/>
+          <w:bCs/>
+        </w:rPr>
+        <w:t>EventHandler</w:t>
+      </w:r>
+      <w:r>
+        <w:t xml:space="preserve"> method(</w:t>
+      </w:r>
+      <w:r>
+        <w:rPr>
+          <w:b/>
+          <w:bCs/>
+        </w:rPr>
+        <w:t>performed</w:t>
+      </w:r>
+      <w:r>
+        <w:t>)</w:t>
+      </w:r>
+    </w:p>
+    <w:p>
+      <w:pPr>
+        <w:pStyle w:val="ListParagraph"/>
+        <w:numPr>
+          <w:ilvl w:val="0"/>
+          <w:numId w:val="2"/>
+        </w:numPr>
+      </w:pPr>
+      <w:r>
+        <w:t xml:space="preserve">What happened is that the </w:t>
+      </w:r>
+      <w:r>
+        <w:t>pipeline (</w:t>
+      </w:r>
+      <w:r>
+        <w:rPr>
+          <w:b/>
+          <w:bCs/>
+        </w:rPr>
+        <w:t>delegate</w:t>
+      </w:r>
+      <w:r>
+        <w:t>) (</w:t>
+      </w:r>
+      <w:r>
+        <w:rPr>
+          <w:b/>
+          <w:bCs/>
+        </w:rPr>
+        <w:t>EventHandler</w:t>
+      </w:r>
+      <w:r>
+        <w:rPr>
+          <w:b/>
+          <w:bCs/>
+        </w:rPr>
+        <w:t>&lt;T&gt;</w:t>
+      </w:r>
+      <w:r>
+        <w:t>) has been registered with the “</w:t>
+      </w:r>
+      <w:r>
+        <w:rPr>
+          <w:b/>
+          <w:bCs/>
+        </w:rPr>
+        <w:t>WorkPerformed</w:t>
+      </w:r>
+      <w:r>
+        <w:t>” (delegate)(event) that is found in “</w:t>
+      </w:r>
+      <w:r>
+        <w:rPr>
+          <w:b/>
+          <w:bCs/>
+        </w:rPr>
+        <w:t>Worker</w:t>
+      </w:r>
+      <w:r>
+        <w:t>” class and add (</w:t>
+      </w:r>
+      <w:r>
+        <w:rPr>
+          <w:b/>
+          <w:bCs/>
+        </w:rPr>
+        <w:t>worker</w:t>
+      </w:r>
+      <w:r>
+        <w:t>_</w:t>
+      </w:r>
+      <w:r>
+        <w:rPr>
+          <w:b/>
+          <w:bCs/>
+        </w:rPr>
+        <w:t>workperformed</w:t>
+      </w:r>
+      <w:r>
+        <w:t>)</w:t>
+      </w:r>
+      <w:r>
+        <w:t xml:space="preserve"> into the </w:t>
+      </w:r>
+      <w:r>
+        <w:rPr>
+          <w:b/>
+          <w:bCs/>
+        </w:rPr>
+        <w:t>invocationList</w:t>
+      </w:r>
+      <w:r>
+        <w:t>.</w:t>
+      </w:r>
+    </w:p>
+    <w:p>
+      <w:pPr>
+        <w:pStyle w:val="ListParagraph"/>
+        <w:numPr>
+          <w:ilvl w:val="0"/>
+          <w:numId w:val="2"/>
+        </w:numPr>
+      </w:pPr>
+      <w:r>
+        <w:t>It looks like in previous module del1 += del2;</w:t>
+      </w:r>
+    </w:p>
+    <w:p>
+      <w:pPr>
+        <w:pStyle w:val="ListParagraph"/>
+        <w:numPr>
+          <w:ilvl w:val="0"/>
+          <w:numId w:val="2"/>
+        </w:numPr>
+      </w:pPr>
+      <w:r>
+        <w:t xml:space="preserve">As the </w:t>
+      </w:r>
+      <w:r>
+        <w:rPr>
+          <w:b/>
+          <w:bCs/>
+        </w:rPr>
+        <w:t>event</w:t>
+      </w:r>
+      <w:r>
+        <w:t xml:space="preserve"> is fired, it walks through this list and dumps data into this list one by one</w:t>
+      </w:r>
+    </w:p>
+    <w:p>
+      <w:pPr>
+        <w:pStyle w:val="ListParagraph"/>
+        <w:numPr>
+          <w:ilvl w:val="0"/>
+          <w:numId w:val="2"/>
+        </w:numPr>
+      </w:pPr>
+      <w:r>
+        <w:rPr>
+          <w:noProof/>
+        </w:rPr>
+        <w:drawing>
+          <wp:anchor distT="0" distB="0" distL="114300" distR="114300" simplePos="0" relativeHeight="251666432" behindDoc="0" locked="0" layoutInCell="1" allowOverlap="1" wp14:anchorId="250DDD69" wp14:editId="1FF3BB9F">
+            <wp:simplePos x="0" y="0"/>
+            <wp:positionH relativeFrom="margin">
+              <wp:posOffset>-106680</wp:posOffset>
+            </wp:positionH>
+            <wp:positionV relativeFrom="margin">
+              <wp:posOffset>4347210</wp:posOffset>
+            </wp:positionV>
+            <wp:extent cx="5943600" cy="1866900"/>
+            <wp:effectExtent l="0" t="0" r="0" b="0"/>
+            <wp:wrapSquare wrapText="bothSides"/>
+            <wp:docPr id="7" name="Picture 7"/>
+            <wp:cNvGraphicFramePr>
+              <a:graphicFrameLocks xmlns:a="http://schemas.openxmlformats.org/drawingml/2006/main" noChangeAspect="1"/>
+            </wp:cNvGraphicFramePr>
+            <a:graphic xmlns:a="http://schemas.openxmlformats.org/drawingml/2006/main">
+              <a:graphicData uri="http://schemas.openxmlformats.org/drawingml/2006/picture">
+                <pic:pic xmlns:pic="http://schemas.openxmlformats.org/drawingml/2006/picture">
+                  <pic:nvPicPr>
+                    <pic:cNvPr id="0" name="Capture.PNG"/>
+                    <pic:cNvPicPr/>
+                  </pic:nvPicPr>
+                  <pic:blipFill>
+                    <a:blip r:embed="rId10">
+                      <a:extLst>
+                        <a:ext uri="{28A0092B-C50C-407E-A947-70E740481C1C}">
+                          <a14:useLocalDpi xmlns:a14="http://schemas.microsoft.com/office/drawing/2010/main" val="0"/>
+                        </a:ext>
+                      </a:extLst>
+                    </a:blip>
+                    <a:stretch>
+                      <a:fillRect/>
+                    </a:stretch>
+                  </pic:blipFill>
+                  <pic:spPr>
+                    <a:xfrm>
+                      <a:off x="0" y="0"/>
+                      <a:ext cx="5943600" cy="1866900"/>
+                    </a:xfrm>
+                    <a:prstGeom prst="rect">
+                      <a:avLst/>
+                    </a:prstGeom>
+                  </pic:spPr>
+                </pic:pic>
+              </a:graphicData>
+            </a:graphic>
+          </wp:anchor>
+        </w:drawing>
+      </w:r>
+      <w:r>
+        <w:t xml:space="preserve">The += operator is used to attach an </w:t>
+      </w:r>
+      <w:r>
+        <w:rPr>
+          <w:b/>
+          <w:bCs/>
+        </w:rPr>
+        <w:t>event</w:t>
+      </w:r>
+      <w:r>
+        <w:t xml:space="preserve"> to an </w:t>
+      </w:r>
+      <w:r>
+        <w:rPr>
+          <w:b/>
+          <w:bCs/>
+        </w:rPr>
+        <w:t>event handler</w:t>
+      </w:r>
+    </w:p>
+    <w:p/>
+    <w:p/>
+    <w:p/>
+    <w:p/>
+    <w:p/>
+    <w:p/>
+    <w:p/>
+    <w:p>
+      <w:pPr>
+        <w:pStyle w:val="ListParagraph"/>
+        <w:numPr>
+          <w:ilvl w:val="0"/>
+          <w:numId w:val="2"/>
+        </w:numPr>
+      </w:pPr>
+      <w:r>
+        <w:lastRenderedPageBreak/>
+        <w:t>In below example:</w:t>
+      </w:r>
+    </w:p>
+    <w:p>
+      <w:pPr>
+        <w:pStyle w:val="ListParagraph"/>
+        <w:numPr>
+          <w:ilvl w:val="1"/>
+          <w:numId w:val="2"/>
+        </w:numPr>
+      </w:pPr>
+      <w:r>
+        <w:t>Worker class has defined an event called “</w:t>
+      </w:r>
+      <w:proofErr w:type="spellStart"/>
+      <w:r>
+        <w:rPr>
+          <w:highlight w:val="darkMagenta"/>
+        </w:rPr>
+        <w:t>Event_A</w:t>
+      </w:r>
+      <w:proofErr w:type="spellEnd"/>
+      <w:r>
+        <w:t>”</w:t>
+      </w:r>
+    </w:p>
+    <w:p>
+      <w:pPr>
+        <w:pStyle w:val="ListParagraph"/>
+        <w:numPr>
+          <w:ilvl w:val="1"/>
+          <w:numId w:val="2"/>
+        </w:numPr>
+      </w:pPr>
+      <w:r>
+        <w:t>Worker class has event raiser method called “</w:t>
+      </w:r>
+      <w:r>
+        <w:rPr>
+          <w:b/>
+          <w:bCs/>
+        </w:rPr>
+        <w:t>EventRaiserMethod</w:t>
+      </w:r>
+      <w:r>
+        <w:t>”.</w:t>
+      </w:r>
+    </w:p>
+    <w:p>
+      <w:pPr>
+        <w:pStyle w:val="ListParagraph"/>
+        <w:numPr>
+          <w:ilvl w:val="1"/>
+          <w:numId w:val="2"/>
+        </w:numPr>
+      </w:pPr>
+      <w:r>
+        <w:t>Worker class has function “</w:t>
+      </w:r>
+      <w:r>
+        <w:rPr>
+          <w:b/>
+          <w:bCs/>
+        </w:rPr>
+        <w:t>DoWork</w:t>
+      </w:r>
+      <w:r>
+        <w:t>” that call “</w:t>
+      </w:r>
+      <w:r>
+        <w:rPr>
+          <w:b/>
+          <w:bCs/>
+        </w:rPr>
+        <w:t>EventRaiserMethod</w:t>
+      </w:r>
+      <w:r>
+        <w:t>”</w:t>
+      </w:r>
+    </w:p>
+    <w:p>
+      <w:pPr>
+        <w:pStyle w:val="ListParagraph"/>
+        <w:numPr>
+          <w:ilvl w:val="1"/>
+          <w:numId w:val="2"/>
+        </w:numPr>
+      </w:pPr>
+      <w:r>
+        <w:t>“</w:t>
+      </w:r>
+      <w:r>
+        <w:rPr>
+          <w:b/>
+          <w:bCs/>
+        </w:rPr>
+        <w:t>EventRaiserMethod</w:t>
+      </w:r>
+      <w:r>
+        <w:t xml:space="preserve">” method fire the event </w:t>
+      </w:r>
+      <w:r>
+        <w:t>“</w:t>
+      </w:r>
+      <w:proofErr w:type="spellStart"/>
+      <w:r>
+        <w:rPr>
+          <w:highlight w:val="darkMagenta"/>
+        </w:rPr>
+        <w:t>Event_A</w:t>
+      </w:r>
+      <w:proofErr w:type="spellEnd"/>
+      <w:r>
+        <w:t>”</w:t>
+      </w:r>
+    </w:p>
+    <w:p>
+      <w:pPr>
+        <w:pStyle w:val="ListParagraph"/>
+        <w:ind w:left="1440"/>
+      </w:pPr>
+    </w:p>
+    <w:p>
+      <w:pPr>
+        <w:pStyle w:val="ListParagraph"/>
+        <w:numPr>
+          <w:ilvl w:val="1"/>
+          <w:numId w:val="2"/>
+        </w:numPr>
+      </w:pPr>
+      <w:r>
+        <w:rPr>
+          <w:b/>
+          <w:bCs/>
+        </w:rPr>
+        <w:t>Program</w:t>
+      </w:r>
+      <w:r>
+        <w:t xml:space="preserve">.cs call the function </w:t>
+      </w:r>
+      <w:r>
+        <w:rPr>
+          <w:b/>
+          <w:bCs/>
+        </w:rPr>
+        <w:t>DoWork</w:t>
+      </w:r>
+      <w:r>
+        <w:t>() in worker class.</w:t>
+      </w:r>
+    </w:p>
+    <w:p>
+      <w:pPr>
+        <w:pStyle w:val="ListParagraph"/>
+        <w:numPr>
+          <w:ilvl w:val="1"/>
+          <w:numId w:val="2"/>
+        </w:numPr>
+      </w:pPr>
+      <w:r>
+        <w:rPr>
+          <w:b/>
+          <w:bCs/>
+        </w:rPr>
+        <w:t>DoWork</w:t>
+      </w:r>
+      <w:r>
+        <w:rPr>
+          <w:b/>
+          <w:bCs/>
+        </w:rPr>
+        <w:t>()</w:t>
+      </w:r>
+      <w:r>
+        <w:t xml:space="preserve"> Call the “</w:t>
+      </w:r>
+      <w:r>
+        <w:rPr>
+          <w:b/>
+          <w:bCs/>
+        </w:rPr>
+        <w:t>EventRaiserMethod</w:t>
+      </w:r>
+      <w:r>
+        <w:t>”.</w:t>
+      </w:r>
+    </w:p>
+    <w:p>
+      <w:pPr>
+        <w:pStyle w:val="ListParagraph"/>
+        <w:numPr>
+          <w:ilvl w:val="1"/>
+          <w:numId w:val="2"/>
+        </w:numPr>
+      </w:pPr>
+      <w:r>
+        <w:t>“</w:t>
+      </w:r>
+      <w:r>
+        <w:rPr>
+          <w:b/>
+          <w:bCs/>
+        </w:rPr>
+        <w:t>E</w:t>
+      </w:r>
+      <w:r>
+        <w:rPr>
+          <w:b/>
+          <w:bCs/>
+        </w:rPr>
+        <w:t>ventRaiserMethod</w:t>
+      </w:r>
+      <w:r>
+        <w:t>” fire the event.</w:t>
+      </w:r>
+    </w:p>
+    <w:p>
+      <w:pPr>
+        <w:pStyle w:val="ListParagraph"/>
+        <w:numPr>
+          <w:ilvl w:val="1"/>
+          <w:numId w:val="2"/>
+        </w:numPr>
+      </w:pPr>
+      <w:r>
+        <w:rPr>
+          <w:noProof/>
+        </w:rPr>
+        <mc:AlternateContent>
+          <mc:Choice Requires="wps">
+            <w:drawing>
+              <wp:anchor distT="0" distB="0" distL="114300" distR="114300" simplePos="0" relativeHeight="251676672" behindDoc="0" locked="0" layoutInCell="1" allowOverlap="1" wp14:anchorId="2AC8BB36" wp14:editId="71C2C3D5">
+                <wp:simplePos x="0" y="0"/>
+                <wp:positionH relativeFrom="column">
+                  <wp:posOffset>3384127</wp:posOffset>
+                </wp:positionH>
+                <wp:positionV relativeFrom="paragraph">
+                  <wp:posOffset>262255</wp:posOffset>
+                </wp:positionV>
+                <wp:extent cx="1803400" cy="279400"/>
+                <wp:effectExtent l="0" t="0" r="25400" b="25400"/>
+                <wp:wrapNone/>
+                <wp:docPr id="12" name="Text Box 2"/>
+                <wp:cNvGraphicFramePr>
+                  <a:graphicFrameLocks xmlns:a="http://schemas.openxmlformats.org/drawingml/2006/main"/>
+                </wp:cNvGraphicFramePr>
+                <a:graphic xmlns:a="http://schemas.openxmlformats.org/drawingml/2006/main">
+                  <a:graphicData uri="http://schemas.microsoft.com/office/word/2010/wordprocessingShape">
+                    <wps:wsp>
+                      <wps:cNvSpPr txBox="1">
+                        <a:spLocks noChangeArrowheads="1"/>
+                      </wps:cNvSpPr>
+                      <wps:spPr bwMode="auto">
+                        <a:xfrm>
+                          <a:off x="0" y="0"/>
+                          <a:ext cx="1803400" cy="279400"/>
+                        </a:xfrm>
+                        <a:prstGeom prst="rect">
+                          <a:avLst/>
+                        </a:prstGeom>
+                        <a:solidFill>
+                          <a:srgbClr val="FFFFFF"/>
+                        </a:solidFill>
+                        <a:ln w="9525">
+                          <a:solidFill>
+                            <a:srgbClr val="000000"/>
+                          </a:solidFill>
+                          <a:miter lim="800000"/>
+                          <a:headEnd/>
+                          <a:tailEnd/>
+                        </a:ln>
+                      </wps:spPr>
+                      <wps:txbx>
+                        <w:txbxContent>
+                          <w:p>
+                            <w:r>
+                              <w:t xml:space="preserve">Call </w:t>
+                            </w:r>
+                            <w:proofErr w:type="spellStart"/>
+                            <w:proofErr w:type="gramStart"/>
+                            <w:r>
+                              <w:t>eventRaiserMethod</w:t>
+                            </w:r>
+                            <w:proofErr w:type="spellEnd"/>
+                            <w:r>
+                              <w:t>()</w:t>
+                            </w:r>
+                            <w:proofErr w:type="gramEnd"/>
+                          </w:p>
+                        </w:txbxContent>
+                      </wps:txbx>
+                      <wps:bodyPr rot="0" vert="horz" wrap="square" lIns="91440" tIns="45720" rIns="91440" bIns="45720" anchor="t" anchorCtr="0">
+                        <a:noAutofit/>
+                      </wps:bodyPr>
+                    </wps:wsp>
+                  </a:graphicData>
+                </a:graphic>
+                <wp14:sizeRelH relativeFrom="margin">
+                  <wp14:pctWidth>0</wp14:pctWidth>
+                </wp14:sizeRelH>
+                <wp14:sizeRelV relativeFrom="margin">
+                  <wp14:pctHeight>0</wp14:pctHeight>
+                </wp14:sizeRelV>
+              </wp:anchor>
+            </w:drawing>
+          </mc:Choice>
+          <mc:Fallback>
+            <w:pict>
+              <v:shape id="_x0000_s1028" type="#_x0000_t202" style="position:absolute;left:0;text-align:left;margin-left:266.45pt;margin-top:20.65pt;width:142pt;height:22pt;z-index:251676672;visibility:visible;mso-wrap-style:square;mso-width-percent:0;mso-height-percent:0;mso-wrap-distance-left:9pt;mso-wrap-distance-top:0;mso-wrap-distance-right:9pt;mso-wrap-distance-bottom:0;mso-position-horizontal:absolute;mso-position-horizontal-relative:text;mso-position-vertical:absolute;mso-position-vertical-relative:text;mso-width-percent:0;mso-height-percent:0;mso-width-relative:margin;mso-height-relative:margin;v-text-anchor:top" o:gfxdata="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">
+                <v:textbox>
+                  <w:txbxContent>
+                    <w:p>
+                      <w:r>
+                        <w:t xml:space="preserve">Call </w:t>
+                      </w:r>
+                      <w:proofErr w:type="spellStart"/>
+                      <w:proofErr w:type="gramStart"/>
+                      <w:r>
+                        <w:t>eventRaiserMethod</w:t>
+                      </w:r>
+                      <w:proofErr w:type="spellEnd"/>
+                      <w:r>
+                        <w:t>()</w:t>
+                      </w:r>
+                      <w:proofErr w:type="gramEnd"/>
+                    </w:p>
+                  </w:txbxContent>
+                </v:textbox>
+              </v:shape>
+            </w:pict>
+          </mc:Fallback>
+        </mc:AlternateContent>
+      </w:r>
+      <w:r>
+        <w:t>“</w:t>
+      </w:r>
+      <w:r>
+        <w:rPr>
+          <w:b/>
+          <w:bCs/>
+        </w:rPr>
+        <w:t>EventRaiserMethod</w:t>
+      </w:r>
+      <w:r>
+        <w:t>” is called due to fired event</w:t>
+      </w:r>
+    </w:p>
+    <w:p>
+      <w:r>
+        <w:rPr>
+          <w:noProof/>
+        </w:rPr>
+        <mc:AlternateContent>
+          <mc:Choice Requires="wps">
+            <w:drawing>
+              <wp:anchor distT="0" distB="0" distL="114300" distR="114300" simplePos="0" relativeHeight="251670528" behindDoc="0" locked="0" layoutInCell="1" allowOverlap="1" wp14:anchorId="63DF3BDE" wp14:editId="0608A432">
+                <wp:simplePos x="0" y="0"/>
+                <wp:positionH relativeFrom="column">
+                  <wp:posOffset>318982</wp:posOffset>
+                </wp:positionH>
+                <wp:positionV relativeFrom="paragraph">
+                  <wp:posOffset>24130</wp:posOffset>
+                </wp:positionV>
+                <wp:extent cx="787400" cy="254000"/>
+                <wp:effectExtent l="0" t="19050" r="31750" b="31750"/>
+                <wp:wrapNone/>
+                <wp:docPr id="10" name="Right Arrow 10"/>
+                <wp:cNvGraphicFramePr/>
+                <a:graphic xmlns:a="http://schemas.openxmlformats.org/drawingml/2006/main">
+                  <a:graphicData uri="http://schemas.microsoft.com/office/word/2010/wordprocessingShape">
+                    <wps:wsp>
+                      <wps:cNvSpPr/>
+                      <wps:spPr>
+                        <a:xfrm>
+                          <a:off x="0" y="0"/>
+                          <a:ext cx="787400" cy="254000"/>
+                        </a:xfrm>
+                        <a:prstGeom prst="rightArrow">
+                          <a:avLst/>
+                        </a:prstGeom>
+                      </wps:spPr>
+                      <wps:style>
+                        <a:lnRef idx="2">
+                          <a:schemeClr val="accent1">
+                            <a:shade val="50000"/>
+                          </a:schemeClr>
+                        </a:lnRef>
+                        <a:fillRef idx="1">
+                          <a:schemeClr val="accent1"/>
+                        </a:fillRef>
+                        <a:effectRef idx="0">
+                          <a:schemeClr val="accent1"/>
+                        </a:effectRef>
+                        <a:fontRef idx="minor">
+                          <a:schemeClr val="lt1"/>
+                        </a:fontRef>
+                      </wps:style>
+                      <wps:bodyPr rot="0" spcFirstLastPara="0" vertOverflow="overflow" horzOverflow="overflow" vert="horz" wrap="square" lIns="91440" tIns="45720" rIns="91440" bIns="45720" numCol="1" spcCol="0" rtlCol="0" fromWordArt="0" anchor="ctr" anchorCtr="0" forceAA="0" compatLnSpc="1">
+                        <a:prstTxWarp prst="textNoShape">
+                          <a:avLst/>
+                        </a:prstTxWarp>
+                        <a:noAutofit/>
+                      </wps:bodyPr>
+                    </wps:wsp>
+                  </a:graphicData>
+                </a:graphic>
+              </wp:anchor>
+            </w:drawing>
+          </mc:Choice>
+          <mc:Fallback>
+            <w:pict>
+              <v:shapetype id="_x0000_t13" coordsize="21600,21600" o:spt="13" adj="16200,5400" path="m@0,l@0@1,0@1,0@2@0@2@0,21600,21600,10800xe">
+                <v:stroke joinstyle="miter"/>
+                <v:formulas>
+                  <v:f eqn="val #0"/>
+                  <v:f eqn="val #1"/>
+                  <v:f eqn="sum height 0 #1"/>
+                  <v:f eqn="sum 10800 0 #1"/>
+                  <v:f eqn="sum width 0 #0"/>
+                  <v:f eqn="prod @4 @3 10800"/>
+                  <v:f eqn="sum width 0 @5"/>
+                </v:formulas>
+                <v:path o:connecttype="custom" o:connectlocs="@0,0;0,10800;@0,21600;21600,10800" o:connectangles="270,180,90,0" textboxrect="0,@1,@6,@2"/>
+                <v:handles>
+                  <v:h position="#0,#1" xrange="0,21600" yrange="0,10800"/>
+                </v:handles>
+              </v:shapetype>
+              <v:shape id="Right Arrow 10" o:spid="_x0000_s1026" type="#_x0000_t13" style="position:absolute;margin-left:25.1pt;margin-top:1.9pt;width:62pt;height:20pt;z-index:251670528;visibility:visible;mso-wrap-style:square;mso-wrap-distance-left:9pt;mso-wrap-distance-top:0;mso-wrap-distance-right:9pt;mso-wrap-distance-bottom:0;mso-position-horizontal:absolute;mso-position-horizontal-relative:text;mso-position-vertical:absolute;mso-position-vertical-relative:text;v-text-anchor:middle" o:gfxdata="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" adj="18116" fillcolor="#4472c4 [3204]" strokecolor="#1f3763 [1604]" strokeweight="1pt"/>
+            </w:pict>
+          </mc:Fallback>
+        </mc:AlternateContent>
+      </w:r>
+      <w:r>
+        <w:rPr>
+          <w:noProof/>
+        </w:rPr>
+        <mc:AlternateContent>
+          <mc:Choice Requires="wps">
+            <w:drawing>
+              <wp:anchor distT="0" distB="0" distL="114300" distR="114300" simplePos="0" relativeHeight="251672576" behindDoc="0" locked="0" layoutInCell="1" allowOverlap="1" wp14:anchorId="2A1A299E" wp14:editId="48BB58AE">
+                <wp:simplePos x="0" y="0"/>
+                <wp:positionH relativeFrom="column">
+                  <wp:posOffset>1233382</wp:posOffset>
+                </wp:positionH>
+                <wp:positionV relativeFrom="paragraph">
+                  <wp:posOffset>-635</wp:posOffset>
+                </wp:positionV>
+                <wp:extent cx="1100455" cy="279400"/>
+                <wp:effectExtent l="0" t="0" r="23495" b="25400"/>
+                <wp:wrapNone/>
+                <wp:docPr id="307" name="Text Box 2"/>
+                <wp:cNvGraphicFramePr>
+                  <a:graphicFrameLocks xmlns:a="http://schemas.openxmlformats.org/drawingml/2006/main"/>
+                </wp:cNvGraphicFramePr>
+                <a:graphic xmlns:a="http://schemas.openxmlformats.org/drawingml/2006/main">
+                  <a:graphicData uri="http://schemas.microsoft.com/office/word/2010/wordprocessingShape">
+                    <wps:wsp>
+                      <wps:cNvSpPr txBox="1">
+                        <a:spLocks noChangeArrowheads="1"/>
+                      </wps:cNvSpPr>
+                      <wps:spPr bwMode="auto">
+                        <a:xfrm>
+                          <a:off x="0" y="0"/>
+                          <a:ext cx="1100455" cy="279400"/>
+                        </a:xfrm>
+                        <a:prstGeom prst="rect">
+                          <a:avLst/>
+                        </a:prstGeom>
+                        <a:solidFill>
+                          <a:srgbClr val="FFFFFF"/>
+                        </a:solidFill>
+                        <a:ln w="9525">
+                          <a:solidFill>
+                            <a:srgbClr val="000000"/>
+                          </a:solidFill>
+                          <a:miter lim="800000"/>
+                          <a:headEnd/>
+                          <a:tailEnd/>
+                        </a:ln>
+                      </wps:spPr>
+                      <wps:txbx>
+                        <w:txbxContent>
+                          <w:p>
+                            <w:r>
+                              <w:t>Call DoWork()</w:t>
+                            </w:r>
+                          </w:p>
+                        </w:txbxContent>
+                      </wps:txbx>
+                      <wps:bodyPr rot="0" vert="horz" wrap="square" lIns="91440" tIns="45720" rIns="91440" bIns="45720" anchor="t" anchorCtr="0">
+                        <a:noAutofit/>
+                      </wps:bodyPr>
+                    </wps:wsp>
+                  </a:graphicData>
+                </a:graphic>
+                <wp14:sizeRelH relativeFrom="margin">
+                  <wp14:pctWidth>0</wp14:pctWidth>
+                </wp14:sizeRelH>
+                <wp14:sizeRelV relativeFrom="margin">
+                  <wp14:pctHeight>0</wp14:pctHeight>
+                </wp14:sizeRelV>
+              </wp:anchor>
+            </w:drawing>
+          </mc:Choice>
+          <mc:Fallback>
+            <w:pict>
+              <v:shape id="_x0000_s1029" type="#_x0000_t202" style="position:absolute;margin-left:97.1pt;margin-top:-.05pt;width:86.65pt;height:22pt;z-index:251672576;visibility:visible;mso-wrap-style:square;mso-width-percent:0;mso-height-percent:0;mso-wrap-distance-left:9pt;mso-wrap-distance-top:0;mso-wrap-distance-right:9pt;mso-wrap-distance-bottom:0;mso-position-horizontal:absolute;mso-position-horizontal-relative:text;mso-position-vertical:absolute;mso-position-vertical-relative:text;mso-width-percent:0;mso-height-percent:0;mso-width-relative:margin;mso-height-relative:margin;v-text-anchor:top" o:gfxdata="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">
+                <v:textbox>
+                  <w:txbxContent>
+                    <w:p>
+                      <w:r>
+                        <w:t>Call DoWork()</w:t>
+                      </w:r>
+                    </w:p>
+                  </w:txbxContent>
+                </v:textbox>
+              </v:shape>
+            </w:pict>
+          </mc:Fallback>
+        </mc:AlternateContent>
+      </w:r>
+      <w:r>
+        <w:rPr>
+          <w:noProof/>
+        </w:rPr>
+        <mc:AlternateContent>
+          <mc:Choice Requires="wps">
+            <w:drawing>
+              <wp:anchor distT="0" distB="0" distL="114300" distR="114300" simplePos="0" relativeHeight="251674624" behindDoc="0" locked="0" layoutInCell="1" allowOverlap="1" wp14:anchorId="5645F396" wp14:editId="549E9C4E">
+                <wp:simplePos x="0" y="0"/>
+                <wp:positionH relativeFrom="column">
+                  <wp:posOffset>2503382</wp:posOffset>
+                </wp:positionH>
+                <wp:positionV relativeFrom="paragraph">
+                  <wp:posOffset>-1270</wp:posOffset>
+                </wp:positionV>
+                <wp:extent cx="787400" cy="254000"/>
+                <wp:effectExtent l="0" t="19050" r="31750" b="31750"/>
+                <wp:wrapNone/>
+                <wp:docPr id="11" name="Right Arrow 11"/>
+                <wp:cNvGraphicFramePr/>
+                <a:graphic xmlns:a="http://schemas.openxmlformats.org/drawingml/2006/main">
+                  <a:graphicData uri="http://schemas.microsoft.com/office/word/2010/wordprocessingShape">
+                    <wps:wsp>
+                      <wps:cNvSpPr/>
+                      <wps:spPr>
+                        <a:xfrm>
+                          <a:off x="0" y="0"/>
+                          <a:ext cx="787400" cy="254000"/>
+                        </a:xfrm>
+                        <a:prstGeom prst="rightArrow">
+                          <a:avLst/>
+                        </a:prstGeom>
+                      </wps:spPr>
+                      <wps:style>
+                        <a:lnRef idx="2">
+                          <a:schemeClr val="accent1">
+                            <a:shade val="50000"/>
+                          </a:schemeClr>
+                        </a:lnRef>
+                        <a:fillRef idx="1">
+                          <a:schemeClr val="accent1"/>
+                        </a:fillRef>
+                        <a:effectRef idx="0">
+                          <a:schemeClr val="accent1"/>
+                        </a:effectRef>
+                        <a:fontRef idx="minor">
+                          <a:schemeClr val="lt1"/>
+                        </a:fontRef>
+                      </wps:style>
+                      <wps:bodyPr rot="0" spcFirstLastPara="0" vertOverflow="overflow" horzOverflow="overflow" vert="horz" wrap="square" lIns="91440" tIns="45720" rIns="91440" bIns="45720" numCol="1" spcCol="0" rtlCol="0" fromWordArt="0" anchor="ctr" anchorCtr="0" forceAA="0" compatLnSpc="1">
+                        <a:prstTxWarp prst="textNoShape">
+                          <a:avLst/>
+                        </a:prstTxWarp>
+                        <a:noAutofit/>
+                      </wps:bodyPr>
+                    </wps:wsp>
+                  </a:graphicData>
+                </a:graphic>
+              </wp:anchor>
+            </w:drawing>
+          </mc:Choice>
+          <mc:Fallback>
+            <w:pict>
+              <v:shape id="Right Arrow 11" o:spid="_x0000_s1026" type="#_x0000_t13" style="position:absolute;margin-left:197.1pt;margin-top:-.1pt;width:62pt;height:20pt;z-index:251674624;visibility:visible;mso-wrap-style:square;mso-wrap-distance-left:9pt;mso-wrap-distance-top:0;mso-wrap-distance-right:9pt;mso-wrap-distance-bottom:0;mso-position-horizontal:absolute;mso-position-horizontal-relative:text;mso-position-vertical:absolute;mso-position-vertical-relative:text;v-text-anchor:middle" o:gfxdata="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" adj="18116" fillcolor="#4472c4 [3204]" strokecolor="#1f3763 [1604]" strokeweight="1pt"/>
+            </w:pict>
+          </mc:Fallback>
+        </mc:AlternateContent>
+      </w:r>
+    </w:p>
+    <w:p>
+      <w:r>
+        <w:rPr>
+          <w:noProof/>
+        </w:rPr>
+        <mc:AlternateContent>
+          <mc:Choice Requires="wps">
+            <w:drawing>
+              <wp:anchor distT="0" distB="0" distL="114300" distR="114300" simplePos="0" relativeHeight="251680768" behindDoc="0" locked="0" layoutInCell="1" allowOverlap="1" wp14:anchorId="3AD2EB69" wp14:editId="489DE639">
+                <wp:simplePos x="0" y="0"/>
+                <wp:positionH relativeFrom="column">
+                  <wp:posOffset>4142422</wp:posOffset>
+                </wp:positionH>
+                <wp:positionV relativeFrom="paragraph">
+                  <wp:posOffset>131551</wp:posOffset>
+                </wp:positionV>
+                <wp:extent cx="414655" cy="254000"/>
+                <wp:effectExtent l="23178" t="0" r="46672" b="46673"/>
+                <wp:wrapNone/>
+                <wp:docPr id="13" name="Right Arrow 13"/>
+                <wp:cNvGraphicFramePr/>
+                <a:graphic xmlns:a="http://schemas.openxmlformats.org/drawingml/2006/main">
+                  <a:graphicData uri="http://schemas.microsoft.com/office/word/2010/wordprocessingShape">
+                    <wps:wsp>
+                      <wps:cNvSpPr/>
+                      <wps:spPr>
+                        <a:xfrm rot="5400000">
+                          <a:off x="0" y="0"/>
+                          <a:ext cx="414655" cy="254000"/>
+                        </a:xfrm>
+                        <a:prstGeom prst="rightArrow">
+                          <a:avLst/>
+                        </a:prstGeom>
+                      </wps:spPr>
+                      <wps:style>
+                        <a:lnRef idx="2">
+                          <a:schemeClr val="accent1">
+                            <a:shade val="50000"/>
+                          </a:schemeClr>
+                        </a:lnRef>
+                        <a:fillRef idx="1">
+                          <a:schemeClr val="accent1"/>
+                        </a:fillRef>
+                        <a:effectRef idx="0">
+                          <a:schemeClr val="accent1"/>
+                        </a:effectRef>
+                        <a:fontRef idx="minor">
+                          <a:schemeClr val="lt1"/>
+                        </a:fontRef>
+                      </wps:style>
+                      <wps:bodyPr rot="0" spcFirstLastPara="0" vertOverflow="overflow" horzOverflow="overflow" vert="horz" wrap="square" lIns="91440" tIns="45720" rIns="91440" bIns="45720" numCol="1" spcCol="0" rtlCol="0" fromWordArt="0" anchor="ctr" anchorCtr="0" forceAA="0" compatLnSpc="1">
+                        <a:prstTxWarp prst="textNoShape">
+                          <a:avLst/>
+                        </a:prstTxWarp>
+                        <a:noAutofit/>
+                      </wps:bodyPr>
+                    </wps:wsp>
+                  </a:graphicData>
+                </a:graphic>
+                <wp14:sizeRelH relativeFrom="margin">
+                  <wp14:pctWidth>0</wp14:pctWidth>
+                </wp14:sizeRelH>
+              </wp:anchor>
+            </w:drawing>
+          </mc:Choice>
+          <mc:Fallback>
+            <w:pict>
+              <v:shape id="Right Arrow 13" o:spid="_x0000_s1026" type="#_x0000_t13" style="position:absolute;margin-left:326.15pt;margin-top:10.35pt;width:32.65pt;height:20pt;rotation:90;z-index:251680768;visibility:visible;mso-wrap-style:square;mso-width-percent:0;mso-wrap-distance-left:9pt;mso-wrap-distance-top:0;mso-wrap-distance-right:9pt;mso-wrap-distance-bottom:0;mso-position-horizontal:absolute;mso-position-horizontal-relative:text;mso-position-vertical:absolute;mso-position-vertical-relative:text;mso-width-percent:0;mso-width-relative:margin;v-text-anchor:middle" o:gfxdata="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" adj="14984" fillcolor="#4472c4 [3204]" strokecolor="#1f3763 [1604]" strokeweight="1pt"/>
+            </w:pict>
+          </mc:Fallback>
+        </mc:AlternateContent>
+      </w:r>
+      <w:r>
+        <w:rPr>
+          <w:noProof/>
+        </w:rPr>
+        <mc:AlternateContent>
+          <mc:Choice Requires="wps">
+            <w:drawing>
+              <wp:anchor distT="0" distB="0" distL="114300" distR="114300" simplePos="0" relativeHeight="251678720" behindDoc="0" locked="0" layoutInCell="1" allowOverlap="1" wp14:anchorId="74C38FFF" wp14:editId="0D781CCE">
+                <wp:simplePos x="0" y="0"/>
+                <wp:positionH relativeFrom="column">
+                  <wp:posOffset>-571500</wp:posOffset>
+                </wp:positionH>
+                <wp:positionV relativeFrom="paragraph">
+                  <wp:posOffset>1186815</wp:posOffset>
+                </wp:positionV>
+                <wp:extent cx="3589020" cy="2971800"/>
+                <wp:effectExtent l="0" t="0" r="11430" b="19050"/>
+                <wp:wrapNone/>
+                <wp:docPr id="8" name="Rectangle 8"/>
+                <wp:cNvGraphicFramePr/>
+                <a:graphic xmlns:a="http://schemas.openxmlformats.org/drawingml/2006/main">
+                  <a:graphicData uri="http://schemas.microsoft.com/office/word/2010/wordprocessingShape">
+                    <wps:wsp>
+                      <wps:cNvSpPr/>
+                      <wps:spPr>
+                        <a:xfrm>
+                          <a:off x="0" y="0"/>
+                          <a:ext cx="3589020" cy="2971800"/>
+                        </a:xfrm>
+                        <a:prstGeom prst="rect">
+                          <a:avLst/>
+                        </a:prstGeom>
+                        <a:solidFill>
+                          <a:srgbClr val="0070C0"/>
+                        </a:solidFill>
+                      </wps:spPr>
+                      <wps:style>
+                        <a:lnRef idx="2">
+                          <a:schemeClr val="accent1">
+                            <a:shade val="50000"/>
+                          </a:schemeClr>
+                        </a:lnRef>
+                        <a:fillRef idx="1">
+                          <a:schemeClr val="accent1"/>
+                        </a:fillRef>
+                        <a:effectRef idx="0">
+                          <a:schemeClr val="accent1"/>
+                        </a:effectRef>
+                        <a:fontRef idx="minor">
+                          <a:schemeClr val="lt1"/>
+                        </a:fontRef>
+                      </wps:style>
+                      <wps:txbx>
+                        <w:txbxContent>
+                          <w:p>
+                            <w:proofErr w:type="gramStart"/>
+                            <w:r>
+                              <w:t>Program.cs{</w:t>
+                            </w:r>
+                            <w:proofErr w:type="gramEnd"/>
+                          </w:p>
+                          <w:p>
+                            <w:r>
+                              <w:t xml:space="preserve">Main </w:t>
+                            </w:r>
+                            <w:proofErr w:type="gramStart"/>
+                            <w:r>
+                              <w:t>class{</w:t>
+                            </w:r>
+                            <w:proofErr w:type="gramEnd"/>
+                          </w:p>
+                          <w:p>
+                            <w:proofErr w:type="spellStart"/>
+                            <w:r>
+                              <w:rPr>
+                                <w:highlight w:val="darkMagenta"/>
+                              </w:rPr>
+                              <w:t>Event_A</w:t>
+                            </w:r>
+                            <w:proofErr w:type="spellEnd"/>
+                            <w:r>
+                              <w:t xml:space="preserve">+= </w:t>
+                            </w:r>
+                            <w:proofErr w:type="gramStart"/>
+                            <w:r>
+                              <w:t>new  EventHandler</w:t>
+                            </w:r>
+                            <w:proofErr w:type="gramEnd"/>
+                            <w:r>
+                              <w:t xml:space="preserve"> &lt;</w:t>
+                            </w:r>
+                            <w:r>
+                              <w:t xml:space="preserve"> </w:t>
+                            </w:r>
+                            <w:proofErr w:type="spellStart"/>
+                            <w:r>
+                              <w:rPr>
+                                <w:highlight w:val="lightGray"/>
+                              </w:rPr>
+                              <w:t>eventArgsClass</w:t>
+                            </w:r>
+                            <w:proofErr w:type="spellEnd"/>
+                            <w:r>
+                              <w:t xml:space="preserve"> &gt; (</w:t>
+                            </w:r>
+                            <w:proofErr w:type="spellStart"/>
+                            <w:r>
+                              <w:t>eventHandlerMethod</w:t>
+                            </w:r>
+                            <w:proofErr w:type="spellEnd"/>
+                            <w:r>
+                              <w:t xml:space="preserve">) </w:t>
+                            </w:r>
+                          </w:p>
+                          <w:p>
+                            <w:proofErr w:type="spellStart"/>
+                            <w:proofErr w:type="gramStart"/>
+                            <w:r>
+                              <w:t>Worker.DoWork</w:t>
+                            </w:r>
+                            <w:proofErr w:type="spellEnd"/>
+                            <w:r>
+                              <w:t>()</w:t>
+                            </w:r>
+                            <w:proofErr w:type="gramEnd"/>
+                          </w:p>
+                          <w:p>
+                            <w:r>
+                              <w:t>}</w:t>
+                            </w:r>
+                          </w:p>
+                          <w:p/>
+                          <w:p>
+                            <w:r>
+                              <w:t xml:space="preserve">Public void </w:t>
+                            </w:r>
+                            <w:proofErr w:type="spellStart"/>
+                            <w:proofErr w:type="gramStart"/>
+                            <w:r>
+                              <w:t>eventHandlerMethod</w:t>
+                            </w:r>
+                            <w:proofErr w:type="spellEnd"/>
+                            <w:r>
+                              <w:t>(</w:t>
+                            </w:r>
+                            <w:proofErr w:type="gramEnd"/>
+                            <w:r>
+                              <w:t xml:space="preserve">object sender, </w:t>
+                            </w:r>
+                            <w:proofErr w:type="spellStart"/>
+                            <w:r>
+                              <w:t>eventArgsClass</w:t>
+                            </w:r>
+                            <w:proofErr w:type="spellEnd"/>
+                            <w:r>
+                              <w:t>) {}</w:t>
+                            </w:r>
+                          </w:p>
+                          <w:p>
+                            <w:r>
+                              <w:t>}</w:t>
+                            </w:r>
+                          </w:p>
+                        </w:txbxContent>
+                      </wps:txbx>
+                      <wps:bodyPr rot="0" spcFirstLastPara="0" vertOverflow="overflow" horzOverflow="overflow" vert="horz" wrap="square" lIns="91440" tIns="45720" rIns="91440" bIns="45720" numCol="1" spcCol="0" rtlCol="0" fromWordArt="0" anchor="ctr" anchorCtr="0" forceAA="0" compatLnSpc="1">
+                        <a:prstTxWarp prst="textNoShape">
+                          <a:avLst/>
+                        </a:prstTxWarp>
+                        <a:noAutofit/>
+                      </wps:bodyPr>
+                    </wps:wsp>
+                  </a:graphicData>
+                </a:graphic>
+                <wp14:sizeRelH relativeFrom="margin">
+                  <wp14:pctWidth>0</wp14:pctWidth>
+                </wp14:sizeRelH>
+                <wp14:sizeRelV relativeFrom="margin">
+                  <wp14:pctHeight>0</wp14:pctHeight>
+                </wp14:sizeRelV>
+              </wp:anchor>
+            </w:drawing>
+          </mc:Choice>
+          <mc:Fallback>
+            <w:pict>
+              <v:rect id="Rectangle 8" o:spid="_x0000_s1030" style="position:absolute;margin-left:-45pt;margin-top:93.45pt;width:282.6pt;height:234pt;z-index:251678720;visibility:visible;mso-wrap-style:square;mso-width-percent:0;mso-height-percent:0;mso-wrap-distance-left:9pt;mso-wrap-distance-top:0;mso-wrap-distance-right:9pt;mso-wrap-distance-bottom:0;mso-position-horizontal:absolute;mso-position-horizontal-relative:text;mso-position-vertical:absolute;mso-position-vertical-relative:text;mso-width-percent:0;mso-height-percent:0;mso-width-relative:margin;mso-height-relative:margin;v-text-anchor:middle" o:gfxdata="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" fillcolor="#0070c0" strokecolor="#1f3763 [1604]" strokeweight="1pt">
+                <v:textbox>
+                  <w:txbxContent>
+                    <w:p>
+                      <w:proofErr w:type="gramStart"/>
+                      <w:r>
+                        <w:t>Program.cs{</w:t>
+                      </w:r>
+                      <w:proofErr w:type="gramEnd"/>
+                    </w:p>
+                    <w:p>
+                      <w:r>
+                        <w:t xml:space="preserve">Main </w:t>
+                      </w:r>
+                      <w:proofErr w:type="gramStart"/>
+                      <w:r>
+                        <w:t>class{</w:t>
+                      </w:r>
+                      <w:proofErr w:type="gramEnd"/>
+                    </w:p>
+                    <w:p>
+                      <w:proofErr w:type="spellStart"/>
+                      <w:r>
+                        <w:rPr>
+                          <w:highlight w:val="darkMagenta"/>
+                        </w:rPr>
+                        <w:t>Event_A</w:t>
+                      </w:r>
+                      <w:proofErr w:type="spellEnd"/>
+                      <w:r>
+                        <w:t xml:space="preserve">+= </w:t>
+                      </w:r>
+                      <w:proofErr w:type="gramStart"/>
+                      <w:r>
+                        <w:t>new  EventHandler</w:t>
+                      </w:r>
+                      <w:proofErr w:type="gramEnd"/>
+                      <w:r>
+                        <w:t xml:space="preserve"> &lt;</w:t>
+                      </w:r>
+                      <w:r>
+                        <w:t xml:space="preserve"> </w:t>
+                      </w:r>
+                      <w:proofErr w:type="spellStart"/>
+                      <w:r>
+                        <w:rPr>
+                          <w:highlight w:val="lightGray"/>
+                        </w:rPr>
+                        <w:t>eventArgsClass</w:t>
+                      </w:r>
+                      <w:proofErr w:type="spellEnd"/>
+                      <w:r>
+                        <w:t xml:space="preserve"> &gt; (</w:t>
+                      </w:r>
+                      <w:proofErr w:type="spellStart"/>
+                      <w:r>
+                        <w:t>eventHandlerMethod</w:t>
+                      </w:r>
+                      <w:proofErr w:type="spellEnd"/>
+                      <w:r>
+                        <w:t xml:space="preserve">) </w:t>
+                      </w:r>
+                    </w:p>
+                    <w:p>
+                      <w:proofErr w:type="spellStart"/>
+                      <w:proofErr w:type="gramStart"/>
+                      <w:r>
+                        <w:t>Worker.DoWork</w:t>
+                      </w:r>
+                      <w:proofErr w:type="spellEnd"/>
+                      <w:r>
+                        <w:t>()</w:t>
+                      </w:r>
+                      <w:proofErr w:type="gramEnd"/>
+                    </w:p>
+                    <w:p>
+                      <w:r>
+                        <w:t>}</w:t>
+                      </w:r>
+                    </w:p>
+                    <w:p/>
+                    <w:p>
+                      <w:r>
+                        <w:t xml:space="preserve">Public void </w:t>
+                      </w:r>
+                      <w:proofErr w:type="spellStart"/>
+                      <w:proofErr w:type="gramStart"/>
+                      <w:r>
+                        <w:t>eventHandlerMethod</w:t>
+                      </w:r>
+                      <w:proofErr w:type="spellEnd"/>
+                      <w:r>
+                        <w:t>(</w:t>
+                      </w:r>
+                      <w:proofErr w:type="gramEnd"/>
+                      <w:r>
+                        <w:t xml:space="preserve">object sender, </w:t>
+                      </w:r>
+                      <w:proofErr w:type="spellStart"/>
+                      <w:r>
+                        <w:t>eventArgsClass</w:t>
+                      </w:r>
+                      <w:proofErr w:type="spellEnd"/>
+                      <w:r>
+                        <w:t>) {}</w:t>
+                      </w:r>
+                    </w:p>
+                    <w:p>
+                      <w:r>
+                        <w:t>}</w:t>
+                      </w:r>
+                    </w:p>
+                  </w:txbxContent>
+                </v:textbox>
+              </v:rect>
+            </w:pict>
+          </mc:Fallback>
+        </mc:AlternateContent>
+      </w:r>
+      <w:r>
+        <w:rPr>
+          <w:noProof/>
+        </w:rPr>
+        <mc:AlternateContent>
+          <mc:Choice Requires="wps">
+            <w:drawing>
+              <wp:anchor distT="0" distB="0" distL="114300" distR="114300" simplePos="0" relativeHeight="251679744" behindDoc="0" locked="0" layoutInCell="1" allowOverlap="1" wp14:anchorId="53F5C55B" wp14:editId="16A10895">
+                <wp:simplePos x="0" y="0"/>
+                <wp:positionH relativeFrom="column">
+                  <wp:posOffset>3078480</wp:posOffset>
+                </wp:positionH>
+                <wp:positionV relativeFrom="paragraph">
+                  <wp:posOffset>1186815</wp:posOffset>
+                </wp:positionV>
+                <wp:extent cx="3436620" cy="2971800"/>
+                <wp:effectExtent l="0" t="0" r="11430" b="19050"/>
+                <wp:wrapNone/>
+                <wp:docPr id="9" name="Rectangle 9"/>
+                <wp:cNvGraphicFramePr/>
+                <a:graphic xmlns:a="http://schemas.openxmlformats.org/drawingml/2006/main">
+                  <a:graphicData uri="http://schemas.microsoft.com/office/word/2010/wordprocessingShape">
+                    <wps:wsp>
+                      <wps:cNvSpPr/>
+                      <wps:spPr>
+                        <a:xfrm>
+                          <a:off x="0" y="0"/>
+                          <a:ext cx="3436620" cy="2971800"/>
+                        </a:xfrm>
+                        <a:prstGeom prst="rect">
+                          <a:avLst/>
+                        </a:prstGeom>
+                      </wps:spPr>
+                      <wps:style>
+                        <a:lnRef idx="2">
+                          <a:schemeClr val="accent1">
+                            <a:shade val="50000"/>
+                          </a:schemeClr>
+                        </a:lnRef>
+                        <a:fillRef idx="1">
+                          <a:schemeClr val="accent1"/>
+                        </a:fillRef>
+                        <a:effectRef idx="0">
+                          <a:schemeClr val="accent1"/>
+                        </a:effectRef>
+                        <a:fontRef idx="minor">
+                          <a:schemeClr val="lt1"/>
+                        </a:fontRef>
+                      </wps:style>
+                      <wps:txbx>
+                        <w:txbxContent>
+                          <w:p>
+                            <w:proofErr w:type="spellStart"/>
+                            <w:proofErr w:type="gramStart"/>
+                            <w:r>
+                              <w:t>Worker.cs</w:t>
+                            </w:r>
+                            <w:proofErr w:type="spellEnd"/>
+                            <w:r>
+                              <w:t>{</w:t>
+                            </w:r>
+                            <w:proofErr w:type="gramEnd"/>
+                          </w:p>
+                          <w:p>
+                            <w:r>
+                              <w:t>Public event EventHandler&lt;</w:t>
+                            </w:r>
+                            <w:r>
+                              <w:t xml:space="preserve"> </w:t>
+                            </w:r>
+                            <w:proofErr w:type="spellStart"/>
+                            <w:r>
+                              <w:rPr>
+                                <w:highlight w:val="lightGray"/>
+                              </w:rPr>
+                              <w:t>eventArgsClass</w:t>
+                            </w:r>
+                            <w:proofErr w:type="spellEnd"/>
+                            <w:r>
+                              <w:t xml:space="preserve"> &gt;</w:t>
+                            </w:r>
+                            <w:proofErr w:type="spellStart"/>
+                            <w:r>
+                              <w:rPr>
+                                <w:highlight w:val="darkMagenta"/>
+                              </w:rPr>
+                              <w:t>Event_A</w:t>
+                            </w:r>
+                            <w:proofErr w:type="spellEnd"/>
+                            <w:r>
+                              <w:t>;</w:t>
+                            </w:r>
+                          </w:p>
+                          <w:p>
+                            <w:pPr>
+                              <w:rPr>
+                                <w:highlight w:val="darkYellow"/>
+                              </w:rPr>
+                            </w:pPr>
+                            <w:r>
+                              <w:rPr>
+                                <w:highlight w:val="darkYellow"/>
+                              </w:rPr>
+                              <w:t xml:space="preserve">Public </w:t>
+                            </w:r>
+                            <w:proofErr w:type="gramStart"/>
+                            <w:r>
+                              <w:rPr>
+                                <w:highlight w:val="darkYellow"/>
+                              </w:rPr>
+                              <w:t>DoWork(</w:t>
+                            </w:r>
+                            <w:proofErr w:type="gramEnd"/>
+                            <w:r>
+                              <w:rPr>
+                                <w:highlight w:val="darkYellow"/>
+                              </w:rPr>
+                              <w:t>){</w:t>
+                            </w:r>
+                          </w:p>
+                          <w:p>
+                            <w:r>
+                              <w:rPr>
+                                <w:highlight w:val="darkYellow"/>
+                              </w:rPr>
+                              <w:t xml:space="preserve">Call event raiser </w:t>
+                            </w:r>
+                            <w:proofErr w:type="gramStart"/>
+                            <w:r>
+                              <w:rPr>
+                                <w:highlight w:val="darkYellow"/>
+                              </w:rPr>
+                              <w:t>method(</w:t>
+                            </w:r>
+                            <w:proofErr w:type="spellStart"/>
+                            <w:proofErr w:type="gramEnd"/>
+                            <w:r>
+                              <w:rPr>
+                                <w:highlight w:val="darkYellow"/>
+                              </w:rPr>
+                              <w:t>firstParm</w:t>
+                            </w:r>
+                            <w:proofErr w:type="spellEnd"/>
+                            <w:r>
+                              <w:rPr>
+                                <w:highlight w:val="darkYellow"/>
+                              </w:rPr>
+                              <w:t xml:space="preserve">, </w:t>
+                            </w:r>
+                            <w:proofErr w:type="spellStart"/>
+                            <w:r>
+                              <w:rPr>
+                                <w:highlight w:val="darkYellow"/>
+                              </w:rPr>
+                              <w:t>secParam</w:t>
+                            </w:r>
+                            <w:proofErr w:type="spellEnd"/>
+                            <w:r>
+                              <w:rPr>
+                                <w:highlight w:val="darkYellow"/>
+                              </w:rPr>
+                              <w:t>);}</w:t>
+                            </w:r>
+                          </w:p>
+                          <w:p>
+                            <w:r>
+                              <w:t xml:space="preserve">Public void </w:t>
+                            </w:r>
+                            <w:proofErr w:type="spellStart"/>
+                            <w:proofErr w:type="gramStart"/>
+                            <w:r>
+                              <w:t>eventRaiserMethod</w:t>
+                            </w:r>
+                            <w:proofErr w:type="spellEnd"/>
+                            <w:r>
+                              <w:t>(</w:t>
+                            </w:r>
+                            <w:proofErr w:type="spellStart"/>
+                            <w:proofErr w:type="gramEnd"/>
+                            <w:r>
+                              <w:t>firstParm</w:t>
+                            </w:r>
+                            <w:proofErr w:type="spellEnd"/>
+                            <w:r>
+                              <w:t xml:space="preserve">, </w:t>
+                            </w:r>
+                            <w:proofErr w:type="spellStart"/>
+                            <w:r>
+                              <w:t>secParam</w:t>
+                            </w:r>
+                            <w:proofErr w:type="spellEnd"/>
+                            <w:r>
+                              <w:t>)</w:t>
+                            </w:r>
+                          </w:p>
+                          <w:p>
+                            <w:r>
+                              <w:t>{</w:t>
+                            </w:r>
+                          </w:p>
+                          <w:p>
+                            <w:proofErr w:type="spellStart"/>
+                            <w:r>
+                              <w:rPr>
+                                <w:highlight w:val="darkMagenta"/>
+                              </w:rPr>
+                              <w:t>Event_</w:t>
+                            </w:r>
+                            <w:proofErr w:type="gramStart"/>
+                            <w:r>
+                              <w:rPr>
+                                <w:highlight w:val="darkMagenta"/>
+                              </w:rPr>
+                              <w:t>A</w:t>
+                            </w:r>
+                            <w:proofErr w:type="spellEnd"/>
+                            <w:r>
+                              <w:t>(</w:t>
+                            </w:r>
+                            <w:proofErr w:type="gramEnd"/>
+                            <w:r>
+                              <w:t xml:space="preserve">this, new </w:t>
+                            </w:r>
+                            <w:proofErr w:type="spellStart"/>
+                            <w:r>
+                              <w:rPr>
+                                <w:highlight w:val="lightGray"/>
+                              </w:rPr>
+                              <w:t>eventArgsClass</w:t>
+                            </w:r>
+                            <w:proofErr w:type="spellEnd"/>
+                            <w:r>
+                              <w:t>(</w:t>
+                            </w:r>
+                            <w:proofErr w:type="spellStart"/>
+                            <w:r>
+                              <w:t>firstParm</w:t>
+                            </w:r>
+                            <w:proofErr w:type="spellEnd"/>
+                            <w:r>
+                              <w:t xml:space="preserve">, </w:t>
+                            </w:r>
+                            <w:proofErr w:type="spellStart"/>
+                            <w:r>
+                              <w:t>secParam</w:t>
+                            </w:r>
+                            <w:proofErr w:type="spellEnd"/>
+                            <w:r>
+                              <w:t>));}</w:t>
+                            </w:r>
+                          </w:p>
+                          <w:p>
+                            <w:r>
+                              <w:t>}</w:t>
+                            </w:r>
+                          </w:p>
+                        </w:txbxContent>
+                      </wps:txbx>
+                      <wps:bodyPr rot="0" spcFirstLastPara="0" vertOverflow="overflow" horzOverflow="overflow" vert="horz" wrap="square" lIns="91440" tIns="45720" rIns="91440" bIns="45720" numCol="1" spcCol="0" rtlCol="0" fromWordArt="0" anchor="ctr" anchorCtr="0" forceAA="0" compatLnSpc="1">
+                        <a:prstTxWarp prst="textNoShape">
+                          <a:avLst/>
+                        </a:prstTxWarp>
+                        <a:noAutofit/>
+                      </wps:bodyPr>
+                    </wps:wsp>
+                  </a:graphicData>
+                </a:graphic>
+                <wp14:sizeRelH relativeFrom="margin">
+                  <wp14:pctWidth>0</wp14:pctWidth>
+                </wp14:sizeRelH>
+                <wp14:sizeRelV relativeFrom="margin">
+                  <wp14:pctHeight>0</wp14:pctHeight>
+                </wp14:sizeRelV>
+              </wp:anchor>
+            </w:drawing>
+          </mc:Choice>
+          <mc:Fallback>
+            <w:pict>
+              <v:rect id="Rectangle 9" o:spid="_x0000_s1031" style="position:absolute;margin-left:242.4pt;margin-top:93.45pt;width:270.6pt;height:234pt;z-index:251679744;visibility:visible;mso-wrap-style:square;mso-width-percent:0;mso-height-percent:0;mso-wrap-distance-left:9pt;mso-wrap-distance-top:0;mso-wrap-distance-right:9pt;mso-wrap-distance-bottom:0;mso-position-horizontal:absolute;mso-position-horizontal-relative:text;mso-position-vertical:absolute;mso-position-vertical-relative:text;mso-width-percent:0;mso-height-percent:0;mso-width-relative:margin;mso-height-relative:margin;v-text-anchor:middle" o:gfxdata="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" fillcolor="#4472c4 [3204]" strokecolor="#1f3763 [1604]" strokeweight="1pt">
+                <v:textbox>
+                  <w:txbxContent>
+                    <w:p>
+                      <w:proofErr w:type="spellStart"/>
+                      <w:proofErr w:type="gramStart"/>
+                      <w:r>
+                        <w:t>Worker.cs</w:t>
+                      </w:r>
+                      <w:proofErr w:type="spellEnd"/>
+                      <w:r>
+                        <w:t>{</w:t>
+                      </w:r>
+                      <w:proofErr w:type="gramEnd"/>
+                    </w:p>
+                    <w:p>
+                      <w:r>
+                        <w:t>Public event EventHandler&lt;</w:t>
+                      </w:r>
+                      <w:r>
+                        <w:t xml:space="preserve"> </w:t>
+                      </w:r>
+                      <w:proofErr w:type="spellStart"/>
+                      <w:r>
+                        <w:rPr>
+                          <w:highlight w:val="lightGray"/>
+                        </w:rPr>
+                        <w:t>eventArgsClass</w:t>
+                      </w:r>
+                      <w:proofErr w:type="spellEnd"/>
+                      <w:r>
+                        <w:t xml:space="preserve"> &gt;</w:t>
+                      </w:r>
+                      <w:proofErr w:type="spellStart"/>
+                      <w:r>
+                        <w:rPr>
+                          <w:highlight w:val="darkMagenta"/>
+                        </w:rPr>
+                        <w:t>Event_A</w:t>
+                      </w:r>
+                      <w:proofErr w:type="spellEnd"/>
+                      <w:r>
+                        <w:t>;</w:t>
+                      </w:r>
+                    </w:p>
+                    <w:p>
+                      <w:pPr>
+                        <w:rPr>
+                          <w:highlight w:val="darkYellow"/>
+                        </w:rPr>
+                      </w:pPr>
+                      <w:r>
+                        <w:rPr>
+                          <w:highlight w:val="darkYellow"/>
+                        </w:rPr>
+                        <w:t xml:space="preserve">Public </w:t>
+                      </w:r>
+                      <w:proofErr w:type="gramStart"/>
+                      <w:r>
+                        <w:rPr>
+                          <w:highlight w:val="darkYellow"/>
+                        </w:rPr>
+                        <w:t>DoWork(</w:t>
+                      </w:r>
+                      <w:proofErr w:type="gramEnd"/>
+                      <w:r>
+                        <w:rPr>
+                          <w:highlight w:val="darkYellow"/>
+                        </w:rPr>
+                        <w:t>){</w:t>
+                      </w:r>
+                    </w:p>
+                    <w:p>
+                      <w:r>
+                        <w:rPr>
+                          <w:highlight w:val="darkYellow"/>
+                        </w:rPr>
+                        <w:t xml:space="preserve">Call event raiser </w:t>
+                      </w:r>
+                      <w:proofErr w:type="gramStart"/>
+                      <w:r>
+                        <w:rPr>
+                          <w:highlight w:val="darkYellow"/>
+                        </w:rPr>
+                        <w:t>method(</w:t>
+                      </w:r>
+                      <w:proofErr w:type="spellStart"/>
+                      <w:proofErr w:type="gramEnd"/>
+                      <w:r>
+                        <w:rPr>
+                          <w:highlight w:val="darkYellow"/>
+                        </w:rPr>
+                        <w:t>firstParm</w:t>
+                      </w:r>
+                      <w:proofErr w:type="spellEnd"/>
+                      <w:r>
+                        <w:rPr>
+                          <w:highlight w:val="darkYellow"/>
+                        </w:rPr>
+                        <w:t xml:space="preserve">, </w:t>
+                      </w:r>
+                      <w:proofErr w:type="spellStart"/>
+                      <w:r>
+                        <w:rPr>
+                          <w:highlight w:val="darkYellow"/>
+                        </w:rPr>
+                        <w:t>secParam</w:t>
+                      </w:r>
+                      <w:proofErr w:type="spellEnd"/>
+                      <w:r>
+                        <w:rPr>
+                          <w:highlight w:val="darkYellow"/>
+                        </w:rPr>
+                        <w:t>);}</w:t>
+                      </w:r>
+                    </w:p>
+                    <w:p>
+                      <w:r>
+                        <w:t xml:space="preserve">Public void </w:t>
+                      </w:r>
+                      <w:proofErr w:type="spellStart"/>
+                      <w:proofErr w:type="gramStart"/>
+                      <w:r>
+                        <w:t>eventRaiserMethod</w:t>
+                      </w:r>
+                      <w:proofErr w:type="spellEnd"/>
+                      <w:r>
+                        <w:t>(</w:t>
+                      </w:r>
+                      <w:proofErr w:type="spellStart"/>
+                      <w:proofErr w:type="gramEnd"/>
+                      <w:r>
+                        <w:t>firstParm</w:t>
+                      </w:r>
+                      <w:proofErr w:type="spellEnd"/>
+                      <w:r>
+                        <w:t xml:space="preserve">, </w:t>
+                      </w:r>
+                      <w:proofErr w:type="spellStart"/>
+                      <w:r>
+                        <w:t>secParam</w:t>
+                      </w:r>
+                      <w:proofErr w:type="spellEnd"/>
+                      <w:r>
+                        <w:t>)</w:t>
+                      </w:r>
+                    </w:p>
+                    <w:p>
+                      <w:r>
+                        <w:t>{</w:t>
+                      </w:r>
+                    </w:p>
+                    <w:p>
+                      <w:proofErr w:type="spellStart"/>
+                      <w:r>
+                        <w:rPr>
+                          <w:highlight w:val="darkMagenta"/>
+                        </w:rPr>
+                        <w:t>Event_</w:t>
+                      </w:r>
+                      <w:proofErr w:type="gramStart"/>
+                      <w:r>
+                        <w:rPr>
+                          <w:highlight w:val="darkMagenta"/>
+                        </w:rPr>
+                        <w:t>A</w:t>
+                      </w:r>
+                      <w:proofErr w:type="spellEnd"/>
+                      <w:r>
+                        <w:t>(</w:t>
+                      </w:r>
+                      <w:proofErr w:type="gramEnd"/>
+                      <w:r>
+                        <w:t xml:space="preserve">this, new </w:t>
+                      </w:r>
+                      <w:proofErr w:type="spellStart"/>
+                      <w:r>
+                        <w:rPr>
+                          <w:highlight w:val="lightGray"/>
+                        </w:rPr>
+                        <w:t>eventArgsClass</w:t>
+                      </w:r>
+                      <w:proofErr w:type="spellEnd"/>
+                      <w:r>
+                        <w:t>(</w:t>
+                      </w:r>
+                      <w:proofErr w:type="spellStart"/>
+                      <w:r>
+                        <w:t>firstParm</w:t>
+                      </w:r>
+                      <w:proofErr w:type="spellEnd"/>
+                      <w:r>
+                        <w:t xml:space="preserve">, </w:t>
+                      </w:r>
+                      <w:proofErr w:type="spellStart"/>
+                      <w:r>
+                        <w:t>secParam</w:t>
+                      </w:r>
+                      <w:proofErr w:type="spellEnd"/>
+                      <w:r>
+                        <w:t>));}</w:t>
+                      </w:r>
+                    </w:p>
+                    <w:p>
+                      <w:r>
+                        <w:t>}</w:t>
+                      </w:r>
+                    </w:p>
+                  </w:txbxContent>
+                </v:textbox>
+              </v:rect>
+            </w:pict>
+          </mc:Fallback>
+        </mc:AlternateContent>
+      </w:r>
+      <w:r>
+        <w:rPr>
+          <w:noProof/>
+        </w:rPr>
+        <mc:AlternateContent>
+          <mc:Choice Requires="wps">
+            <w:drawing>
+              <wp:anchor distT="0" distB="0" distL="114300" distR="114300" simplePos="0" relativeHeight="251681792" behindDoc="0" locked="0" layoutInCell="1" allowOverlap="1" wp14:anchorId="36B3F1C3" wp14:editId="304E89CD">
+                <wp:simplePos x="0" y="0"/>
+                <wp:positionH relativeFrom="column">
+                  <wp:posOffset>3437255</wp:posOffset>
+                </wp:positionH>
+                <wp:positionV relativeFrom="paragraph">
+                  <wp:posOffset>553720</wp:posOffset>
+                </wp:positionV>
+                <wp:extent cx="1803400" cy="279400"/>
+                <wp:effectExtent l="0" t="0" r="25400" b="25400"/>
+                <wp:wrapNone/>
+                <wp:docPr id="14" name="Text Box 2"/>
+                <wp:cNvGraphicFramePr>
+                  <a:graphicFrameLocks xmlns:a="http://schemas.openxmlformats.org/drawingml/2006/main"/>
+                </wp:cNvGraphicFramePr>
+                <a:graphic xmlns:a="http://schemas.openxmlformats.org/drawingml/2006/main">
+                  <a:graphicData uri="http://schemas.microsoft.com/office/word/2010/wordprocessingShape">
+                    <wps:wsp>
+                      <wps:cNvSpPr txBox="1">
+                        <a:spLocks noChangeArrowheads="1"/>
+                      </wps:cNvSpPr>
+                      <wps:spPr bwMode="auto">
+                        <a:xfrm>
+                          <a:off x="0" y="0"/>
+                          <a:ext cx="1803400" cy="279400"/>
+                        </a:xfrm>
+                        <a:prstGeom prst="rect">
+                          <a:avLst/>
+                        </a:prstGeom>
+                        <a:solidFill>
+                          <a:srgbClr val="FFFFFF"/>
+                        </a:solidFill>
+                        <a:ln w="9525">
+                          <a:solidFill>
+                            <a:srgbClr val="000000"/>
+                          </a:solidFill>
+                          <a:miter lim="800000"/>
+                          <a:headEnd/>
+                          <a:tailEnd/>
+                        </a:ln>
+                      </wps:spPr>
+                      <wps:txbx>
+                        <w:txbxContent>
+                          <w:p>
+                            <w:proofErr w:type="spellStart"/>
+                            <w:proofErr w:type="gramStart"/>
+                            <w:r>
+                              <w:t>RaiseEvent</w:t>
+                            </w:r>
+                            <w:proofErr w:type="spellEnd"/>
+                            <w:r>
+                              <w:t>()</w:t>
+                            </w:r>
+                            <w:proofErr w:type="gramEnd"/>
+                          </w:p>
+                        </w:txbxContent>
+                      </wps:txbx>
+                      <wps:bodyPr rot="0" vert="horz" wrap="square" lIns="91440" tIns="45720" rIns="91440" bIns="45720" anchor="t" anchorCtr="0">
+                        <a:noAutofit/>
+                      </wps:bodyPr>
+                    </wps:wsp>
+                  </a:graphicData>
+                </a:graphic>
+                <wp14:sizeRelH relativeFrom="margin">
+                  <wp14:pctWidth>0</wp14:pctWidth>
+                </wp14:sizeRelH>
+                <wp14:sizeRelV relativeFrom="margin">
+                  <wp14:pctHeight>0</wp14:pctHeight>
+                </wp14:sizeRelV>
+              </wp:anchor>
+            </w:drawing>
+          </mc:Choice>
+          <mc:Fallback>
+            <w:pict>
+              <v:shape id="_x0000_s1032" type="#_x0000_t202" style="position:absolute;margin-left:270.65pt;margin-top:43.6pt;width:142pt;height:22pt;z-index:251681792;visibility:visible;mso-wrap-style:square;mso-width-percent:0;mso-height-percent:0;mso-wrap-distance-left:9pt;mso-wrap-distance-top:0;mso-wrap-distance-right:9pt;mso-wrap-distance-bottom:0;mso-position-horizontal:absolute;mso-position-horizontal-relative:text;mso-position-vertical:absolute;mso-position-vertical-relative:text;mso-width-percent:0;mso-height-percent:0;mso-width-relative:margin;mso-height-relative:margin;v-text-anchor:top" o:gfxdata="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">
+                <v:textbox>
+                  <w:txbxContent>
+                    <w:p>
+                      <w:proofErr w:type="spellStart"/>
+                      <w:proofErr w:type="gramStart"/>
+                      <w:r>
+                        <w:t>RaiseEvent</w:t>
+                      </w:r>
+                      <w:proofErr w:type="spellEnd"/>
+                      <w:r>
+                        <w:t>()</w:t>
+                      </w:r>
+                      <w:proofErr w:type="gramEnd"/>
+                    </w:p>
+                  </w:txbxContent>
+                </v:textbox>
+              </v:shape>
+            </w:pict>
+          </mc:Fallback>
+        </mc:AlternateContent>
+      </w:r>
+      <w:r>
+        <w:rPr>
+          <w:noProof/>
+        </w:rPr>
+        <mc:AlternateContent>
+          <mc:Choice Requires="wps">
+            <w:drawing>
+              <wp:anchor distT="0" distB="0" distL="114300" distR="114300" simplePos="0" relativeHeight="251682816" behindDoc="0" locked="0" layoutInCell="1" allowOverlap="1" wp14:anchorId="48FBB18E" wp14:editId="7AD77517">
+                <wp:simplePos x="0" y="0"/>
+                <wp:positionH relativeFrom="column">
+                  <wp:posOffset>2569210</wp:posOffset>
+                </wp:positionH>
+                <wp:positionV relativeFrom="paragraph">
+                  <wp:posOffset>553720</wp:posOffset>
+                </wp:positionV>
+                <wp:extent cx="787400" cy="254000"/>
+                <wp:effectExtent l="19050" t="19050" r="12700" b="31750"/>
+                <wp:wrapNone/>
+                <wp:docPr id="15" name="Right Arrow 15"/>
+                <wp:cNvGraphicFramePr/>
+                <a:graphic xmlns:a="http://schemas.openxmlformats.org/drawingml/2006/main">
+                  <a:graphicData uri="http://schemas.microsoft.com/office/word/2010/wordprocessingShape">
+                    <wps:wsp>
+                      <wps:cNvSpPr/>
+                      <wps:spPr>
+                        <a:xfrm rot="10800000">
+                          <a:off x="0" y="0"/>
+                          <a:ext cx="787400" cy="254000"/>
+                        </a:xfrm>
+                        <a:prstGeom prst="rightArrow">
+                          <a:avLst/>
+                        </a:prstGeom>
+                      </wps:spPr>
+                      <wps:style>
+                        <a:lnRef idx="2">
+                          <a:schemeClr val="accent1">
+                            <a:shade val="50000"/>
+                          </a:schemeClr>
+                        </a:lnRef>
+                        <a:fillRef idx="1">
+                          <a:schemeClr val="accent1"/>
+                        </a:fillRef>
+                        <a:effectRef idx="0">
+                          <a:schemeClr val="accent1"/>
+                        </a:effectRef>
+                        <a:fontRef idx="minor">
+                          <a:schemeClr val="lt1"/>
+                        </a:fontRef>
+                      </wps:style>
+                      <wps:bodyPr rot="0" spcFirstLastPara="0" vertOverflow="overflow" horzOverflow="overflow" vert="horz" wrap="square" lIns="91440" tIns="45720" rIns="91440" bIns="45720" numCol="1" spcCol="0" rtlCol="0" fromWordArt="0" anchor="ctr" anchorCtr="0" forceAA="0" compatLnSpc="1">
+                        <a:prstTxWarp prst="textNoShape">
+                          <a:avLst/>
+                        </a:prstTxWarp>
+                        <a:noAutofit/>
+                      </wps:bodyPr>
+                    </wps:wsp>
+                  </a:graphicData>
+                </a:graphic>
+              </wp:anchor>
+            </w:drawing>
+          </mc:Choice>
+          <mc:Fallback>
+            <w:pict>
+              <v:shape id="Right Arrow 15" o:spid="_x0000_s1026" type="#_x0000_t13" style="position:absolute;margin-left:202.3pt;margin-top:43.6pt;width:62pt;height:20pt;rotation:180;z-index:251682816;visibility:visible;mso-wrap-style:square;mso-wrap-distance-left:9pt;mso-wrap-distance-top:0;mso-wrap-distance-right:9pt;mso-wrap-distance-bottom:0;mso-position-horizontal:absolute;mso-position-horizontal-relative:text;mso-position-vertical:absolute;mso-position-vertical-relative:text;v-text-anchor:middle" o:gfxdata="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" adj="18116" fillcolor="#4472c4 [3204]" strokecolor="#1f3763 [1604]" strokeweight="1pt"/>
+            </w:pict>
+          </mc:Fallback>
+        </mc:AlternateContent>
+      </w:r>
+      <w:r>
+        <w:rPr>
+          <w:noProof/>
+        </w:rPr>
+        <mc:AlternateContent>
+          <mc:Choice Requires="wps">
+            <w:drawing>
+              <wp:anchor distT="0" distB="0" distL="114300" distR="114300" simplePos="0" relativeHeight="251683840" behindDoc="0" locked="0" layoutInCell="1" allowOverlap="1" wp14:anchorId="28531894" wp14:editId="16E2B26C">
+                <wp:simplePos x="0" y="0"/>
+                <wp:positionH relativeFrom="column">
+                  <wp:posOffset>448310</wp:posOffset>
+                </wp:positionH>
+                <wp:positionV relativeFrom="paragraph">
+                  <wp:posOffset>520065</wp:posOffset>
+                </wp:positionV>
+                <wp:extent cx="1921510" cy="279400"/>
+                <wp:effectExtent l="0" t="0" r="21590" b="25400"/>
+                <wp:wrapNone/>
+                <wp:docPr id="16" name="Text Box 2"/>
+                <wp:cNvGraphicFramePr>
+                  <a:graphicFrameLocks xmlns:a="http://schemas.openxmlformats.org/drawingml/2006/main"/>
+                </wp:cNvGraphicFramePr>
+                <a:graphic xmlns:a="http://schemas.openxmlformats.org/drawingml/2006/main">
+                  <a:graphicData uri="http://schemas.microsoft.com/office/word/2010/wordprocessingShape">
+                    <wps:wsp>
+                      <wps:cNvSpPr txBox="1">
+                        <a:spLocks noChangeArrowheads="1"/>
+                      </wps:cNvSpPr>
+                      <wps:spPr bwMode="auto">
+                        <a:xfrm>
+                          <a:off x="0" y="0"/>
+                          <a:ext cx="1921510" cy="279400"/>
+                        </a:xfrm>
+                        <a:prstGeom prst="rect">
+                          <a:avLst/>
+                        </a:prstGeom>
+                        <a:solidFill>
+                          <a:srgbClr val="FFFFFF"/>
+                        </a:solidFill>
+                        <a:ln w="9525">
+                          <a:solidFill>
+                            <a:srgbClr val="000000"/>
+                          </a:solidFill>
+                          <a:miter lim="800000"/>
+                          <a:headEnd/>
+                          <a:tailEnd/>
+                        </a:ln>
+                      </wps:spPr>
+                      <wps:txbx>
+                        <w:txbxContent>
+                          <w:p>
+                            <w:r>
+                              <w:t xml:space="preserve">Call </w:t>
+                            </w:r>
+                            <w:proofErr w:type="spellStart"/>
+                            <w:proofErr w:type="gramStart"/>
+                            <w:r>
+                              <w:t>EventHanlderMethod</w:t>
+                            </w:r>
+                            <w:proofErr w:type="spellEnd"/>
+                            <w:r>
+                              <w:t>()</w:t>
+                            </w:r>
+                            <w:proofErr w:type="gramEnd"/>
+                          </w:p>
+                        </w:txbxContent>
+                      </wps:txbx>
+                      <wps:bodyPr rot="0" vert="horz" wrap="square" lIns="91440" tIns="45720" rIns="91440" bIns="45720" anchor="t" anchorCtr="0">
+                        <a:noAutofit/>
+                      </wps:bodyPr>
+                    </wps:wsp>
+                  </a:graphicData>
+                </a:graphic>
+                <wp14:sizeRelH relativeFrom="margin">
+                  <wp14:pctWidth>0</wp14:pctWidth>
+                </wp14:sizeRelH>
+                <wp14:sizeRelV relativeFrom="margin">
+                  <wp14:pctHeight>0</wp14:pctHeight>
+                </wp14:sizeRelV>
+              </wp:anchor>
+            </w:drawing>
+          </mc:Choice>
+          <mc:Fallback>
+            <w:pict>
+              <v:shape id="_x0000_s1033" type="#_x0000_t202" style="position:absolute;margin-left:35.3pt;margin-top:40.95pt;width:151.3pt;height:22pt;z-index:251683840;visibility:visible;mso-wrap-style:square;mso-width-percent:0;mso-height-percent:0;mso-wrap-distance-left:9pt;mso-wrap-distance-top:0;mso-wrap-distance-right:9pt;mso-wrap-distance-bottom:0;mso-position-horizontal:absolute;mso-position-horizontal-relative:text;mso-position-vertical:absolute;mso-position-vertical-relative:text;mso-width-percent:0;mso-height-percent:0;mso-width-relative:margin;mso-height-relative:margin;v-text-anchor:top" o:gfxdata="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">
+                <v:textbox>
+                  <w:txbxContent>
+                    <w:p>
+                      <w:r>
+                        <w:t xml:space="preserve">Call </w:t>
+                      </w:r>
+                      <w:proofErr w:type="spellStart"/>
+                      <w:proofErr w:type="gramStart"/>
+                      <w:r>
+                        <w:t>EventHanlderMethod</w:t>
+                      </w:r>
+                      <w:proofErr w:type="spellEnd"/>
+                      <w:r>
+                        <w:t>()</w:t>
+                      </w:r>
+                      <w:proofErr w:type="gramEnd"/>
+                    </w:p>
+                  </w:txbxContent>
+                </v:textbox>
+              </v:shape>
+            </w:pict>
+          </mc:Fallback>
+        </mc:AlternateContent>
+      </w:r>
+    </w:p>
+    <w:p>
+      <w:r>
+        <w:br w:type="page"/>
+      </w:r>
+    </w:p>
+    <w:p>
+      <w:bookmarkStart w:id="0" w:name="_GoBack"/>
+      <w:bookmarkEnd w:id="0"/>
     </w:p>
     <w:sectPr>
       <w:pgSz w:w="12240" w:h="15840"/>
@@ -10317,10 +12688,10 @@
     </w:lvl>
   </w:abstractNum>
   <w:abstractNum w:abstractNumId="4">
-    <w:nsid w:val="60DE6DA8"/>
+    <w:nsid w:val="5B730B66"/>
     <w:multiLevelType w:val="hybridMultilevel"/>
-    <w:tmpl w:val="8CF2CBB8"/>
-    <w:lvl w:ilvl="0" w:tplc="538CB53E">
+    <w:tmpl w:val="F41A138A"/>
+    <w:lvl w:ilvl="0" w:tplc="E15C39D4">
       <w:start w:val="1"/>
       <w:numFmt w:val="decimal"/>
       <w:lvlText w:val="%1-"/>
@@ -10405,8 +12776,97 @@
       </w:pPr>
     </w:lvl>
   </w:abstractNum>
+  <w:abstractNum w:abstractNumId="5">
+    <w:nsid w:val="60DE6DA8"/>
+    <w:multiLevelType w:val="hybridMultilevel"/>
+    <w:tmpl w:val="8CF2CBB8"/>
+    <w:lvl w:ilvl="0" w:tplc="538CB53E">
+      <w:start w:val="1"/>
+      <w:numFmt w:val="decimal"/>
+      <w:lvlText w:val="%1-"/>
+      <w:lvlJc w:val="left"/>
+      <w:pPr>
+        <w:ind w:left="720" w:hanging="360"/>
+      </w:pPr>
+      <w:rPr>
+        <w:rFonts w:hint="default"/>
+      </w:rPr>
+    </w:lvl>
+    <w:lvl w:ilvl="1" w:tplc="04090019" w:tentative="1">
+      <w:start w:val="1"/>
+      <w:numFmt w:val="lowerLetter"/>
+      <w:lvlText w:val="%2."/>
+      <w:lvlJc w:val="left"/>
+      <w:pPr>
+        <w:ind w:left="1440" w:hanging="360"/>
+      </w:pPr>
+    </w:lvl>
+    <w:lvl w:ilvl="2" w:tplc="0409001B" w:tentative="1">
+      <w:start w:val="1"/>
+      <w:numFmt w:val="lowerRoman"/>
+      <w:lvlText w:val="%3."/>
+      <w:lvlJc w:val="right"/>
+      <w:pPr>
+        <w:ind w:left="2160" w:hanging="180"/>
+      </w:pPr>
+    </w:lvl>
+    <w:lvl w:ilvl="3" w:tplc="0409000F" w:tentative="1">
+      <w:start w:val="1"/>
+      <w:numFmt w:val="decimal"/>
+      <w:lvlText w:val="%4."/>
+      <w:lvlJc w:val="left"/>
+      <w:pPr>
+        <w:ind w:left="2880" w:hanging="360"/>
+      </w:pPr>
+    </w:lvl>
+    <w:lvl w:ilvl="4" w:tplc="04090019" w:tentative="1">
+      <w:start w:val="1"/>
+      <w:numFmt w:val="lowerLetter"/>
+      <w:lvlText w:val="%5."/>
+      <w:lvlJc w:val="left"/>
+      <w:pPr>
+        <w:ind w:left="3600" w:hanging="360"/>
+      </w:pPr>
+    </w:lvl>
+    <w:lvl w:ilvl="5" w:tplc="0409001B" w:tentative="1">
+      <w:start w:val="1"/>
+      <w:numFmt w:val="lowerRoman"/>
+      <w:lvlText w:val="%6."/>
+      <w:lvlJc w:val="right"/>
+      <w:pPr>
+        <w:ind w:left="4320" w:hanging="180"/>
+      </w:pPr>
+    </w:lvl>
+    <w:lvl w:ilvl="6" w:tplc="0409000F" w:tentative="1">
+      <w:start w:val="1"/>
+      <w:numFmt w:val="decimal"/>
+      <w:lvlText w:val="%7."/>
+      <w:lvlJc w:val="left"/>
+      <w:pPr>
+        <w:ind w:left="5040" w:hanging="360"/>
+      </w:pPr>
+    </w:lvl>
+    <w:lvl w:ilvl="7" w:tplc="04090019" w:tentative="1">
+      <w:start w:val="1"/>
+      <w:numFmt w:val="lowerLetter"/>
+      <w:lvlText w:val="%8."/>
+      <w:lvlJc w:val="left"/>
+      <w:pPr>
+        <w:ind w:left="5760" w:hanging="360"/>
+      </w:pPr>
+    </w:lvl>
+    <w:lvl w:ilvl="8" w:tplc="0409001B" w:tentative="1">
+      <w:start w:val="1"/>
+      <w:numFmt w:val="lowerRoman"/>
+      <w:lvlText w:val="%9."/>
+      <w:lvlJc w:val="right"/>
+      <w:pPr>
+        <w:ind w:left="6480" w:hanging="180"/>
+      </w:pPr>
+    </w:lvl>
+  </w:abstractNum>
   <w:num w:numId="1">
-    <w:abstractNumId w:val="4"/>
+    <w:abstractNumId w:val="5"/>
   </w:num>
   <w:num w:numId="2">
     <w:abstractNumId w:val="1"/>
@@ -10419,6 +12879,9 @@
   </w:num>
   <w:num w:numId="5">
     <w:abstractNumId w:val="2"/>
+  </w:num>
+  <w:num w:numId="6">
+    <w:abstractNumId w:val="4"/>
   </w:num>
 </w:numbering>
 </file>
@@ -12596,7 +15059,7 @@
   <a:extraClrSchemeLst/>
   <a:extLst>
     <a:ext uri="{05A4C25C-085E-4340-85A3-A5531E510DB2}">
-      <thm15:themeFamily xmlns:thm15="http://schemas.microsoft.com/office/thememl/2012/main" xmlns="" name="Office Theme" id="{62F939B6-93AF-4DB8-9C6B-D6C7DFDC589F}" vid="{4A3C46E8-61CC-4603-A589-7422A47A8E4A}"/>
+      <thm15:themeFamily xmlns="" xmlns:thm15="http://schemas.microsoft.com/office/thememl/2012/main" name="Office Theme" id="{62F939B6-93AF-4DB8-9C6B-D6C7DFDC589F}" vid="{4A3C46E8-61CC-4603-A589-7422A47A8E4A}"/>
     </a:ext>
   </a:extLst>
 </a:theme>

</xml_diff>

<commit_message>
adding extra comment in read me
</commit_message>
<xml_diff>
--- a/EventsDelegatesAndLambda/ReadMe.docx
+++ b/EventsDelegatesAndLambda/ReadMe.docx
@@ -186,27 +186,14 @@
                             <w:r>
                               <w:t xml:space="preserve">Figure </w:t>
                             </w:r>
-                            <w:r>
-                              <w:fldChar w:fldCharType="begin"/>
-                            </w:r>
-                            <w:r>
-                              <w:instrText xml:space="preserve"> SEQ Figure \* ARABIC </w:instrText>
-                            </w:r>
-                            <w:r>
-                              <w:fldChar w:fldCharType="separate"/>
-                            </w:r>
-                            <w:r>
-                              <w:rPr>
-                                <w:noProof/>
-                              </w:rPr>
-                              <w:t>1</w:t>
-                            </w:r>
-                            <w:r>
-                              <w:rPr>
-                                <w:noProof/>
-                              </w:rPr>
-                              <w:fldChar w:fldCharType="end"/>
-                            </w:r>
+                            <w:fldSimple w:instr=" SEQ Figure \* ARABIC ">
+                              <w:r>
+                                <w:rPr>
+                                  <w:noProof/>
+                                </w:rPr>
+                                <w:t>1</w:t>
+                              </w:r>
+                            </w:fldSimple>
                             <w:r>
                               <w:t xml:space="preserve"> Introduction</w:t>
                             </w:r>
@@ -1078,27 +1065,14 @@
                             <w:r>
                               <w:t xml:space="preserve">Figure </w:t>
                             </w:r>
-                            <w:r>
-                              <w:fldChar w:fldCharType="begin"/>
-                            </w:r>
-                            <w:r>
-                              <w:instrText xml:space="preserve"> SEQ Figure \* ARABIC </w:instrText>
-                            </w:r>
-                            <w:r>
-                              <w:fldChar w:fldCharType="separate"/>
-                            </w:r>
-                            <w:r>
-                              <w:rPr>
-                                <w:noProof/>
-                              </w:rPr>
-                              <w:t>2</w:t>
-                            </w:r>
-                            <w:r>
-                              <w:rPr>
-                                <w:noProof/>
-                              </w:rPr>
-                              <w:fldChar w:fldCharType="end"/>
-                            </w:r>
+                            <w:fldSimple w:instr=" SEQ Figure \* ARABIC ">
+                              <w:r>
+                                <w:rPr>
+                                  <w:noProof/>
+                                </w:rPr>
+                                <w:t>2</w:t>
+                              </w:r>
+                            </w:fldSimple>
                             <w:r>
                               <w:t xml:space="preserve"> Delegates</w:t>
                             </w:r>
@@ -7742,8 +7716,19 @@
           <w:sz w:val="20"/>
           <w:szCs w:val="20"/>
         </w:rPr>
-        <w:t xml:space="preserve"> DoWork</w:t>
-      </w:r>
+        <w:t xml:space="preserve"> </w:t>
+      </w:r>
+      <w:proofErr w:type="spellStart"/>
+      <w:r>
+        <w:rPr>
+          <w:rFonts w:ascii="Courier New" w:eastAsia="Times New Roman" w:hAnsi="Courier New" w:cs="Courier New"/>
+          <w:color w:val="000000"/>
+          <w:sz w:val="20"/>
+          <w:szCs w:val="20"/>
+        </w:rPr>
+        <w:t>DoWork</w:t>
+      </w:r>
+      <w:proofErr w:type="spellEnd"/>
       <w:r>
         <w:rPr>
           <w:rFonts w:ascii="Courier New" w:eastAsia="Times New Roman" w:hAnsi="Courier New" w:cs="Courier New"/>
@@ -10649,10 +10634,7 @@
         <w:t>EventRaiserMethod</w:t>
       </w:r>
       <w:r>
-        <w:t xml:space="preserve">” method fire the event </w:t>
-      </w:r>
-      <w:r>
-        <w:t>“</w:t>
+        <w:t>” method fire the event “</w:t>
       </w:r>
       <w:r>
         <w:rPr>
@@ -10751,14 +10733,7 @@
           <w:b/>
           <w:bCs/>
         </w:rPr>
-        <w:t>E</w:t>
-      </w:r>
-      <w:r>
-        <w:rPr>
-          <w:b/>
-          <w:bCs/>
-        </w:rPr>
-        <w:t>ventRaiserMethod</w:t>
+        <w:t>EventRaiserMethod</w:t>
       </w:r>
       <w:r>
         <w:t>” fire the event.</w:t>
@@ -10773,19 +10748,84 @@
         </w:numPr>
       </w:pPr>
       <w:r>
+        <w:t>“</w:t>
+      </w:r>
+      <w:r>
+        <w:rPr>
+          <w:b/>
+          <w:bCs/>
+        </w:rPr>
+        <w:t>EventRaiserMethod</w:t>
+      </w:r>
+      <w:r>
+        <w:t>” is called due to fired event</w:t>
+      </w:r>
+    </w:p>
+    <w:p>
+      <w:r>
+        <w:t>Conclusion:</w:t>
+      </w:r>
+    </w:p>
+    <w:p>
+      <w:pPr>
+        <w:pStyle w:val="ListParagraph"/>
+        <w:numPr>
+          <w:ilvl w:val="0"/>
+          <w:numId w:val="8"/>
+        </w:numPr>
+      </w:pPr>
+      <w:r>
+        <w:t xml:space="preserve">Hook event to the delegate </w:t>
+      </w:r>
+      <w:proofErr w:type="spellStart"/>
+      <w:r>
+        <w:t>eventhandler</w:t>
+      </w:r>
+      <w:proofErr w:type="spellEnd"/>
+      <w:r>
+        <w:t>&lt;T&gt;</w:t>
+      </w:r>
+      <w:r>
+        <w:t xml:space="preserve"> in a class</w:t>
+      </w:r>
+    </w:p>
+    <w:p>
+      <w:pPr>
+        <w:pStyle w:val="ListParagraph"/>
+        <w:numPr>
+          <w:ilvl w:val="0"/>
+          <w:numId w:val="8"/>
+        </w:numPr>
+      </w:pPr>
+      <w:r>
+        <w:t>Fire event in a certain method</w:t>
+      </w:r>
+      <w:r>
+        <w:t xml:space="preserve"> in same previous class.</w:t>
+      </w:r>
+    </w:p>
+    <w:p>
+      <w:pPr>
+        <w:pStyle w:val="ListParagraph"/>
+        <w:numPr>
+          <w:ilvl w:val="0"/>
+          <w:numId w:val="8"/>
+        </w:numPr>
+      </w:pPr>
+      <w:r>
         <w:rPr>
           <w:noProof/>
         </w:rPr>
         <mc:AlternateContent>
           <mc:Choice Requires="wps">
             <w:drawing>
-              <wp:anchor distT="0" distB="0" distL="114300" distR="114300" simplePos="0" relativeHeight="251676672" behindDoc="0" locked="0" layoutInCell="1" allowOverlap="1" wp14:anchorId="2AC8BB36" wp14:editId="71C2C3D5">
+              <wp:anchor distT="0" distB="0" distL="114300" distR="114300" simplePos="0" relativeHeight="251676672" behindDoc="0" locked="0" layoutInCell="1" allowOverlap="1" wp14:anchorId="2642DE90" wp14:editId="6E610FF4">
                 <wp:simplePos x="0" y="0"/>
                 <wp:positionH relativeFrom="column">
-                  <wp:posOffset>3384127</wp:posOffset>
+                  <wp:posOffset>3439795</wp:posOffset>
                 </wp:positionH>
                 <wp:positionV relativeFrom="paragraph">
-                  <wp:posOffset>262255</wp:posOffset>
+                  <wp:posOffset>265430</wp:posOffset>
                 </wp:positionV>
                 <wp:extent cx="1803400" cy="279400"/>
                 <wp:effectExtent l="0" t="0" r="25400" b="25400"/>
@@ -10824,13 +10864,7 @@
                         <w:txbxContent>
                           <w:p>
                             <w:r>
-                              <w:t xml:space="preserve">Call </w:t>
-                            </w:r>
-                            <w:r>
-                              <w:t>eventRaiserMethod</w:t>
-                            </w:r>
-                            <w:r>
-                              <w:t>()</w:t>
+                              <w:t>Call eventRaiserMethod()</w:t>
                             </w:r>
                           </w:p>
                         </w:txbxContent>
@@ -10852,18 +10886,16 @@
           </mc:Choice>
           <mc:Fallback>
             <w:pict>
-              <v:shape id="_x0000_s1028" type="#_x0000_t202" style="position:absolute;left:0;text-align:left;margin-left:266.45pt;margin-top:20.65pt;width:142pt;height:22pt;z-index:251676672;visibility:visible;mso-wrap-style:square;mso-width-percent:0;mso-height-percent:0;mso-wrap-distance-left:9pt;mso-wrap-distance-top:0;mso-wrap-distance-right:9pt;mso-wrap-distance-bottom:0;mso-position-horizontal:absolute;mso-position-horizontal-relative:text;mso-position-vertical:absolute;mso-position-vertical-relative:text;mso-width-percent:0;mso-height-percent:0;mso-width-relative:margin;mso-height-relative:margin;v-text-anchor:top" o:gfxdata="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">
+              <v:shapetype id="_x0000_t202" coordsize="21600,21600" o:spt="202" path="m,l,21600r21600,l21600,xe">
+                <v:stroke joinstyle="miter"/>
+                <v:path gradientshapeok="t" o:connecttype="rect"/>
+              </v:shapetype>
+              <v:shape id="_x0000_s1028" type="#_x0000_t202" style="position:absolute;left:0;text-align:left;margin-left:270.85pt;margin-top:20.9pt;width:142pt;height:22pt;z-index:251676672;visibility:visible;mso-wrap-style:square;mso-width-percent:0;mso-height-percent:0;mso-wrap-distance-left:9pt;mso-wrap-distance-top:0;mso-wrap-distance-right:9pt;mso-wrap-distance-bottom:0;mso-position-horizontal:absolute;mso-position-horizontal-relative:text;mso-position-vertical:absolute;mso-position-vertical-relative:text;mso-width-percent:0;mso-height-percent:0;mso-width-relative:margin;mso-height-relative:margin;v-text-anchor:top" o:gfxdata="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">
                 <v:textbox>
                   <w:txbxContent>
                     <w:p>
                       <w:r>
-                        <w:t xml:space="preserve">Call </w:t>
-                      </w:r>
-                      <w:r>
-                        <w:t>eventRaiserMethod</w:t>
-                      </w:r>
-                      <w:r>
-                        <w:t>()</w:t>
+                        <w:t>Call eventRaiserMethod()</w:t>
                       </w:r>
                     </w:p>
                   </w:txbxContent>
@@ -10874,17 +10906,16 @@
         </mc:AlternateContent>
       </w:r>
       <w:r>
-        <w:t>“</w:t>
-      </w:r>
-      <w:r>
-        <w:rPr>
-          <w:b/>
-          <w:bCs/>
-        </w:rPr>
-        <w:t>EventRaiserMethod</w:t>
-      </w:r>
-      <w:r>
-        <w:t>” is called due to fired event</w:t>
+        <w:t>Subscribe method</w:t>
+      </w:r>
+      <w:r>
+        <w:t>s(event handler)</w:t>
+      </w:r>
+      <w:r>
+        <w:t xml:space="preserve"> to this event in another method</w:t>
+      </w:r>
+      <w:r>
+        <w:t>(in another class)</w:t>
       </w:r>
     </w:p>
     <w:p>
@@ -11257,21 +11288,14 @@
                       <wps:txbx>
                         <w:txbxContent>
                           <w:p>
-                            <w:proofErr w:type="gramStart"/>
                             <w:r>
                               <w:t>Program.cs{</w:t>
                             </w:r>
-                            <w:proofErr w:type="gramEnd"/>
                           </w:p>
                           <w:p>
                             <w:r>
-                              <w:t xml:space="preserve">Main </w:t>
+                              <w:t>Main class{</w:t>
                             </w:r>
-                            <w:proofErr w:type="gramStart"/>
-                            <w:r>
-                              <w:t>class{</w:t>
-                            </w:r>
-                            <w:proofErr w:type="gramEnd"/>
                           </w:p>
                           <w:p>
                             <w:r>
@@ -11281,50 +11305,30 @@
                               <w:t>Event_A</w:t>
                             </w:r>
                             <w:r>
-                              <w:t xml:space="preserve">+= </w:t>
-                            </w:r>
-                            <w:proofErr w:type="gramStart"/>
-                            <w:r>
-                              <w:t>new  EventHandler</w:t>
-                            </w:r>
-                            <w:proofErr w:type="gramEnd"/>
-                            <w:r>
-                              <w:t xml:space="preserve"> &lt;</w:t>
+                              <w:t>+= new  EventHandler &lt;</w:t>
                             </w:r>
                             <w:r>
                               <w:t xml:space="preserve"> </w:t>
                             </w:r>
-                            <w:proofErr w:type="spellStart"/>
                             <w:r>
                               <w:rPr>
                                 <w:highlight w:val="lightGray"/>
                               </w:rPr>
                               <w:t>eventArgsClass</w:t>
                             </w:r>
-                            <w:proofErr w:type="spellEnd"/>
                             <w:r>
-                              <w:t xml:space="preserve"> &gt; (</w:t>
+                              <w:t xml:space="preserve"> &gt; </w:t>
                             </w:r>
-                            <w:proofErr w:type="spellStart"/>
+                            <w:bookmarkStart w:id="0" w:name="_GoBack"/>
+                            <w:bookmarkEnd w:id="0"/>
                             <w:r>
-                              <w:t>eventHandlerMethod</w:t>
-                            </w:r>
-                            <w:proofErr w:type="spellEnd"/>
-                            <w:r>
-                              <w:t xml:space="preserve">) </w:t>
+                              <w:t xml:space="preserve">(eventHandlerMethod) </w:t>
                             </w:r>
                           </w:p>
                           <w:p>
-                            <w:proofErr w:type="spellStart"/>
-                            <w:proofErr w:type="gramStart"/>
                             <w:r>
-                              <w:t>Worker.DoWork</w:t>
+                              <w:t>Worker.DoWork()</w:t>
                             </w:r>
-                            <w:proofErr w:type="spellEnd"/>
-                            <w:r>
-                              <w:t>()</w:t>
-                            </w:r>
-                            <w:proofErr w:type="gramEnd"/>
                           </w:p>
                           <w:p>
                             <w:r>
@@ -11334,28 +11338,7 @@
                           <w:p/>
                           <w:p>
                             <w:r>
-                              <w:t xml:space="preserve">Public void </w:t>
-                            </w:r>
-                            <w:proofErr w:type="spellStart"/>
-                            <w:proofErr w:type="gramStart"/>
-                            <w:r>
-                              <w:t>eventHandlerMethod</w:t>
-                            </w:r>
-                            <w:proofErr w:type="spellEnd"/>
-                            <w:r>
-                              <w:t>(</w:t>
-                            </w:r>
-                            <w:proofErr w:type="gramEnd"/>
-                            <w:r>
-                              <w:t xml:space="preserve">object sender, </w:t>
-                            </w:r>
-                            <w:proofErr w:type="spellStart"/>
-                            <w:r>
-                              <w:t>eventArgsClass</w:t>
-                            </w:r>
-                            <w:proofErr w:type="spellEnd"/>
-                            <w:r>
-                              <w:t>) {}</w:t>
+                              <w:t>Public void eventHandlerMethod(object sender, eventArgsClass) {}</w:t>
                             </w:r>
                           </w:p>
                           <w:p>
@@ -11554,16 +11537,9 @@
                       <wps:txbx>
                         <w:txbxContent>
                           <w:p>
-                            <w:proofErr w:type="spellStart"/>
-                            <w:proofErr w:type="gramStart"/>
                             <w:r>
-                              <w:t>Worker.cs</w:t>
+                              <w:t>Worker.cs{</w:t>
                             </w:r>
-                            <w:proofErr w:type="spellEnd"/>
-                            <w:r>
-                              <w:t>{</w:t>
-                            </w:r>
-                            <w:proofErr w:type="gramEnd"/>
                           </w:p>
                           <w:p>
                             <w:r>
@@ -11572,14 +11548,12 @@
                             <w:r>
                               <w:t xml:space="preserve"> </w:t>
                             </w:r>
-                            <w:proofErr w:type="spellStart"/>
                             <w:r>
                               <w:rPr>
                                 <w:highlight w:val="lightGray"/>
                               </w:rPr>
                               <w:t>eventArgsClass</w:t>
                             </w:r>
-                            <w:proofErr w:type="spellEnd"/>
                             <w:r>
                               <w:t xml:space="preserve"> &gt;</w:t>
                             </w:r>
@@ -11634,60 +11608,17 @@
                               </w:rPr>
                               <w:t>method(</w:t>
                             </w:r>
-                            <w:proofErr w:type="spellStart"/>
                             <w:proofErr w:type="gramEnd"/>
                             <w:r>
                               <w:rPr>
                                 <w:highlight w:val="darkYellow"/>
                               </w:rPr>
-                              <w:t>firstParm</w:t>
-                            </w:r>
-                            <w:proofErr w:type="spellEnd"/>
-                            <w:r>
-                              <w:rPr>
-                                <w:highlight w:val="darkYellow"/>
-                              </w:rPr>
-                              <w:t xml:space="preserve">, </w:t>
-                            </w:r>
-                            <w:proofErr w:type="spellStart"/>
-                            <w:r>
-                              <w:rPr>
-                                <w:highlight w:val="darkYellow"/>
-                              </w:rPr>
-                              <w:t>secParam</w:t>
-                            </w:r>
-                            <w:proofErr w:type="spellEnd"/>
-                            <w:r>
-                              <w:rPr>
-                                <w:highlight w:val="darkYellow"/>
-                              </w:rPr>
-                              <w:t>);}</w:t>
+                              <w:t>firstParm, secParam);}</w:t>
                             </w:r>
                           </w:p>
                           <w:p>
                             <w:r>
-                              <w:t xml:space="preserve">Public void </w:t>
-                            </w:r>
-                            <w:proofErr w:type="gramStart"/>
-                            <w:r>
-                              <w:t>eventRaiserMethod(</w:t>
-                            </w:r>
-                            <w:proofErr w:type="spellStart"/>
-                            <w:proofErr w:type="gramEnd"/>
-                            <w:r>
-                              <w:t>firstParm</w:t>
-                            </w:r>
-                            <w:proofErr w:type="spellEnd"/>
-                            <w:r>
-                              <w:t xml:space="preserve">, </w:t>
-                            </w:r>
-                            <w:proofErr w:type="spellStart"/>
-                            <w:r>
-                              <w:t>secParam</w:t>
-                            </w:r>
-                            <w:proofErr w:type="spellEnd"/>
-                            <w:r>
-                              <w:t>)</w:t>
+                              <w:t>Public void eventRaiserMethod(firstParm, secParam)</w:t>
                             </w:r>
                           </w:p>
                           <w:p>
@@ -11716,32 +11647,14 @@
                             <w:r>
                               <w:t xml:space="preserve">this, new </w:t>
                             </w:r>
-                            <w:proofErr w:type="spellStart"/>
                             <w:r>
                               <w:rPr>
                                 <w:highlight w:val="lightGray"/>
                               </w:rPr>
                               <w:t>eventArgsClass</w:t>
                             </w:r>
-                            <w:proofErr w:type="spellEnd"/>
                             <w:r>
-                              <w:t>(</w:t>
-                            </w:r>
-                            <w:proofErr w:type="spellStart"/>
-                            <w:r>
-                              <w:t>firstParm</w:t>
-                            </w:r>
-                            <w:proofErr w:type="spellEnd"/>
-                            <w:r>
-                              <w:t xml:space="preserve">, </w:t>
-                            </w:r>
-                            <w:proofErr w:type="spellStart"/>
-                            <w:r>
-                              <w:t>secParam</w:t>
-                            </w:r>
-                            <w:proofErr w:type="spellEnd"/>
-                            <w:r>
-                              <w:t>));}</w:t>
+                              <w:t>(firstParm, secParam));}</w:t>
                             </w:r>
                           </w:p>
                           <w:p>
@@ -12487,7 +12400,7 @@
           <w:noProof/>
         </w:rPr>
         <w:drawing>
-          <wp:anchor distT="0" distB="0" distL="114300" distR="114300" simplePos="0" relativeHeight="251685888" behindDoc="0" locked="0" layoutInCell="1" allowOverlap="1" wp14:anchorId="38C71553" wp14:editId="4889E991">
+          <wp:anchor distT="0" distB="0" distL="114300" distR="114300" simplePos="0" relativeHeight="251685888" behindDoc="0" locked="0" layoutInCell="1" allowOverlap="1" wp14:anchorId="34A7CEBB" wp14:editId="24B2A85D">
             <wp:simplePos x="0" y="0"/>
             <wp:positionH relativeFrom="margin">
               <wp:posOffset>-34290</wp:posOffset>
@@ -12537,16 +12450,6 @@
         </w:drawing>
       </w:r>
     </w:p>
-    <w:p>
-      <w:pPr>
-        <w:rPr>
-          <w:noProof/>
-        </w:rPr>
-      </w:pPr>
-      <w:bookmarkStart w:id="0" w:name="_GoBack"/>
-      <w:bookmarkEnd w:id="0"/>
-    </w:p>
-    <w:p/>
     <w:sectPr>
       <w:pgSz w:w="12240" w:h="15840"/>
       <w:pgMar w:top="1440" w:right="1440" w:bottom="1440" w:left="1440" w:header="720" w:footer="720" w:gutter="0"/>
@@ -12649,6 +12552,95 @@
     </w:lvl>
   </w:abstractNum>
   <w:abstractNum w:abstractNumId="1">
+    <w:nsid w:val="2B604F8D"/>
+    <w:multiLevelType w:val="hybridMultilevel"/>
+    <w:tmpl w:val="A0C41500"/>
+    <w:lvl w:ilvl="0" w:tplc="FD30E7E4">
+      <w:start w:val="1"/>
+      <w:numFmt w:val="decimal"/>
+      <w:lvlText w:val="%1-"/>
+      <w:lvlJc w:val="left"/>
+      <w:pPr>
+        <w:ind w:left="720" w:hanging="360"/>
+      </w:pPr>
+      <w:rPr>
+        <w:rFonts w:hint="default"/>
+      </w:rPr>
+    </w:lvl>
+    <w:lvl w:ilvl="1" w:tplc="04090019" w:tentative="1">
+      <w:start w:val="1"/>
+      <w:numFmt w:val="lowerLetter"/>
+      <w:lvlText w:val="%2."/>
+      <w:lvlJc w:val="left"/>
+      <w:pPr>
+        <w:ind w:left="1440" w:hanging="360"/>
+      </w:pPr>
+    </w:lvl>
+    <w:lvl w:ilvl="2" w:tplc="0409001B" w:tentative="1">
+      <w:start w:val="1"/>
+      <w:numFmt w:val="lowerRoman"/>
+      <w:lvlText w:val="%3."/>
+      <w:lvlJc w:val="right"/>
+      <w:pPr>
+        <w:ind w:left="2160" w:hanging="180"/>
+      </w:pPr>
+    </w:lvl>
+    <w:lvl w:ilvl="3" w:tplc="0409000F" w:tentative="1">
+      <w:start w:val="1"/>
+      <w:numFmt w:val="decimal"/>
+      <w:lvlText w:val="%4."/>
+      <w:lvlJc w:val="left"/>
+      <w:pPr>
+        <w:ind w:left="2880" w:hanging="360"/>
+      </w:pPr>
+    </w:lvl>
+    <w:lvl w:ilvl="4" w:tplc="04090019" w:tentative="1">
+      <w:start w:val="1"/>
+      <w:numFmt w:val="lowerLetter"/>
+      <w:lvlText w:val="%5."/>
+      <w:lvlJc w:val="left"/>
+      <w:pPr>
+        <w:ind w:left="3600" w:hanging="360"/>
+      </w:pPr>
+    </w:lvl>
+    <w:lvl w:ilvl="5" w:tplc="0409001B" w:tentative="1">
+      <w:start w:val="1"/>
+      <w:numFmt w:val="lowerRoman"/>
+      <w:lvlText w:val="%6."/>
+      <w:lvlJc w:val="right"/>
+      <w:pPr>
+        <w:ind w:left="4320" w:hanging="180"/>
+      </w:pPr>
+    </w:lvl>
+    <w:lvl w:ilvl="6" w:tplc="0409000F" w:tentative="1">
+      <w:start w:val="1"/>
+      <w:numFmt w:val="decimal"/>
+      <w:lvlText w:val="%7."/>
+      <w:lvlJc w:val="left"/>
+      <w:pPr>
+        <w:ind w:left="5040" w:hanging="360"/>
+      </w:pPr>
+    </w:lvl>
+    <w:lvl w:ilvl="7" w:tplc="04090019" w:tentative="1">
+      <w:start w:val="1"/>
+      <w:numFmt w:val="lowerLetter"/>
+      <w:lvlText w:val="%8."/>
+      <w:lvlJc w:val="left"/>
+      <w:pPr>
+        <w:ind w:left="5760" w:hanging="360"/>
+      </w:pPr>
+    </w:lvl>
+    <w:lvl w:ilvl="8" w:tplc="0409001B" w:tentative="1">
+      <w:start w:val="1"/>
+      <w:numFmt w:val="lowerRoman"/>
+      <w:lvlText w:val="%9."/>
+      <w:lvlJc w:val="right"/>
+      <w:pPr>
+        <w:ind w:left="6480" w:hanging="180"/>
+      </w:pPr>
+    </w:lvl>
+  </w:abstractNum>
+  <w:abstractNum w:abstractNumId="2">
     <w:nsid w:val="431702D4"/>
     <w:multiLevelType w:val="hybridMultilevel"/>
     <w:tmpl w:val="51360734"/>
@@ -12734,7 +12726,7 @@
       </w:pPr>
     </w:lvl>
   </w:abstractNum>
-  <w:abstractNum w:abstractNumId="2">
+  <w:abstractNum w:abstractNumId="3">
     <w:nsid w:val="46EC10D0"/>
     <w:multiLevelType w:val="hybridMultilevel"/>
     <w:tmpl w:val="E18435BE"/>
@@ -12847,7 +12839,7 @@
       </w:rPr>
     </w:lvl>
   </w:abstractNum>
-  <w:abstractNum w:abstractNumId="3">
+  <w:abstractNum w:abstractNumId="4">
     <w:nsid w:val="4D8113C3"/>
     <w:multiLevelType w:val="hybridMultilevel"/>
     <w:tmpl w:val="1E2E2A60"/>
@@ -12936,7 +12928,7 @@
       </w:pPr>
     </w:lvl>
   </w:abstractNum>
-  <w:abstractNum w:abstractNumId="4">
+  <w:abstractNum w:abstractNumId="5">
     <w:nsid w:val="4E7B0CED"/>
     <w:multiLevelType w:val="hybridMultilevel"/>
     <w:tmpl w:val="1168093C"/>
@@ -13022,7 +13014,7 @@
       </w:pPr>
     </w:lvl>
   </w:abstractNum>
-  <w:abstractNum w:abstractNumId="5">
+  <w:abstractNum w:abstractNumId="6">
     <w:nsid w:val="5B730B66"/>
     <w:multiLevelType w:val="hybridMultilevel"/>
     <w:tmpl w:val="F41A138A"/>
@@ -13111,7 +13103,7 @@
       </w:pPr>
     </w:lvl>
   </w:abstractNum>
-  <w:abstractNum w:abstractNumId="6">
+  <w:abstractNum w:abstractNumId="7">
     <w:nsid w:val="60DE6DA8"/>
     <w:multiLevelType w:val="hybridMultilevel"/>
     <w:tmpl w:val="8CF2CBB8"/>
@@ -13201,25 +13193,28 @@
     </w:lvl>
   </w:abstractNum>
   <w:num w:numId="1">
-    <w:abstractNumId w:val="6"/>
+    <w:abstractNumId w:val="7"/>
   </w:num>
   <w:num w:numId="2">
+    <w:abstractNumId w:val="3"/>
+  </w:num>
+  <w:num w:numId="3">
     <w:abstractNumId w:val="2"/>
   </w:num>
-  <w:num w:numId="3">
-    <w:abstractNumId w:val="1"/>
+  <w:num w:numId="4">
+    <w:abstractNumId w:val="5"/>
   </w:num>
-  <w:num w:numId="4">
+  <w:num w:numId="5">
     <w:abstractNumId w:val="4"/>
   </w:num>
-  <w:num w:numId="5">
-    <w:abstractNumId w:val="3"/>
-  </w:num>
   <w:num w:numId="6">
-    <w:abstractNumId w:val="5"/>
+    <w:abstractNumId w:val="6"/>
   </w:num>
   <w:num w:numId="7">
     <w:abstractNumId w:val="0"/>
+  </w:num>
+  <w:num w:numId="8">
+    <w:abstractNumId w:val="1"/>
   </w:num>
 </w:numbering>
 </file>
@@ -15397,7 +15392,7 @@
   <a:extraClrSchemeLst/>
   <a:extLst>
     <a:ext uri="{05A4C25C-085E-4340-85A3-A5531E510DB2}">
-      <thm15:themeFamily xmlns="" xmlns:thm15="http://schemas.microsoft.com/office/thememl/2012/main" name="Office Theme" id="{62F939B6-93AF-4DB8-9C6B-D6C7DFDC589F}" vid="{4A3C46E8-61CC-4603-A589-7422A47A8E4A}"/>
+      <thm15:themeFamily xmlns:thm15="http://schemas.microsoft.com/office/thememl/2012/main" xmlns="" name="Office Theme" id="{62F939B6-93AF-4DB8-9C6B-D6C7DFDC589F}" vid="{4A3C46E8-61CC-4603-A589-7422A47A8E4A}"/>
     </a:ext>
   </a:extLst>
 </a:theme>

</xml_diff>

<commit_message>
More Clarification is added
</commit_message>
<xml_diff>
--- a/EventsDelegatesAndLambda/ReadMe.docx
+++ b/EventsDelegatesAndLambda/ReadMe.docx
@@ -186,14 +186,27 @@
                             <w:r>
                               <w:t xml:space="preserve">Figure </w:t>
                             </w:r>
-                            <w:fldSimple w:instr=" SEQ Figure \* ARABIC ">
-                              <w:r>
-                                <w:rPr>
-                                  <w:noProof/>
-                                </w:rPr>
-                                <w:t>1</w:t>
-                              </w:r>
-                            </w:fldSimple>
+                            <w:r>
+                              <w:fldChar w:fldCharType="begin"/>
+                            </w:r>
+                            <w:r>
+                              <w:instrText xml:space="preserve"> SEQ Figure \* ARABIC </w:instrText>
+                            </w:r>
+                            <w:r>
+                              <w:fldChar w:fldCharType="separate"/>
+                            </w:r>
+                            <w:r>
+                              <w:rPr>
+                                <w:noProof/>
+                              </w:rPr>
+                              <w:t>1</w:t>
+                            </w:r>
+                            <w:r>
+                              <w:rPr>
+                                <w:noProof/>
+                              </w:rPr>
+                              <w:fldChar w:fldCharType="end"/>
+                            </w:r>
                             <w:r>
                               <w:t xml:space="preserve"> Introduction</w:t>
                             </w:r>
@@ -1065,14 +1078,27 @@
                             <w:r>
                               <w:t xml:space="preserve">Figure </w:t>
                             </w:r>
-                            <w:fldSimple w:instr=" SEQ Figure \* ARABIC ">
-                              <w:r>
-                                <w:rPr>
-                                  <w:noProof/>
-                                </w:rPr>
-                                <w:t>2</w:t>
-                              </w:r>
-                            </w:fldSimple>
+                            <w:r>
+                              <w:fldChar w:fldCharType="begin"/>
+                            </w:r>
+                            <w:r>
+                              <w:instrText xml:space="preserve"> SEQ Figure \* ARABIC </w:instrText>
+                            </w:r>
+                            <w:r>
+                              <w:fldChar w:fldCharType="separate"/>
+                            </w:r>
+                            <w:r>
+                              <w:rPr>
+                                <w:noProof/>
+                              </w:rPr>
+                              <w:t>2</w:t>
+                            </w:r>
+                            <w:r>
+                              <w:rPr>
+                                <w:noProof/>
+                              </w:rPr>
+                              <w:fldChar w:fldCharType="end"/>
+                            </w:r>
                             <w:r>
                               <w:t xml:space="preserve"> Delegates</w:t>
                             </w:r>
@@ -10771,22 +10797,11 @@
         <w:pStyle w:val="ListParagraph"/>
         <w:numPr>
           <w:ilvl w:val="0"/>
-          <w:numId w:val="8"/>
+          <w:numId w:val="9"/>
         </w:numPr>
       </w:pPr>
       <w:r>
-        <w:t xml:space="preserve">Hook event to the delegate </w:t>
-      </w:r>
-      <w:proofErr w:type="spellStart"/>
-      <w:r>
-        <w:t>eventhandler</w:t>
-      </w:r>
-      <w:proofErr w:type="spellEnd"/>
-      <w:r>
-        <w:t>&lt;T&gt;</w:t>
-      </w:r>
-      <w:r>
-        <w:t xml:space="preserve"> in a class</w:t>
+        <w:t>Create Delegate</w:t>
       </w:r>
     </w:p>
     <w:p>
@@ -10794,14 +10809,21 @@
         <w:pStyle w:val="ListParagraph"/>
         <w:numPr>
           <w:ilvl w:val="0"/>
-          <w:numId w:val="8"/>
+          <w:numId w:val="9"/>
         </w:numPr>
-      </w:pPr>
-      <w:r>
-        <w:t>Fire event in a certain method</w:t>
-      </w:r>
-      <w:r>
-        <w:t xml:space="preserve"> in same previous class.</w:t>
+        <w:spacing w:after="0"/>
+      </w:pPr>
+      <w:r>
+        <w:t>Implement</w:t>
+      </w:r>
+      <w:r>
+        <w:t xml:space="preserve"> </w:t>
+      </w:r>
+      <w:r>
+        <w:t>EventHandler</w:t>
+      </w:r>
+      <w:r>
+        <w:t xml:space="preserve"> method</w:t>
       </w:r>
     </w:p>
     <w:p>
@@ -10809,9 +10831,178 @@
         <w:pStyle w:val="ListParagraph"/>
         <w:numPr>
           <w:ilvl w:val="0"/>
-          <w:numId w:val="8"/>
+          <w:numId w:val="9"/>
         </w:numPr>
-      </w:pPr>
+        <w:spacing w:after="0"/>
+      </w:pPr>
+      <w:r>
+        <w:t>Attach</w:t>
+      </w:r>
+      <w:r>
+        <w:t xml:space="preserve"> required </w:t>
+      </w:r>
+      <w:r>
+        <w:t>EventHandler</w:t>
+      </w:r>
+      <w:r>
+        <w:t xml:space="preserve"> to the invocationList (by creating new instance of the delegate)</w:t>
+      </w:r>
+    </w:p>
+    <w:p>
+      <w:pPr>
+        <w:pStyle w:val="ListParagraph"/>
+        <w:numPr>
+          <w:ilvl w:val="0"/>
+          <w:numId w:val="9"/>
+        </w:numPr>
+        <w:spacing w:after="0"/>
+      </w:pPr>
+      <w:r>
+        <w:t>Fire</w:t>
+      </w:r>
+      <w:r>
+        <w:t xml:space="preserve"> the event (cal</w:t>
+      </w:r>
+      <w:r>
+        <w:t>l</w:t>
+      </w:r>
+      <w:r>
+        <w:t xml:space="preserve"> delegate)</w:t>
+      </w:r>
+    </w:p>
+    <w:p>
+      <w:pPr>
+        <w:spacing w:after="0"/>
+      </w:pPr>
+    </w:p>
+    <w:p>
+      <w:pPr>
+        <w:pStyle w:val="ListParagraph"/>
+        <w:numPr>
+          <w:ilvl w:val="0"/>
+          <w:numId w:val="10"/>
+        </w:numPr>
+        <w:spacing w:after="0"/>
+      </w:pPr>
+      <w:r>
+        <w:t xml:space="preserve">Create event and attach it to the event handler (public event EventHandler&lt;T&gt; </w:t>
+      </w:r>
+      <w:proofErr w:type="spellStart"/>
+      <w:r>
+        <w:t>nameOfTheEvent</w:t>
+      </w:r>
+      <w:proofErr w:type="spellEnd"/>
+      <w:r>
+        <w:t>).</w:t>
+      </w:r>
+    </w:p>
+    <w:p>
+      <w:pPr>
+        <w:pStyle w:val="ListParagraph"/>
+        <w:numPr>
+          <w:ilvl w:val="0"/>
+          <w:numId w:val="10"/>
+        </w:numPr>
+        <w:spacing w:after="0"/>
+      </w:pPr>
+      <w:r>
+        <w:t xml:space="preserve">Create EventHandler Method (public </w:t>
+      </w:r>
+      <w:proofErr w:type="spellStart"/>
+      <w:r>
+        <w:t>returnType</w:t>
+      </w:r>
+      <w:proofErr w:type="spellEnd"/>
+      <w:r>
+        <w:t xml:space="preserve"> </w:t>
+      </w:r>
+      <w:proofErr w:type="spellStart"/>
+      <w:r>
+        <w:t>EventHandlerMethod</w:t>
+      </w:r>
+      <w:proofErr w:type="spellEnd"/>
+      <w:r>
+        <w:t xml:space="preserve">(object sender, T </w:t>
+      </w:r>
+      <w:proofErr w:type="spellStart"/>
+      <w:r>
+        <w:t>nameOfType</w:t>
+      </w:r>
+      <w:proofErr w:type="spellEnd"/>
+      <w:r>
+        <w:t>))</w:t>
+      </w:r>
+    </w:p>
+    <w:p>
+      <w:pPr>
+        <w:pStyle w:val="ListParagraph"/>
+        <w:numPr>
+          <w:ilvl w:val="0"/>
+          <w:numId w:val="10"/>
+        </w:numPr>
+        <w:spacing w:after="0"/>
+      </w:pPr>
+      <w:r>
+        <w:t xml:space="preserve">Attach required EventHandler to the invocationList (by creating new instance of the </w:t>
+      </w:r>
+      <w:proofErr w:type="spellStart"/>
+      <w:r>
+        <w:t>eventHandler</w:t>
+      </w:r>
+      <w:proofErr w:type="spellEnd"/>
+      <w:r>
+        <w:t>)</w:t>
+      </w:r>
+    </w:p>
+    <w:p>
+      <w:pPr>
+        <w:pStyle w:val="ListParagraph"/>
+        <w:spacing w:after="0"/>
+      </w:pPr>
+      <w:proofErr w:type="spellStart"/>
+      <w:proofErr w:type="gramStart"/>
+      <w:r>
+        <w:t>nameOfTheEvent</w:t>
+      </w:r>
+      <w:proofErr w:type="spellEnd"/>
+      <w:proofErr w:type="gramEnd"/>
+      <w:r>
+        <w:t xml:space="preserve"> += new EventHandler(</w:t>
+      </w:r>
+      <w:proofErr w:type="spellStart"/>
+      <w:r>
+        <w:t>EventHandler</w:t>
+      </w:r>
+      <w:r>
+        <w:t>MethodName</w:t>
+      </w:r>
+      <w:proofErr w:type="spellEnd"/>
+      <w:r>
+        <w:t>)</w:t>
+      </w:r>
+    </w:p>
+    <w:p>
+      <w:pPr>
+        <w:pStyle w:val="ListParagraph"/>
+        <w:numPr>
+          <w:ilvl w:val="0"/>
+          <w:numId w:val="10"/>
+        </w:numPr>
+        <w:spacing w:after="0"/>
+      </w:pPr>
+      <w:r>
+        <w:t>Fire the event (</w:t>
+      </w:r>
+      <w:proofErr w:type="spellStart"/>
+      <w:r>
+        <w:t>nameOfTheEvent</w:t>
+      </w:r>
+      <w:proofErr w:type="spellEnd"/>
+      <w:r>
+        <w:t>(this, T))</w:t>
+      </w:r>
+    </w:p>
+    <w:p>
       <w:r>
         <w:rPr>
           <w:noProof/>
@@ -10819,125 +11010,18 @@
         <mc:AlternateContent>
           <mc:Choice Requires="wps">
             <w:drawing>
-              <wp:anchor distT="0" distB="0" distL="114300" distR="114300" simplePos="0" relativeHeight="251676672" behindDoc="0" locked="0" layoutInCell="1" allowOverlap="1" wp14:anchorId="2642DE90" wp14:editId="6E610FF4">
+              <wp:anchor distT="0" distB="0" distL="114300" distR="114300" simplePos="0" relativeHeight="251674624" behindDoc="0" locked="0" layoutInCell="1" allowOverlap="1" wp14:anchorId="3966D950" wp14:editId="39ABA95B">
                 <wp:simplePos x="0" y="0"/>
                 <wp:positionH relativeFrom="column">
-                  <wp:posOffset>3439795</wp:posOffset>
+                  <wp:posOffset>3043555</wp:posOffset>
                 </wp:positionH>
                 <wp:positionV relativeFrom="paragraph">
-                  <wp:posOffset>265430</wp:posOffset>
-                </wp:positionV>
-                <wp:extent cx="1803400" cy="279400"/>
-                <wp:effectExtent l="0" t="0" r="25400" b="25400"/>
-                <wp:wrapNone/>
-                <wp:docPr id="12" name="Text Box 2"/>
-                <wp:cNvGraphicFramePr>
-                  <a:graphicFrameLocks xmlns:a="http://schemas.openxmlformats.org/drawingml/2006/main"/>
-                </wp:cNvGraphicFramePr>
-                <a:graphic xmlns:a="http://schemas.openxmlformats.org/drawingml/2006/main">
-                  <a:graphicData uri="http://schemas.microsoft.com/office/word/2010/wordprocessingShape">
-                    <wps:wsp>
-                      <wps:cNvSpPr txBox="1">
-                        <a:spLocks noChangeArrowheads="1"/>
-                      </wps:cNvSpPr>
-                      <wps:spPr bwMode="auto">
-                        <a:xfrm>
-                          <a:off x="0" y="0"/>
-                          <a:ext cx="1803400" cy="279400"/>
-                        </a:xfrm>
-                        <a:prstGeom prst="rect">
-                          <a:avLst/>
-                        </a:prstGeom>
-                        <a:solidFill>
-                          <a:srgbClr val="FFFFFF"/>
-                        </a:solidFill>
-                        <a:ln w="9525">
-                          <a:solidFill>
-                            <a:srgbClr val="000000"/>
-                          </a:solidFill>
-                          <a:miter lim="800000"/>
-                          <a:headEnd/>
-                          <a:tailEnd/>
-                        </a:ln>
-                      </wps:spPr>
-                      <wps:txbx>
-                        <w:txbxContent>
-                          <w:p>
-                            <w:r>
-                              <w:t>Call eventRaiserMethod()</w:t>
-                            </w:r>
-                          </w:p>
-                        </w:txbxContent>
-                      </wps:txbx>
-                      <wps:bodyPr rot="0" vert="horz" wrap="square" lIns="91440" tIns="45720" rIns="91440" bIns="45720" anchor="t" anchorCtr="0">
-                        <a:noAutofit/>
-                      </wps:bodyPr>
-                    </wps:wsp>
-                  </a:graphicData>
-                </a:graphic>
-                <wp14:sizeRelH relativeFrom="margin">
-                  <wp14:pctWidth>0</wp14:pctWidth>
-                </wp14:sizeRelH>
-                <wp14:sizeRelV relativeFrom="margin">
-                  <wp14:pctHeight>0</wp14:pctHeight>
-                </wp14:sizeRelV>
-              </wp:anchor>
-            </w:drawing>
-          </mc:Choice>
-          <mc:Fallback>
-            <w:pict>
-              <v:shapetype id="_x0000_t202" coordsize="21600,21600" o:spt="202" path="m,l,21600r21600,l21600,xe">
-                <v:stroke joinstyle="miter"/>
-                <v:path gradientshapeok="t" o:connecttype="rect"/>
-              </v:shapetype>
-              <v:shape id="_x0000_s1028" type="#_x0000_t202" style="position:absolute;left:0;text-align:left;margin-left:270.85pt;margin-top:20.9pt;width:142pt;height:22pt;z-index:251676672;visibility:visible;mso-wrap-style:square;mso-width-percent:0;mso-height-percent:0;mso-wrap-distance-left:9pt;mso-wrap-distance-top:0;mso-wrap-distance-right:9pt;mso-wrap-distance-bottom:0;mso-position-horizontal:absolute;mso-position-horizontal-relative:text;mso-position-vertical:absolute;mso-position-vertical-relative:text;mso-width-percent:0;mso-height-percent:0;mso-width-relative:margin;mso-height-relative:margin;v-text-anchor:top" o:gfxdata="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">
-                <v:textbox>
-                  <w:txbxContent>
-                    <w:p>
-                      <w:r>
-                        <w:t>Call eventRaiserMethod()</w:t>
-                      </w:r>
-                    </w:p>
-                  </w:txbxContent>
-                </v:textbox>
-              </v:shape>
-            </w:pict>
-          </mc:Fallback>
-        </mc:AlternateContent>
-      </w:r>
-      <w:r>
-        <w:t>Subscribe method</w:t>
-      </w:r>
-      <w:r>
-        <w:t>s(event handler)</w:t>
-      </w:r>
-      <w:r>
-        <w:t xml:space="preserve"> to this event in another method</w:t>
-      </w:r>
-      <w:r>
-        <w:t>(in another class)</w:t>
-      </w:r>
-    </w:p>
-    <w:p>
-      <w:r>
-        <w:rPr>
-          <w:noProof/>
-        </w:rPr>
-        <mc:AlternateContent>
-          <mc:Choice Requires="wps">
-            <w:drawing>
-              <wp:anchor distT="0" distB="0" distL="114300" distR="114300" simplePos="0" relativeHeight="251670528" behindDoc="0" locked="0" layoutInCell="1" allowOverlap="1" wp14:anchorId="63DF3BDE" wp14:editId="0608A432">
-                <wp:simplePos x="0" y="0"/>
-                <wp:positionH relativeFrom="column">
-                  <wp:posOffset>318982</wp:posOffset>
-                </wp:positionH>
-                <wp:positionV relativeFrom="paragraph">
-                  <wp:posOffset>24130</wp:posOffset>
+                  <wp:posOffset>167005</wp:posOffset>
                 </wp:positionV>
                 <wp:extent cx="787400" cy="254000"/>
                 <wp:effectExtent l="0" t="19050" r="31750" b="31750"/>
                 <wp:wrapNone/>
-                <wp:docPr id="10" name="Right Arrow 10"/>
+                <wp:docPr id="11" name="Right Arrow 11"/>
                 <wp:cNvGraphicFramePr/>
                 <a:graphic xmlns:a="http://schemas.openxmlformats.org/drawingml/2006/main">
                   <a:graphicData uri="http://schemas.microsoft.com/office/word/2010/wordprocessingShape">
@@ -10998,7 +11082,7 @@
                   <v:h position="#0,#1" xrange="0,21600" yrange="0,10800"/>
                 </v:handles>
               </v:shapetype>
-              <v:shape id="Right Arrow 10" o:spid="_x0000_s1026" type="#_x0000_t13" style="position:absolute;margin-left:25.1pt;margin-top:1.9pt;width:62pt;height:20pt;z-index:251670528;visibility:visible;mso-wrap-style:square;mso-wrap-distance-left:9pt;mso-wrap-distance-top:0;mso-wrap-distance-right:9pt;mso-wrap-distance-bottom:0;mso-position-horizontal:absolute;mso-position-horizontal-relative:text;mso-position-vertical:absolute;mso-position-vertical-relative:text;v-text-anchor:middle" o:gfxdata="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" adj="18116" fillcolor="#4472c4 [3204]" strokecolor="#1f3763 [1604]" strokeweight="1pt"/>
+              <v:shape id="Right Arrow 11" o:spid="_x0000_s1026" type="#_x0000_t13" style="position:absolute;margin-left:239.65pt;margin-top:13.15pt;width:62pt;height:20pt;z-index:251674624;visibility:visible;mso-wrap-style:square;mso-wrap-distance-left:9pt;mso-wrap-distance-top:0;mso-wrap-distance-right:9pt;mso-wrap-distance-bottom:0;mso-position-horizontal:absolute;mso-position-horizontal-relative:text;mso-position-vertical:absolute;mso-position-vertical-relative:text;v-text-anchor:middle" o:gfxdata="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" adj="18116" fillcolor="#4472c4 [3204]" strokecolor="#1f3763 [1604]" strokeweight="1pt"/>
             </w:pict>
           </mc:Fallback>
         </mc:AlternateContent>
@@ -11010,13 +11094,13 @@
         <mc:AlternateContent>
           <mc:Choice Requires="wps">
             <w:drawing>
-              <wp:anchor distT="0" distB="0" distL="114300" distR="114300" simplePos="0" relativeHeight="251672576" behindDoc="0" locked="0" layoutInCell="1" allowOverlap="1" wp14:anchorId="2A1A299E" wp14:editId="48BB58AE">
+              <wp:anchor distT="0" distB="0" distL="114300" distR="114300" simplePos="0" relativeHeight="251672576" behindDoc="0" locked="0" layoutInCell="1" allowOverlap="1" wp14:anchorId="670BAF7E" wp14:editId="46586AEF">
                 <wp:simplePos x="0" y="0"/>
                 <wp:positionH relativeFrom="column">
-                  <wp:posOffset>1233382</wp:posOffset>
+                  <wp:posOffset>1765300</wp:posOffset>
                 </wp:positionH>
                 <wp:positionV relativeFrom="paragraph">
-                  <wp:posOffset>-635</wp:posOffset>
+                  <wp:posOffset>170180</wp:posOffset>
                 </wp:positionV>
                 <wp:extent cx="1100455" cy="279400"/>
                 <wp:effectExtent l="0" t="0" r="23495" b="25400"/>
@@ -11077,7 +11161,7 @@
           </mc:Choice>
           <mc:Fallback>
             <w:pict>
-              <v:shape id="_x0000_s1029" type="#_x0000_t202" style="position:absolute;margin-left:97.1pt;margin-top:-.05pt;width:86.65pt;height:22pt;z-index:251672576;visibility:visible;mso-wrap-style:square;mso-width-percent:0;mso-height-percent:0;mso-wrap-distance-left:9pt;mso-wrap-distance-top:0;mso-wrap-distance-right:9pt;mso-wrap-distance-bottom:0;mso-position-horizontal:absolute;mso-position-horizontal-relative:text;mso-position-vertical:absolute;mso-position-vertical-relative:text;mso-width-percent:0;mso-height-percent:0;mso-width-relative:margin;mso-height-relative:margin;v-text-anchor:top" o:gfxdata="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">
+              <v:shape id="_x0000_s1028" type="#_x0000_t202" style="position:absolute;margin-left:139pt;margin-top:13.4pt;width:86.65pt;height:22pt;z-index:251672576;visibility:visible;mso-wrap-style:square;mso-width-percent:0;mso-height-percent:0;mso-wrap-distance-left:9pt;mso-wrap-distance-top:0;mso-wrap-distance-right:9pt;mso-wrap-distance-bottom:0;mso-position-horizontal:absolute;mso-position-horizontal-relative:text;mso-position-vertical:absolute;mso-position-vertical-relative:text;mso-width-percent:0;mso-height-percent:0;mso-width-relative:margin;mso-height-relative:margin;v-text-anchor:top" o:gfxdata="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">
                 <v:textbox>
                   <w:txbxContent>
                     <w:p>
@@ -11099,18 +11183,18 @@
         <mc:AlternateContent>
           <mc:Choice Requires="wps">
             <w:drawing>
-              <wp:anchor distT="0" distB="0" distL="114300" distR="114300" simplePos="0" relativeHeight="251674624" behindDoc="0" locked="0" layoutInCell="1" allowOverlap="1" wp14:anchorId="5645F396" wp14:editId="549E9C4E">
+              <wp:anchor distT="0" distB="0" distL="114300" distR="114300" simplePos="0" relativeHeight="251670528" behindDoc="0" locked="0" layoutInCell="1" allowOverlap="1" wp14:anchorId="490B3DD2" wp14:editId="4F4F89D0">
                 <wp:simplePos x="0" y="0"/>
                 <wp:positionH relativeFrom="column">
-                  <wp:posOffset>2503382</wp:posOffset>
+                  <wp:posOffset>757555</wp:posOffset>
                 </wp:positionH>
                 <wp:positionV relativeFrom="paragraph">
-                  <wp:posOffset>-1270</wp:posOffset>
+                  <wp:posOffset>198755</wp:posOffset>
                 </wp:positionV>
                 <wp:extent cx="787400" cy="254000"/>
                 <wp:effectExtent l="0" t="19050" r="31750" b="31750"/>
                 <wp:wrapNone/>
-                <wp:docPr id="11" name="Right Arrow 11"/>
+                <wp:docPr id="10" name="Right Arrow 10"/>
                 <wp:cNvGraphicFramePr/>
                 <a:graphic xmlns:a="http://schemas.openxmlformats.org/drawingml/2006/main">
                   <a:graphicData uri="http://schemas.microsoft.com/office/word/2010/wordprocessingShape">
@@ -11155,7 +11239,7 @@
           </mc:Choice>
           <mc:Fallback>
             <w:pict>
-              <v:shape id="Right Arrow 11" o:spid="_x0000_s1026" type="#_x0000_t13" style="position:absolute;margin-left:197.1pt;margin-top:-.1pt;width:62pt;height:20pt;z-index:251674624;visibility:visible;mso-wrap-style:square;mso-wrap-distance-left:9pt;mso-wrap-distance-top:0;mso-wrap-distance-right:9pt;mso-wrap-distance-bottom:0;mso-position-horizontal:absolute;mso-position-horizontal-relative:text;mso-position-vertical:absolute;mso-position-vertical-relative:text;v-text-anchor:middle" o:gfxdata="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" adj="18116" fillcolor="#4472c4 [3204]" strokecolor="#1f3763 [1604]" strokeweight="1pt"/>
+              <v:shape id="Right Arrow 10" o:spid="_x0000_s1026" type="#_x0000_t13" style="position:absolute;margin-left:59.65pt;margin-top:15.65pt;width:62pt;height:20pt;z-index:251670528;visibility:visible;mso-wrap-style:square;mso-wrap-distance-left:9pt;mso-wrap-distance-top:0;mso-wrap-distance-right:9pt;mso-wrap-distance-bottom:0;mso-position-horizontal:absolute;mso-position-horizontal-relative:text;mso-position-vertical:absolute;mso-position-vertical-relative:text;v-text-anchor:middle" o:gfxdata="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" adj="18116" fillcolor="#4472c4 [3204]" strokecolor="#1f3763 [1604]" strokeweight="1pt"/>
             </w:pict>
           </mc:Fallback>
         </mc:AlternateContent>
@@ -11169,13 +11253,13 @@
         <mc:AlternateContent>
           <mc:Choice Requires="wps">
             <w:drawing>
-              <wp:anchor distT="0" distB="0" distL="114300" distR="114300" simplePos="0" relativeHeight="251680768" behindDoc="0" locked="0" layoutInCell="1" allowOverlap="1" wp14:anchorId="3AD2EB69" wp14:editId="489DE639">
+              <wp:anchor distT="0" distB="0" distL="114300" distR="114300" simplePos="0" relativeHeight="251680768" behindDoc="0" locked="0" layoutInCell="1" allowOverlap="1" wp14:anchorId="34108183" wp14:editId="78455042">
                 <wp:simplePos x="0" y="0"/>
                 <wp:positionH relativeFrom="column">
-                  <wp:posOffset>4142422</wp:posOffset>
+                  <wp:posOffset>3982720</wp:posOffset>
                 </wp:positionH>
                 <wp:positionV relativeFrom="paragraph">
-                  <wp:posOffset>131551</wp:posOffset>
+                  <wp:posOffset>71120</wp:posOffset>
                 </wp:positionV>
                 <wp:extent cx="414655" cy="254000"/>
                 <wp:effectExtent l="23178" t="0" r="46672" b="46673"/>
@@ -11228,11 +11312,13 @@
           </mc:Choice>
           <mc:Fallback>
             <w:pict>
-              <v:shape id="Right Arrow 13" o:spid="_x0000_s1026" type="#_x0000_t13" style="position:absolute;margin-left:326.15pt;margin-top:10.35pt;width:32.65pt;height:20pt;rotation:90;z-index:251680768;visibility:visible;mso-wrap-style:square;mso-width-percent:0;mso-wrap-distance-left:9pt;mso-wrap-distance-top:0;mso-wrap-distance-right:9pt;mso-wrap-distance-bottom:0;mso-position-horizontal:absolute;mso-position-horizontal-relative:text;mso-position-vertical:absolute;mso-position-vertical-relative:text;mso-width-percent:0;mso-width-relative:margin;v-text-anchor:middle" o:gfxdata="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" adj="14984" fillcolor="#4472c4 [3204]" strokecolor="#1f3763 [1604]" strokeweight="1pt"/>
+              <v:shape id="Right Arrow 13" o:spid="_x0000_s1026" type="#_x0000_t13" style="position:absolute;margin-left:313.6pt;margin-top:5.6pt;width:32.65pt;height:20pt;rotation:90;z-index:251680768;visibility:visible;mso-wrap-style:square;mso-width-percent:0;mso-wrap-distance-left:9pt;mso-wrap-distance-top:0;mso-wrap-distance-right:9pt;mso-wrap-distance-bottom:0;mso-position-horizontal:absolute;mso-position-horizontal-relative:text;mso-position-vertical:absolute;mso-position-vertical-relative:text;mso-width-percent:0;mso-width-relative:margin;v-text-anchor:middle" o:gfxdata="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" adj="14984" fillcolor="#4472c4 [3204]" strokecolor="#1f3763 [1604]" strokeweight="1pt"/>
             </w:pict>
           </mc:Fallback>
         </mc:AlternateContent>
       </w:r>
+    </w:p>
+    <w:p>
       <w:r>
         <w:rPr>
           <w:noProof/>
@@ -11240,265 +11326,13 @@
         <mc:AlternateContent>
           <mc:Choice Requires="wps">
             <w:drawing>
-              <wp:anchor distT="0" distB="0" distL="114300" distR="114300" simplePos="0" relativeHeight="251678720" behindDoc="0" locked="0" layoutInCell="1" allowOverlap="1" wp14:anchorId="74C38FFF" wp14:editId="0D781CCE">
+              <wp:anchor distT="0" distB="0" distL="114300" distR="114300" simplePos="0" relativeHeight="251679744" behindDoc="0" locked="0" layoutInCell="1" allowOverlap="1" wp14:anchorId="792A982D" wp14:editId="721CE504">
                 <wp:simplePos x="0" y="0"/>
                 <wp:positionH relativeFrom="column">
-                  <wp:posOffset>-571500</wp:posOffset>
+                  <wp:posOffset>3042920</wp:posOffset>
                 </wp:positionH>
                 <wp:positionV relativeFrom="paragraph">
-                  <wp:posOffset>1186815</wp:posOffset>
-                </wp:positionV>
-                <wp:extent cx="3589020" cy="2971800"/>
-                <wp:effectExtent l="0" t="0" r="11430" b="19050"/>
-                <wp:wrapNone/>
-                <wp:docPr id="8" name="Rectangle 8"/>
-                <wp:cNvGraphicFramePr/>
-                <a:graphic xmlns:a="http://schemas.openxmlformats.org/drawingml/2006/main">
-                  <a:graphicData uri="http://schemas.microsoft.com/office/word/2010/wordprocessingShape">
-                    <wps:wsp>
-                      <wps:cNvSpPr/>
-                      <wps:spPr>
-                        <a:xfrm>
-                          <a:off x="0" y="0"/>
-                          <a:ext cx="3589020" cy="2971800"/>
-                        </a:xfrm>
-                        <a:prstGeom prst="rect">
-                          <a:avLst/>
-                        </a:prstGeom>
-                        <a:solidFill>
-                          <a:srgbClr val="0070C0"/>
-                        </a:solidFill>
-                      </wps:spPr>
-                      <wps:style>
-                        <a:lnRef idx="2">
-                          <a:schemeClr val="accent1">
-                            <a:shade val="50000"/>
-                          </a:schemeClr>
-                        </a:lnRef>
-                        <a:fillRef idx="1">
-                          <a:schemeClr val="accent1"/>
-                        </a:fillRef>
-                        <a:effectRef idx="0">
-                          <a:schemeClr val="accent1"/>
-                        </a:effectRef>
-                        <a:fontRef idx="minor">
-                          <a:schemeClr val="lt1"/>
-                        </a:fontRef>
-                      </wps:style>
-                      <wps:txbx>
-                        <w:txbxContent>
-                          <w:p>
-                            <w:r>
-                              <w:t>Program.cs{</w:t>
-                            </w:r>
-                          </w:p>
-                          <w:p>
-                            <w:r>
-                              <w:t>Main class{</w:t>
-                            </w:r>
-                          </w:p>
-                          <w:p>
-                            <w:r>
-                              <w:rPr>
-                                <w:highlight w:val="darkMagenta"/>
-                              </w:rPr>
-                              <w:t>Event_A</w:t>
-                            </w:r>
-                            <w:r>
-                              <w:t>+= new  EventHandler &lt;</w:t>
-                            </w:r>
-                            <w:r>
-                              <w:t xml:space="preserve"> </w:t>
-                            </w:r>
-                            <w:r>
-                              <w:rPr>
-                                <w:highlight w:val="lightGray"/>
-                              </w:rPr>
-                              <w:t>eventArgsClass</w:t>
-                            </w:r>
-                            <w:r>
-                              <w:t xml:space="preserve"> &gt; </w:t>
-                            </w:r>
-                            <w:bookmarkStart w:id="0" w:name="_GoBack"/>
-                            <w:bookmarkEnd w:id="0"/>
-                            <w:r>
-                              <w:t xml:space="preserve">(eventHandlerMethod) </w:t>
-                            </w:r>
-                          </w:p>
-                          <w:p>
-                            <w:r>
-                              <w:t>Worker.DoWork()</w:t>
-                            </w:r>
-                          </w:p>
-                          <w:p>
-                            <w:r>
-                              <w:t>}</w:t>
-                            </w:r>
-                          </w:p>
-                          <w:p/>
-                          <w:p>
-                            <w:r>
-                              <w:t>Public void eventHandlerMethod(object sender, eventArgsClass) {}</w:t>
-                            </w:r>
-                          </w:p>
-                          <w:p>
-                            <w:r>
-                              <w:t>}</w:t>
-                            </w:r>
-                          </w:p>
-                        </w:txbxContent>
-                      </wps:txbx>
-                      <wps:bodyPr rot="0" spcFirstLastPara="0" vertOverflow="overflow" horzOverflow="overflow" vert="horz" wrap="square" lIns="91440" tIns="45720" rIns="91440" bIns="45720" numCol="1" spcCol="0" rtlCol="0" fromWordArt="0" anchor="ctr" anchorCtr="0" forceAA="0" compatLnSpc="1">
-                        <a:prstTxWarp prst="textNoShape">
-                          <a:avLst/>
-                        </a:prstTxWarp>
-                        <a:noAutofit/>
-                      </wps:bodyPr>
-                    </wps:wsp>
-                  </a:graphicData>
-                </a:graphic>
-                <wp14:sizeRelH relativeFrom="margin">
-                  <wp14:pctWidth>0</wp14:pctWidth>
-                </wp14:sizeRelH>
-                <wp14:sizeRelV relativeFrom="margin">
-                  <wp14:pctHeight>0</wp14:pctHeight>
-                </wp14:sizeRelV>
-              </wp:anchor>
-            </w:drawing>
-          </mc:Choice>
-          <mc:Fallback>
-            <w:pict>
-              <v:rect id="Rectangle 8" o:spid="_x0000_s1030" style="position:absolute;margin-left:-45pt;margin-top:93.45pt;width:282.6pt;height:234pt;z-index:251678720;visibility:visible;mso-wrap-style:square;mso-width-percent:0;mso-height-percent:0;mso-wrap-distance-left:9pt;mso-wrap-distance-top:0;mso-wrap-distance-right:9pt;mso-wrap-distance-bottom:0;mso-position-horizontal:absolute;mso-position-horizontal-relative:text;mso-position-vertical:absolute;mso-position-vertical-relative:text;mso-width-percent:0;mso-height-percent:0;mso-width-relative:margin;mso-height-relative:margin;v-text-anchor:middle" o:gfxdata="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" fillcolor="#0070c0" strokecolor="#1f3763 [1604]" strokeweight="1pt">
-                <v:textbox>
-                  <w:txbxContent>
-                    <w:p>
-                      <w:proofErr w:type="gramStart"/>
-                      <w:r>
-                        <w:t>Program.cs{</w:t>
-                      </w:r>
-                      <w:proofErr w:type="gramEnd"/>
-                    </w:p>
-                    <w:p>
-                      <w:r>
-                        <w:t xml:space="preserve">Main </w:t>
-                      </w:r>
-                      <w:proofErr w:type="gramStart"/>
-                      <w:r>
-                        <w:t>class{</w:t>
-                      </w:r>
-                      <w:proofErr w:type="gramEnd"/>
-                    </w:p>
-                    <w:p>
-                      <w:r>
-                        <w:rPr>
-                          <w:highlight w:val="darkMagenta"/>
-                        </w:rPr>
-                        <w:t>Event_A</w:t>
-                      </w:r>
-                      <w:r>
-                        <w:t xml:space="preserve">+= </w:t>
-                      </w:r>
-                      <w:proofErr w:type="gramStart"/>
-                      <w:r>
-                        <w:t>new  EventHandler</w:t>
-                      </w:r>
-                      <w:proofErr w:type="gramEnd"/>
-                      <w:r>
-                        <w:t xml:space="preserve"> &lt;</w:t>
-                      </w:r>
-                      <w:r>
-                        <w:t xml:space="preserve"> </w:t>
-                      </w:r>
-                      <w:proofErr w:type="spellStart"/>
-                      <w:r>
-                        <w:rPr>
-                          <w:highlight w:val="lightGray"/>
-                        </w:rPr>
-                        <w:t>eventArgsClass</w:t>
-                      </w:r>
-                      <w:proofErr w:type="spellEnd"/>
-                      <w:r>
-                        <w:t xml:space="preserve"> &gt; (</w:t>
-                      </w:r>
-                      <w:proofErr w:type="spellStart"/>
-                      <w:r>
-                        <w:t>eventHandlerMethod</w:t>
-                      </w:r>
-                      <w:proofErr w:type="spellEnd"/>
-                      <w:r>
-                        <w:t xml:space="preserve">) </w:t>
-                      </w:r>
-                    </w:p>
-                    <w:p>
-                      <w:proofErr w:type="spellStart"/>
-                      <w:proofErr w:type="gramStart"/>
-                      <w:r>
-                        <w:t>Worker.DoWork</w:t>
-                      </w:r>
-                      <w:proofErr w:type="spellEnd"/>
-                      <w:r>
-                        <w:t>()</w:t>
-                      </w:r>
-                      <w:proofErr w:type="gramEnd"/>
-                    </w:p>
-                    <w:p>
-                      <w:r>
-                        <w:t>}</w:t>
-                      </w:r>
-                    </w:p>
-                    <w:p/>
-                    <w:p>
-                      <w:r>
-                        <w:t xml:space="preserve">Public void </w:t>
-                      </w:r>
-                      <w:proofErr w:type="spellStart"/>
-                      <w:proofErr w:type="gramStart"/>
-                      <w:r>
-                        <w:t>eventHandlerMethod</w:t>
-                      </w:r>
-                      <w:proofErr w:type="spellEnd"/>
-                      <w:r>
-                        <w:t>(</w:t>
-                      </w:r>
-                      <w:proofErr w:type="gramEnd"/>
-                      <w:r>
-                        <w:t xml:space="preserve">object sender, </w:t>
-                      </w:r>
-                      <w:proofErr w:type="spellStart"/>
-                      <w:r>
-                        <w:t>eventArgsClass</w:t>
-                      </w:r>
-                      <w:proofErr w:type="spellEnd"/>
-                      <w:r>
-                        <w:t>) {}</w:t>
-                      </w:r>
-                    </w:p>
-                    <w:p>
-                      <w:r>
-                        <w:t>}</w:t>
-                      </w:r>
-                    </w:p>
-                  </w:txbxContent>
-                </v:textbox>
-              </v:rect>
-            </w:pict>
-          </mc:Fallback>
-        </mc:AlternateContent>
-      </w:r>
-      <w:r>
-        <w:rPr>
-          <w:noProof/>
-        </w:rPr>
-        <mc:AlternateContent>
-          <mc:Choice Requires="wps">
-            <w:drawing>
-              <wp:anchor distT="0" distB="0" distL="114300" distR="114300" simplePos="0" relativeHeight="251679744" behindDoc="0" locked="0" layoutInCell="1" allowOverlap="1" wp14:anchorId="53F5C55B" wp14:editId="16A10895">
-                <wp:simplePos x="0" y="0"/>
-                <wp:positionH relativeFrom="column">
-                  <wp:posOffset>3078480</wp:posOffset>
-                </wp:positionH>
-                <wp:positionV relativeFrom="paragraph">
-                  <wp:posOffset>1186815</wp:posOffset>
+                  <wp:posOffset>826770</wp:posOffset>
                 </wp:positionV>
                 <wp:extent cx="3436620" cy="2971800"/>
                 <wp:effectExtent l="0" t="0" r="11430" b="19050"/>
@@ -11627,6 +11461,7 @@
                             </w:r>
                           </w:p>
                           <w:p>
+                            <w:bookmarkStart w:id="0" w:name="_GoBack"/>
                             <w:r>
                               <w:rPr>
                                 <w:highlight w:val="darkMagenta"/>
@@ -11661,6 +11496,7 @@
                             <w:r>
                               <w:t>}</w:t>
                             </w:r>
+                            <w:bookmarkEnd w:id="0"/>
                           </w:p>
                         </w:txbxContent>
                       </wps:txbx>
@@ -11684,20 +11520,13 @@
           </mc:Choice>
           <mc:Fallback>
             <w:pict>
-              <v:rect id="Rectangle 9" o:spid="_x0000_s1031" style="position:absolute;margin-left:242.4pt;margin-top:93.45pt;width:270.6pt;height:234pt;z-index:251679744;visibility:visible;mso-wrap-style:square;mso-width-percent:0;mso-height-percent:0;mso-wrap-distance-left:9pt;mso-wrap-distance-top:0;mso-wrap-distance-right:9pt;mso-wrap-distance-bottom:0;mso-position-horizontal:absolute;mso-position-horizontal-relative:text;mso-position-vertical:absolute;mso-position-vertical-relative:text;mso-width-percent:0;mso-height-percent:0;mso-width-relative:margin;mso-height-relative:margin;v-text-anchor:middle" o:gfxdata="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" fillcolor="#4472c4 [3204]" strokecolor="#1f3763 [1604]" strokeweight="1pt">
+              <v:rect id="Rectangle 9" o:spid="_x0000_s1029" style="position:absolute;margin-left:239.6pt;margin-top:65.1pt;width:270.6pt;height:234pt;z-index:251679744;visibility:visible;mso-wrap-style:square;mso-width-percent:0;mso-height-percent:0;mso-wrap-distance-left:9pt;mso-wrap-distance-top:0;mso-wrap-distance-right:9pt;mso-wrap-distance-bottom:0;mso-position-horizontal:absolute;mso-position-horizontal-relative:text;mso-position-vertical:absolute;mso-position-vertical-relative:text;mso-width-percent:0;mso-height-percent:0;mso-width-relative:margin;mso-height-relative:margin;v-text-anchor:middle" o:gfxdata="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" fillcolor="#4472c4 [3204]" strokecolor="#1f3763 [1604]" strokeweight="1pt">
                 <v:textbox>
                   <w:txbxContent>
                     <w:p>
-                      <w:proofErr w:type="spellStart"/>
-                      <w:proofErr w:type="gramStart"/>
                       <w:r>
-                        <w:t>Worker.cs</w:t>
+                        <w:t>Worker.cs{</w:t>
                       </w:r>
-                      <w:proofErr w:type="spellEnd"/>
-                      <w:r>
-                        <w:t>{</w:t>
-                      </w:r>
-                      <w:proofErr w:type="gramEnd"/>
                     </w:p>
                     <w:p>
                       <w:r>
@@ -11706,14 +11535,12 @@
                       <w:r>
                         <w:t xml:space="preserve"> </w:t>
                       </w:r>
-                      <w:proofErr w:type="spellStart"/>
                       <w:r>
                         <w:rPr>
                           <w:highlight w:val="lightGray"/>
                         </w:rPr>
                         <w:t>eventArgsClass</w:t>
                       </w:r>
-                      <w:proofErr w:type="spellEnd"/>
                       <w:r>
                         <w:t xml:space="preserve"> &gt;</w:t>
                       </w:r>
@@ -11768,60 +11595,17 @@
                         </w:rPr>
                         <w:t>method(</w:t>
                       </w:r>
-                      <w:proofErr w:type="spellStart"/>
                       <w:proofErr w:type="gramEnd"/>
                       <w:r>
                         <w:rPr>
                           <w:highlight w:val="darkYellow"/>
                         </w:rPr>
-                        <w:t>firstParm</w:t>
-                      </w:r>
-                      <w:proofErr w:type="spellEnd"/>
-                      <w:r>
-                        <w:rPr>
-                          <w:highlight w:val="darkYellow"/>
-                        </w:rPr>
-                        <w:t xml:space="preserve">, </w:t>
-                      </w:r>
-                      <w:proofErr w:type="spellStart"/>
-                      <w:r>
-                        <w:rPr>
-                          <w:highlight w:val="darkYellow"/>
-                        </w:rPr>
-                        <w:t>secParam</w:t>
-                      </w:r>
-                      <w:proofErr w:type="spellEnd"/>
-                      <w:r>
-                        <w:rPr>
-                          <w:highlight w:val="darkYellow"/>
-                        </w:rPr>
-                        <w:t>);}</w:t>
+                        <w:t>firstParm, secParam);}</w:t>
                       </w:r>
                     </w:p>
                     <w:p>
                       <w:r>
-                        <w:t xml:space="preserve">Public void </w:t>
-                      </w:r>
-                      <w:proofErr w:type="gramStart"/>
-                      <w:r>
-                        <w:t>eventRaiserMethod(</w:t>
-                      </w:r>
-                      <w:proofErr w:type="spellStart"/>
-                      <w:proofErr w:type="gramEnd"/>
-                      <w:r>
-                        <w:t>firstParm</w:t>
-                      </w:r>
-                      <w:proofErr w:type="spellEnd"/>
-                      <w:r>
-                        <w:t xml:space="preserve">, </w:t>
-                      </w:r>
-                      <w:proofErr w:type="spellStart"/>
-                      <w:r>
-                        <w:t>secParam</w:t>
-                      </w:r>
-                      <w:proofErr w:type="spellEnd"/>
-                      <w:r>
-                        <w:t>)</w:t>
+                        <w:t>Public void eventRaiserMethod(firstParm, secParam)</w:t>
                       </w:r>
                     </w:p>
                     <w:p>
@@ -11830,6 +11614,7 @@
                       </w:r>
                     </w:p>
                     <w:p>
+                      <w:bookmarkStart w:id="1" w:name="_GoBack"/>
                       <w:r>
                         <w:rPr>
                           <w:highlight w:val="darkMagenta"/>
@@ -11850,32 +11635,209 @@
                       <w:r>
                         <w:t xml:space="preserve">this, new </w:t>
                       </w:r>
-                      <w:proofErr w:type="spellStart"/>
                       <w:r>
                         <w:rPr>
                           <w:highlight w:val="lightGray"/>
                         </w:rPr>
                         <w:t>eventArgsClass</w:t>
                       </w:r>
-                      <w:proofErr w:type="spellEnd"/>
                       <w:r>
-                        <w:t>(</w:t>
+                        <w:t>(firstParm, secParam));}</w:t>
                       </w:r>
-                      <w:proofErr w:type="spellStart"/>
+                    </w:p>
+                    <w:p>
                       <w:r>
-                        <w:t>firstParm</w:t>
+                        <w:t>}</w:t>
                       </w:r>
-                      <w:proofErr w:type="spellEnd"/>
+                      <w:bookmarkEnd w:id="1"/>
+                    </w:p>
+                  </w:txbxContent>
+                </v:textbox>
+              </v:rect>
+            </w:pict>
+          </mc:Fallback>
+        </mc:AlternateContent>
+      </w:r>
+      <w:r>
+        <w:rPr>
+          <w:noProof/>
+        </w:rPr>
+        <mc:AlternateContent>
+          <mc:Choice Requires="wps">
+            <w:drawing>
+              <wp:anchor distT="0" distB="0" distL="114300" distR="114300" simplePos="0" relativeHeight="251678720" behindDoc="0" locked="0" layoutInCell="1" allowOverlap="1" wp14:anchorId="4FF93508" wp14:editId="26745551">
+                <wp:simplePos x="0" y="0"/>
+                <wp:positionH relativeFrom="column">
+                  <wp:posOffset>-618490</wp:posOffset>
+                </wp:positionH>
+                <wp:positionV relativeFrom="paragraph">
+                  <wp:posOffset>826770</wp:posOffset>
+                </wp:positionV>
+                <wp:extent cx="3589020" cy="2971800"/>
+                <wp:effectExtent l="0" t="0" r="11430" b="19050"/>
+                <wp:wrapNone/>
+                <wp:docPr id="8" name="Rectangle 8"/>
+                <wp:cNvGraphicFramePr/>
+                <a:graphic xmlns:a="http://schemas.openxmlformats.org/drawingml/2006/main">
+                  <a:graphicData uri="http://schemas.microsoft.com/office/word/2010/wordprocessingShape">
+                    <wps:wsp>
+                      <wps:cNvSpPr/>
+                      <wps:spPr>
+                        <a:xfrm>
+                          <a:off x="0" y="0"/>
+                          <a:ext cx="3589020" cy="2971800"/>
+                        </a:xfrm>
+                        <a:prstGeom prst="rect">
+                          <a:avLst/>
+                        </a:prstGeom>
+                        <a:solidFill>
+                          <a:srgbClr val="0070C0"/>
+                        </a:solidFill>
+                      </wps:spPr>
+                      <wps:style>
+                        <a:lnRef idx="2">
+                          <a:schemeClr val="accent1">
+                            <a:shade val="50000"/>
+                          </a:schemeClr>
+                        </a:lnRef>
+                        <a:fillRef idx="1">
+                          <a:schemeClr val="accent1"/>
+                        </a:fillRef>
+                        <a:effectRef idx="0">
+                          <a:schemeClr val="accent1"/>
+                        </a:effectRef>
+                        <a:fontRef idx="minor">
+                          <a:schemeClr val="lt1"/>
+                        </a:fontRef>
+                      </wps:style>
+                      <wps:txbx>
+                        <w:txbxContent>
+                          <w:p>
+                            <w:r>
+                              <w:t>Program.cs{</w:t>
+                            </w:r>
+                          </w:p>
+                          <w:p>
+                            <w:r>
+                              <w:t>Main class{</w:t>
+                            </w:r>
+                          </w:p>
+                          <w:p>
+                            <w:r>
+                              <w:rPr>
+                                <w:highlight w:val="darkMagenta"/>
+                              </w:rPr>
+                              <w:t>Event_A</w:t>
+                            </w:r>
+                            <w:r>
+                              <w:t>+= new  EventHandler &lt;</w:t>
+                            </w:r>
+                            <w:r>
+                              <w:t xml:space="preserve"> </w:t>
+                            </w:r>
+                            <w:r>
+                              <w:rPr>
+                                <w:highlight w:val="lightGray"/>
+                              </w:rPr>
+                              <w:t>eventArgsClass</w:t>
+                            </w:r>
+                            <w:r>
+                              <w:t xml:space="preserve"> &gt; (eventHandlerMethod) </w:t>
+                            </w:r>
+                          </w:p>
+                          <w:p>
+                            <w:r>
+                              <w:t>Worker.DoWork()</w:t>
+                            </w:r>
+                          </w:p>
+                          <w:p>
+                            <w:r>
+                              <w:t>}</w:t>
+                            </w:r>
+                          </w:p>
+                          <w:p/>
+                          <w:p>
+                            <w:r>
+                              <w:t>Public void eventHandlerMethod(object sender, eventArgsClass) {}</w:t>
+                            </w:r>
+                          </w:p>
+                          <w:p>
+                            <w:r>
+                              <w:t>}</w:t>
+                            </w:r>
+                          </w:p>
+                        </w:txbxContent>
+                      </wps:txbx>
+                      <wps:bodyPr rot="0" spcFirstLastPara="0" vertOverflow="overflow" horzOverflow="overflow" vert="horz" wrap="square" lIns="91440" tIns="45720" rIns="91440" bIns="45720" numCol="1" spcCol="0" rtlCol="0" fromWordArt="0" anchor="ctr" anchorCtr="0" forceAA="0" compatLnSpc="1">
+                        <a:prstTxWarp prst="textNoShape">
+                          <a:avLst/>
+                        </a:prstTxWarp>
+                        <a:noAutofit/>
+                      </wps:bodyPr>
+                    </wps:wsp>
+                  </a:graphicData>
+                </a:graphic>
+                <wp14:sizeRelH relativeFrom="margin">
+                  <wp14:pctWidth>0</wp14:pctWidth>
+                </wp14:sizeRelH>
+                <wp14:sizeRelV relativeFrom="margin">
+                  <wp14:pctHeight>0</wp14:pctHeight>
+                </wp14:sizeRelV>
+              </wp:anchor>
+            </w:drawing>
+          </mc:Choice>
+          <mc:Fallback>
+            <w:pict>
+              <v:rect id="Rectangle 8" o:spid="_x0000_s1030" style="position:absolute;margin-left:-48.7pt;margin-top:65.1pt;width:282.6pt;height:234pt;z-index:251678720;visibility:visible;mso-wrap-style:square;mso-width-percent:0;mso-height-percent:0;mso-wrap-distance-left:9pt;mso-wrap-distance-top:0;mso-wrap-distance-right:9pt;mso-wrap-distance-bottom:0;mso-position-horizontal:absolute;mso-position-horizontal-relative:text;mso-position-vertical:absolute;mso-position-vertical-relative:text;mso-width-percent:0;mso-height-percent:0;mso-width-relative:margin;mso-height-relative:margin;v-text-anchor:middle" o:gfxdata="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" fillcolor="#0070c0" strokecolor="#1f3763 [1604]" strokeweight="1pt">
+                <v:textbox>
+                  <w:txbxContent>
+                    <w:p>
                       <w:r>
-                        <w:t xml:space="preserve">, </w:t>
+                        <w:t>Program.cs{</w:t>
                       </w:r>
-                      <w:proofErr w:type="spellStart"/>
+                    </w:p>
+                    <w:p>
                       <w:r>
-                        <w:t>secParam</w:t>
+                        <w:t>Main class{</w:t>
                       </w:r>
-                      <w:proofErr w:type="spellEnd"/>
+                    </w:p>
+                    <w:p>
                       <w:r>
-                        <w:t>));}</w:t>
+                        <w:rPr>
+                          <w:highlight w:val="darkMagenta"/>
+                        </w:rPr>
+                        <w:t>Event_A</w:t>
+                      </w:r>
+                      <w:r>
+                        <w:t>+= new  EventHandler &lt;</w:t>
+                      </w:r>
+                      <w:r>
+                        <w:t xml:space="preserve"> </w:t>
+                      </w:r>
+                      <w:r>
+                        <w:rPr>
+                          <w:highlight w:val="lightGray"/>
+                        </w:rPr>
+                        <w:t>eventArgsClass</w:t>
+                      </w:r>
+                      <w:r>
+                        <w:t xml:space="preserve"> &gt; (eventHandlerMethod) </w:t>
+                      </w:r>
+                    </w:p>
+                    <w:p>
+                      <w:r>
+                        <w:t>Worker.DoWork()</w:t>
+                      </w:r>
+                    </w:p>
+                    <w:p>
+                      <w:r>
+                        <w:t>}</w:t>
+                      </w:r>
+                    </w:p>
+                    <w:p/>
+                    <w:p>
+                      <w:r>
+                        <w:t>Public void eventHandlerMethod(object sender, eventArgsClass) {}</w:t>
                       </w:r>
                     </w:p>
                     <w:p>
@@ -11897,13 +11859,170 @@
         <mc:AlternateContent>
           <mc:Choice Requires="wps">
             <w:drawing>
-              <wp:anchor distT="0" distB="0" distL="114300" distR="114300" simplePos="0" relativeHeight="251681792" behindDoc="0" locked="0" layoutInCell="1" allowOverlap="1" wp14:anchorId="36B3F1C3" wp14:editId="304E89CD">
+              <wp:anchor distT="0" distB="0" distL="114300" distR="114300" simplePos="0" relativeHeight="251683840" behindDoc="0" locked="0" layoutInCell="1" allowOverlap="1" wp14:anchorId="57F9BCFF" wp14:editId="22D461CC">
                 <wp:simplePos x="0" y="0"/>
                 <wp:positionH relativeFrom="column">
-                  <wp:posOffset>3437255</wp:posOffset>
+                  <wp:posOffset>254635</wp:posOffset>
                 </wp:positionH>
                 <wp:positionV relativeFrom="paragraph">
-                  <wp:posOffset>553720</wp:posOffset>
+                  <wp:posOffset>261620</wp:posOffset>
+                </wp:positionV>
+                <wp:extent cx="1921510" cy="279400"/>
+                <wp:effectExtent l="0" t="0" r="21590" b="25400"/>
+                <wp:wrapNone/>
+                <wp:docPr id="16" name="Text Box 2"/>
+                <wp:cNvGraphicFramePr>
+                  <a:graphicFrameLocks xmlns:a="http://schemas.openxmlformats.org/drawingml/2006/main"/>
+                </wp:cNvGraphicFramePr>
+                <a:graphic xmlns:a="http://schemas.openxmlformats.org/drawingml/2006/main">
+                  <a:graphicData uri="http://schemas.microsoft.com/office/word/2010/wordprocessingShape">
+                    <wps:wsp>
+                      <wps:cNvSpPr txBox="1">
+                        <a:spLocks noChangeArrowheads="1"/>
+                      </wps:cNvSpPr>
+                      <wps:spPr bwMode="auto">
+                        <a:xfrm>
+                          <a:off x="0" y="0"/>
+                          <a:ext cx="1921510" cy="279400"/>
+                        </a:xfrm>
+                        <a:prstGeom prst="rect">
+                          <a:avLst/>
+                        </a:prstGeom>
+                        <a:solidFill>
+                          <a:srgbClr val="FFFFFF"/>
+                        </a:solidFill>
+                        <a:ln w="9525">
+                          <a:solidFill>
+                            <a:srgbClr val="000000"/>
+                          </a:solidFill>
+                          <a:miter lim="800000"/>
+                          <a:headEnd/>
+                          <a:tailEnd/>
+                        </a:ln>
+                      </wps:spPr>
+                      <wps:txbx>
+                        <w:txbxContent>
+                          <w:p>
+                            <w:r>
+                              <w:t>Call EventHanlderMethod()</w:t>
+                            </w:r>
+                          </w:p>
+                        </w:txbxContent>
+                      </wps:txbx>
+                      <wps:bodyPr rot="0" vert="horz" wrap="square" lIns="91440" tIns="45720" rIns="91440" bIns="45720" anchor="t" anchorCtr="0">
+                        <a:noAutofit/>
+                      </wps:bodyPr>
+                    </wps:wsp>
+                  </a:graphicData>
+                </a:graphic>
+                <wp14:sizeRelH relativeFrom="margin">
+                  <wp14:pctWidth>0</wp14:pctWidth>
+                </wp14:sizeRelH>
+                <wp14:sizeRelV relativeFrom="margin">
+                  <wp14:pctHeight>0</wp14:pctHeight>
+                </wp14:sizeRelV>
+              </wp:anchor>
+            </w:drawing>
+          </mc:Choice>
+          <mc:Fallback>
+            <w:pict>
+              <v:shape id="_x0000_s1031" type="#_x0000_t202" style="position:absolute;margin-left:20.05pt;margin-top:20.6pt;width:151.3pt;height:22pt;z-index:251683840;visibility:visible;mso-wrap-style:square;mso-width-percent:0;mso-height-percent:0;mso-wrap-distance-left:9pt;mso-wrap-distance-top:0;mso-wrap-distance-right:9pt;mso-wrap-distance-bottom:0;mso-position-horizontal:absolute;mso-position-horizontal-relative:text;mso-position-vertical:absolute;mso-position-vertical-relative:text;mso-width-percent:0;mso-height-percent:0;mso-width-relative:margin;mso-height-relative:margin;v-text-anchor:top" o:gfxdata="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">
+                <v:textbox>
+                  <w:txbxContent>
+                    <w:p>
+                      <w:r>
+                        <w:t>Call EventHanlderMethod()</w:t>
+                      </w:r>
+                    </w:p>
+                  </w:txbxContent>
+                </v:textbox>
+              </v:shape>
+            </w:pict>
+          </mc:Fallback>
+        </mc:AlternateContent>
+      </w:r>
+      <w:r>
+        <w:rPr>
+          <w:noProof/>
+        </w:rPr>
+        <mc:AlternateContent>
+          <mc:Choice Requires="wps">
+            <w:drawing>
+              <wp:anchor distT="0" distB="0" distL="114300" distR="114300" simplePos="0" relativeHeight="251682816" behindDoc="0" locked="0" layoutInCell="1" allowOverlap="1" wp14:anchorId="48B89CCF" wp14:editId="6D6498E6">
+                <wp:simplePos x="0" y="0"/>
+                <wp:positionH relativeFrom="column">
+                  <wp:posOffset>2350135</wp:posOffset>
+                </wp:positionH>
+                <wp:positionV relativeFrom="paragraph">
+                  <wp:posOffset>288925</wp:posOffset>
+                </wp:positionV>
+                <wp:extent cx="787400" cy="254000"/>
+                <wp:effectExtent l="19050" t="19050" r="12700" b="31750"/>
+                <wp:wrapNone/>
+                <wp:docPr id="15" name="Right Arrow 15"/>
+                <wp:cNvGraphicFramePr/>
+                <a:graphic xmlns:a="http://schemas.openxmlformats.org/drawingml/2006/main">
+                  <a:graphicData uri="http://schemas.microsoft.com/office/word/2010/wordprocessingShape">
+                    <wps:wsp>
+                      <wps:cNvSpPr/>
+                      <wps:spPr>
+                        <a:xfrm rot="10800000">
+                          <a:off x="0" y="0"/>
+                          <a:ext cx="787400" cy="254000"/>
+                        </a:xfrm>
+                        <a:prstGeom prst="rightArrow">
+                          <a:avLst/>
+                        </a:prstGeom>
+                      </wps:spPr>
+                      <wps:style>
+                        <a:lnRef idx="2">
+                          <a:schemeClr val="accent1">
+                            <a:shade val="50000"/>
+                          </a:schemeClr>
+                        </a:lnRef>
+                        <a:fillRef idx="1">
+                          <a:schemeClr val="accent1"/>
+                        </a:fillRef>
+                        <a:effectRef idx="0">
+                          <a:schemeClr val="accent1"/>
+                        </a:effectRef>
+                        <a:fontRef idx="minor">
+                          <a:schemeClr val="lt1"/>
+                        </a:fontRef>
+                      </wps:style>
+                      <wps:bodyPr rot="0" spcFirstLastPara="0" vertOverflow="overflow" horzOverflow="overflow" vert="horz" wrap="square" lIns="91440" tIns="45720" rIns="91440" bIns="45720" numCol="1" spcCol="0" rtlCol="0" fromWordArt="0" anchor="ctr" anchorCtr="0" forceAA="0" compatLnSpc="1">
+                        <a:prstTxWarp prst="textNoShape">
+                          <a:avLst/>
+                        </a:prstTxWarp>
+                        <a:noAutofit/>
+                      </wps:bodyPr>
+                    </wps:wsp>
+                  </a:graphicData>
+                </a:graphic>
+              </wp:anchor>
+            </w:drawing>
+          </mc:Choice>
+          <mc:Fallback>
+            <w:pict>
+              <v:shape id="Right Arrow 15" o:spid="_x0000_s1026" type="#_x0000_t13" style="position:absolute;margin-left:185.05pt;margin-top:22.75pt;width:62pt;height:20pt;rotation:180;z-index:251682816;visibility:visible;mso-wrap-style:square;mso-wrap-distance-left:9pt;mso-wrap-distance-top:0;mso-wrap-distance-right:9pt;mso-wrap-distance-bottom:0;mso-position-horizontal:absolute;mso-position-horizontal-relative:text;mso-position-vertical:absolute;mso-position-vertical-relative:text;v-text-anchor:middle" o:gfxdata="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" adj="18116" fillcolor="#4472c4 [3204]" strokecolor="#1f3763 [1604]" strokeweight="1pt"/>
+            </w:pict>
+          </mc:Fallback>
+        </mc:AlternateContent>
+      </w:r>
+      <w:r>
+        <w:rPr>
+          <w:noProof/>
+        </w:rPr>
+        <mc:AlternateContent>
+          <mc:Choice Requires="wps">
+            <w:drawing>
+              <wp:anchor distT="0" distB="0" distL="114300" distR="114300" simplePos="0" relativeHeight="251681792" behindDoc="0" locked="0" layoutInCell="1" allowOverlap="1" wp14:anchorId="474A9861" wp14:editId="13C49F93">
+                <wp:simplePos x="0" y="0"/>
+                <wp:positionH relativeFrom="column">
+                  <wp:posOffset>3337170</wp:posOffset>
+                </wp:positionH>
+                <wp:positionV relativeFrom="paragraph">
+                  <wp:posOffset>265870</wp:posOffset>
                 </wp:positionV>
                 <wp:extent cx="1803400" cy="279400"/>
                 <wp:effectExtent l="0" t="0" r="25400" b="25400"/>
@@ -11964,7 +12083,7 @@
           </mc:Choice>
           <mc:Fallback>
             <w:pict>
-              <v:shape id="_x0000_s1032" type="#_x0000_t202" style="position:absolute;margin-left:270.65pt;margin-top:43.6pt;width:142pt;height:22pt;z-index:251681792;visibility:visible;mso-wrap-style:square;mso-width-percent:0;mso-height-percent:0;mso-wrap-distance-left:9pt;mso-wrap-distance-top:0;mso-wrap-distance-right:9pt;mso-wrap-distance-bottom:0;mso-position-horizontal:absolute;mso-position-horizontal-relative:text;mso-position-vertical:absolute;mso-position-vertical-relative:text;mso-width-percent:0;mso-height-percent:0;mso-width-relative:margin;mso-height-relative:margin;v-text-anchor:top" o:gfxdata="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">
+              <v:shape id="_x0000_s1032" type="#_x0000_t202" style="position:absolute;margin-left:262.75pt;margin-top:20.95pt;width:142pt;height:22pt;z-index:251681792;visibility:visible;mso-wrap-style:square;mso-width-percent:0;mso-height-percent:0;mso-wrap-distance-left:9pt;mso-wrap-distance-top:0;mso-wrap-distance-right:9pt;mso-wrap-distance-bottom:0;mso-position-horizontal:absolute;mso-position-horizontal-relative:text;mso-position-vertical:absolute;mso-position-vertical-relative:text;mso-width-percent:0;mso-height-percent:0;mso-width-relative:margin;mso-height-relative:margin;v-text-anchor:top" o:gfxdata="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">
                 <v:textbox>
                   <w:txbxContent>
                     <w:p>
@@ -11980,165 +12099,6 @@
         </mc:AlternateContent>
       </w:r>
       <w:r>
-        <w:rPr>
-          <w:noProof/>
-        </w:rPr>
-        <mc:AlternateContent>
-          <mc:Choice Requires="wps">
-            <w:drawing>
-              <wp:anchor distT="0" distB="0" distL="114300" distR="114300" simplePos="0" relativeHeight="251682816" behindDoc="0" locked="0" layoutInCell="1" allowOverlap="1" wp14:anchorId="48FBB18E" wp14:editId="7AD77517">
-                <wp:simplePos x="0" y="0"/>
-                <wp:positionH relativeFrom="column">
-                  <wp:posOffset>2569210</wp:posOffset>
-                </wp:positionH>
-                <wp:positionV relativeFrom="paragraph">
-                  <wp:posOffset>553720</wp:posOffset>
-                </wp:positionV>
-                <wp:extent cx="787400" cy="254000"/>
-                <wp:effectExtent l="19050" t="19050" r="12700" b="31750"/>
-                <wp:wrapNone/>
-                <wp:docPr id="15" name="Right Arrow 15"/>
-                <wp:cNvGraphicFramePr/>
-                <a:graphic xmlns:a="http://schemas.openxmlformats.org/drawingml/2006/main">
-                  <a:graphicData uri="http://schemas.microsoft.com/office/word/2010/wordprocessingShape">
-                    <wps:wsp>
-                      <wps:cNvSpPr/>
-                      <wps:spPr>
-                        <a:xfrm rot="10800000">
-                          <a:off x="0" y="0"/>
-                          <a:ext cx="787400" cy="254000"/>
-                        </a:xfrm>
-                        <a:prstGeom prst="rightArrow">
-                          <a:avLst/>
-                        </a:prstGeom>
-                      </wps:spPr>
-                      <wps:style>
-                        <a:lnRef idx="2">
-                          <a:schemeClr val="accent1">
-                            <a:shade val="50000"/>
-                          </a:schemeClr>
-                        </a:lnRef>
-                        <a:fillRef idx="1">
-                          <a:schemeClr val="accent1"/>
-                        </a:fillRef>
-                        <a:effectRef idx="0">
-                          <a:schemeClr val="accent1"/>
-                        </a:effectRef>
-                        <a:fontRef idx="minor">
-                          <a:schemeClr val="lt1"/>
-                        </a:fontRef>
-                      </wps:style>
-                      <wps:bodyPr rot="0" spcFirstLastPara="0" vertOverflow="overflow" horzOverflow="overflow" vert="horz" wrap="square" lIns="91440" tIns="45720" rIns="91440" bIns="45720" numCol="1" spcCol="0" rtlCol="0" fromWordArt="0" anchor="ctr" anchorCtr="0" forceAA="0" compatLnSpc="1">
-                        <a:prstTxWarp prst="textNoShape">
-                          <a:avLst/>
-                        </a:prstTxWarp>
-                        <a:noAutofit/>
-                      </wps:bodyPr>
-                    </wps:wsp>
-                  </a:graphicData>
-                </a:graphic>
-              </wp:anchor>
-            </w:drawing>
-          </mc:Choice>
-          <mc:Fallback>
-            <w:pict>
-              <v:shape id="Right Arrow 15" o:spid="_x0000_s1026" type="#_x0000_t13" style="position:absolute;margin-left:202.3pt;margin-top:43.6pt;width:62pt;height:20pt;rotation:180;z-index:251682816;visibility:visible;mso-wrap-style:square;mso-wrap-distance-left:9pt;mso-wrap-distance-top:0;mso-wrap-distance-right:9pt;mso-wrap-distance-bottom:0;mso-position-horizontal:absolute;mso-position-horizontal-relative:text;mso-position-vertical:absolute;mso-position-vertical-relative:text;v-text-anchor:middle" o:gfxdata="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" adj="18116" fillcolor="#4472c4 [3204]" strokecolor="#1f3763 [1604]" strokeweight="1pt"/>
-            </w:pict>
-          </mc:Fallback>
-        </mc:AlternateContent>
-      </w:r>
-      <w:r>
-        <w:rPr>
-          <w:noProof/>
-        </w:rPr>
-        <mc:AlternateContent>
-          <mc:Choice Requires="wps">
-            <w:drawing>
-              <wp:anchor distT="0" distB="0" distL="114300" distR="114300" simplePos="0" relativeHeight="251683840" behindDoc="0" locked="0" layoutInCell="1" allowOverlap="1" wp14:anchorId="28531894" wp14:editId="16E2B26C">
-                <wp:simplePos x="0" y="0"/>
-                <wp:positionH relativeFrom="column">
-                  <wp:posOffset>448310</wp:posOffset>
-                </wp:positionH>
-                <wp:positionV relativeFrom="paragraph">
-                  <wp:posOffset>520065</wp:posOffset>
-                </wp:positionV>
-                <wp:extent cx="1921510" cy="279400"/>
-                <wp:effectExtent l="0" t="0" r="21590" b="25400"/>
-                <wp:wrapNone/>
-                <wp:docPr id="16" name="Text Box 2"/>
-                <wp:cNvGraphicFramePr>
-                  <a:graphicFrameLocks xmlns:a="http://schemas.openxmlformats.org/drawingml/2006/main"/>
-                </wp:cNvGraphicFramePr>
-                <a:graphic xmlns:a="http://schemas.openxmlformats.org/drawingml/2006/main">
-                  <a:graphicData uri="http://schemas.microsoft.com/office/word/2010/wordprocessingShape">
-                    <wps:wsp>
-                      <wps:cNvSpPr txBox="1">
-                        <a:spLocks noChangeArrowheads="1"/>
-                      </wps:cNvSpPr>
-                      <wps:spPr bwMode="auto">
-                        <a:xfrm>
-                          <a:off x="0" y="0"/>
-                          <a:ext cx="1921510" cy="279400"/>
-                        </a:xfrm>
-                        <a:prstGeom prst="rect">
-                          <a:avLst/>
-                        </a:prstGeom>
-                        <a:solidFill>
-                          <a:srgbClr val="FFFFFF"/>
-                        </a:solidFill>
-                        <a:ln w="9525">
-                          <a:solidFill>
-                            <a:srgbClr val="000000"/>
-                          </a:solidFill>
-                          <a:miter lim="800000"/>
-                          <a:headEnd/>
-                          <a:tailEnd/>
-                        </a:ln>
-                      </wps:spPr>
-                      <wps:txbx>
-                        <w:txbxContent>
-                          <w:p>
-                            <w:r>
-                              <w:t>Call EventHanlderMethod()</w:t>
-                            </w:r>
-                          </w:p>
-                        </w:txbxContent>
-                      </wps:txbx>
-                      <wps:bodyPr rot="0" vert="horz" wrap="square" lIns="91440" tIns="45720" rIns="91440" bIns="45720" anchor="t" anchorCtr="0">
-                        <a:noAutofit/>
-                      </wps:bodyPr>
-                    </wps:wsp>
-                  </a:graphicData>
-                </a:graphic>
-                <wp14:sizeRelH relativeFrom="margin">
-                  <wp14:pctWidth>0</wp14:pctWidth>
-                </wp14:sizeRelH>
-                <wp14:sizeRelV relativeFrom="margin">
-                  <wp14:pctHeight>0</wp14:pctHeight>
-                </wp14:sizeRelV>
-              </wp:anchor>
-            </w:drawing>
-          </mc:Choice>
-          <mc:Fallback>
-            <w:pict>
-              <v:shape id="_x0000_s1033" type="#_x0000_t202" style="position:absolute;margin-left:35.3pt;margin-top:40.95pt;width:151.3pt;height:22pt;z-index:251683840;visibility:visible;mso-wrap-style:square;mso-width-percent:0;mso-height-percent:0;mso-wrap-distance-left:9pt;mso-wrap-distance-top:0;mso-wrap-distance-right:9pt;mso-wrap-distance-bottom:0;mso-position-horizontal:absolute;mso-position-horizontal-relative:text;mso-position-vertical:absolute;mso-position-vertical-relative:text;mso-width-percent:0;mso-height-percent:0;mso-width-relative:margin;mso-height-relative:margin;v-text-anchor:top" o:gfxdata="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">
-                <v:textbox>
-                  <w:txbxContent>
-                    <w:p>
-                      <w:r>
-                        <w:t>Call EventHanlderMethod()</w:t>
-                      </w:r>
-                    </w:p>
-                  </w:txbxContent>
-                </v:textbox>
-              </v:shape>
-            </w:pict>
-          </mc:Fallback>
-        </mc:AlternateContent>
-      </w:r>
-    </w:p>
-    <w:p>
-      <w:r>
         <w:br w:type="page"/>
       </w:r>
     </w:p>
@@ -12147,7 +12107,7 @@
         <w:pStyle w:val="Heading2"/>
         <w:numPr>
           <w:ilvl w:val="0"/>
-          <w:numId w:val="6"/>
+          <w:numId w:val="10"/>
         </w:numPr>
       </w:pPr>
       <w:r>
@@ -12552,10 +12512,10 @@
     </w:lvl>
   </w:abstractNum>
   <w:abstractNum w:abstractNumId="1">
-    <w:nsid w:val="2B604F8D"/>
+    <w:nsid w:val="15FD3B04"/>
     <w:multiLevelType w:val="hybridMultilevel"/>
-    <w:tmpl w:val="A0C41500"/>
-    <w:lvl w:ilvl="0" w:tplc="FD30E7E4">
+    <w:tmpl w:val="BA0A8F4E"/>
+    <w:lvl w:ilvl="0" w:tplc="E15C39D4">
       <w:start w:val="1"/>
       <w:numFmt w:val="decimal"/>
       <w:lvlText w:val="%1-"/>
@@ -12641,6 +12601,95 @@
     </w:lvl>
   </w:abstractNum>
   <w:abstractNum w:abstractNumId="2">
+    <w:nsid w:val="2B604F8D"/>
+    <w:multiLevelType w:val="hybridMultilevel"/>
+    <w:tmpl w:val="A0C41500"/>
+    <w:lvl w:ilvl="0" w:tplc="FD30E7E4">
+      <w:start w:val="1"/>
+      <w:numFmt w:val="decimal"/>
+      <w:lvlText w:val="%1-"/>
+      <w:lvlJc w:val="left"/>
+      <w:pPr>
+        <w:ind w:left="720" w:hanging="360"/>
+      </w:pPr>
+      <w:rPr>
+        <w:rFonts w:hint="default"/>
+      </w:rPr>
+    </w:lvl>
+    <w:lvl w:ilvl="1" w:tplc="04090019" w:tentative="1">
+      <w:start w:val="1"/>
+      <w:numFmt w:val="lowerLetter"/>
+      <w:lvlText w:val="%2."/>
+      <w:lvlJc w:val="left"/>
+      <w:pPr>
+        <w:ind w:left="1440" w:hanging="360"/>
+      </w:pPr>
+    </w:lvl>
+    <w:lvl w:ilvl="2" w:tplc="0409001B" w:tentative="1">
+      <w:start w:val="1"/>
+      <w:numFmt w:val="lowerRoman"/>
+      <w:lvlText w:val="%3."/>
+      <w:lvlJc w:val="right"/>
+      <w:pPr>
+        <w:ind w:left="2160" w:hanging="180"/>
+      </w:pPr>
+    </w:lvl>
+    <w:lvl w:ilvl="3" w:tplc="0409000F" w:tentative="1">
+      <w:start w:val="1"/>
+      <w:numFmt w:val="decimal"/>
+      <w:lvlText w:val="%4."/>
+      <w:lvlJc w:val="left"/>
+      <w:pPr>
+        <w:ind w:left="2880" w:hanging="360"/>
+      </w:pPr>
+    </w:lvl>
+    <w:lvl w:ilvl="4" w:tplc="04090019" w:tentative="1">
+      <w:start w:val="1"/>
+      <w:numFmt w:val="lowerLetter"/>
+      <w:lvlText w:val="%5."/>
+      <w:lvlJc w:val="left"/>
+      <w:pPr>
+        <w:ind w:left="3600" w:hanging="360"/>
+      </w:pPr>
+    </w:lvl>
+    <w:lvl w:ilvl="5" w:tplc="0409001B" w:tentative="1">
+      <w:start w:val="1"/>
+      <w:numFmt w:val="lowerRoman"/>
+      <w:lvlText w:val="%6."/>
+      <w:lvlJc w:val="right"/>
+      <w:pPr>
+        <w:ind w:left="4320" w:hanging="180"/>
+      </w:pPr>
+    </w:lvl>
+    <w:lvl w:ilvl="6" w:tplc="0409000F" w:tentative="1">
+      <w:start w:val="1"/>
+      <w:numFmt w:val="decimal"/>
+      <w:lvlText w:val="%7."/>
+      <w:lvlJc w:val="left"/>
+      <w:pPr>
+        <w:ind w:left="5040" w:hanging="360"/>
+      </w:pPr>
+    </w:lvl>
+    <w:lvl w:ilvl="7" w:tplc="04090019" w:tentative="1">
+      <w:start w:val="1"/>
+      <w:numFmt w:val="lowerLetter"/>
+      <w:lvlText w:val="%8."/>
+      <w:lvlJc w:val="left"/>
+      <w:pPr>
+        <w:ind w:left="5760" w:hanging="360"/>
+      </w:pPr>
+    </w:lvl>
+    <w:lvl w:ilvl="8" w:tplc="0409001B" w:tentative="1">
+      <w:start w:val="1"/>
+      <w:numFmt w:val="lowerRoman"/>
+      <w:lvlText w:val="%9."/>
+      <w:lvlJc w:val="right"/>
+      <w:pPr>
+        <w:ind w:left="6480" w:hanging="180"/>
+      </w:pPr>
+    </w:lvl>
+  </w:abstractNum>
+  <w:abstractNum w:abstractNumId="3">
     <w:nsid w:val="431702D4"/>
     <w:multiLevelType w:val="hybridMultilevel"/>
     <w:tmpl w:val="51360734"/>
@@ -12726,7 +12775,7 @@
       </w:pPr>
     </w:lvl>
   </w:abstractNum>
-  <w:abstractNum w:abstractNumId="3">
+  <w:abstractNum w:abstractNumId="4">
     <w:nsid w:val="46EC10D0"/>
     <w:multiLevelType w:val="hybridMultilevel"/>
     <w:tmpl w:val="E18435BE"/>
@@ -12839,7 +12888,7 @@
       </w:rPr>
     </w:lvl>
   </w:abstractNum>
-  <w:abstractNum w:abstractNumId="4">
+  <w:abstractNum w:abstractNumId="5">
     <w:nsid w:val="4D8113C3"/>
     <w:multiLevelType w:val="hybridMultilevel"/>
     <w:tmpl w:val="1E2E2A60"/>
@@ -12928,7 +12977,7 @@
       </w:pPr>
     </w:lvl>
   </w:abstractNum>
-  <w:abstractNum w:abstractNumId="5">
+  <w:abstractNum w:abstractNumId="6">
     <w:nsid w:val="4E7B0CED"/>
     <w:multiLevelType w:val="hybridMultilevel"/>
     <w:tmpl w:val="1168093C"/>
@@ -13014,10 +13063,10 @@
       </w:pPr>
     </w:lvl>
   </w:abstractNum>
-  <w:abstractNum w:abstractNumId="6">
+  <w:abstractNum w:abstractNumId="7">
     <w:nsid w:val="5B730B66"/>
     <w:multiLevelType w:val="hybridMultilevel"/>
-    <w:tmpl w:val="F41A138A"/>
+    <w:tmpl w:val="126E6A0E"/>
     <w:lvl w:ilvl="0" w:tplc="E15C39D4">
       <w:start w:val="1"/>
       <w:numFmt w:val="decimal"/>
@@ -13103,7 +13152,7 @@
       </w:pPr>
     </w:lvl>
   </w:abstractNum>
-  <w:abstractNum w:abstractNumId="7">
+  <w:abstractNum w:abstractNumId="8">
     <w:nsid w:val="60DE6DA8"/>
     <w:multiLevelType w:val="hybridMultilevel"/>
     <w:tmpl w:val="8CF2CBB8"/>
@@ -13192,29 +13241,124 @@
       </w:pPr>
     </w:lvl>
   </w:abstractNum>
+  <w:abstractNum w:abstractNumId="9">
+    <w:nsid w:val="75162613"/>
+    <w:multiLevelType w:val="hybridMultilevel"/>
+    <w:tmpl w:val="5B646BE2"/>
+    <w:lvl w:ilvl="0" w:tplc="E15C39D4">
+      <w:start w:val="1"/>
+      <w:numFmt w:val="decimal"/>
+      <w:lvlText w:val="%1-"/>
+      <w:lvlJc w:val="left"/>
+      <w:pPr>
+        <w:ind w:left="720" w:hanging="360"/>
+      </w:pPr>
+      <w:rPr>
+        <w:rFonts w:hint="default"/>
+      </w:rPr>
+    </w:lvl>
+    <w:lvl w:ilvl="1" w:tplc="04090019" w:tentative="1">
+      <w:start w:val="1"/>
+      <w:numFmt w:val="lowerLetter"/>
+      <w:lvlText w:val="%2."/>
+      <w:lvlJc w:val="left"/>
+      <w:pPr>
+        <w:ind w:left="1440" w:hanging="360"/>
+      </w:pPr>
+    </w:lvl>
+    <w:lvl w:ilvl="2" w:tplc="0409001B" w:tentative="1">
+      <w:start w:val="1"/>
+      <w:numFmt w:val="lowerRoman"/>
+      <w:lvlText w:val="%3."/>
+      <w:lvlJc w:val="right"/>
+      <w:pPr>
+        <w:ind w:left="2160" w:hanging="180"/>
+      </w:pPr>
+    </w:lvl>
+    <w:lvl w:ilvl="3" w:tplc="0409000F" w:tentative="1">
+      <w:start w:val="1"/>
+      <w:numFmt w:val="decimal"/>
+      <w:lvlText w:val="%4."/>
+      <w:lvlJc w:val="left"/>
+      <w:pPr>
+        <w:ind w:left="2880" w:hanging="360"/>
+      </w:pPr>
+    </w:lvl>
+    <w:lvl w:ilvl="4" w:tplc="04090019" w:tentative="1">
+      <w:start w:val="1"/>
+      <w:numFmt w:val="lowerLetter"/>
+      <w:lvlText w:val="%5."/>
+      <w:lvlJc w:val="left"/>
+      <w:pPr>
+        <w:ind w:left="3600" w:hanging="360"/>
+      </w:pPr>
+    </w:lvl>
+    <w:lvl w:ilvl="5" w:tplc="0409001B" w:tentative="1">
+      <w:start w:val="1"/>
+      <w:numFmt w:val="lowerRoman"/>
+      <w:lvlText w:val="%6."/>
+      <w:lvlJc w:val="right"/>
+      <w:pPr>
+        <w:ind w:left="4320" w:hanging="180"/>
+      </w:pPr>
+    </w:lvl>
+    <w:lvl w:ilvl="6" w:tplc="0409000F" w:tentative="1">
+      <w:start w:val="1"/>
+      <w:numFmt w:val="decimal"/>
+      <w:lvlText w:val="%7."/>
+      <w:lvlJc w:val="left"/>
+      <w:pPr>
+        <w:ind w:left="5040" w:hanging="360"/>
+      </w:pPr>
+    </w:lvl>
+    <w:lvl w:ilvl="7" w:tplc="04090019" w:tentative="1">
+      <w:start w:val="1"/>
+      <w:numFmt w:val="lowerLetter"/>
+      <w:lvlText w:val="%8."/>
+      <w:lvlJc w:val="left"/>
+      <w:pPr>
+        <w:ind w:left="5760" w:hanging="360"/>
+      </w:pPr>
+    </w:lvl>
+    <w:lvl w:ilvl="8" w:tplc="0409001B" w:tentative="1">
+      <w:start w:val="1"/>
+      <w:numFmt w:val="lowerRoman"/>
+      <w:lvlText w:val="%9."/>
+      <w:lvlJc w:val="right"/>
+      <w:pPr>
+        <w:ind w:left="6480" w:hanging="180"/>
+      </w:pPr>
+    </w:lvl>
+  </w:abstractNum>
   <w:num w:numId="1">
-    <w:abstractNumId w:val="7"/>
+    <w:abstractNumId w:val="8"/>
   </w:num>
   <w:num w:numId="2">
+    <w:abstractNumId w:val="4"/>
+  </w:num>
+  <w:num w:numId="3">
     <w:abstractNumId w:val="3"/>
   </w:num>
-  <w:num w:numId="3">
-    <w:abstractNumId w:val="2"/>
+  <w:num w:numId="4">
+    <w:abstractNumId w:val="6"/>
   </w:num>
-  <w:num w:numId="4">
+  <w:num w:numId="5">
     <w:abstractNumId w:val="5"/>
   </w:num>
-  <w:num w:numId="5">
-    <w:abstractNumId w:val="4"/>
-  </w:num>
   <w:num w:numId="6">
-    <w:abstractNumId w:val="6"/>
+    <w:abstractNumId w:val="7"/>
   </w:num>
   <w:num w:numId="7">
     <w:abstractNumId w:val="0"/>
   </w:num>
   <w:num w:numId="8">
+    <w:abstractNumId w:val="2"/>
+  </w:num>
+  <w:num w:numId="9">
     <w:abstractNumId w:val="1"/>
+  </w:num>
+  <w:num w:numId="10">
+    <w:abstractNumId w:val="9"/>
   </w:num>
 </w:numbering>
 </file>
@@ -15392,7 +15536,7 @@
   <a:extraClrSchemeLst/>
   <a:extLst>
     <a:ext uri="{05A4C25C-085E-4340-85A3-A5531E510DB2}">
-      <thm15:themeFamily xmlns:thm15="http://schemas.microsoft.com/office/thememl/2012/main" xmlns="" name="Office Theme" id="{62F939B6-93AF-4DB8-9C6B-D6C7DFDC589F}" vid="{4A3C46E8-61CC-4603-A589-7422A47A8E4A}"/>
+      <thm15:themeFamily xmlns="" xmlns:thm15="http://schemas.microsoft.com/office/thememl/2012/main" name="Office Theme" id="{62F939B6-93AF-4DB8-9C6B-D6C7DFDC589F}" vid="{4A3C46E8-61CC-4603-A589-7422A47A8E4A}"/>
     </a:ext>
   </a:extLst>
 </a:theme>

</xml_diff>

<commit_message>
2-Communicating Between Components with Events and Delegates
</commit_message>
<xml_diff>
--- a/EventsDelegatesAndLambda/ReadMe.docx
+++ b/EventsDelegatesAndLambda/ReadMe.docx
@@ -10,6 +10,15 @@
           <w:szCs w:val="36"/>
         </w:rPr>
       </w:pPr>
+      <w:r>
+        <w:rPr>
+          <w:sz w:val="36"/>
+          <w:szCs w:val="36"/>
+        </w:rPr>
+        <w:t xml:space="preserve"> </w:t>
+      </w:r>
+      <w:bookmarkStart w:id="0" w:name="_GoBack"/>
+      <w:bookmarkEnd w:id="0"/>
       <w:r>
         <w:rPr>
           <w:sz w:val="36"/>
@@ -186,27 +195,14 @@
                             <w:r>
                               <w:t xml:space="preserve">Figure </w:t>
                             </w:r>
-                            <w:r>
-                              <w:fldChar w:fldCharType="begin"/>
-                            </w:r>
-                            <w:r>
-                              <w:instrText xml:space="preserve"> SEQ Figure \* ARABIC </w:instrText>
-                            </w:r>
-                            <w:r>
-                              <w:fldChar w:fldCharType="separate"/>
-                            </w:r>
-                            <w:r>
-                              <w:rPr>
-                                <w:noProof/>
-                              </w:rPr>
-                              <w:t>1</w:t>
-                            </w:r>
-                            <w:r>
-                              <w:rPr>
-                                <w:noProof/>
-                              </w:rPr>
-                              <w:fldChar w:fldCharType="end"/>
-                            </w:r>
+                            <w:fldSimple w:instr=" SEQ Figure \* ARABIC ">
+                              <w:r>
+                                <w:rPr>
+                                  <w:noProof/>
+                                </w:rPr>
+                                <w:t>1</w:t>
+                              </w:r>
+                            </w:fldSimple>
                             <w:r>
                               <w:t xml:space="preserve"> Introduction</w:t>
                             </w:r>
@@ -1065,27 +1061,14 @@
                             <w:r>
                               <w:t xml:space="preserve">Figure </w:t>
                             </w:r>
-                            <w:r>
-                              <w:fldChar w:fldCharType="begin"/>
-                            </w:r>
-                            <w:r>
-                              <w:instrText xml:space="preserve"> SEQ Figure \* ARABIC </w:instrText>
-                            </w:r>
-                            <w:r>
-                              <w:fldChar w:fldCharType="separate"/>
-                            </w:r>
-                            <w:r>
-                              <w:rPr>
-                                <w:noProof/>
-                              </w:rPr>
-                              <w:t>2</w:t>
-                            </w:r>
-                            <w:r>
-                              <w:rPr>
-                                <w:noProof/>
-                              </w:rPr>
-                              <w:fldChar w:fldCharType="end"/>
-                            </w:r>
+                            <w:fldSimple w:instr=" SEQ Figure \* ARABIC ">
+                              <w:r>
+                                <w:rPr>
+                                  <w:noProof/>
+                                </w:rPr>
+                                <w:t>2</w:t>
+                              </w:r>
+                            </w:fldSimple>
                             <w:r>
                               <w:t xml:space="preserve"> Delegates</w:t>
                             </w:r>
@@ -13225,7 +13208,6 @@
       </w:r>
     </w:p>
     <w:p>
-      <w:bookmarkStart w:id="0" w:name="_GoBack"/>
       <w:r>
         <w:rPr>
           <w:noProof/>
@@ -13280,7 +13262,6 @@
           </wp:anchor>
         </w:drawing>
       </w:r>
-      <w:bookmarkEnd w:id="0"/>
     </w:p>
     <w:sectPr>
       <w:pgSz w:w="12240" w:h="15840"/>
@@ -16732,7 +16713,7 @@
   <a:extraClrSchemeLst/>
   <a:extLst>
     <a:ext uri="{05A4C25C-085E-4340-85A3-A5531E510DB2}">
-      <thm15:themeFamily xmlns="" xmlns:thm15="http://schemas.microsoft.com/office/thememl/2012/main" name="Office Theme" id="{62F939B6-93AF-4DB8-9C6B-D6C7DFDC589F}" vid="{4A3C46E8-61CC-4603-A589-7422A47A8E4A}"/>
+      <thm15:themeFamily xmlns:thm15="http://schemas.microsoft.com/office/thememl/2012/main" xmlns="" name="Office Theme" id="{62F939B6-93AF-4DB8-9C6B-D6C7DFDC589F}" vid="{4A3C46E8-61CC-4603-A589-7422A47A8E4A}"/>
     </a:ext>
   </a:extLst>
 </a:theme>

</xml_diff>